<commit_message>
Better icons and clickable cleared zones
</commit_message>
<xml_diff>
--- a/pictures/Layout.docx
+++ b/pictures/Layout.docx
@@ -31,9 +31,9 @@
         <mc:AlternateContent>
           <mc:Choice Requires="wpc">
             <w:drawing>
-              <wp:inline distT="0" distB="0" distL="0" distR="0" wp14:anchorId="3269FB2F" wp14:editId="4B00F91C">
-                <wp:extent cx="3799840" cy="2481794"/>
-                <wp:effectExtent l="0" t="0" r="0" b="0"/>
+              <wp:inline distT="0" distB="0" distL="0" distR="0" wp14:anchorId="3269FB2F" wp14:editId="0326C4D5">
+                <wp:extent cx="4145397" cy="2467664"/>
+                <wp:effectExtent l="0" t="0" r="7620" b="8890"/>
                 <wp:docPr id="331908428" name="Zone de dessin 1"/>
                 <wp:cNvGraphicFramePr>
                   <a:graphicFrameLocks xmlns:a="http://schemas.openxmlformats.org/drawingml/2006/main" noChangeAspect="1"/>
@@ -54,7 +54,7 @@
                         <wps:cNvSpPr/>
                         <wps:spPr>
                           <a:xfrm>
-                            <a:off x="884712" y="540325"/>
+                            <a:off x="861334" y="526409"/>
                             <a:ext cx="1739736" cy="1430978"/>
                           </a:xfrm>
                           <a:prstGeom prst="rect">
@@ -89,12 +89,6 @@
                                   <w:lang w:val="en-US"/>
                                 </w:rPr>
                               </w:pPr>
-                              <w:r>
-                                <w:rPr>
-                                  <w:lang w:val="en-US"/>
-                                </w:rPr>
-                                <w:t>Hexagons</w:t>
-                              </w:r>
                             </w:p>
                           </w:txbxContent>
                         </wps:txbx>
@@ -110,7 +104,7 @@
                         <wps:cNvSpPr/>
                         <wps:spPr>
                           <a:xfrm>
-                            <a:off x="888110" y="2036618"/>
+                            <a:off x="864732" y="2022702"/>
                             <a:ext cx="1733798" cy="279070"/>
                           </a:xfrm>
                           <a:prstGeom prst="rect">
@@ -166,7 +160,7 @@
                         <wps:cNvSpPr/>
                         <wps:spPr>
                           <a:xfrm>
-                            <a:off x="888358" y="191874"/>
+                            <a:off x="864980" y="177958"/>
                             <a:ext cx="1733550" cy="278765"/>
                           </a:xfrm>
                           <a:prstGeom prst="rect">
@@ -226,7 +220,7 @@
                         <wps:cNvSpPr/>
                         <wps:spPr>
                           <a:xfrm>
-                            <a:off x="2256312" y="1693211"/>
+                            <a:off x="2232934" y="1652625"/>
                             <a:ext cx="314513" cy="229699"/>
                           </a:xfrm>
                           <a:prstGeom prst="rect">
@@ -290,7 +284,7 @@
                         <wps:cNvSpPr/>
                         <wps:spPr>
                           <a:xfrm>
-                            <a:off x="1340466" y="1711993"/>
+                            <a:off x="1317088" y="1671407"/>
                             <a:ext cx="827631" cy="191770"/>
                           </a:xfrm>
                           <a:prstGeom prst="rect">
@@ -346,85 +340,11 @@
                         </wps:bodyPr>
                       </wps:wsp>
                       <wps:wsp>
-                        <wps:cNvPr id="1320185470" name="Ellipse 1320185470"/>
-                        <wps:cNvSpPr/>
-                        <wps:spPr>
-                          <a:xfrm>
-                            <a:off x="938150" y="628914"/>
-                            <a:ext cx="183821" cy="183802"/>
-                          </a:xfrm>
-                          <a:prstGeom prst="ellipse">
-                            <a:avLst/>
-                          </a:prstGeom>
-                          <a:ln>
-                            <a:noFill/>
-                          </a:ln>
-                        </wps:spPr>
-                        <wps:style>
-                          <a:lnRef idx="2">
-                            <a:schemeClr val="dk1">
-                              <a:shade val="15000"/>
-                            </a:schemeClr>
-                          </a:lnRef>
-                          <a:fillRef idx="1">
-                            <a:schemeClr val="dk1"/>
-                          </a:fillRef>
-                          <a:effectRef idx="0">
-                            <a:schemeClr val="dk1"/>
-                          </a:effectRef>
-                          <a:fontRef idx="minor">
-                            <a:schemeClr val="lt1"/>
-                          </a:fontRef>
-                        </wps:style>
-                        <wps:bodyPr rot="0" spcFirstLastPara="0" vertOverflow="overflow" horzOverflow="overflow" vert="horz" wrap="square" lIns="91440" tIns="45720" rIns="91440" bIns="45720" numCol="1" spcCol="0" rtlCol="0" fromWordArt="0" anchor="ctr" anchorCtr="0" forceAA="0" compatLnSpc="1">
-                          <a:prstTxWarp prst="textNoShape">
-                            <a:avLst/>
-                          </a:prstTxWarp>
-                          <a:noAutofit/>
-                        </wps:bodyPr>
-                      </wps:wsp>
-                      <wps:wsp>
-                        <wps:cNvPr id="1831987461" name="Ellipse 1831987461"/>
-                        <wps:cNvSpPr/>
-                        <wps:spPr>
-                          <a:xfrm>
-                            <a:off x="938150" y="1716517"/>
-                            <a:ext cx="183515" cy="183515"/>
-                          </a:xfrm>
-                          <a:prstGeom prst="ellipse">
-                            <a:avLst/>
-                          </a:prstGeom>
-                          <a:ln>
-                            <a:noFill/>
-                          </a:ln>
-                        </wps:spPr>
-                        <wps:style>
-                          <a:lnRef idx="2">
-                            <a:schemeClr val="accent6"/>
-                          </a:lnRef>
-                          <a:fillRef idx="1">
-                            <a:schemeClr val="lt1"/>
-                          </a:fillRef>
-                          <a:effectRef idx="0">
-                            <a:schemeClr val="accent6"/>
-                          </a:effectRef>
-                          <a:fontRef idx="minor">
-                            <a:schemeClr val="dk1"/>
-                          </a:fontRef>
-                        </wps:style>
-                        <wps:bodyPr rot="0" spcFirstLastPara="0" vert="horz" wrap="square" lIns="91440" tIns="45720" rIns="91440" bIns="45720" numCol="1" spcCol="0" rtlCol="0" fromWordArt="0" anchor="ctr" anchorCtr="0" forceAA="0" compatLnSpc="1">
-                          <a:prstTxWarp prst="textNoShape">
-                            <a:avLst/>
-                          </a:prstTxWarp>
-                          <a:noAutofit/>
-                        </wps:bodyPr>
-                      </wps:wsp>
-                      <wps:wsp>
                         <wps:cNvPr id="532501597" name="Zone de texte 532501597"/>
                         <wps:cNvSpPr txBox="1"/>
                         <wps:spPr>
                           <a:xfrm>
-                            <a:off x="59378" y="1119938"/>
+                            <a:off x="36000" y="1106022"/>
                             <a:ext cx="662795" cy="190500"/>
                           </a:xfrm>
                           <a:prstGeom prst="rect">
@@ -466,12 +386,12 @@
                         <wps:cNvPr id="2040260430" name="Connecteur droit avec flèche 2040260430"/>
                         <wps:cNvCnPr>
                           <a:stCxn id="532501597" idx="2"/>
-                          <a:endCxn id="1831987461" idx="2"/>
+                          <a:endCxn id="24713396" idx="1"/>
                         </wps:cNvCnPr>
                         <wps:spPr>
                           <a:xfrm rot="16200000" flipH="1">
-                            <a:off x="415545" y="1285669"/>
-                            <a:ext cx="497837" cy="547374"/>
+                            <a:off x="403056" y="1260824"/>
+                            <a:ext cx="470947" cy="542285"/>
                           </a:xfrm>
                           <a:prstGeom prst="bentConnector2">
                             <a:avLst/>
@@ -503,12 +423,12 @@
                         <wps:cNvPr id="1604651281" name="Connecteur droit avec flèche 2040260430"/>
                         <wps:cNvCnPr>
                           <a:stCxn id="532501597" idx="0"/>
-                          <a:endCxn id="1320185470" idx="2"/>
+                          <a:endCxn id="187914788" idx="1"/>
                         </wps:cNvCnPr>
                         <wps:spPr>
                           <a:xfrm rot="5400000" flipH="1" flipV="1">
-                            <a:off x="464902" y="646690"/>
-                            <a:ext cx="399123" cy="547374"/>
+                            <a:off x="440042" y="636913"/>
+                            <a:ext cx="396430" cy="541740"/>
                           </a:xfrm>
                           <a:prstGeom prst="bentConnector2">
                             <a:avLst/>
@@ -541,7 +461,7 @@
                         <wps:cNvSpPr txBox="1"/>
                         <wps:spPr>
                           <a:xfrm>
-                            <a:off x="2941013" y="1627938"/>
+                            <a:off x="2789366" y="1595827"/>
                             <a:ext cx="522460" cy="361560"/>
                           </a:xfrm>
                           <a:prstGeom prst="rect">
@@ -590,8 +510,8 @@
                         </wps:cNvCnPr>
                         <wps:spPr>
                           <a:xfrm flipH="1" flipV="1">
-                            <a:off x="2570825" y="1808061"/>
-                            <a:ext cx="370188" cy="657"/>
+                            <a:off x="2547447" y="1767475"/>
+                            <a:ext cx="241919" cy="9132"/>
                           </a:xfrm>
                           <a:prstGeom prst="straightConnector1">
                             <a:avLst/>
@@ -624,8 +544,8 @@
                         <wps:cNvSpPr txBox="1"/>
                         <wps:spPr>
                           <a:xfrm>
-                            <a:off x="2851949" y="539272"/>
-                            <a:ext cx="906000" cy="360290"/>
+                            <a:off x="2789518" y="516944"/>
+                            <a:ext cx="998710" cy="390135"/>
                           </a:xfrm>
                           <a:prstGeom prst="rect">
                             <a:avLst/>
@@ -639,12 +559,11 @@
                           <w:txbxContent>
                             <w:p>
                               <w:pPr>
-                                <w:spacing w:line="254" w:lineRule="auto"/>
+                                <w:spacing w:after="0" w:line="254" w:lineRule="auto"/>
                                 <w:rPr>
                                   <w:rFonts w:ascii="Aptos" w:eastAsia="Aptos" w:hAnsi="Aptos"/>
                                   <w:color w:val="EE0000"/>
                                   <w:lang w:val="en-US"/>
-                                  <w14:ligatures w14:val="none"/>
                                 </w:rPr>
                               </w:pPr>
                               <w:r>
@@ -654,6 +573,28 @@
                                   <w:lang w:val="en-US"/>
                                 </w:rPr>
                                 <w:t>Toggle menu</w:t>
+                              </w:r>
+                            </w:p>
+                            <w:p>
+                              <w:pPr>
+                                <w:spacing w:after="0" w:line="254" w:lineRule="auto"/>
+                                <w:rPr>
+                                  <w:rFonts w:ascii="Aptos" w:eastAsia="Aptos" w:hAnsi="Aptos"/>
+                                  <w:color w:val="EE0000"/>
+                                  <w:sz w:val="16"/>
+                                  <w:szCs w:val="16"/>
+                                  <w:lang w:val="en-US"/>
+                                </w:rPr>
+                              </w:pPr>
+                              <w:r>
+                                <w:rPr>
+                                  <w:rFonts w:ascii="Aptos" w:eastAsia="Aptos" w:hAnsi="Aptos"/>
+                                  <w:color w:val="EE0000"/>
+                                  <w:sz w:val="16"/>
+                                  <w:szCs w:val="16"/>
+                                  <w:lang w:val="en-US"/>
+                                </w:rPr>
+                                <w:t>(hamburger button)</w:t>
                               </w:r>
                             </w:p>
                           </w:txbxContent>
@@ -672,9 +613,9 @@
                           <a:endCxn id="228779279" idx="3"/>
                         </wps:cNvCnPr>
                         <wps:spPr>
-                          <a:xfrm flipH="1">
-                            <a:off x="2558760" y="719417"/>
-                            <a:ext cx="293189" cy="1369"/>
+                          <a:xfrm flipH="1" flipV="1">
+                            <a:off x="2535382" y="708775"/>
+                            <a:ext cx="254136" cy="3237"/>
                           </a:xfrm>
                           <a:prstGeom prst="straightConnector1">
                             <a:avLst/>
@@ -723,7 +664,7 @@
                         </pic:blipFill>
                         <pic:spPr>
                           <a:xfrm>
-                            <a:off x="2268963" y="575887"/>
+                            <a:off x="2245585" y="563876"/>
                             <a:ext cx="289797" cy="289797"/>
                           </a:xfrm>
                           <a:prstGeom prst="rect">
@@ -731,6 +672,176 @@
                           </a:prstGeom>
                         </pic:spPr>
                       </pic:pic>
+                      <pic:pic xmlns:pic="http://schemas.openxmlformats.org/drawingml/2006/picture">
+                        <pic:nvPicPr>
+                          <pic:cNvPr id="187914788" name="Graphique 70" descr="Chronomètre 75% avec un remplissage uni"/>
+                          <pic:cNvPicPr>
+                            <a:picLocks noChangeAspect="1"/>
+                          </pic:cNvPicPr>
+                        </pic:nvPicPr>
+                        <pic:blipFill>
+                          <a:blip r:embed="rId7">
+                            <a:extLst>
+                              <a:ext uri="{96DAC541-7B7A-43D3-8B79-37D633B846F1}">
+                                <asvg:svgBlip xmlns:asvg="http://schemas.microsoft.com/office/drawing/2016/SVG/main" r:embed="rId8"/>
+                              </a:ext>
+                            </a:extLst>
+                          </a:blip>
+                          <a:stretch>
+                            <a:fillRect/>
+                          </a:stretch>
+                        </pic:blipFill>
+                        <pic:spPr>
+                          <a:xfrm>
+                            <a:off x="909153" y="565755"/>
+                            <a:ext cx="287655" cy="287655"/>
+                          </a:xfrm>
+                          <a:prstGeom prst="rect">
+                            <a:avLst/>
+                          </a:prstGeom>
+                        </pic:spPr>
+                      </pic:pic>
+                      <pic:pic xmlns:pic="http://schemas.openxmlformats.org/drawingml/2006/picture">
+                        <pic:nvPicPr>
+                          <pic:cNvPr id="24713396" name="Graphique 70" descr="Chronomètre 75% avec un remplissage uni"/>
+                          <pic:cNvPicPr>
+                            <a:picLocks noChangeAspect="1"/>
+                          </pic:cNvPicPr>
+                        </pic:nvPicPr>
+                        <pic:blipFill>
+                          <a:blip r:embed="rId9">
+                            <a:extLst>
+                              <a:ext uri="{96DAC541-7B7A-43D3-8B79-37D633B846F1}">
+                                <asvg:svgBlip xmlns:asvg="http://schemas.microsoft.com/office/drawing/2016/SVG/main" r:embed="rId10"/>
+                              </a:ext>
+                            </a:extLst>
+                          </a:blip>
+                          <a:stretch>
+                            <a:fillRect/>
+                          </a:stretch>
+                        </pic:blipFill>
+                        <pic:spPr>
+                          <a:xfrm>
+                            <a:off x="909698" y="1623970"/>
+                            <a:ext cx="287020" cy="287020"/>
+                          </a:xfrm>
+                          <a:prstGeom prst="rect">
+                            <a:avLst/>
+                          </a:prstGeom>
+                        </pic:spPr>
+                      </pic:pic>
+                      <pic:pic xmlns:pic="http://schemas.openxmlformats.org/drawingml/2006/picture">
+                        <pic:nvPicPr>
+                          <pic:cNvPr id="224397395" name="Graphique 1" descr="Chronomètre avec un remplissage uni"/>
+                          <pic:cNvPicPr>
+                            <a:picLocks noChangeAspect="1"/>
+                          </pic:cNvPicPr>
+                        </pic:nvPicPr>
+                        <pic:blipFill>
+                          <a:blip r:embed="rId11">
+                            <a:extLst>
+                              <a:ext uri="{96DAC541-7B7A-43D3-8B79-37D633B846F1}">
+                                <asvg:svgBlip xmlns:asvg="http://schemas.microsoft.com/office/drawing/2016/SVG/main" r:embed="rId12"/>
+                              </a:ext>
+                            </a:extLst>
+                          </a:blip>
+                          <a:stretch>
+                            <a:fillRect/>
+                          </a:stretch>
+                        </pic:blipFill>
+                        <pic:spPr>
+                          <a:xfrm>
+                            <a:off x="1168876" y="563868"/>
+                            <a:ext cx="287655" cy="287655"/>
+                          </a:xfrm>
+                          <a:prstGeom prst="rect">
+                            <a:avLst/>
+                          </a:prstGeom>
+                        </pic:spPr>
+                      </pic:pic>
+                      <wps:wsp>
+                        <wps:cNvPr id="1598030662" name="Zone de texte 1"/>
+                        <wps:cNvSpPr txBox="1"/>
+                        <wps:spPr>
+                          <a:xfrm>
+                            <a:off x="2789489" y="1098130"/>
+                            <a:ext cx="900920" cy="360290"/>
+                          </a:xfrm>
+                          <a:prstGeom prst="rect">
+                            <a:avLst/>
+                          </a:prstGeom>
+                          <a:noFill/>
+                          <a:ln w="6350">
+                            <a:noFill/>
+                          </a:ln>
+                        </wps:spPr>
+                        <wps:txbx>
+                          <w:txbxContent>
+                            <w:p>
+                              <w:pPr>
+                                <w:spacing w:line="254" w:lineRule="auto"/>
+                                <w:rPr>
+                                  <w:rFonts w:ascii="Aptos" w:eastAsia="Aptos" w:hAnsi="Aptos"/>
+                                  <w:color w:val="EE0000"/>
+                                  <w:lang w:val="en-US"/>
+                                  <w14:ligatures w14:val="none"/>
+                                </w:rPr>
+                              </w:pPr>
+                              <w:r>
+                                <w:rPr>
+                                  <w:rFonts w:ascii="Aptos" w:eastAsia="Aptos" w:hAnsi="Aptos"/>
+                                  <w:color w:val="EE0000"/>
+                                  <w:lang w:val="en-US"/>
+                                </w:rPr>
+                                <w:t>Inactive turn</w:t>
+                              </w:r>
+                            </w:p>
+                          </w:txbxContent>
+                        </wps:txbx>
+                        <wps:bodyPr rot="0" spcFirstLastPara="0" vert="horz" wrap="none" lIns="72000" tIns="72000" rIns="72000" bIns="0" numCol="1" spcCol="0" rtlCol="0" fromWordArt="0" anchor="t" anchorCtr="0" forceAA="0" compatLnSpc="1">
+                          <a:prstTxWarp prst="textNoShape">
+                            <a:avLst/>
+                          </a:prstTxWarp>
+                          <a:spAutoFit/>
+                        </wps:bodyPr>
+                      </wps:wsp>
+                      <wps:wsp>
+                        <wps:cNvPr id="2033849647" name="Connecteur droit avec flèche 2040260430"/>
+                        <wps:cNvCnPr>
+                          <a:stCxn id="1598030662" idx="1"/>
+                          <a:endCxn id="224397395" idx="2"/>
+                        </wps:cNvCnPr>
+                        <wps:spPr>
+                          <a:xfrm rot="10800000">
+                            <a:off x="1312705" y="851523"/>
+                            <a:ext cx="1476785" cy="426752"/>
+                          </a:xfrm>
+                          <a:prstGeom prst="bentConnector2">
+                            <a:avLst/>
+                          </a:prstGeom>
+                          <a:ln>
+                            <a:solidFill>
+                              <a:srgbClr val="EE0000"/>
+                            </a:solidFill>
+                            <a:tailEnd type="triangle"/>
+                          </a:ln>
+                        </wps:spPr>
+                        <wps:style>
+                          <a:lnRef idx="1">
+                            <a:schemeClr val="accent1"/>
+                          </a:lnRef>
+                          <a:fillRef idx="0">
+                            <a:schemeClr val="accent1"/>
+                          </a:fillRef>
+                          <a:effectRef idx="0">
+                            <a:schemeClr val="accent1"/>
+                          </a:effectRef>
+                          <a:fontRef idx="minor">
+                            <a:schemeClr val="tx1"/>
+                          </a:fontRef>
+                        </wps:style>
+                        <wps:bodyPr/>
+                      </wps:wsp>
                     </wpc:wpc>
                   </a:graphicData>
                 </a:graphic>
@@ -739,7 +850,7 @@
           </mc:Choice>
           <mc:Fallback>
             <w:pict>
-              <v:group w14:anchorId="3269FB2F" id="Zone de dessin 1" o:spid="_x0000_s1026" editas="canvas" style="width:299.2pt;height:195.4pt;mso-position-horizontal-relative:char;mso-position-vertical-relative:line" coordsize="37998,24815" o:gfxdata="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">
+              <v:group w14:anchorId="3269FB2F" id="Zone de dessin 1" o:spid="_x0000_s1026" editas="canvas" style="width:326.4pt;height:194.3pt;mso-position-horizontal-relative:char;mso-position-vertical-relative:line" coordsize="41452,24676" o:gfxdata="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">
                 <v:shapetype id="_x0000_t75" coordsize="21600,21600" o:spt="75" o:preferrelative="t" path="m@4@5l@4@11@9@11@9@5xe" filled="f" stroked="f">
                   <v:stroke joinstyle="miter"/>
                   <v:formulas>
@@ -759,11 +870,11 @@
                   <v:path o:extrusionok="f" gradientshapeok="t" o:connecttype="rect"/>
                   <o:lock v:ext="edit" aspectratio="t"/>
                 </v:shapetype>
-                <v:shape id="_x0000_s1027" type="#_x0000_t75" style="position:absolute;width:37998;height:24815;visibility:visible;mso-wrap-style:square" filled="t" fillcolor="#d8d8d8 [2732]">
+                <v:shape id="_x0000_s1027" type="#_x0000_t75" style="position:absolute;width:41452;height:24676;visibility:visible;mso-wrap-style:square" filled="t" fillcolor="#d8d8d8 [2732]">
                   <v:fill o:detectmouseclick="t"/>
                   <v:path o:connecttype="none"/>
                 </v:shape>
-                <v:rect id="Rectangle 1380887167" o:spid="_x0000_s1028" style="position:absolute;left:8847;top:5403;width:17397;height:14310;visibility:visible;mso-wrap-style:square;v-text-anchor:middle" o:gfxdata="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" fillcolor="#156082 [3204]" stroked="f" strokeweight="1pt">
+                <v:rect id="Rectangle 1380887167" o:spid="_x0000_s1028" style="position:absolute;left:8613;top:5264;width:17397;height:14309;visibility:visible;mso-wrap-style:square;v-text-anchor:middle" o:gfxdata="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" fillcolor="#156082 [3204]" stroked="f" strokeweight="1pt">
                   <v:textbox>
                     <w:txbxContent>
                       <w:p>
@@ -773,17 +884,11 @@
                             <w:lang w:val="en-US"/>
                           </w:rPr>
                         </w:pPr>
-                        <w:r>
-                          <w:rPr>
-                            <w:lang w:val="en-US"/>
-                          </w:rPr>
-                          <w:t>Hexagons</w:t>
-                        </w:r>
                       </w:p>
                     </w:txbxContent>
                   </v:textbox>
                 </v:rect>
-                <v:rect id="Rectangle 899373329" o:spid="_x0000_s1029" style="position:absolute;left:8881;top:20366;width:17338;height:2790;visibility:visible;mso-wrap-style:square;v-text-anchor:middle" o:gfxdata="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" fillcolor="black [3200]" stroked="f" strokeweight="1pt">
+                <v:rect id="Rectangle 899373329" o:spid="_x0000_s1029" style="position:absolute;left:8647;top:20227;width:17338;height:2790;visibility:visible;mso-wrap-style:square;v-text-anchor:middle" o:gfxdata="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" fillcolor="black [3200]" stroked="f" strokeweight="1pt">
                   <v:textbox>
                     <w:txbxContent>
                       <w:p>
@@ -803,7 +908,7 @@
                     </w:txbxContent>
                   </v:textbox>
                 </v:rect>
-                <v:rect id="Rectangle 982701455" o:spid="_x0000_s1030" style="position:absolute;left:8883;top:1918;width:17336;height:2788;visibility:visible;mso-wrap-style:square;v-text-anchor:middle" o:gfxdata="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" fillcolor="white [3201]" stroked="f" strokeweight="1pt">
+                <v:rect id="Rectangle 982701455" o:spid="_x0000_s1030" style="position:absolute;left:8649;top:1779;width:17336;height:2788;visibility:visible;mso-wrap-style:square;v-text-anchor:middle" o:gfxdata="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" fillcolor="white [3201]" stroked="f" strokeweight="1pt">
                   <v:textbox>
                     <w:txbxContent>
                       <w:p>
@@ -829,7 +934,7 @@
                     </w:txbxContent>
                   </v:textbox>
                 </v:rect>
-                <v:rect id="Rectangle 2096400089" o:spid="_x0000_s1031" style="position:absolute;left:22563;top:16932;width:3145;height:2297;visibility:visible;mso-wrap-style:square;v-text-anchor:middle" o:gfxdata="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" fillcolor="white [3201]" stroked="f" strokeweight="1pt">
+                <v:rect id="Rectangle 2096400089" o:spid="_x0000_s1031" style="position:absolute;left:22329;top:16526;width:3145;height:2297;visibility:visible;mso-wrap-style:square;v-text-anchor:middle" o:gfxdata="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" fillcolor="white [3201]" stroked="f" strokeweight="1pt">
                   <v:textbox>
                     <w:txbxContent>
                       <w:p>
@@ -859,7 +964,7 @@
                     </w:txbxContent>
                   </v:textbox>
                 </v:rect>
-                <v:rect id="Rectangle 1391088231" o:spid="_x0000_s1032" style="position:absolute;left:13404;top:17119;width:8276;height:1918;visibility:visible;mso-wrap-style:square;v-text-anchor:middle" o:gfxdata="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" fillcolor="white [3201]" stroked="f" strokeweight="1pt">
+                <v:rect id="Rectangle 1391088231" o:spid="_x0000_s1032" style="position:absolute;left:13170;top:16714;width:8277;height:1917;visibility:visible;mso-wrap-style:square;v-text-anchor:middle" o:gfxdata="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" fillcolor="white [3201]" stroked="f" strokeweight="1pt">
                   <v:textbox style="mso-fit-shape-to-text:t" inset="0,0,0,0">
                     <w:txbxContent>
                       <w:p>
@@ -885,17 +990,11 @@
                     </w:txbxContent>
                   </v:textbox>
                 </v:rect>
-                <v:oval id="Ellipse 1320185470" o:spid="_x0000_s1033" style="position:absolute;left:9381;top:6289;width:1838;height:1838;visibility:visible;mso-wrap-style:square;v-text-anchor:middle" o:gfxdata="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" fillcolor="black [3200]" stroked="f" strokeweight="1pt">
-                  <v:stroke joinstyle="miter"/>
-                </v:oval>
-                <v:oval id="Ellipse 1831987461" o:spid="_x0000_s1034" style="position:absolute;left:9381;top:17165;width:1835;height:1835;visibility:visible;mso-wrap-style:square;v-text-anchor:middle" o:gfxdata="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" fillcolor="white [3201]" stroked="f" strokeweight="1pt">
-                  <v:stroke joinstyle="miter"/>
-                </v:oval>
                 <v:shapetype id="_x0000_t202" coordsize="21600,21600" o:spt="202" path="m,l,21600r21600,l21600,xe">
                   <v:stroke joinstyle="miter"/>
                   <v:path gradientshapeok="t" o:connecttype="rect"/>
                 </v:shapetype>
-                <v:shape id="Zone de texte 532501597" o:spid="_x0000_s1035" type="#_x0000_t202" style="position:absolute;left:593;top:11199;width:6628;height:1905;visibility:visible;mso-wrap-style:none;v-text-anchor:top" o:gfxdata="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" filled="f" stroked="f" strokeweight=".5pt">
+                <v:shape id="Zone de texte 532501597" o:spid="_x0000_s1033" type="#_x0000_t202" style="position:absolute;left:360;top:11060;width:6627;height:1905;visibility:visible;mso-wrap-style:none;v-text-anchor:top" o:gfxdata="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" filled="f" stroked="f" strokeweight=".5pt">
                   <v:textbox style="mso-fit-shape-to-text:t" inset="2mm,0,2mm,0">
                     <w:txbxContent>
                       <w:p>
@@ -922,13 +1021,13 @@
                   <v:path arrowok="t" fillok="f" o:connecttype="none"/>
                   <o:lock v:ext="edit" shapetype="t"/>
                 </v:shapetype>
-                <v:shape id="Connecteur droit avec flèche 2040260430" o:spid="_x0000_s1036" type="#_x0000_t33" style="position:absolute;left:4155;top:12856;width:4978;height:5474;rotation:90;flip:x;visibility:visible;mso-wrap-style:square" o:connectortype="elbow" o:gfxdata="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" strokecolor="#e00" strokeweight=".5pt">
+                <v:shape id="Connecteur droit avec flèche 2040260430" o:spid="_x0000_s1034" type="#_x0000_t33" style="position:absolute;left:4030;top:12607;width:4710;height:5423;rotation:90;flip:x;visibility:visible;mso-wrap-style:square" o:connectortype="elbow" o:gfxdata="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" strokecolor="#e00" strokeweight=".5pt">
                   <v:stroke endarrow="block"/>
                 </v:shape>
-                <v:shape id="Connecteur droit avec flèche 2040260430" o:spid="_x0000_s1037" type="#_x0000_t33" style="position:absolute;left:4648;top:6467;width:3991;height:5474;rotation:90;flip:x y;visibility:visible;mso-wrap-style:square" o:connectortype="elbow" o:gfxdata="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" strokecolor="#e00" strokeweight=".5pt">
+                <v:shape id="Connecteur droit avec flèche 2040260430" o:spid="_x0000_s1035" type="#_x0000_t33" style="position:absolute;left:4400;top:6368;width:3964;height:5418;rotation:90;flip:x y;visibility:visible;mso-wrap-style:square" o:connectortype="elbow" o:gfxdata="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" strokecolor="#e00" strokeweight=".5pt">
                   <v:stroke endarrow="block"/>
                 </v:shape>
-                <v:shape id="Zone de texte 1" o:spid="_x0000_s1038" type="#_x0000_t202" style="position:absolute;left:29410;top:16279;width:5224;height:3615;visibility:visible;mso-wrap-style:none;v-text-anchor:top" o:gfxdata="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" filled="f" stroked="f" strokeweight=".5pt">
+                <v:shape id="Zone de texte 1" o:spid="_x0000_s1036" type="#_x0000_t202" style="position:absolute;left:27893;top:15958;width:5225;height:3615;visibility:visible;mso-wrap-style:none;v-text-anchor:top" o:gfxdata="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" filled="f" stroked="f" strokeweight=".5pt">
                   <v:textbox style="mso-fit-shape-to-text:t" inset="2mm,2mm,2mm,0">
                     <w:txbxContent>
                       <w:p>
@@ -957,10 +1056,71 @@
                   <v:path arrowok="t" fillok="f" o:connecttype="none"/>
                   <o:lock v:ext="edit" shapetype="t"/>
                 </v:shapetype>
-                <v:shape id="Connecteur droit avec flèche 2040260430" o:spid="_x0000_s1039" type="#_x0000_t32" style="position:absolute;left:25708;top:18080;width:3702;height:7;flip:x y;visibility:visible;mso-wrap-style:square" o:connectortype="straight" o:gfxdata="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" strokecolor="#e00" strokeweight=".5pt">
+                <v:shape id="Connecteur droit avec flèche 2040260430" o:spid="_x0000_s1037" type="#_x0000_t32" style="position:absolute;left:25474;top:17674;width:2419;height:92;flip:x y;visibility:visible;mso-wrap-style:square" o:connectortype="straight" o:gfxdata="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" strokecolor="#e00" strokeweight=".5pt">
                   <v:stroke endarrow="block" joinstyle="miter"/>
                 </v:shape>
-                <v:shape id="Zone de texte 1" o:spid="_x0000_s1040" type="#_x0000_t202" style="position:absolute;left:28519;top:5392;width:9060;height:3603;visibility:visible;mso-wrap-style:none;v-text-anchor:top" o:gfxdata="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" filled="f" stroked="f" strokeweight=".5pt">
+                <v:shape id="Zone de texte 1" o:spid="_x0000_s1038" type="#_x0000_t202" style="position:absolute;left:27895;top:5169;width:9987;height:3901;visibility:visible;mso-wrap-style:none;v-text-anchor:top" o:gfxdata="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" filled="f" stroked="f" strokeweight=".5pt">
+                  <v:textbox style="mso-fit-shape-to-text:t" inset="2mm,2mm,2mm,0">
+                    <w:txbxContent>
+                      <w:p>
+                        <w:pPr>
+                          <w:spacing w:after="0" w:line="254" w:lineRule="auto"/>
+                          <w:rPr>
+                            <w:rFonts w:ascii="Aptos" w:eastAsia="Aptos" w:hAnsi="Aptos"/>
+                            <w:color w:val="EE0000"/>
+                            <w:lang w:val="en-US"/>
+                          </w:rPr>
+                        </w:pPr>
+                        <w:r>
+                          <w:rPr>
+                            <w:rFonts w:ascii="Aptos" w:eastAsia="Aptos" w:hAnsi="Aptos"/>
+                            <w:color w:val="EE0000"/>
+                            <w:lang w:val="en-US"/>
+                          </w:rPr>
+                          <w:t>Toggle menu</w:t>
+                        </w:r>
+                      </w:p>
+                      <w:p>
+                        <w:pPr>
+                          <w:spacing w:after="0" w:line="254" w:lineRule="auto"/>
+                          <w:rPr>
+                            <w:rFonts w:ascii="Aptos" w:eastAsia="Aptos" w:hAnsi="Aptos"/>
+                            <w:color w:val="EE0000"/>
+                            <w:sz w:val="16"/>
+                            <w:szCs w:val="16"/>
+                            <w:lang w:val="en-US"/>
+                          </w:rPr>
+                        </w:pPr>
+                        <w:r>
+                          <w:rPr>
+                            <w:rFonts w:ascii="Aptos" w:eastAsia="Aptos" w:hAnsi="Aptos"/>
+                            <w:color w:val="EE0000"/>
+                            <w:sz w:val="16"/>
+                            <w:szCs w:val="16"/>
+                            <w:lang w:val="en-US"/>
+                          </w:rPr>
+                          <w:t>(hamburger button)</w:t>
+                        </w:r>
+                      </w:p>
+                    </w:txbxContent>
+                  </v:textbox>
+                </v:shape>
+                <v:shape id="Connecteur droit avec flèche 978531628" o:spid="_x0000_s1039" type="#_x0000_t32" style="position:absolute;left:25353;top:7087;width:2542;height:33;flip:x y;visibility:visible;mso-wrap-style:square" o:connectortype="straight" o:gfxdata="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" strokecolor="#e00" strokeweight=".5pt">
+                  <v:stroke endarrow="block" joinstyle="miter"/>
+                </v:shape>
+                <v:shape id="Graphique 228779279" o:spid="_x0000_s1040" type="#_x0000_t75" alt="Icône de menu d'hamburger avec un remplissage uni" style="position:absolute;left:22455;top:5638;width:2898;height:2898;visibility:visible;mso-wrap-style:square" o:gfxdata="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">
+                  <v:imagedata r:id="rId13" o:title="Icône de menu d'hamburger avec un remplissage uni"/>
+                </v:shape>
+                <v:shape id="Graphique 70" o:spid="_x0000_s1041" type="#_x0000_t75" alt="Chronomètre 75% avec un remplissage uni" style="position:absolute;left:9091;top:5657;width:2877;height:2877;visibility:visible;mso-wrap-style:square" o:gfxdata="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">
+                  <v:imagedata r:id="rId14" o:title="Chronomètre 75% avec un remplissage uni"/>
+                </v:shape>
+                <v:shape id="Graphique 70" o:spid="_x0000_s1042" type="#_x0000_t75" alt="Chronomètre 75% avec un remplissage uni" style="position:absolute;left:9096;top:16239;width:2871;height:2870;visibility:visible;mso-wrap-style:square" o:gfxdata="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">
+                  <v:imagedata r:id="rId15" o:title="Chronomètre 75% avec un remplissage uni"/>
+                </v:shape>
+                <v:shape id="Graphique 1" o:spid="_x0000_s1043" type="#_x0000_t75" alt="Chronomètre avec un remplissage uni" style="position:absolute;left:11688;top:5638;width:2877;height:2877;visibility:visible;mso-wrap-style:square" o:gfxdata="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">
+                  <v:imagedata r:id="rId16" o:title="Chronomètre avec un remplissage uni"/>
+                </v:shape>
+                <v:shape id="Zone de texte 1" o:spid="_x0000_s1044" type="#_x0000_t202" style="position:absolute;left:27894;top:10981;width:9010;height:3603;visibility:visible;mso-wrap-style:none;v-text-anchor:top" o:gfxdata="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" filled="f" stroked="f" strokeweight=".5pt">
                   <v:textbox style="mso-fit-shape-to-text:t" inset="2mm,2mm,2mm,0">
                     <w:txbxContent>
                       <w:p>
@@ -979,17 +1139,205 @@
                             <w:color w:val="EE0000"/>
                             <w:lang w:val="en-US"/>
                           </w:rPr>
-                          <w:t>Toggle menu</w:t>
+                          <w:t>Inactive turn</w:t>
                         </w:r>
                       </w:p>
                     </w:txbxContent>
                   </v:textbox>
                 </v:shape>
-                <v:shape id="Connecteur droit avec flèche 978531628" o:spid="_x0000_s1041" type="#_x0000_t32" style="position:absolute;left:25587;top:7194;width:2932;height:13;flip:x;visibility:visible;mso-wrap-style:square" o:connectortype="straight" o:gfxdata="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" strokecolor="#e00" strokeweight=".5pt">
-                  <v:stroke endarrow="block" joinstyle="miter"/>
+                <v:shape id="Connecteur droit avec flèche 2040260430" o:spid="_x0000_s1045" type="#_x0000_t33" style="position:absolute;left:13127;top:8515;width:14767;height:4267;rotation:180;visibility:visible;mso-wrap-style:square" o:connectortype="elbow" o:gfxdata="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" strokecolor="#e00" strokeweight=".5pt">
+                  <v:stroke endarrow="block"/>
                 </v:shape>
-                <v:shape id="Graphique 228779279" o:spid="_x0000_s1042" type="#_x0000_t75" alt="Icône de menu d'hamburger avec un remplissage uni" style="position:absolute;left:22689;top:5758;width:2898;height:2898;visibility:visible;mso-wrap-style:square" o:gfxdata="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">
-                  <v:imagedata r:id="rId7" o:title="Icône de menu d'hamburger avec un remplissage uni"/>
+                <w10:anchorlock/>
+              </v:group>
+            </w:pict>
+          </mc:Fallback>
+        </mc:AlternateContent>
+      </w:r>
+    </w:p>
+    <w:p>
+      <w:pPr>
+        <w:jc w:val="center"/>
+        <w:rPr>
+          <w:lang w:val="en-US"/>
+        </w:rPr>
+      </w:pPr>
+    </w:p>
+    <w:p>
+      <w:pPr>
+        <w:jc w:val="center"/>
+        <w:rPr>
+          <w:lang w:val="en-US"/>
+        </w:rPr>
+      </w:pPr>
+      <w:r>
+        <w:rPr>
+          <w:lang w:val="en-US"/>
+        </w:rPr>
+        <w:t>Note: the button “kebab” is reserved for either contextual or secondary menus</w:t>
+      </w:r>
+    </w:p>
+    <w:p>
+      <w:pPr>
+        <w:jc w:val="center"/>
+        <w:rPr>
+          <w:lang w:val="en-US"/>
+        </w:rPr>
+      </w:pPr>
+      <w:r>
+        <w:rPr>
+          <w:noProof/>
+          <w:lang w:val="en-US"/>
+        </w:rPr>
+        <mc:AlternateContent>
+          <mc:Choice Requires="wpc">
+            <w:drawing>
+              <wp:inline distT="0" distB="0" distL="0" distR="0" wp14:anchorId="70ADEEA7" wp14:editId="73ACBB1C">
+                <wp:extent cx="2018807" cy="1709420"/>
+                <wp:effectExtent l="0" t="0" r="635" b="5080"/>
+                <wp:docPr id="1702199634" name="Zone de dessin 67"/>
+                <wp:cNvGraphicFramePr>
+                  <a:graphicFrameLocks xmlns:a="http://schemas.openxmlformats.org/drawingml/2006/main" noChangeAspect="1"/>
+                </wp:cNvGraphicFramePr>
+                <a:graphic xmlns:a="http://schemas.openxmlformats.org/drawingml/2006/main">
+                  <a:graphicData uri="http://schemas.microsoft.com/office/word/2010/wordprocessingCanvas">
+                    <wpc:wpc>
+                      <wpc:bg>
+                        <a:solidFill>
+                          <a:schemeClr val="bg1">
+                            <a:lumMod val="85000"/>
+                          </a:schemeClr>
+                        </a:solidFill>
+                      </wpc:bg>
+                      <wpc:whole/>
+                      <wps:wsp>
+                        <wps:cNvPr id="1252159338" name="Rectangle 1252159338"/>
+                        <wps:cNvSpPr/>
+                        <wps:spPr>
+                          <a:xfrm>
+                            <a:off x="156251" y="144374"/>
+                            <a:ext cx="1739265" cy="1430655"/>
+                          </a:xfrm>
+                          <a:prstGeom prst="rect">
+                            <a:avLst/>
+                          </a:prstGeom>
+                          <a:ln>
+                            <a:noFill/>
+                          </a:ln>
+                        </wps:spPr>
+                        <wps:style>
+                          <a:lnRef idx="2">
+                            <a:schemeClr val="accent1">
+                              <a:shade val="15000"/>
+                            </a:schemeClr>
+                          </a:lnRef>
+                          <a:fillRef idx="1">
+                            <a:schemeClr val="accent1"/>
+                          </a:fillRef>
+                          <a:effectRef idx="0">
+                            <a:schemeClr val="accent1"/>
+                          </a:effectRef>
+                          <a:fontRef idx="minor">
+                            <a:schemeClr val="lt1"/>
+                          </a:fontRef>
+                        </wps:style>
+                        <wps:txbx>
+                          <w:txbxContent>
+                            <w:p>
+                              <w:pPr>
+                                <w:spacing w:line="256" w:lineRule="auto"/>
+                                <w:jc w:val="center"/>
+                                <w:rPr>
+                                  <w:rFonts w:eastAsia="Aptos"/>
+                                  <w:lang w:val="en-US"/>
+                                  <w14:ligatures w14:val="none"/>
+                                </w:rPr>
+                              </w:pPr>
+                              <w:r>
+                                <w:rPr>
+                                  <w:rFonts w:eastAsia="Aptos"/>
+                                  <w:lang w:val="en-US"/>
+                                </w:rPr>
+                                <w:t>Hexagons</w:t>
+                              </w:r>
+                            </w:p>
+                          </w:txbxContent>
+                        </wps:txbx>
+                        <wps:bodyPr rot="0" spcFirstLastPara="0" vert="horz" wrap="square" lIns="91440" tIns="45720" rIns="91440" bIns="45720" numCol="1" spcCol="0" rtlCol="0" fromWordArt="0" anchor="ctr" anchorCtr="0" forceAA="0" compatLnSpc="1">
+                          <a:prstTxWarp prst="textNoShape">
+                            <a:avLst/>
+                          </a:prstTxWarp>
+                          <a:noAutofit/>
+                        </wps:bodyPr>
+                      </wps:wsp>
+                      <pic:pic xmlns:pic="http://schemas.openxmlformats.org/drawingml/2006/picture">
+                        <pic:nvPicPr>
+                          <pic:cNvPr id="122518338" name="Image 122518338"/>
+                          <pic:cNvPicPr>
+                            <a:picLocks noChangeAspect="1"/>
+                          </pic:cNvPicPr>
+                        </pic:nvPicPr>
+                        <pic:blipFill>
+                          <a:blip r:embed="rId17"/>
+                          <a:stretch>
+                            <a:fillRect/>
+                          </a:stretch>
+                        </pic:blipFill>
+                        <pic:spPr>
+                          <a:xfrm>
+                            <a:off x="1540570" y="213755"/>
+                            <a:ext cx="257236" cy="257236"/>
+                          </a:xfrm>
+                          <a:prstGeom prst="rect">
+                            <a:avLst/>
+                          </a:prstGeom>
+                          <a:ln>
+                            <a:solidFill>
+                              <a:schemeClr val="tx1"/>
+                            </a:solidFill>
+                          </a:ln>
+                        </pic:spPr>
+                      </pic:pic>
+                    </wpc:wpc>
+                  </a:graphicData>
+                </a:graphic>
+              </wp:inline>
+            </w:drawing>
+          </mc:Choice>
+          <mc:Fallback>
+            <w:pict>
+              <v:group w14:anchorId="70ADEEA7" id="Zone de dessin 67" o:spid="_x0000_s1046" editas="canvas" style="width:158.95pt;height:134.6pt;mso-position-horizontal-relative:char;mso-position-vertical-relative:line" coordsize="20186,17094" o:gfxdata="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">
+                <v:shape id="_x0000_s1047" type="#_x0000_t75" style="position:absolute;width:20186;height:17094;visibility:visible;mso-wrap-style:square" filled="t" fillcolor="#d8d8d8 [2732]">
+                  <v:fill o:detectmouseclick="t"/>
+                  <v:path o:connecttype="none"/>
+                </v:shape>
+                <v:rect id="Rectangle 1252159338" o:spid="_x0000_s1048" style="position:absolute;left:1562;top:1443;width:17393;height:14307;visibility:visible;mso-wrap-style:square;v-text-anchor:middle" o:gfxdata="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" fillcolor="#156082 [3204]" stroked="f" strokeweight="1pt">
+                  <v:textbox>
+                    <w:txbxContent>
+                      <w:p>
+                        <w:pPr>
+                          <w:spacing w:line="256" w:lineRule="auto"/>
+                          <w:jc w:val="center"/>
+                          <w:rPr>
+                            <w:rFonts w:eastAsia="Aptos"/>
+                            <w:lang w:val="en-US"/>
+                            <w14:ligatures w14:val="none"/>
+                          </w:rPr>
+                        </w:pPr>
+                        <w:r>
+                          <w:rPr>
+                            <w:rFonts w:eastAsia="Aptos"/>
+                            <w:lang w:val="en-US"/>
+                          </w:rPr>
+                          <w:t>Hexagons</w:t>
+                        </w:r>
+                      </w:p>
+                    </w:txbxContent>
+                  </v:textbox>
+                </v:rect>
+                <v:shape id="Image 122518338" o:spid="_x0000_s1049" type="#_x0000_t75" style="position:absolute;left:15405;top:2137;width:2573;height:2572;visibility:visible;mso-wrap-style:square" o:gfxdata="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" stroked="t" strokecolor="black [3213]">
+                  <v:imagedata r:id="rId18" o:title=""/>
+                  <v:path arrowok="t"/>
                 </v:shape>
                 <w10:anchorlock/>
               </v:group>
@@ -2002,12 +2350,12 @@
           </mc:Choice>
           <mc:Fallback>
             <w:pict>
-              <v:group w14:anchorId="78669B2D" id="_x0000_s1043" editas="canvas" style="width:232.35pt;height:166.4pt;mso-position-horizontal-relative:char;mso-position-vertical-relative:line" coordsize="29508,21132" o:gfxdata="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">
-                <v:shape id="_x0000_s1044" type="#_x0000_t75" style="position:absolute;width:29508;height:21132;visibility:visible;mso-wrap-style:square" filled="t" fillcolor="#d8d8d8 [2732]">
+              <v:group w14:anchorId="78669B2D" id="_x0000_s1050" editas="canvas" style="width:232.35pt;height:166.4pt;mso-position-horizontal-relative:char;mso-position-vertical-relative:line" coordsize="29508,21132" o:gfxdata="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">
+                <v:shape id="_x0000_s1051" type="#_x0000_t75" style="position:absolute;width:29508;height:21132;visibility:visible;mso-wrap-style:square" filled="t" fillcolor="#d8d8d8 [2732]">
                   <v:fill o:detectmouseclick="t"/>
                   <v:path o:connecttype="none"/>
                 </v:shape>
-                <v:rect id="Rectangle 461753420" o:spid="_x0000_s1045" style="position:absolute;left:1372;top:1918;width:17479;height:5860;visibility:visible;mso-wrap-style:square;v-text-anchor:middle" o:gfxdata="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" fillcolor="#d8d8d8 [2732]" strokecolor="#e00" strokeweight="1pt">
+                <v:rect id="Rectangle 461753420" o:spid="_x0000_s1052" style="position:absolute;left:1372;top:1918;width:17479;height:5860;visibility:visible;mso-wrap-style:square;v-text-anchor:middle" o:gfxdata="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" fillcolor="#d8d8d8 [2732]" strokecolor="#e00" strokeweight="1pt">
                   <v:stroke dashstyle="dash"/>
                   <v:textbox>
                     <w:txbxContent>
@@ -2045,15 +2393,15 @@
                   </v:handles>
                   <o:complex v:ext="view"/>
                 </v:shapetype>
-                <v:shape id="Rectangle : en biseau 1075150492" o:spid="_x0000_s1046" type="#_x0000_t84" style="position:absolute;left:2574;top:2998;width:2520;height:2520;visibility:visible;mso-wrap-style:square;v-text-anchor:middle" o:gfxdata="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" fillcolor="white [3212]" strokecolor="black [3213]" strokeweight="1pt"/>
-                <v:shape id="Cadre 315972815" o:spid="_x0000_s1047" style="position:absolute;left:6696;top:2998;width:2520;height:2520;visibility:visible;mso-wrap-style:square;v-text-anchor:middle" coordsize="252000,252000" o:gfxdata="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" path="m,l252000,r,252000l,252000,,xm31500,31500r,189000l220500,220500r,-189000l31500,31500xe" fillcolor="white [3212]" strokecolor="black [3213]" strokeweight="1pt">
+                <v:shape id="Rectangle : en biseau 1075150492" o:spid="_x0000_s1053" type="#_x0000_t84" style="position:absolute;left:2574;top:2998;width:2520;height:2520;visibility:visible;mso-wrap-style:square;v-text-anchor:middle" o:gfxdata="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" fillcolor="white [3212]" strokecolor="black [3213]" strokeweight="1pt"/>
+                <v:shape id="Cadre 315972815" o:spid="_x0000_s1054" style="position:absolute;left:6696;top:2998;width:2520;height:2520;visibility:visible;mso-wrap-style:square;v-text-anchor:middle" coordsize="252000,252000" o:gfxdata="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" path="m,l252000,r,252000l,252000,,xm31500,31500r,189000l220500,220500r,-189000l31500,31500xe" fillcolor="white [3212]" strokecolor="black [3213]" strokeweight="1pt">
                   <v:stroke joinstyle="miter"/>
                   <v:path arrowok="t" o:connecttype="custom" o:connectlocs="0,0;252000,0;252000,252000;0,252000;0,0;31500,31500;31500,220500;220500,220500;220500,31500;31500,31500" o:connectangles="0,0,0,0,0,0,0,0,0,0"/>
                 </v:shape>
                 <v:shapetype id="_x0000_t123" coordsize="21600,21600" o:spt="123" path="m10800,qx,10800,10800,21600,21600,10800,10800,xem3163,3163nfl18437,18437em3163,18437nfl18437,3163e">
                   <v:path o:extrusionok="f" gradientshapeok="t" o:connecttype="custom" o:connectlocs="10800,0;3163,3163;0,10800;3163,18437;10800,21600;18437,18437;21600,10800;18437,3163" textboxrect="3163,3163,18437,18437"/>
                 </v:shapetype>
-                <v:shape id="Organigramme : Jonction de sommaire 1475291861" o:spid="_x0000_s1048" type="#_x0000_t123" style="position:absolute;left:10907;top:2998;width:2520;height:2520;visibility:visible;mso-wrap-style:square;v-text-anchor:middle" o:gfxdata="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" fillcolor="white [3212]" strokecolor="black [3213]" strokeweight="1pt">
+                <v:shape id="Organigramme : Jonction de sommaire 1475291861" o:spid="_x0000_s1055" type="#_x0000_t123" style="position:absolute;left:10907;top:2998;width:2520;height:2520;visibility:visible;mso-wrap-style:square;v-text-anchor:middle" o:gfxdata="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" fillcolor="white [3212]" strokecolor="black [3213]" strokeweight="1pt">
                   <v:stroke joinstyle="miter"/>
                 </v:shape>
                 <v:shapetype id="_x0000_t23" coordsize="21600,21600" o:spt="23" adj="5400" path="m,10800qy10800,,21600,10800,10800,21600,,10800xm@0,10800qy10800@2@1,10800,10800@0@0,10800xe">
@@ -2070,10 +2418,10 @@
                     <v:h position="#0,center" xrange="0,10800"/>
                   </v:handles>
                 </v:shapetype>
-                <v:shape id="Cercle : creux 1924319170" o:spid="_x0000_s1049" type="#_x0000_t23" style="position:absolute;left:15202;top:2998;width:2520;height:2520;visibility:visible;mso-wrap-style:square;v-text-anchor:middle" o:gfxdata="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" fillcolor="white [3212]" strokecolor="black [3213]" strokeweight="1pt">
+                <v:shape id="Cercle : creux 1924319170" o:spid="_x0000_s1056" type="#_x0000_t23" style="position:absolute;left:15202;top:2998;width:2520;height:2520;visibility:visible;mso-wrap-style:square;v-text-anchor:middle" o:gfxdata="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" fillcolor="white [3212]" strokecolor="black [3213]" strokeweight="1pt">
                   <v:stroke joinstyle="miter"/>
                 </v:shape>
-                <v:shape id="Zone de texte 1" o:spid="_x0000_s1050" type="#_x0000_t202" style="position:absolute;left:16387;top:9043;width:11181;height:3591;visibility:visible;mso-wrap-style:none;v-text-anchor:top" o:gfxdata="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" filled="f" stroked="f" strokeweight=".5pt">
+                <v:shape id="Zone de texte 1" o:spid="_x0000_s1057" type="#_x0000_t202" style="position:absolute;left:16387;top:9043;width:11181;height:3591;visibility:visible;mso-wrap-style:none;v-text-anchor:top" o:gfxdata="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" filled="f" stroked="f" strokeweight=".5pt">
                   <v:textbox style="mso-fit-shape-to-text:t" inset="2mm,2mm,2mm,0">
                     <w:txbxContent>
                       <w:p>
@@ -2098,13 +2446,13 @@
                     </w:txbxContent>
                   </v:textbox>
                 </v:shape>
-                <v:shape id="Connecteur droit avec flèche 2040260430" o:spid="_x0000_s1051" type="#_x0000_t33" style="position:absolute;left:18316;top:5383;width:4195;height:3126;rotation:90;flip:y;visibility:visible;mso-wrap-style:square" o:connectortype="elbow" o:gfxdata="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" strokecolor="#e00" strokeweight=".5pt">
+                <v:shape id="Connecteur droit avec flèche 2040260430" o:spid="_x0000_s1058" type="#_x0000_t33" style="position:absolute;left:18316;top:5383;width:4195;height:3126;rotation:90;flip:y;visibility:visible;mso-wrap-style:square" o:connectortype="elbow" o:gfxdata="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" strokecolor="#e00" strokeweight=".5pt">
                   <v:stroke endarrow="block"/>
                 </v:shape>
-                <v:shape id="Connecteur droit avec flèche 2040260430" o:spid="_x0000_s1052" type="#_x0000_t33" style="position:absolute;left:18667;top:12936;width:3611;height:3008;rotation:90;visibility:visible;mso-wrap-style:square" o:connectortype="elbow" o:gfxdata="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" strokecolor="#e00" strokeweight=".5pt">
+                <v:shape id="Connecteur droit avec flèche 2040260430" o:spid="_x0000_s1059" type="#_x0000_t33" style="position:absolute;left:18667;top:12936;width:3611;height:3008;rotation:90;visibility:visible;mso-wrap-style:square" o:connectortype="elbow" o:gfxdata="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" strokecolor="#e00" strokeweight=".5pt">
                   <v:stroke endarrow="block"/>
                 </v:shape>
-                <v:shape id="Zone de texte 1" o:spid="_x0000_s1053" type="#_x0000_t202" style="position:absolute;left:2687;top:4830;width:2291;height:3590;visibility:visible;mso-wrap-style:none;v-text-anchor:top" o:gfxdata="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" filled="f" stroked="f" strokeweight=".5pt">
+                <v:shape id="Zone de texte 1" o:spid="_x0000_s1060" type="#_x0000_t202" style="position:absolute;left:2687;top:4830;width:2291;height:3590;visibility:visible;mso-wrap-style:none;v-text-anchor:top" o:gfxdata="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" filled="f" stroked="f" strokeweight=".5pt">
                   <v:textbox style="mso-fit-shape-to-text:t" inset="2mm,2mm,2mm,0">
                     <w:txbxContent>
                       <w:p>
@@ -2127,7 +2475,7 @@
                     </w:txbxContent>
                   </v:textbox>
                 </v:shape>
-                <v:shape id="Zone de texte 1" o:spid="_x0000_s1054" type="#_x0000_t202" style="position:absolute;left:6808;top:4825;width:2286;height:3588;visibility:visible;mso-wrap-style:none;v-text-anchor:top" o:gfxdata="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" filled="f" stroked="f" strokeweight=".5pt">
+                <v:shape id="Zone de texte 1" o:spid="_x0000_s1061" type="#_x0000_t202" style="position:absolute;left:6808;top:4825;width:2286;height:3588;visibility:visible;mso-wrap-style:none;v-text-anchor:top" o:gfxdata="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" filled="f" stroked="f" strokeweight=".5pt">
                   <v:textbox style="mso-fit-shape-to-text:t" inset="2mm,2mm,2mm,0">
                     <w:txbxContent>
                       <w:p>
@@ -2150,7 +2498,7 @@
                     </w:txbxContent>
                   </v:textbox>
                 </v:shape>
-                <v:shape id="Zone de texte 1" o:spid="_x0000_s1055" type="#_x0000_t202" style="position:absolute;left:11024;top:4833;width:2280;height:3588;visibility:visible;mso-wrap-style:none;v-text-anchor:top" o:gfxdata="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" filled="f" stroked="f" strokeweight=".5pt">
+                <v:shape id="Zone de texte 1" o:spid="_x0000_s1062" type="#_x0000_t202" style="position:absolute;left:11024;top:4833;width:2280;height:3588;visibility:visible;mso-wrap-style:none;v-text-anchor:top" o:gfxdata="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" filled="f" stroked="f" strokeweight=".5pt">
                   <v:textbox style="mso-fit-shape-to-text:t" inset="2mm,2mm,2mm,0">
                     <w:txbxContent>
                       <w:p>
@@ -2173,7 +2521,7 @@
                     </w:txbxContent>
                   </v:textbox>
                 </v:shape>
-                <v:shape id="Zone de texte 1" o:spid="_x0000_s1056" type="#_x0000_t202" style="position:absolute;left:15318;top:4833;width:2274;height:3588;visibility:visible;mso-wrap-style:none;v-text-anchor:top" o:gfxdata="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" filled="f" stroked="f" strokeweight=".5pt">
+                <v:shape id="Zone de texte 1" o:spid="_x0000_s1063" type="#_x0000_t202" style="position:absolute;left:15318;top:4833;width:2274;height:3588;visibility:visible;mso-wrap-style:none;v-text-anchor:top" o:gfxdata="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" filled="f" stroked="f" strokeweight=".5pt">
                   <v:textbox style="mso-fit-shape-to-text:t" inset="2mm,2mm,2mm,0">
                     <w:txbxContent>
                       <w:p>
@@ -2196,7 +2544,7 @@
                     </w:txbxContent>
                   </v:textbox>
                 </v:shape>
-                <v:rect id="Rectangle 539477597" o:spid="_x0000_s1057" style="position:absolute;left:1494;top:13317;width:17475;height:5855;visibility:visible;mso-wrap-style:square;v-text-anchor:middle" o:gfxdata="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" fillcolor="#d8d8d8 [2732]" strokecolor="#e00" strokeweight="1pt">
+                <v:rect id="Rectangle 539477597" o:spid="_x0000_s1064" style="position:absolute;left:1494;top:13317;width:17475;height:5855;visibility:visible;mso-wrap-style:square;v-text-anchor:middle" o:gfxdata="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" fillcolor="#d8d8d8 [2732]" strokecolor="#e00" strokeweight="1pt">
                   <v:stroke dashstyle="dash"/>
                   <v:textbox>
                     <w:txbxContent>
@@ -2223,15 +2571,15 @@
                     </w:txbxContent>
                   </v:textbox>
                 </v:rect>
-                <v:shape id="Rectangle : en biseau 301200028" o:spid="_x0000_s1058" type="#_x0000_t84" style="position:absolute;left:2701;top:14397;width:2514;height:2515;visibility:visible;mso-wrap-style:square;v-text-anchor:middle" o:gfxdata="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" fillcolor="black [3213]" strokecolor="white [3212]" strokeweight="1pt"/>
-                <v:shape id="Cadre 2027957380" o:spid="_x0000_s1059" style="position:absolute;left:6822;top:14397;width:2514;height:2515;visibility:visible;mso-wrap-style:square;v-text-anchor:middle" coordsize="251460,251460" o:gfxdata="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" path="m,l251460,r,251460l,251460,,xm31433,31433r,188595l220028,220028r,-188595l31433,31433xe" fillcolor="black [3213]" strokecolor="white [3212]" strokeweight="1pt">
+                <v:shape id="Rectangle : en biseau 301200028" o:spid="_x0000_s1065" type="#_x0000_t84" style="position:absolute;left:2701;top:14397;width:2514;height:2515;visibility:visible;mso-wrap-style:square;v-text-anchor:middle" o:gfxdata="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" fillcolor="black [3213]" strokecolor="white [3212]" strokeweight="1pt"/>
+                <v:shape id="Cadre 2027957380" o:spid="_x0000_s1066" style="position:absolute;left:6822;top:14397;width:2514;height:2515;visibility:visible;mso-wrap-style:square;v-text-anchor:middle" coordsize="251460,251460" o:gfxdata="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" path="m,l251460,r,251460l,251460,,xm31433,31433r,188595l220028,220028r,-188595l31433,31433xe" fillcolor="black [3213]" strokecolor="white [3212]" strokeweight="1pt">
                   <v:stroke joinstyle="miter"/>
                   <v:path arrowok="t" o:connecttype="custom" o:connectlocs="0,0;251460,0;251460,251460;0,251460;0,0;31433,31433;31433,220028;220028,220028;220028,31433;31433,31433" o:connectangles="0,0,0,0,0,0,0,0,0,0"/>
                 </v:shape>
-                <v:shape id="Cercle : creux 1745103600" o:spid="_x0000_s1060" type="#_x0000_t23" style="position:absolute;left:15325;top:14397;width:2514;height:2515;visibility:visible;mso-wrap-style:square;v-text-anchor:middle" o:gfxdata="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" fillcolor="black [3213]" strokecolor="white [3212]" strokeweight="1pt">
+                <v:shape id="Cercle : creux 1745103600" o:spid="_x0000_s1067" type="#_x0000_t23" style="position:absolute;left:15325;top:14397;width:2514;height:2515;visibility:visible;mso-wrap-style:square;v-text-anchor:middle" o:gfxdata="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" fillcolor="black [3213]" strokecolor="white [3212]" strokeweight="1pt">
                   <v:stroke joinstyle="miter"/>
                 </v:shape>
-                <v:shape id="Zone de texte 1" o:spid="_x0000_s1061" type="#_x0000_t202" style="position:absolute;left:2809;top:16226;width:2286;height:3587;visibility:visible;mso-wrap-style:none;v-text-anchor:top" o:gfxdata="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" filled="f" stroked="f" strokeweight=".5pt">
+                <v:shape id="Zone de texte 1" o:spid="_x0000_s1068" type="#_x0000_t202" style="position:absolute;left:2809;top:16226;width:2286;height:3587;visibility:visible;mso-wrap-style:none;v-text-anchor:top" o:gfxdata="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" filled="f" stroked="f" strokeweight=".5pt">
                   <v:textbox style="mso-fit-shape-to-text:t" inset="2mm,2mm,2mm,0">
                     <w:txbxContent>
                       <w:p>
@@ -2254,7 +2602,7 @@
                     </w:txbxContent>
                   </v:textbox>
                 </v:shape>
-                <v:shape id="Zone de texte 1" o:spid="_x0000_s1062" type="#_x0000_t202" style="position:absolute;left:6930;top:16219;width:2279;height:3588;visibility:visible;mso-wrap-style:none;v-text-anchor:top" o:gfxdata="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" filled="f" stroked="f" strokeweight=".5pt">
+                <v:shape id="Zone de texte 1" o:spid="_x0000_s1069" type="#_x0000_t202" style="position:absolute;left:6930;top:16219;width:2279;height:3588;visibility:visible;mso-wrap-style:none;v-text-anchor:top" o:gfxdata="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" filled="f" stroked="f" strokeweight=".5pt">
                   <v:textbox style="mso-fit-shape-to-text:t" inset="2mm,2mm,2mm,0">
                     <w:txbxContent>
                       <w:p>
@@ -2277,7 +2625,7 @@
                     </w:txbxContent>
                   </v:textbox>
                 </v:shape>
-                <v:shape id="Zone de texte 1" o:spid="_x0000_s1063" type="#_x0000_t202" style="position:absolute;left:15439;top:16232;width:2267;height:3588;visibility:visible;mso-wrap-style:none;v-text-anchor:top" o:gfxdata="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" filled="f" stroked="f" strokeweight=".5pt">
+                <v:shape id="Zone de texte 1" o:spid="_x0000_s1070" type="#_x0000_t202" style="position:absolute;left:15439;top:16232;width:2267;height:3588;visibility:visible;mso-wrap-style:none;v-text-anchor:top" o:gfxdata="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" filled="f" stroked="f" strokeweight=".5pt">
                   <v:textbox style="mso-fit-shape-to-text:t" inset="2mm,2mm,2mm,0">
                     <w:txbxContent>
                       <w:p>
@@ -2300,7 +2648,7 @@
                     </w:txbxContent>
                   </v:textbox>
                 </v:shape>
-                <v:shape id="Zone de texte 1" o:spid="_x0000_s1064" type="#_x0000_t202" style="position:absolute;left:18852;top:1928;width:10559;height:3590;visibility:visible;mso-wrap-style:none;v-text-anchor:top" o:gfxdata="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" filled="f" stroked="f" strokeweight=".5pt">
+                <v:shape id="Zone de texte 1" o:spid="_x0000_s1071" type="#_x0000_t202" style="position:absolute;left:18852;top:1928;width:10559;height:3590;visibility:visible;mso-wrap-style:none;v-text-anchor:top" o:gfxdata="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" filled="f" stroked="f" strokeweight=".5pt">
                   <v:textbox style="mso-fit-shape-to-text:t" inset="2mm,2mm,2mm,0">
                     <w:txbxContent>
                       <w:p>
@@ -2325,7 +2673,7 @@
                     </w:txbxContent>
                   </v:textbox>
                 </v:shape>
-                <v:shape id="Zone de texte 1" o:spid="_x0000_s1065" type="#_x0000_t202" style="position:absolute;left:18970;top:16192;width:10540;height:3590;visibility:visible;mso-wrap-style:none;v-text-anchor:top" o:gfxdata="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" filled="f" stroked="f" strokeweight=".5pt">
+                <v:shape id="Zone de texte 1" o:spid="_x0000_s1072" type="#_x0000_t202" style="position:absolute;left:18970;top:16192;width:10540;height:3590;visibility:visible;mso-wrap-style:none;v-text-anchor:top" o:gfxdata="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" filled="f" stroked="f" strokeweight=".5pt">
                   <v:textbox style="mso-fit-shape-to-text:t" inset="2mm,2mm,2mm,0">
                     <w:txbxContent>
                       <w:p>
@@ -2349,932 +2697,6 @@
                       </w:p>
                     </w:txbxContent>
                   </v:textbox>
-                </v:shape>
-                <w10:anchorlock/>
-              </v:group>
-            </w:pict>
-          </mc:Fallback>
-        </mc:AlternateContent>
-      </w:r>
-    </w:p>
-    <w:p>
-      <w:pPr>
-        <w:jc w:val="center"/>
-        <w:rPr>
-          <w:lang w:val="en-US"/>
-        </w:rPr>
-      </w:pPr>
-      <w:r>
-        <w:rPr>
-          <w:lang w:val="en-US"/>
-        </w:rPr>
-        <w:t>Setting mode layout</w:t>
-      </w:r>
-    </w:p>
-    <w:p>
-      <w:pPr>
-        <w:jc w:val="center"/>
-        <w:rPr>
-          <w:lang w:val="en-US"/>
-        </w:rPr>
-      </w:pPr>
-      <w:r>
-        <w:rPr>
-          <w:noProof/>
-          <w:lang w:val="en-US"/>
-        </w:rPr>
-        <mc:AlternateContent>
-          <mc:Choice Requires="wpc">
-            <w:drawing>
-              <wp:inline distT="0" distB="0" distL="0" distR="0" wp14:anchorId="2A3CCD15" wp14:editId="6937DA4F">
-                <wp:extent cx="4387834" cy="2481580"/>
-                <wp:effectExtent l="0" t="0" r="0" b="0"/>
-                <wp:docPr id="1927701307" name="Zone de dessin 1"/>
-                <wp:cNvGraphicFramePr>
-                  <a:graphicFrameLocks xmlns:a="http://schemas.openxmlformats.org/drawingml/2006/main" noChangeAspect="1"/>
-                </wp:cNvGraphicFramePr>
-                <a:graphic xmlns:a="http://schemas.openxmlformats.org/drawingml/2006/main">
-                  <a:graphicData uri="http://schemas.microsoft.com/office/word/2010/wordprocessingCanvas">
-                    <wpc:wpc>
-                      <wpc:bg>
-                        <a:solidFill>
-                          <a:schemeClr val="bg1">
-                            <a:lumMod val="85000"/>
-                          </a:schemeClr>
-                        </a:solidFill>
-                      </wpc:bg>
-                      <wpc:whole/>
-                      <wps:wsp>
-                        <wps:cNvPr id="744941637" name="Rectangle 744941637"/>
-                        <wps:cNvSpPr/>
-                        <wps:spPr>
-                          <a:xfrm>
-                            <a:off x="1187533" y="540325"/>
-                            <a:ext cx="1739736" cy="1430978"/>
-                          </a:xfrm>
-                          <a:prstGeom prst="rect">
-                            <a:avLst/>
-                          </a:prstGeom>
-                          <a:ln>
-                            <a:noFill/>
-                          </a:ln>
-                        </wps:spPr>
-                        <wps:style>
-                          <a:lnRef idx="2">
-                            <a:schemeClr val="accent1">
-                              <a:shade val="15000"/>
-                            </a:schemeClr>
-                          </a:lnRef>
-                          <a:fillRef idx="1">
-                            <a:schemeClr val="accent1"/>
-                          </a:fillRef>
-                          <a:effectRef idx="0">
-                            <a:schemeClr val="accent1"/>
-                          </a:effectRef>
-                          <a:fontRef idx="minor">
-                            <a:schemeClr val="lt1"/>
-                          </a:fontRef>
-                        </wps:style>
-                        <wps:txbx>
-                          <w:txbxContent>
-                            <w:p>
-                              <w:pPr>
-                                <w:jc w:val="center"/>
-                                <w:rPr>
-                                  <w:lang w:val="en-US"/>
-                                </w:rPr>
-                              </w:pPr>
-                              <w:r>
-                                <w:rPr>
-                                  <w:lang w:val="en-US"/>
-                                </w:rPr>
-                                <w:t>Hexagons</w:t>
-                              </w:r>
-                            </w:p>
-                          </w:txbxContent>
-                        </wps:txbx>
-                        <wps:bodyPr rot="0" spcFirstLastPara="0" vertOverflow="overflow" horzOverflow="overflow" vert="horz" wrap="square" lIns="91440" tIns="45720" rIns="91440" bIns="45720" numCol="1" spcCol="0" rtlCol="0" fromWordArt="0" anchor="ctr" anchorCtr="0" forceAA="0" compatLnSpc="1">
-                          <a:prstTxWarp prst="textNoShape">
-                            <a:avLst/>
-                          </a:prstTxWarp>
-                          <a:noAutofit/>
-                        </wps:bodyPr>
-                      </wps:wsp>
-                      <wps:wsp>
-                        <wps:cNvPr id="1361769044" name="Rectangle 1361769044"/>
-                        <wps:cNvSpPr/>
-                        <wps:spPr>
-                          <a:xfrm>
-                            <a:off x="1190931" y="2036618"/>
-                            <a:ext cx="1733798" cy="279070"/>
-                          </a:xfrm>
-                          <a:prstGeom prst="rect">
-                            <a:avLst/>
-                          </a:prstGeom>
-                          <a:ln>
-                            <a:noFill/>
-                          </a:ln>
-                        </wps:spPr>
-                        <wps:style>
-                          <a:lnRef idx="2">
-                            <a:schemeClr val="dk1">
-                              <a:shade val="15000"/>
-                            </a:schemeClr>
-                          </a:lnRef>
-                          <a:fillRef idx="1">
-                            <a:schemeClr val="dk1"/>
-                          </a:fillRef>
-                          <a:effectRef idx="0">
-                            <a:schemeClr val="dk1"/>
-                          </a:effectRef>
-                          <a:fontRef idx="minor">
-                            <a:schemeClr val="lt1"/>
-                          </a:fontRef>
-                        </wps:style>
-                        <wps:txbx>
-                          <w:txbxContent>
-                            <w:p>
-                              <w:pPr>
-                                <w:jc w:val="center"/>
-                                <w:rPr>
-                                  <w:lang w:val="en-US"/>
-                                </w:rPr>
-                              </w:pPr>
-                              <w:r>
-                                <w:rPr>
-                                  <w:lang w:val="en-US"/>
-                                </w:rPr>
-                                <w:t xml:space="preserve">Back </w:t>
-                              </w:r>
-                              <w:r>
-                                <w:rPr>
-                                  <w:lang w:val="en-US"/>
-                                </w:rPr>
-                                <w:t>cleared</w:t>
-                              </w:r>
-                              <w:r>
-                                <w:rPr>
-                                  <w:lang w:val="en-US"/>
-                                </w:rPr>
-                                <w:t xml:space="preserve"> cubes</w:t>
-                              </w:r>
-                            </w:p>
-                          </w:txbxContent>
-                        </wps:txbx>
-                        <wps:bodyPr rot="0" spcFirstLastPara="0" vertOverflow="overflow" horzOverflow="overflow" vert="horz" wrap="square" lIns="91440" tIns="45720" rIns="91440" bIns="45720" numCol="1" spcCol="0" rtlCol="0" fromWordArt="0" anchor="ctr" anchorCtr="0" forceAA="0" compatLnSpc="1">
-                          <a:prstTxWarp prst="textNoShape">
-                            <a:avLst/>
-                          </a:prstTxWarp>
-                          <a:noAutofit/>
-                        </wps:bodyPr>
-                      </wps:wsp>
-                      <wps:wsp>
-                        <wps:cNvPr id="1086000172" name="Rectangle 1086000172"/>
-                        <wps:cNvSpPr/>
-                        <wps:spPr>
-                          <a:xfrm>
-                            <a:off x="1191179" y="191874"/>
-                            <a:ext cx="1733550" cy="278765"/>
-                          </a:xfrm>
-                          <a:prstGeom prst="rect">
-                            <a:avLst/>
-                          </a:prstGeom>
-                          <a:ln>
-                            <a:noFill/>
-                          </a:ln>
-                        </wps:spPr>
-                        <wps:style>
-                          <a:lnRef idx="2">
-                            <a:schemeClr val="accent6"/>
-                          </a:lnRef>
-                          <a:fillRef idx="1">
-                            <a:schemeClr val="lt1"/>
-                          </a:fillRef>
-                          <a:effectRef idx="0">
-                            <a:schemeClr val="accent6"/>
-                          </a:effectRef>
-                          <a:fontRef idx="minor">
-                            <a:schemeClr val="dk1"/>
-                          </a:fontRef>
-                        </wps:style>
-                        <wps:txbx>
-                          <w:txbxContent>
-                            <w:p>
-                              <w:pPr>
-                                <w:spacing w:line="256" w:lineRule="auto"/>
-                                <w:jc w:val="center"/>
-                                <w:rPr>
-                                  <w:rFonts w:eastAsia="Aptos"/>
-                                  <w:color w:val="000000" w:themeColor="text1"/>
-                                  <w:lang w:val="en-US"/>
-                                  <w14:ligatures w14:val="none"/>
-                                </w:rPr>
-                              </w:pPr>
-                              <w:r>
-                                <w:rPr>
-                                  <w:rFonts w:eastAsia="Aptos"/>
-                                  <w:color w:val="000000" w:themeColor="text1"/>
-                                  <w:lang w:val="en-US"/>
-                                </w:rPr>
-                                <w:t xml:space="preserve">White </w:t>
-                              </w:r>
-                              <w:r>
-                                <w:rPr>
-                                  <w:rFonts w:eastAsia="Aptos"/>
-                                  <w:color w:val="000000" w:themeColor="text1"/>
-                                  <w:lang w:val="en-US"/>
-                                </w:rPr>
-                                <w:t>cleared</w:t>
-                              </w:r>
-                              <w:r>
-                                <w:rPr>
-                                  <w:rFonts w:eastAsia="Aptos"/>
-                                  <w:color w:val="000000" w:themeColor="text1"/>
-                                  <w:lang w:val="en-US"/>
-                                </w:rPr>
-                                <w:t xml:space="preserve"> cubes</w:t>
-                              </w:r>
-                            </w:p>
-                          </w:txbxContent>
-                        </wps:txbx>
-                        <wps:bodyPr rot="0" spcFirstLastPara="0" vert="horz" wrap="square" lIns="91440" tIns="45720" rIns="91440" bIns="45720" numCol="1" spcCol="0" rtlCol="0" fromWordArt="0" anchor="ctr" anchorCtr="0" forceAA="0" compatLnSpc="1">
-                          <a:prstTxWarp prst="textNoShape">
-                            <a:avLst/>
-                          </a:prstTxWarp>
-                          <a:noAutofit/>
-                        </wps:bodyPr>
-                      </wps:wsp>
-                      <wps:wsp>
-                        <wps:cNvPr id="1517607161" name="Rectangle 1517607161"/>
-                        <wps:cNvSpPr/>
-                        <wps:spPr>
-                          <a:xfrm>
-                            <a:off x="2559133" y="1693211"/>
-                            <a:ext cx="314513" cy="229699"/>
-                          </a:xfrm>
-                          <a:prstGeom prst="rect">
-                            <a:avLst/>
-                          </a:prstGeom>
-                          <a:ln>
-                            <a:noFill/>
-                          </a:ln>
-                        </wps:spPr>
-                        <wps:style>
-                          <a:lnRef idx="2">
-                            <a:schemeClr val="accent6"/>
-                          </a:lnRef>
-                          <a:fillRef idx="1">
-                            <a:schemeClr val="lt1"/>
-                          </a:fillRef>
-                          <a:effectRef idx="0">
-                            <a:schemeClr val="accent6"/>
-                          </a:effectRef>
-                          <a:fontRef idx="minor">
-                            <a:schemeClr val="dk1"/>
-                          </a:fontRef>
-                        </wps:style>
-                        <wps:txbx>
-                          <w:txbxContent>
-                            <w:p>
-                              <w:pPr>
-                                <w:spacing w:line="252" w:lineRule="auto"/>
-                                <w:jc w:val="center"/>
-                                <w:rPr>
-                                  <w:rFonts w:eastAsia="Aptos"/>
-                                  <w:color w:val="000000"/>
-                                  <w:sz w:val="16"/>
-                                  <w:szCs w:val="16"/>
-                                  <w:lang w:val="en-US"/>
-                                  <w14:ligatures w14:val="none"/>
-                                </w:rPr>
-                              </w:pPr>
-                              <w:r>
-                                <w:rPr>
-                                  <w:rFonts w:eastAsia="Aptos"/>
-                                  <w:color w:val="000000"/>
-                                  <w:sz w:val="16"/>
-                                  <w:szCs w:val="16"/>
-                                  <w:lang w:val="en-US"/>
-                                </w:rPr>
-                                <w:t>16</w:t>
-                              </w:r>
-                            </w:p>
-                          </w:txbxContent>
-                        </wps:txbx>
-                        <wps:bodyPr rot="0" spcFirstLastPara="0" vert="horz" wrap="square" lIns="91440" tIns="45720" rIns="91440" bIns="45720" numCol="1" spcCol="0" rtlCol="0" fromWordArt="0" anchor="ctr" anchorCtr="0" forceAA="0" compatLnSpc="1">
-                          <a:prstTxWarp prst="textNoShape">
-                            <a:avLst/>
-                          </a:prstTxWarp>
-                          <a:noAutofit/>
-                        </wps:bodyPr>
-                      </wps:wsp>
-                      <wps:wsp>
-                        <wps:cNvPr id="1685018294" name="Rectangle 1685018294"/>
-                        <wps:cNvSpPr/>
-                        <wps:spPr>
-                          <a:xfrm>
-                            <a:off x="1643287" y="1711993"/>
-                            <a:ext cx="827631" cy="191770"/>
-                          </a:xfrm>
-                          <a:prstGeom prst="rect">
-                            <a:avLst/>
-                          </a:prstGeom>
-                          <a:ln>
-                            <a:noFill/>
-                          </a:ln>
-                        </wps:spPr>
-                        <wps:style>
-                          <a:lnRef idx="2">
-                            <a:schemeClr val="accent6"/>
-                          </a:lnRef>
-                          <a:fillRef idx="1">
-                            <a:schemeClr val="lt1"/>
-                          </a:fillRef>
-                          <a:effectRef idx="0">
-                            <a:schemeClr val="accent6"/>
-                          </a:effectRef>
-                          <a:fontRef idx="minor">
-                            <a:schemeClr val="dk1"/>
-                          </a:fontRef>
-                        </wps:style>
-                        <wps:txbx>
-                          <w:txbxContent>
-                            <w:p>
-                              <w:pPr>
-                                <w:spacing w:after="0" w:line="252" w:lineRule="auto"/>
-                                <w:jc w:val="center"/>
-                                <w:rPr>
-                                  <w:rFonts w:eastAsia="Aptos"/>
-                                  <w:color w:val="000000"/>
-                                  <w:lang w:val="en-US"/>
-                                  <w14:ligatures w14:val="none"/>
-                                </w:rPr>
-                              </w:pPr>
-                              <w:r>
-                                <w:rPr>
-                                  <w:rFonts w:eastAsia="Aptos"/>
-                                  <w:color w:val="000000"/>
-                                  <w:lang w:val="en-US"/>
-                                </w:rPr>
-                                <w:t>legend</w:t>
-                              </w:r>
-                            </w:p>
-                          </w:txbxContent>
-                        </wps:txbx>
-                        <wps:bodyPr rot="0" spcFirstLastPara="0" vert="horz" wrap="square" lIns="0" tIns="0" rIns="0" bIns="0" numCol="1" spcCol="0" rtlCol="0" fromWordArt="0" anchor="ctr" anchorCtr="0" forceAA="0" compatLnSpc="1">
-                          <a:prstTxWarp prst="textNoShape">
-                            <a:avLst/>
-                          </a:prstTxWarp>
-                          <a:spAutoFit/>
-                        </wps:bodyPr>
-                      </wps:wsp>
-                      <wps:wsp>
-                        <wps:cNvPr id="595802210" name="Ellipse 595802210"/>
-                        <wps:cNvSpPr/>
-                        <wps:spPr>
-                          <a:xfrm>
-                            <a:off x="1240971" y="628914"/>
-                            <a:ext cx="183821" cy="183802"/>
-                          </a:xfrm>
-                          <a:prstGeom prst="ellipse">
-                            <a:avLst/>
-                          </a:prstGeom>
-                          <a:noFill/>
-                          <a:ln>
-                            <a:solidFill>
-                              <a:schemeClr val="tx1"/>
-                            </a:solidFill>
-                            <a:prstDash val="sysDash"/>
-                          </a:ln>
-                        </wps:spPr>
-                        <wps:style>
-                          <a:lnRef idx="2">
-                            <a:schemeClr val="dk1">
-                              <a:shade val="15000"/>
-                            </a:schemeClr>
-                          </a:lnRef>
-                          <a:fillRef idx="1">
-                            <a:schemeClr val="dk1"/>
-                          </a:fillRef>
-                          <a:effectRef idx="0">
-                            <a:schemeClr val="dk1"/>
-                          </a:effectRef>
-                          <a:fontRef idx="minor">
-                            <a:schemeClr val="lt1"/>
-                          </a:fontRef>
-                        </wps:style>
-                        <wps:bodyPr rot="0" spcFirstLastPara="0" vertOverflow="overflow" horzOverflow="overflow" vert="horz" wrap="square" lIns="91440" tIns="45720" rIns="91440" bIns="45720" numCol="1" spcCol="0" rtlCol="0" fromWordArt="0" anchor="ctr" anchorCtr="0" forceAA="0" compatLnSpc="1">
-                          <a:prstTxWarp prst="textNoShape">
-                            <a:avLst/>
-                          </a:prstTxWarp>
-                          <a:noAutofit/>
-                        </wps:bodyPr>
-                      </wps:wsp>
-                      <wps:wsp>
-                        <wps:cNvPr id="1619187406" name="Ellipse 1619187406"/>
-                        <wps:cNvSpPr/>
-                        <wps:spPr>
-                          <a:xfrm>
-                            <a:off x="1240971" y="1716517"/>
-                            <a:ext cx="183515" cy="183515"/>
-                          </a:xfrm>
-                          <a:prstGeom prst="ellipse">
-                            <a:avLst/>
-                          </a:prstGeom>
-                          <a:ln>
-                            <a:noFill/>
-                          </a:ln>
-                        </wps:spPr>
-                        <wps:style>
-                          <a:lnRef idx="2">
-                            <a:schemeClr val="accent6"/>
-                          </a:lnRef>
-                          <a:fillRef idx="1">
-                            <a:schemeClr val="lt1"/>
-                          </a:fillRef>
-                          <a:effectRef idx="0">
-                            <a:schemeClr val="accent6"/>
-                          </a:effectRef>
-                          <a:fontRef idx="minor">
-                            <a:schemeClr val="dk1"/>
-                          </a:fontRef>
-                        </wps:style>
-                        <wps:bodyPr rot="0" spcFirstLastPara="0" vert="horz" wrap="square" lIns="91440" tIns="45720" rIns="91440" bIns="45720" numCol="1" spcCol="0" rtlCol="0" fromWordArt="0" anchor="ctr" anchorCtr="0" forceAA="0" compatLnSpc="1">
-                          <a:prstTxWarp prst="textNoShape">
-                            <a:avLst/>
-                          </a:prstTxWarp>
-                          <a:noAutofit/>
-                        </wps:bodyPr>
-                      </wps:wsp>
-                      <wps:wsp>
-                        <wps:cNvPr id="550714859" name="Zone de texte 550714859"/>
-                        <wps:cNvSpPr txBox="1"/>
-                        <wps:spPr>
-                          <a:xfrm>
-                            <a:off x="53401" y="1116857"/>
-                            <a:ext cx="994265" cy="190500"/>
-                          </a:xfrm>
-                          <a:prstGeom prst="rect">
-                            <a:avLst/>
-                          </a:prstGeom>
-                          <a:noFill/>
-                          <a:ln w="6350">
-                            <a:noFill/>
-                          </a:ln>
-                        </wps:spPr>
-                        <wps:txbx>
-                          <w:txbxContent>
-                            <w:p>
-                              <w:pPr>
-                                <w:spacing w:after="0"/>
-                                <w:rPr>
-                                  <w:color w:val="EE0000"/>
-                                  <w:lang w:val="en-US"/>
-                                </w:rPr>
-                              </w:pPr>
-                              <w:r>
-                                <w:rPr>
-                                  <w:color w:val="EE0000"/>
-                                  <w:lang w:val="en-US"/>
-                                </w:rPr>
-                                <w:t>Radio buttons</w:t>
-                              </w:r>
-                            </w:p>
-                          </w:txbxContent>
-                        </wps:txbx>
-                        <wps:bodyPr rot="0" spcFirstLastPara="0" vertOverflow="overflow" horzOverflow="overflow" vert="horz" wrap="none" lIns="72000" tIns="0" rIns="72000" bIns="0" numCol="1" spcCol="0" rtlCol="0" fromWordArt="0" anchor="t" anchorCtr="0" forceAA="0" compatLnSpc="1">
-                          <a:prstTxWarp prst="textNoShape">
-                            <a:avLst/>
-                          </a:prstTxWarp>
-                          <a:spAutoFit/>
-                        </wps:bodyPr>
-                      </wps:wsp>
-                      <wps:wsp>
-                        <wps:cNvPr id="310442569" name="Connecteur droit avec flèche 2040260430"/>
-                        <wps:cNvCnPr>
-                          <a:stCxn id="550714859" idx="2"/>
-                          <a:endCxn id="1619187406" idx="2"/>
-                        </wps:cNvCnPr>
-                        <wps:spPr>
-                          <a:xfrm rot="16200000" flipH="1">
-                            <a:off x="645142" y="1212643"/>
-                            <a:ext cx="500918" cy="690345"/>
-                          </a:xfrm>
-                          <a:prstGeom prst="bentConnector2">
-                            <a:avLst/>
-                          </a:prstGeom>
-                          <a:ln>
-                            <a:solidFill>
-                              <a:srgbClr val="EE0000"/>
-                            </a:solidFill>
-                            <a:tailEnd type="triangle"/>
-                          </a:ln>
-                        </wps:spPr>
-                        <wps:style>
-                          <a:lnRef idx="1">
-                            <a:schemeClr val="accent1"/>
-                          </a:lnRef>
-                          <a:fillRef idx="0">
-                            <a:schemeClr val="accent1"/>
-                          </a:fillRef>
-                          <a:effectRef idx="0">
-                            <a:schemeClr val="accent1"/>
-                          </a:effectRef>
-                          <a:fontRef idx="minor">
-                            <a:schemeClr val="tx1"/>
-                          </a:fontRef>
-                        </wps:style>
-                        <wps:bodyPr/>
-                      </wps:wsp>
-                      <wps:wsp>
-                        <wps:cNvPr id="1738605217" name="Connecteur droit avec flèche 2040260430"/>
-                        <wps:cNvCnPr>
-                          <a:stCxn id="550714859" idx="0"/>
-                          <a:endCxn id="595802210" idx="2"/>
-                        </wps:cNvCnPr>
-                        <wps:spPr>
-                          <a:xfrm rot="5400000" flipH="1" flipV="1">
-                            <a:off x="697580" y="573664"/>
-                            <a:ext cx="396042" cy="690345"/>
-                          </a:xfrm>
-                          <a:prstGeom prst="bentConnector2">
-                            <a:avLst/>
-                          </a:prstGeom>
-                          <a:ln>
-                            <a:solidFill>
-                              <a:srgbClr val="EE0000"/>
-                            </a:solidFill>
-                            <a:tailEnd type="triangle"/>
-                          </a:ln>
-                        </wps:spPr>
-                        <wps:style>
-                          <a:lnRef idx="1">
-                            <a:schemeClr val="accent1"/>
-                          </a:lnRef>
-                          <a:fillRef idx="0">
-                            <a:schemeClr val="accent1"/>
-                          </a:fillRef>
-                          <a:effectRef idx="0">
-                            <a:schemeClr val="accent1"/>
-                          </a:effectRef>
-                          <a:fontRef idx="minor">
-                            <a:schemeClr val="tx1"/>
-                          </a:fontRef>
-                        </wps:style>
-                        <wps:bodyPr/>
-                      </wps:wsp>
-                      <wps:wsp>
-                        <wps:cNvPr id="457870578" name="Zone de texte 1"/>
-                        <wps:cNvSpPr txBox="1"/>
-                        <wps:spPr>
-                          <a:xfrm>
-                            <a:off x="3241062" y="1627938"/>
-                            <a:ext cx="1050780" cy="361560"/>
-                          </a:xfrm>
-                          <a:prstGeom prst="rect">
-                            <a:avLst/>
-                          </a:prstGeom>
-                          <a:noFill/>
-                          <a:ln w="6350">
-                            <a:noFill/>
-                          </a:ln>
-                        </wps:spPr>
-                        <wps:txbx>
-                          <w:txbxContent>
-                            <w:p>
-                              <w:pPr>
-                                <w:spacing w:line="256" w:lineRule="auto"/>
-                                <w:rPr>
-                                  <w:rFonts w:ascii="Aptos" w:eastAsia="Aptos" w:hAnsi="Aptos"/>
-                                  <w:color w:val="EE0000"/>
-                                  <w:lang w:val="en-US"/>
-                                  <w14:ligatures w14:val="none"/>
-                                </w:rPr>
-                              </w:pPr>
-                              <w:r>
-                                <w:rPr>
-                                  <w:rFonts w:ascii="Aptos" w:eastAsia="Aptos" w:hAnsi="Aptos"/>
-                                  <w:color w:val="EE0000"/>
-                                  <w:lang w:val="en-US"/>
-                                </w:rPr>
-                                <w:t>Credit</w:t>
-                              </w:r>
-                              <w:r>
-                                <w:rPr>
-                                  <w:rFonts w:ascii="Aptos" w:eastAsia="Aptos" w:hAnsi="Aptos"/>
-                                  <w:color w:val="EE0000"/>
-                                  <w:lang w:val="en-US"/>
-                                </w:rPr>
-                                <w:t xml:space="preserve"> spin box</w:t>
-                              </w:r>
-                            </w:p>
-                          </w:txbxContent>
-                        </wps:txbx>
-                        <wps:bodyPr rot="0" spcFirstLastPara="0" vert="horz" wrap="none" lIns="72000" tIns="72000" rIns="72000" bIns="0" numCol="1" spcCol="0" rtlCol="0" fromWordArt="0" anchor="t" anchorCtr="0" forceAA="0" compatLnSpc="1">
-                          <a:prstTxWarp prst="textNoShape">
-                            <a:avLst/>
-                          </a:prstTxWarp>
-                          <a:spAutoFit/>
-                        </wps:bodyPr>
-                      </wps:wsp>
-                      <wps:wsp>
-                        <wps:cNvPr id="1251988778" name="Connecteur droit avec flèche 2040260430"/>
-                        <wps:cNvCnPr/>
-                        <wps:spPr>
-                          <a:xfrm flipH="1" flipV="1">
-                            <a:off x="2873646" y="1808061"/>
-                            <a:ext cx="370188" cy="657"/>
-                          </a:xfrm>
-                          <a:prstGeom prst="straightConnector1">
-                            <a:avLst/>
-                          </a:prstGeom>
-                          <a:ln>
-                            <a:solidFill>
-                              <a:srgbClr val="EE0000"/>
-                            </a:solidFill>
-                            <a:tailEnd type="triangle"/>
-                          </a:ln>
-                        </wps:spPr>
-                        <wps:style>
-                          <a:lnRef idx="1">
-                            <a:schemeClr val="accent1"/>
-                          </a:lnRef>
-                          <a:fillRef idx="0">
-                            <a:schemeClr val="accent1"/>
-                          </a:fillRef>
-                          <a:effectRef idx="0">
-                            <a:schemeClr val="accent1"/>
-                          </a:effectRef>
-                          <a:fontRef idx="minor">
-                            <a:schemeClr val="tx1"/>
-                          </a:fontRef>
-                        </wps:style>
-                        <wps:bodyPr/>
-                      </wps:wsp>
-                      <pic:pic xmlns:pic="http://schemas.openxmlformats.org/drawingml/2006/picture">
-                        <pic:nvPicPr>
-                          <pic:cNvPr id="788967622" name="Graphique 788967622" descr="Icône de menu d'hamburger avec un remplissage uni"/>
-                          <pic:cNvPicPr>
-                            <a:picLocks noChangeAspect="1"/>
-                          </pic:cNvPicPr>
-                        </pic:nvPicPr>
-                        <pic:blipFill>
-                          <a:blip r:embed="rId5">
-                            <a:extLst>
-                              <a:ext uri="{96DAC541-7B7A-43D3-8B79-37D633B846F1}">
-                                <asvg:svgBlip xmlns:asvg="http://schemas.microsoft.com/office/drawing/2016/SVG/main" r:embed="rId6"/>
-                              </a:ext>
-                            </a:extLst>
-                          </a:blip>
-                          <a:stretch>
-                            <a:fillRect/>
-                          </a:stretch>
-                        </pic:blipFill>
-                        <pic:spPr>
-                          <a:xfrm>
-                            <a:off x="2571784" y="575887"/>
-                            <a:ext cx="289797" cy="289797"/>
-                          </a:xfrm>
-                          <a:prstGeom prst="rect">
-                            <a:avLst/>
-                          </a:prstGeom>
-                        </pic:spPr>
-                      </pic:pic>
-                    </wpc:wpc>
-                  </a:graphicData>
-                </a:graphic>
-              </wp:inline>
-            </w:drawing>
-          </mc:Choice>
-          <mc:Fallback>
-            <w:pict>
-              <v:group w14:anchorId="2A3CCD15" id="_x0000_s1066" editas="canvas" style="width:345.5pt;height:195.4pt;mso-position-horizontal-relative:char;mso-position-vertical-relative:line" coordsize="43872,24815" o:gfxdata="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">
-                <v:shape id="_x0000_s1067" type="#_x0000_t75" style="position:absolute;width:43872;height:24815;visibility:visible;mso-wrap-style:square" filled="t" fillcolor="#d8d8d8 [2732]">
-                  <v:fill o:detectmouseclick="t"/>
-                  <v:path o:connecttype="none"/>
-                </v:shape>
-                <v:rect id="Rectangle 744941637" o:spid="_x0000_s1068" style="position:absolute;left:11875;top:5403;width:17397;height:14310;visibility:visible;mso-wrap-style:square;v-text-anchor:middle" o:gfxdata="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" fillcolor="#156082 [3204]" stroked="f" strokeweight="1pt">
-                  <v:textbox>
-                    <w:txbxContent>
-                      <w:p>
-                        <w:pPr>
-                          <w:jc w:val="center"/>
-                          <w:rPr>
-                            <w:lang w:val="en-US"/>
-                          </w:rPr>
-                        </w:pPr>
-                        <w:r>
-                          <w:rPr>
-                            <w:lang w:val="en-US"/>
-                          </w:rPr>
-                          <w:t>Hexagons</w:t>
-                        </w:r>
-                      </w:p>
-                    </w:txbxContent>
-                  </v:textbox>
-                </v:rect>
-                <v:rect id="Rectangle 1361769044" o:spid="_x0000_s1069" style="position:absolute;left:11909;top:20366;width:17338;height:2790;visibility:visible;mso-wrap-style:square;v-text-anchor:middle" o:gfxdata="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" fillcolor="black [3200]" stroked="f" strokeweight="1pt">
-                  <v:textbox>
-                    <w:txbxContent>
-                      <w:p>
-                        <w:pPr>
-                          <w:jc w:val="center"/>
-                          <w:rPr>
-                            <w:lang w:val="en-US"/>
-                          </w:rPr>
-                        </w:pPr>
-                        <w:r>
-                          <w:rPr>
-                            <w:lang w:val="en-US"/>
-                          </w:rPr>
-                          <w:t xml:space="preserve">Back </w:t>
-                        </w:r>
-                        <w:r>
-                          <w:rPr>
-                            <w:lang w:val="en-US"/>
-                          </w:rPr>
-                          <w:t>cleared</w:t>
-                        </w:r>
-                        <w:r>
-                          <w:rPr>
-                            <w:lang w:val="en-US"/>
-                          </w:rPr>
-                          <w:t xml:space="preserve"> cubes</w:t>
-                        </w:r>
-                      </w:p>
-                    </w:txbxContent>
-                  </v:textbox>
-                </v:rect>
-                <v:rect id="Rectangle 1086000172" o:spid="_x0000_s1070" style="position:absolute;left:11911;top:1918;width:17336;height:2788;visibility:visible;mso-wrap-style:square;v-text-anchor:middle" o:gfxdata="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" fillcolor="white [3201]" stroked="f" strokeweight="1pt">
-                  <v:textbox>
-                    <w:txbxContent>
-                      <w:p>
-                        <w:pPr>
-                          <w:spacing w:line="256" w:lineRule="auto"/>
-                          <w:jc w:val="center"/>
-                          <w:rPr>
-                            <w:rFonts w:eastAsia="Aptos"/>
-                            <w:color w:val="000000" w:themeColor="text1"/>
-                            <w:lang w:val="en-US"/>
-                            <w14:ligatures w14:val="none"/>
-                          </w:rPr>
-                        </w:pPr>
-                        <w:r>
-                          <w:rPr>
-                            <w:rFonts w:eastAsia="Aptos"/>
-                            <w:color w:val="000000" w:themeColor="text1"/>
-                            <w:lang w:val="en-US"/>
-                          </w:rPr>
-                          <w:t xml:space="preserve">White </w:t>
-                        </w:r>
-                        <w:r>
-                          <w:rPr>
-                            <w:rFonts w:eastAsia="Aptos"/>
-                            <w:color w:val="000000" w:themeColor="text1"/>
-                            <w:lang w:val="en-US"/>
-                          </w:rPr>
-                          <w:t>cleared</w:t>
-                        </w:r>
-                        <w:r>
-                          <w:rPr>
-                            <w:rFonts w:eastAsia="Aptos"/>
-                            <w:color w:val="000000" w:themeColor="text1"/>
-                            <w:lang w:val="en-US"/>
-                          </w:rPr>
-                          <w:t xml:space="preserve"> cubes</w:t>
-                        </w:r>
-                      </w:p>
-                    </w:txbxContent>
-                  </v:textbox>
-                </v:rect>
-                <v:rect id="Rectangle 1517607161" o:spid="_x0000_s1071" style="position:absolute;left:25591;top:16932;width:3145;height:2297;visibility:visible;mso-wrap-style:square;v-text-anchor:middle" o:gfxdata="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" fillcolor="white [3201]" stroked="f" strokeweight="1pt">
-                  <v:textbox>
-                    <w:txbxContent>
-                      <w:p>
-                        <w:pPr>
-                          <w:spacing w:line="252" w:lineRule="auto"/>
-                          <w:jc w:val="center"/>
-                          <w:rPr>
-                            <w:rFonts w:eastAsia="Aptos"/>
-                            <w:color w:val="000000"/>
-                            <w:sz w:val="16"/>
-                            <w:szCs w:val="16"/>
-                            <w:lang w:val="en-US"/>
-                            <w14:ligatures w14:val="none"/>
-                          </w:rPr>
-                        </w:pPr>
-                        <w:r>
-                          <w:rPr>
-                            <w:rFonts w:eastAsia="Aptos"/>
-                            <w:color w:val="000000"/>
-                            <w:sz w:val="16"/>
-                            <w:szCs w:val="16"/>
-                            <w:lang w:val="en-US"/>
-                          </w:rPr>
-                          <w:t>16</w:t>
-                        </w:r>
-                      </w:p>
-                    </w:txbxContent>
-                  </v:textbox>
-                </v:rect>
-                <v:rect id="Rectangle 1685018294" o:spid="_x0000_s1072" style="position:absolute;left:16432;top:17119;width:8277;height:1918;visibility:visible;mso-wrap-style:square;v-text-anchor:middle" o:gfxdata="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" fillcolor="white [3201]" stroked="f" strokeweight="1pt">
-                  <v:textbox style="mso-fit-shape-to-text:t" inset="0,0,0,0">
-                    <w:txbxContent>
-                      <w:p>
-                        <w:pPr>
-                          <w:spacing w:after="0" w:line="252" w:lineRule="auto"/>
-                          <w:jc w:val="center"/>
-                          <w:rPr>
-                            <w:rFonts w:eastAsia="Aptos"/>
-                            <w:color w:val="000000"/>
-                            <w:lang w:val="en-US"/>
-                            <w14:ligatures w14:val="none"/>
-                          </w:rPr>
-                        </w:pPr>
-                        <w:r>
-                          <w:rPr>
-                            <w:rFonts w:eastAsia="Aptos"/>
-                            <w:color w:val="000000"/>
-                            <w:lang w:val="en-US"/>
-                          </w:rPr>
-                          <w:t>legend</w:t>
-                        </w:r>
-                      </w:p>
-                    </w:txbxContent>
-                  </v:textbox>
-                </v:rect>
-                <v:oval id="Ellipse 595802210" o:spid="_x0000_s1073" style="position:absolute;left:12409;top:6289;width:1838;height:1838;visibility:visible;mso-wrap-style:square;v-text-anchor:middle" o:gfxdata="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" filled="f" strokecolor="black [3213]" strokeweight="1pt">
-                  <v:stroke dashstyle="3 1" joinstyle="miter"/>
-                </v:oval>
-                <v:oval id="Ellipse 1619187406" o:spid="_x0000_s1074" style="position:absolute;left:12409;top:17165;width:1835;height:1835;visibility:visible;mso-wrap-style:square;v-text-anchor:middle" o:gfxdata="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" fillcolor="white [3201]" stroked="f" strokeweight="1pt">
-                  <v:stroke joinstyle="miter"/>
-                </v:oval>
-                <v:shape id="Zone de texte 550714859" o:spid="_x0000_s1075" type="#_x0000_t202" style="position:absolute;left:534;top:11168;width:9942;height:1905;visibility:visible;mso-wrap-style:none;v-text-anchor:top" o:gfxdata="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" filled="f" stroked="f" strokeweight=".5pt">
-                  <v:textbox style="mso-fit-shape-to-text:t" inset="2mm,0,2mm,0">
-                    <w:txbxContent>
-                      <w:p>
-                        <w:pPr>
-                          <w:spacing w:after="0"/>
-                          <w:rPr>
-                            <w:color w:val="EE0000"/>
-                            <w:lang w:val="en-US"/>
-                          </w:rPr>
-                        </w:pPr>
-                        <w:r>
-                          <w:rPr>
-                            <w:color w:val="EE0000"/>
-                            <w:lang w:val="en-US"/>
-                          </w:rPr>
-                          <w:t>Radio buttons</w:t>
-                        </w:r>
-                      </w:p>
-                    </w:txbxContent>
-                  </v:textbox>
-                </v:shape>
-                <v:shape id="Connecteur droit avec flèche 2040260430" o:spid="_x0000_s1076" type="#_x0000_t33" style="position:absolute;left:6451;top:12126;width:5009;height:6903;rotation:90;flip:x;visibility:visible;mso-wrap-style:square" o:connectortype="elbow" o:gfxdata="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" strokecolor="#e00" strokeweight=".5pt">
-                  <v:stroke endarrow="block"/>
-                </v:shape>
-                <v:shape id="Connecteur droit avec flèche 2040260430" o:spid="_x0000_s1077" type="#_x0000_t33" style="position:absolute;left:6976;top:5736;width:3960;height:6903;rotation:90;flip:x y;visibility:visible;mso-wrap-style:square" o:connectortype="elbow" o:gfxdata="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" strokecolor="#e00" strokeweight=".5pt">
-                  <v:stroke endarrow="block"/>
-                </v:shape>
-                <v:shape id="Zone de texte 1" o:spid="_x0000_s1078" type="#_x0000_t202" style="position:absolute;left:32410;top:16279;width:10508;height:3615;visibility:visible;mso-wrap-style:none;v-text-anchor:top" o:gfxdata="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" filled="f" stroked="f" strokeweight=".5pt">
-                  <v:textbox style="mso-fit-shape-to-text:t" inset="2mm,2mm,2mm,0">
-                    <w:txbxContent>
-                      <w:p>
-                        <w:pPr>
-                          <w:spacing w:line="256" w:lineRule="auto"/>
-                          <w:rPr>
-                            <w:rFonts w:ascii="Aptos" w:eastAsia="Aptos" w:hAnsi="Aptos"/>
-                            <w:color w:val="EE0000"/>
-                            <w:lang w:val="en-US"/>
-                            <w14:ligatures w14:val="none"/>
-                          </w:rPr>
-                        </w:pPr>
-                        <w:r>
-                          <w:rPr>
-                            <w:rFonts w:ascii="Aptos" w:eastAsia="Aptos" w:hAnsi="Aptos"/>
-                            <w:color w:val="EE0000"/>
-                            <w:lang w:val="en-US"/>
-                          </w:rPr>
-                          <w:t>Credit</w:t>
-                        </w:r>
-                        <w:r>
-                          <w:rPr>
-                            <w:rFonts w:ascii="Aptos" w:eastAsia="Aptos" w:hAnsi="Aptos"/>
-                            <w:color w:val="EE0000"/>
-                            <w:lang w:val="en-US"/>
-                          </w:rPr>
-                          <w:t xml:space="preserve"> spin box</w:t>
-                        </w:r>
-                      </w:p>
-                    </w:txbxContent>
-                  </v:textbox>
-                </v:shape>
-                <v:shape id="Connecteur droit avec flèche 2040260430" o:spid="_x0000_s1079" type="#_x0000_t32" style="position:absolute;left:28736;top:18080;width:3702;height:7;flip:x y;visibility:visible;mso-wrap-style:square" o:connectortype="straight" o:gfxdata="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" strokecolor="#e00" strokeweight=".5pt">
-                  <v:stroke endarrow="block" joinstyle="miter"/>
-                </v:shape>
-                <v:shape id="Graphique 788967622" o:spid="_x0000_s1080" type="#_x0000_t75" alt="Icône de menu d'hamburger avec un remplissage uni" style="position:absolute;left:25717;top:5758;width:2898;height:2898;visibility:visible;mso-wrap-style:square" o:gfxdata="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">
-                  <v:imagedata r:id="rId7" o:title="Icône de menu d'hamburger avec un remplissage uni"/>
                 </v:shape>
                 <w10:anchorlock/>
               </v:group>
@@ -3308,7 +2730,7 @@
           <w:lang w:val="en-US"/>
         </w:rPr>
         <w:lastRenderedPageBreak/>
-        <w:t>Cleared cube zones in setting mode</w:t>
+        <w:t>Setting mode layout</w:t>
       </w:r>
     </w:p>
     <w:p>
@@ -3326,10 +2748,10 @@
         <mc:AlternateContent>
           <mc:Choice Requires="wpc">
             <w:drawing>
-              <wp:inline distT="0" distB="0" distL="0" distR="0" wp14:anchorId="1BBC26BC" wp14:editId="56D119FC">
-                <wp:extent cx="3776320" cy="2214245"/>
+              <wp:inline distT="0" distB="0" distL="0" distR="0" wp14:anchorId="2A3CCD15" wp14:editId="5C27CC0F">
+                <wp:extent cx="4387834" cy="2481580"/>
                 <wp:effectExtent l="0" t="0" r="0" b="0"/>
-                <wp:docPr id="1104849" name="Zone de dessin 1"/>
+                <wp:docPr id="1927701307" name="Zone de dessin 1"/>
                 <wp:cNvGraphicFramePr>
                   <a:graphicFrameLocks xmlns:a="http://schemas.openxmlformats.org/drawingml/2006/main" noChangeAspect="1"/>
                 </wp:cNvGraphicFramePr>
@@ -3345,26 +2767,142 @@
                       </wpc:bg>
                       <wpc:whole/>
                       <wps:wsp>
-                        <wps:cNvPr id="728700381" name="Rectangle 728700381"/>
+                        <wps:cNvPr id="744941637" name="Rectangle 744941637"/>
                         <wps:cNvSpPr/>
                         <wps:spPr>
                           <a:xfrm>
-                            <a:off x="226210" y="255321"/>
-                            <a:ext cx="2249795" cy="641266"/>
+                            <a:off x="1187533" y="540325"/>
+                            <a:ext cx="1739736" cy="1430978"/>
                           </a:xfrm>
                           <a:prstGeom prst="rect">
                             <a:avLst/>
                           </a:prstGeom>
-                          <a:solidFill>
-                            <a:schemeClr val="bg1">
-                              <a:lumMod val="85000"/>
+                          <a:ln>
+                            <a:noFill/>
+                          </a:ln>
+                        </wps:spPr>
+                        <wps:style>
+                          <a:lnRef idx="2">
+                            <a:schemeClr val="accent1">
+                              <a:shade val="15000"/>
                             </a:schemeClr>
-                          </a:solidFill>
+                          </a:lnRef>
+                          <a:fillRef idx="1">
+                            <a:schemeClr val="accent1"/>
+                          </a:fillRef>
+                          <a:effectRef idx="0">
+                            <a:schemeClr val="accent1"/>
+                          </a:effectRef>
+                          <a:fontRef idx="minor">
+                            <a:schemeClr val="lt1"/>
+                          </a:fontRef>
+                        </wps:style>
+                        <wps:txbx>
+                          <w:txbxContent>
+                            <w:p>
+                              <w:pPr>
+                                <w:jc w:val="center"/>
+                                <w:rPr>
+                                  <w:lang w:val="en-US"/>
+                                </w:rPr>
+                              </w:pPr>
+                              <w:r>
+                                <w:rPr>
+                                  <w:lang w:val="en-US"/>
+                                </w:rPr>
+                                <w:t>Hexagons</w:t>
+                              </w:r>
+                            </w:p>
+                          </w:txbxContent>
+                        </wps:txbx>
+                        <wps:bodyPr rot="0" spcFirstLastPara="0" vertOverflow="overflow" horzOverflow="overflow" vert="horz" wrap="square" lIns="91440" tIns="45720" rIns="91440" bIns="45720" numCol="1" spcCol="0" rtlCol="0" fromWordArt="0" anchor="ctr" anchorCtr="0" forceAA="0" compatLnSpc="1">
+                          <a:prstTxWarp prst="textNoShape">
+                            <a:avLst/>
+                          </a:prstTxWarp>
+                          <a:noAutofit/>
+                        </wps:bodyPr>
+                      </wps:wsp>
+                      <wps:wsp>
+                        <wps:cNvPr id="1361769044" name="Rectangle 1361769044"/>
+                        <wps:cNvSpPr/>
+                        <wps:spPr>
+                          <a:xfrm>
+                            <a:off x="1190931" y="2036618"/>
+                            <a:ext cx="1733798" cy="279070"/>
+                          </a:xfrm>
+                          <a:prstGeom prst="rect">
+                            <a:avLst/>
+                          </a:prstGeom>
                           <a:ln>
-                            <a:solidFill>
-                              <a:srgbClr val="EE0000"/>
-                            </a:solidFill>
-                            <a:prstDash val="dash"/>
+                            <a:noFill/>
+                          </a:ln>
+                        </wps:spPr>
+                        <wps:style>
+                          <a:lnRef idx="2">
+                            <a:schemeClr val="dk1">
+                              <a:shade val="15000"/>
+                            </a:schemeClr>
+                          </a:lnRef>
+                          <a:fillRef idx="1">
+                            <a:schemeClr val="dk1"/>
+                          </a:fillRef>
+                          <a:effectRef idx="0">
+                            <a:schemeClr val="dk1"/>
+                          </a:effectRef>
+                          <a:fontRef idx="minor">
+                            <a:schemeClr val="lt1"/>
+                          </a:fontRef>
+                        </wps:style>
+                        <wps:txbx>
+                          <w:txbxContent>
+                            <w:p>
+                              <w:pPr>
+                                <w:jc w:val="center"/>
+                                <w:rPr>
+                                  <w:lang w:val="en-US"/>
+                                </w:rPr>
+                              </w:pPr>
+                              <w:r>
+                                <w:rPr>
+                                  <w:lang w:val="en-US"/>
+                                </w:rPr>
+                                <w:t xml:space="preserve">Back </w:t>
+                              </w:r>
+                              <w:r>
+                                <w:rPr>
+                                  <w:lang w:val="en-US"/>
+                                </w:rPr>
+                                <w:t>cleared</w:t>
+                              </w:r>
+                              <w:r>
+                                <w:rPr>
+                                  <w:lang w:val="en-US"/>
+                                </w:rPr>
+                                <w:t xml:space="preserve"> cubes</w:t>
+                              </w:r>
+                            </w:p>
+                          </w:txbxContent>
+                        </wps:txbx>
+                        <wps:bodyPr rot="0" spcFirstLastPara="0" vertOverflow="overflow" horzOverflow="overflow" vert="horz" wrap="square" lIns="91440" tIns="45720" rIns="91440" bIns="45720" numCol="1" spcCol="0" rtlCol="0" fromWordArt="0" anchor="ctr" anchorCtr="0" forceAA="0" compatLnSpc="1">
+                          <a:prstTxWarp prst="textNoShape">
+                            <a:avLst/>
+                          </a:prstTxWarp>
+                          <a:noAutofit/>
+                        </wps:bodyPr>
+                      </wps:wsp>
+                      <wps:wsp>
+                        <wps:cNvPr id="1086000172" name="Rectangle 1086000172"/>
+                        <wps:cNvSpPr/>
+                        <wps:spPr>
+                          <a:xfrm>
+                            <a:off x="1191179" y="191874"/>
+                            <a:ext cx="1733550" cy="278765"/>
+                          </a:xfrm>
+                          <a:prstGeom prst="rect">
+                            <a:avLst/>
+                          </a:prstGeom>
+                          <a:ln>
+                            <a:noFill/>
                           </a:ln>
                         </wps:spPr>
                         <wps:style>
@@ -3394,6 +2932,30 @@
                                   <w14:ligatures w14:val="none"/>
                                 </w:rPr>
                               </w:pPr>
+                              <w:r>
+                                <w:rPr>
+                                  <w:rFonts w:eastAsia="Aptos"/>
+                                  <w:color w:val="000000" w:themeColor="text1"/>
+                                  <w:lang w:val="en-US"/>
+                                </w:rPr>
+                                <w:t xml:space="preserve">White </w:t>
+                              </w:r>
+                              <w:r>
+                                <w:rPr>
+                                  <w:rFonts w:eastAsia="Aptos"/>
+                                  <w:color w:val="000000" w:themeColor="text1"/>
+                                  <w:lang w:val="en-US"/>
+                                </w:rPr>
+                                <w:t>cleared</w:t>
+                              </w:r>
+                              <w:r>
+                                <w:rPr>
+                                  <w:rFonts w:eastAsia="Aptos"/>
+                                  <w:color w:val="000000" w:themeColor="text1"/>
+                                  <w:lang w:val="en-US"/>
+                                </w:rPr>
+                                <w:t xml:space="preserve"> cubes</w:t>
+                              </w:r>
                             </w:p>
                           </w:txbxContent>
                         </wps:txbx>
@@ -3405,198 +2967,267 @@
                         </wps:bodyPr>
                       </wps:wsp>
                       <wps:wsp>
-                        <wps:cNvPr id="150600422" name="Rectangle : en biseau 150600422"/>
+                        <wps:cNvPr id="1517607161" name="Rectangle 1517607161"/>
                         <wps:cNvSpPr/>
                         <wps:spPr>
                           <a:xfrm>
-                            <a:off x="346562" y="393943"/>
-                            <a:ext cx="252000" cy="252000"/>
-                          </a:xfrm>
-                          <a:prstGeom prst="bevel">
-                            <a:avLst/>
-                          </a:prstGeom>
-                          <a:solidFill>
-                            <a:schemeClr val="bg1"/>
-                          </a:solidFill>
+                            <a:off x="2559133" y="1665271"/>
+                            <a:ext cx="314513" cy="229699"/>
+                          </a:xfrm>
+                          <a:prstGeom prst="rect">
+                            <a:avLst/>
+                          </a:prstGeom>
                           <a:ln>
-                            <a:solidFill>
-                              <a:schemeClr val="tx1"/>
-                            </a:solidFill>
+                            <a:noFill/>
                           </a:ln>
                         </wps:spPr>
                         <wps:style>
                           <a:lnRef idx="2">
-                            <a:schemeClr val="accent1">
-                              <a:shade val="15000"/>
-                            </a:schemeClr>
+                            <a:schemeClr val="accent6"/>
                           </a:lnRef>
                           <a:fillRef idx="1">
-                            <a:schemeClr val="accent1"/>
+                            <a:schemeClr val="lt1"/>
                           </a:fillRef>
                           <a:effectRef idx="0">
-                            <a:schemeClr val="accent1"/>
+                            <a:schemeClr val="accent6"/>
                           </a:effectRef>
                           <a:fontRef idx="minor">
-                            <a:schemeClr val="lt1"/>
+                            <a:schemeClr val="dk1"/>
                           </a:fontRef>
                         </wps:style>
-                        <wps:bodyPr rot="0" spcFirstLastPara="0" vertOverflow="overflow" horzOverflow="overflow" vert="horz" wrap="square" lIns="91440" tIns="45720" rIns="91440" bIns="45720" numCol="1" spcCol="0" rtlCol="0" fromWordArt="0" anchor="ctr" anchorCtr="0" forceAA="0" compatLnSpc="1">
-                          <a:prstTxWarp prst="textNoShape">
-                            <a:avLst/>
-                          </a:prstTxWarp>
-                          <a:noAutofit/>
-                        </wps:bodyPr>
-                      </wps:wsp>
-                      <wps:wsp>
-                        <wps:cNvPr id="1377674013" name="Cadre 1377674013"/>
-                        <wps:cNvSpPr/>
-                        <wps:spPr>
-                          <a:xfrm>
-                            <a:off x="758718" y="393923"/>
-                            <a:ext cx="252000" cy="252000"/>
-                          </a:xfrm>
-                          <a:prstGeom prst="frame">
-                            <a:avLst/>
-                          </a:prstGeom>
-                          <a:solidFill>
-                            <a:schemeClr val="bg1"/>
-                          </a:solidFill>
-                          <a:ln>
-                            <a:solidFill>
-                              <a:schemeClr val="tx1"/>
-                            </a:solidFill>
-                          </a:ln>
-                        </wps:spPr>
-                        <wps:style>
-                          <a:lnRef idx="2">
-                            <a:schemeClr val="accent1">
-                              <a:shade val="15000"/>
-                            </a:schemeClr>
-                          </a:lnRef>
-                          <a:fillRef idx="1">
-                            <a:schemeClr val="accent1"/>
-                          </a:fillRef>
-                          <a:effectRef idx="0">
-                            <a:schemeClr val="accent1"/>
-                          </a:effectRef>
-                          <a:fontRef idx="minor">
-                            <a:schemeClr val="lt1"/>
-                          </a:fontRef>
-                        </wps:style>
-                        <wps:bodyPr rot="0" spcFirstLastPara="0" vertOverflow="overflow" horzOverflow="overflow" vert="horz" wrap="square" lIns="91440" tIns="45720" rIns="91440" bIns="45720" numCol="1" spcCol="0" rtlCol="0" fromWordArt="0" anchor="ctr" anchorCtr="0" forceAA="0" compatLnSpc="1">
-                          <a:prstTxWarp prst="textNoShape">
-                            <a:avLst/>
-                          </a:prstTxWarp>
-                          <a:noAutofit/>
-                        </wps:bodyPr>
-                      </wps:wsp>
-                      <wps:wsp>
-                        <wps:cNvPr id="353768094" name="Organigramme : Jonction de sommaire 353768094"/>
-                        <wps:cNvSpPr/>
-                        <wps:spPr>
-                          <a:xfrm>
-                            <a:off x="1179856" y="393937"/>
-                            <a:ext cx="252000" cy="252000"/>
-                          </a:xfrm>
-                          <a:prstGeom prst="flowChartSummingJunction">
-                            <a:avLst/>
-                          </a:prstGeom>
-                          <a:solidFill>
-                            <a:schemeClr val="bg1"/>
-                          </a:solidFill>
-                          <a:ln>
-                            <a:solidFill>
-                              <a:schemeClr val="tx1"/>
-                            </a:solidFill>
-                          </a:ln>
-                        </wps:spPr>
-                        <wps:style>
-                          <a:lnRef idx="2">
-                            <a:schemeClr val="accent1">
-                              <a:shade val="15000"/>
-                            </a:schemeClr>
-                          </a:lnRef>
-                          <a:fillRef idx="1">
-                            <a:schemeClr val="accent1"/>
-                          </a:fillRef>
-                          <a:effectRef idx="0">
-                            <a:schemeClr val="accent1"/>
-                          </a:effectRef>
-                          <a:fontRef idx="minor">
-                            <a:schemeClr val="lt1"/>
-                          </a:fontRef>
-                        </wps:style>
-                        <wps:bodyPr rot="0" spcFirstLastPara="0" vertOverflow="overflow" horzOverflow="overflow" vert="horz" wrap="square" lIns="91440" tIns="45720" rIns="91440" bIns="45720" numCol="1" spcCol="0" rtlCol="0" fromWordArt="0" anchor="ctr" anchorCtr="0" forceAA="0" compatLnSpc="1">
-                          <a:prstTxWarp prst="textNoShape">
-                            <a:avLst/>
-                          </a:prstTxWarp>
-                          <a:noAutofit/>
-                        </wps:bodyPr>
-                      </wps:wsp>
-                      <wps:wsp>
-                        <wps:cNvPr id="1476890837" name="Cercle : creux 1476890837"/>
-                        <wps:cNvSpPr/>
-                        <wps:spPr>
-                          <a:xfrm>
-                            <a:off x="1609307" y="393977"/>
-                            <a:ext cx="252000" cy="252000"/>
-                          </a:xfrm>
-                          <a:prstGeom prst="donut">
-                            <a:avLst/>
-                          </a:prstGeom>
-                          <a:solidFill>
-                            <a:schemeClr val="bg1"/>
-                          </a:solidFill>
-                          <a:ln>
-                            <a:solidFill>
-                              <a:schemeClr val="tx1"/>
-                            </a:solidFill>
-                          </a:ln>
-                        </wps:spPr>
-                        <wps:style>
-                          <a:lnRef idx="2">
-                            <a:schemeClr val="accent1">
-                              <a:shade val="15000"/>
-                            </a:schemeClr>
-                          </a:lnRef>
-                          <a:fillRef idx="1">
-                            <a:schemeClr val="accent1"/>
-                          </a:fillRef>
-                          <a:effectRef idx="0">
-                            <a:schemeClr val="accent1"/>
-                          </a:effectRef>
-                          <a:fontRef idx="minor">
-                            <a:schemeClr val="lt1"/>
-                          </a:fontRef>
-                        </wps:style>
-                        <wps:bodyPr rot="0" spcFirstLastPara="0" vertOverflow="overflow" horzOverflow="overflow" vert="horz" wrap="square" lIns="91440" tIns="45720" rIns="91440" bIns="45720" numCol="1" spcCol="0" rtlCol="0" fromWordArt="0" anchor="ctr" anchorCtr="0" forceAA="0" compatLnSpc="1">
-                          <a:prstTxWarp prst="textNoShape">
-                            <a:avLst/>
-                          </a:prstTxWarp>
-                          <a:noAutofit/>
-                        </wps:bodyPr>
-                      </wps:wsp>
-                      <wps:wsp>
-                        <wps:cNvPr id="54615978" name="Zone de texte 1"/>
-                        <wps:cNvSpPr txBox="1"/>
-                        <wps:spPr>
-                          <a:xfrm>
-                            <a:off x="2320808" y="993460"/>
-                            <a:ext cx="1363200" cy="359020"/>
-                          </a:xfrm>
-                          <a:prstGeom prst="rect">
-                            <a:avLst/>
-                          </a:prstGeom>
-                          <a:noFill/>
-                          <a:ln w="6350">
-                            <a:noFill/>
-                          </a:ln>
-                        </wps:spPr>
                         <wps:txbx>
                           <w:txbxContent>
                             <w:p>
                               <w:pPr>
                                 <w:spacing w:line="252" w:lineRule="auto"/>
+                                <w:jc w:val="center"/>
+                                <w:rPr>
+                                  <w:rFonts w:eastAsia="Aptos"/>
+                                  <w:color w:val="000000"/>
+                                  <w:sz w:val="16"/>
+                                  <w:szCs w:val="16"/>
+                                  <w:lang w:val="en-US"/>
+                                  <w14:ligatures w14:val="none"/>
+                                </w:rPr>
+                              </w:pPr>
+                              <w:r>
+                                <w:rPr>
+                                  <w:rFonts w:eastAsia="Aptos"/>
+                                  <w:color w:val="000000"/>
+                                  <w:sz w:val="16"/>
+                                  <w:szCs w:val="16"/>
+                                  <w:lang w:val="en-US"/>
+                                </w:rPr>
+                                <w:t>16</w:t>
+                              </w:r>
+                            </w:p>
+                          </w:txbxContent>
+                        </wps:txbx>
+                        <wps:bodyPr rot="0" spcFirstLastPara="0" vert="horz" wrap="square" lIns="91440" tIns="45720" rIns="91440" bIns="45720" numCol="1" spcCol="0" rtlCol="0" fromWordArt="0" anchor="ctr" anchorCtr="0" forceAA="0" compatLnSpc="1">
+                          <a:prstTxWarp prst="textNoShape">
+                            <a:avLst/>
+                          </a:prstTxWarp>
+                          <a:noAutofit/>
+                        </wps:bodyPr>
+                      </wps:wsp>
+                      <wps:wsp>
+                        <wps:cNvPr id="1685018294" name="Rectangle 1685018294"/>
+                        <wps:cNvSpPr/>
+                        <wps:spPr>
+                          <a:xfrm>
+                            <a:off x="1643287" y="1684053"/>
+                            <a:ext cx="827631" cy="191770"/>
+                          </a:xfrm>
+                          <a:prstGeom prst="rect">
+                            <a:avLst/>
+                          </a:prstGeom>
+                          <a:ln>
+                            <a:noFill/>
+                          </a:ln>
+                        </wps:spPr>
+                        <wps:style>
+                          <a:lnRef idx="2">
+                            <a:schemeClr val="accent6"/>
+                          </a:lnRef>
+                          <a:fillRef idx="1">
+                            <a:schemeClr val="lt1"/>
+                          </a:fillRef>
+                          <a:effectRef idx="0">
+                            <a:schemeClr val="accent6"/>
+                          </a:effectRef>
+                          <a:fontRef idx="minor">
+                            <a:schemeClr val="dk1"/>
+                          </a:fontRef>
+                        </wps:style>
+                        <wps:txbx>
+                          <w:txbxContent>
+                            <w:p>
+                              <w:pPr>
+                                <w:spacing w:after="0" w:line="252" w:lineRule="auto"/>
+                                <w:jc w:val="center"/>
+                                <w:rPr>
+                                  <w:rFonts w:eastAsia="Aptos"/>
+                                  <w:color w:val="000000"/>
+                                  <w:lang w:val="en-US"/>
+                                  <w14:ligatures w14:val="none"/>
+                                </w:rPr>
+                              </w:pPr>
+                              <w:r>
+                                <w:rPr>
+                                  <w:rFonts w:eastAsia="Aptos"/>
+                                  <w:color w:val="000000"/>
+                                  <w:lang w:val="en-US"/>
+                                </w:rPr>
+                                <w:t>legend</w:t>
+                              </w:r>
+                            </w:p>
+                          </w:txbxContent>
+                        </wps:txbx>
+                        <wps:bodyPr rot="0" spcFirstLastPara="0" vert="horz" wrap="square" lIns="0" tIns="0" rIns="0" bIns="0" numCol="1" spcCol="0" rtlCol="0" fromWordArt="0" anchor="ctr" anchorCtr="0" forceAA="0" compatLnSpc="1">
+                          <a:prstTxWarp prst="textNoShape">
+                            <a:avLst/>
+                          </a:prstTxWarp>
+                          <a:spAutoFit/>
+                        </wps:bodyPr>
+                      </wps:wsp>
+                      <wps:wsp>
+                        <wps:cNvPr id="550714859" name="Zone de texte 550714859"/>
+                        <wps:cNvSpPr txBox="1"/>
+                        <wps:spPr>
+                          <a:xfrm>
+                            <a:off x="53401" y="1116857"/>
+                            <a:ext cx="994265" cy="190500"/>
+                          </a:xfrm>
+                          <a:prstGeom prst="rect">
+                            <a:avLst/>
+                          </a:prstGeom>
+                          <a:noFill/>
+                          <a:ln w="6350">
+                            <a:noFill/>
+                          </a:ln>
+                        </wps:spPr>
+                        <wps:txbx>
+                          <w:txbxContent>
+                            <w:p>
+                              <w:pPr>
+                                <w:spacing w:after="0"/>
+                                <w:rPr>
+                                  <w:color w:val="EE0000"/>
+                                  <w:lang w:val="en-US"/>
+                                </w:rPr>
+                              </w:pPr>
+                              <w:r>
+                                <w:rPr>
+                                  <w:color w:val="EE0000"/>
+                                  <w:lang w:val="en-US"/>
+                                </w:rPr>
+                                <w:t>Radio buttons</w:t>
+                              </w:r>
+                            </w:p>
+                          </w:txbxContent>
+                        </wps:txbx>
+                        <wps:bodyPr rot="0" spcFirstLastPara="0" vertOverflow="overflow" horzOverflow="overflow" vert="horz" wrap="none" lIns="72000" tIns="0" rIns="72000" bIns="0" numCol="1" spcCol="0" rtlCol="0" fromWordArt="0" anchor="t" anchorCtr="0" forceAA="0" compatLnSpc="1">
+                          <a:prstTxWarp prst="textNoShape">
+                            <a:avLst/>
+                          </a:prstTxWarp>
+                          <a:spAutoFit/>
+                        </wps:bodyPr>
+                      </wps:wsp>
+                      <wps:wsp>
+                        <wps:cNvPr id="310442569" name="Connecteur droit avec flèche 2040260430"/>
+                        <wps:cNvCnPr>
+                          <a:stCxn id="550714859" idx="2"/>
+                          <a:endCxn id="1029989256" idx="1"/>
+                        </wps:cNvCnPr>
+                        <wps:spPr>
+                          <a:xfrm rot="16200000" flipH="1">
+                            <a:off x="666508" y="1191383"/>
+                            <a:ext cx="472361" cy="704308"/>
+                          </a:xfrm>
+                          <a:prstGeom prst="bentConnector2">
+                            <a:avLst/>
+                          </a:prstGeom>
+                          <a:ln>
+                            <a:solidFill>
+                              <a:srgbClr val="EE0000"/>
+                            </a:solidFill>
+                            <a:tailEnd type="triangle"/>
+                          </a:ln>
+                        </wps:spPr>
+                        <wps:style>
+                          <a:lnRef idx="1">
+                            <a:schemeClr val="accent1"/>
+                          </a:lnRef>
+                          <a:fillRef idx="0">
+                            <a:schemeClr val="accent1"/>
+                          </a:fillRef>
+                          <a:effectRef idx="0">
+                            <a:schemeClr val="accent1"/>
+                          </a:effectRef>
+                          <a:fontRef idx="minor">
+                            <a:schemeClr val="tx1"/>
+                          </a:fontRef>
+                        </wps:style>
+                        <wps:bodyPr/>
+                      </wps:wsp>
+                      <wps:wsp>
+                        <wps:cNvPr id="1738605217" name="Connecteur droit avec flèche 2040260430"/>
+                        <wps:cNvCnPr>
+                          <a:stCxn id="550714859" idx="0"/>
+                          <a:endCxn id="1650483795" idx="1"/>
+                        </wps:cNvCnPr>
+                        <wps:spPr>
+                          <a:xfrm rot="5400000" flipH="1" flipV="1">
+                            <a:off x="710384" y="572577"/>
+                            <a:ext cx="384352" cy="704209"/>
+                          </a:xfrm>
+                          <a:prstGeom prst="bentConnector2">
+                            <a:avLst/>
+                          </a:prstGeom>
+                          <a:ln>
+                            <a:solidFill>
+                              <a:srgbClr val="EE0000"/>
+                            </a:solidFill>
+                            <a:tailEnd type="triangle"/>
+                          </a:ln>
+                        </wps:spPr>
+                        <wps:style>
+                          <a:lnRef idx="1">
+                            <a:schemeClr val="accent1"/>
+                          </a:lnRef>
+                          <a:fillRef idx="0">
+                            <a:schemeClr val="accent1"/>
+                          </a:fillRef>
+                          <a:effectRef idx="0">
+                            <a:schemeClr val="accent1"/>
+                          </a:effectRef>
+                          <a:fontRef idx="minor">
+                            <a:schemeClr val="tx1"/>
+                          </a:fontRef>
+                        </wps:style>
+                        <wps:bodyPr/>
+                      </wps:wsp>
+                      <wps:wsp>
+                        <wps:cNvPr id="457870578" name="Zone de texte 1"/>
+                        <wps:cNvSpPr txBox="1"/>
+                        <wps:spPr>
+                          <a:xfrm>
+                            <a:off x="3241062" y="1627938"/>
+                            <a:ext cx="1050780" cy="361560"/>
+                          </a:xfrm>
+                          <a:prstGeom prst="rect">
+                            <a:avLst/>
+                          </a:prstGeom>
+                          <a:noFill/>
+                          <a:ln w="6350">
+                            <a:noFill/>
+                          </a:ln>
+                        </wps:spPr>
+                        <wps:txbx>
+                          <w:txbxContent>
+                            <w:p>
+                              <w:pPr>
+                                <w:spacing w:line="256" w:lineRule="auto"/>
                                 <w:rPr>
                                   <w:rFonts w:ascii="Aptos" w:eastAsia="Aptos" w:hAnsi="Aptos"/>
                                   <w:color w:val="EE0000"/>
@@ -3610,7 +3241,7 @@
                                   <w:color w:val="EE0000"/>
                                   <w:lang w:val="en-US"/>
                                 </w:rPr>
-                                <w:t>Reset/Clear buttons</w:t>
+                                <w:t>Credit spin box</w:t>
                               </w:r>
                             </w:p>
                           </w:txbxContent>
@@ -3623,17 +3254,14 @@
                         </wps:bodyPr>
                       </wps:wsp>
                       <wps:wsp>
-                        <wps:cNvPr id="1771064282" name="Connecteur droit avec flèche 2040260430"/>
-                        <wps:cNvCnPr>
-                          <a:stCxn id="54615978" idx="0"/>
-                          <a:endCxn id="1310627839" idx="3"/>
-                        </wps:cNvCnPr>
-                        <wps:spPr>
-                          <a:xfrm rot="16200000" flipV="1">
-                            <a:off x="2424782" y="415952"/>
-                            <a:ext cx="473407" cy="681609"/>
-                          </a:xfrm>
-                          <a:prstGeom prst="bentConnector2">
+                        <wps:cNvPr id="1251988778" name="Connecteur droit avec flèche 2040260430"/>
+                        <wps:cNvCnPr/>
+                        <wps:spPr>
+                          <a:xfrm flipH="1" flipV="1">
+                            <a:off x="2873646" y="1808061"/>
+                            <a:ext cx="370188" cy="657"/>
+                          </a:xfrm>
+                          <a:prstGeom prst="straightConnector1">
                             <a:avLst/>
                           </a:prstGeom>
                           <a:ln>
@@ -3659,198 +3287,394 @@
                         </wps:style>
                         <wps:bodyPr/>
                       </wps:wsp>
-                      <wps:wsp>
-                        <wps:cNvPr id="1171684754" name="Zone de texte 1"/>
-                        <wps:cNvSpPr txBox="1"/>
-                        <wps:spPr>
-                          <a:xfrm>
-                            <a:off x="357845" y="601791"/>
-                            <a:ext cx="229090" cy="359020"/>
+                      <pic:pic xmlns:pic="http://schemas.openxmlformats.org/drawingml/2006/picture">
+                        <pic:nvPicPr>
+                          <pic:cNvPr id="788967622" name="Graphique 788967622" descr="Icône de menu d'hamburger avec un remplissage uni"/>
+                          <pic:cNvPicPr>
+                            <a:picLocks noChangeAspect="1"/>
+                          </pic:cNvPicPr>
+                        </pic:nvPicPr>
+                        <pic:blipFill>
+                          <a:blip r:embed="rId5">
+                            <a:extLst>
+                              <a:ext uri="{96DAC541-7B7A-43D3-8B79-37D633B846F1}">
+                                <asvg:svgBlip xmlns:asvg="http://schemas.microsoft.com/office/drawing/2016/SVG/main" r:embed="rId6"/>
+                              </a:ext>
+                            </a:extLst>
+                          </a:blip>
+                          <a:stretch>
+                            <a:fillRect/>
+                          </a:stretch>
+                        </pic:blipFill>
+                        <pic:spPr>
+                          <a:xfrm>
+                            <a:off x="2571784" y="587317"/>
+                            <a:ext cx="289797" cy="289797"/>
                           </a:xfrm>
                           <a:prstGeom prst="rect">
                             <a:avLst/>
                           </a:prstGeom>
-                          <a:noFill/>
-                          <a:ln w="6350">
-                            <a:noFill/>
-                          </a:ln>
-                        </wps:spPr>
-                        <wps:txbx>
-                          <w:txbxContent>
-                            <w:p>
-                              <w:pPr>
-                                <w:spacing w:line="252" w:lineRule="auto"/>
-                                <w:rPr>
-                                  <w:rFonts w:ascii="Aptos" w:eastAsia="Aptos" w:hAnsi="Aptos"/>
-                                  <w:lang w:val="en-US"/>
-                                  <w14:ligatures w14:val="none"/>
-                                </w:rPr>
-                              </w:pPr>
-                              <w:r>
-                                <w:rPr>
-                                  <w:rFonts w:ascii="Aptos" w:eastAsia="Aptos" w:hAnsi="Aptos"/>
-                                  <w:lang w:val="en-US"/>
-                                </w:rPr>
-                                <w:t>1</w:t>
-                              </w:r>
-                            </w:p>
-                          </w:txbxContent>
-                        </wps:txbx>
-                        <wps:bodyPr rot="0" spcFirstLastPara="0" vert="horz" wrap="none" lIns="72000" tIns="72000" rIns="72000" bIns="0" numCol="1" spcCol="0" rtlCol="0" fromWordArt="0" anchor="t" anchorCtr="0" forceAA="0" compatLnSpc="1">
-                          <a:prstTxWarp prst="textNoShape">
-                            <a:avLst/>
-                          </a:prstTxWarp>
-                          <a:spAutoFit/>
-                        </wps:bodyPr>
-                      </wps:wsp>
-                      <wps:wsp>
-                        <wps:cNvPr id="1019567390" name="Zone de texte 1"/>
-                        <wps:cNvSpPr txBox="1"/>
-                        <wps:spPr>
-                          <a:xfrm>
-                            <a:off x="769943" y="601346"/>
-                            <a:ext cx="228600" cy="358775"/>
+                        </pic:spPr>
+                      </pic:pic>
+                      <pic:pic xmlns:pic="http://schemas.openxmlformats.org/drawingml/2006/picture">
+                        <pic:nvPicPr>
+                          <pic:cNvPr id="1029989256" name="Graphique 70" descr="Chronomètre 75% avec un remplissage uni"/>
+                          <pic:cNvPicPr>
+                            <a:picLocks noChangeAspect="1"/>
+                          </pic:cNvPicPr>
+                        </pic:nvPicPr>
+                        <pic:blipFill>
+                          <a:blip r:embed="rId9">
+                            <a:extLst>
+                              <a:ext uri="{96DAC541-7B7A-43D3-8B79-37D633B846F1}">
+                                <asvg:svgBlip xmlns:asvg="http://schemas.microsoft.com/office/drawing/2016/SVG/main" r:embed="rId10"/>
+                              </a:ext>
+                            </a:extLst>
+                          </a:blip>
+                          <a:stretch>
+                            <a:fillRect/>
+                          </a:stretch>
+                        </pic:blipFill>
+                        <pic:spPr>
+                          <a:xfrm>
+                            <a:off x="1254842" y="1636525"/>
+                            <a:ext cx="286385" cy="286385"/>
                           </a:xfrm>
                           <a:prstGeom prst="rect">
                             <a:avLst/>
                           </a:prstGeom>
-                          <a:noFill/>
-                          <a:ln w="6350">
-                            <a:noFill/>
-                          </a:ln>
-                        </wps:spPr>
-                        <wps:txbx>
-                          <w:txbxContent>
-                            <w:p>
-                              <w:pPr>
-                                <w:spacing w:line="252" w:lineRule="auto"/>
-                                <w:rPr>
-                                  <w:rFonts w:ascii="Aptos" w:eastAsia="Aptos" w:hAnsi="Aptos"/>
-                                  <w:lang w:val="en-US"/>
-                                  <w14:ligatures w14:val="none"/>
-                                </w:rPr>
-                              </w:pPr>
-                              <w:r>
-                                <w:rPr>
-                                  <w:rFonts w:ascii="Aptos" w:eastAsia="Aptos" w:hAnsi="Aptos"/>
-                                  <w:lang w:val="en-US"/>
-                                </w:rPr>
-                                <w:t>2</w:t>
-                              </w:r>
-                            </w:p>
-                          </w:txbxContent>
-                        </wps:txbx>
-                        <wps:bodyPr rot="0" spcFirstLastPara="0" vert="horz" wrap="none" lIns="72000" tIns="72000" rIns="72000" bIns="0" numCol="1" spcCol="0" rtlCol="0" fromWordArt="0" anchor="t" anchorCtr="0" forceAA="0" compatLnSpc="1">
-                          <a:prstTxWarp prst="textNoShape">
-                            <a:avLst/>
-                          </a:prstTxWarp>
-                          <a:spAutoFit/>
-                        </wps:bodyPr>
-                      </wps:wsp>
-                      <wps:wsp>
-                        <wps:cNvPr id="1096055253" name="Zone de texte 1"/>
-                        <wps:cNvSpPr txBox="1"/>
-                        <wps:spPr>
-                          <a:xfrm>
-                            <a:off x="1191517" y="602150"/>
-                            <a:ext cx="227965" cy="358775"/>
+                        </pic:spPr>
+                      </pic:pic>
+                      <pic:pic xmlns:pic="http://schemas.openxmlformats.org/drawingml/2006/picture">
+                        <pic:nvPicPr>
+                          <pic:cNvPr id="1650483795" name="Graphique 1650483795" descr="Chronomètre avec un remplissage uni"/>
+                          <pic:cNvPicPr>
+                            <a:picLocks noChangeAspect="1"/>
+                          </pic:cNvPicPr>
+                        </pic:nvPicPr>
+                        <pic:blipFill>
+                          <a:blip r:embed="rId11">
+                            <a:extLst>
+                              <a:ext uri="{96DAC541-7B7A-43D3-8B79-37D633B846F1}">
+                                <asvg:svgBlip xmlns:asvg="http://schemas.microsoft.com/office/drawing/2016/SVG/main" r:embed="rId12"/>
+                              </a:ext>
+                            </a:extLst>
+                          </a:blip>
+                          <a:stretch>
+                            <a:fillRect/>
+                          </a:stretch>
+                        </pic:blipFill>
+                        <pic:spPr>
+                          <a:xfrm>
+                            <a:off x="1254665" y="588505"/>
+                            <a:ext cx="288000" cy="288000"/>
                           </a:xfrm>
                           <a:prstGeom prst="rect">
                             <a:avLst/>
                           </a:prstGeom>
-                          <a:noFill/>
-                          <a:ln w="6350">
-                            <a:noFill/>
-                          </a:ln>
-                        </wps:spPr>
-                        <wps:txbx>
-                          <w:txbxContent>
-                            <w:p>
-                              <w:pPr>
-                                <w:spacing w:line="252" w:lineRule="auto"/>
-                                <w:rPr>
-                                  <w:rFonts w:ascii="Aptos" w:eastAsia="Aptos" w:hAnsi="Aptos"/>
-                                  <w:lang w:val="en-US"/>
-                                  <w14:ligatures w14:val="none"/>
-                                </w:rPr>
-                              </w:pPr>
-                              <w:r>
-                                <w:rPr>
-                                  <w:rFonts w:ascii="Aptos" w:eastAsia="Aptos" w:hAnsi="Aptos"/>
-                                  <w:lang w:val="en-US"/>
-                                </w:rPr>
-                                <w:t>4</w:t>
-                              </w:r>
-                            </w:p>
-                          </w:txbxContent>
-                        </wps:txbx>
-                        <wps:bodyPr rot="0" spcFirstLastPara="0" vert="horz" wrap="none" lIns="72000" tIns="72000" rIns="72000" bIns="0" numCol="1" spcCol="0" rtlCol="0" fromWordArt="0" anchor="t" anchorCtr="0" forceAA="0" compatLnSpc="1">
-                          <a:prstTxWarp prst="textNoShape">
-                            <a:avLst/>
-                          </a:prstTxWarp>
-                          <a:spAutoFit/>
-                        </wps:bodyPr>
-                      </wps:wsp>
-                      <wps:wsp>
-                        <wps:cNvPr id="190850649" name="Zone de texte 1"/>
-                        <wps:cNvSpPr txBox="1"/>
-                        <wps:spPr>
-                          <a:xfrm>
-                            <a:off x="1620947" y="602150"/>
-                            <a:ext cx="227330" cy="358775"/>
-                          </a:xfrm>
-                          <a:prstGeom prst="rect">
-                            <a:avLst/>
-                          </a:prstGeom>
-                          <a:noFill/>
-                          <a:ln w="6350">
-                            <a:noFill/>
-                          </a:ln>
-                        </wps:spPr>
-                        <wps:txbx>
-                          <w:txbxContent>
-                            <w:p>
-                              <w:pPr>
-                                <w:spacing w:line="252" w:lineRule="auto"/>
-                                <w:rPr>
-                                  <w:rFonts w:ascii="Aptos" w:eastAsia="Aptos" w:hAnsi="Aptos"/>
-                                  <w:lang w:val="en-US"/>
-                                  <w14:ligatures w14:val="none"/>
-                                </w:rPr>
-                              </w:pPr>
-                              <w:r>
-                                <w:rPr>
-                                  <w:rFonts w:ascii="Aptos" w:eastAsia="Aptos" w:hAnsi="Aptos"/>
-                                  <w:lang w:val="en-US"/>
-                                </w:rPr>
-                                <w:t>1</w:t>
-                              </w:r>
-                            </w:p>
-                          </w:txbxContent>
-                        </wps:txbx>
-                        <wps:bodyPr rot="0" spcFirstLastPara="0" vert="horz" wrap="none" lIns="72000" tIns="72000" rIns="72000" bIns="0" numCol="1" spcCol="0" rtlCol="0" fromWordArt="0" anchor="t" anchorCtr="0" forceAA="0" compatLnSpc="1">
-                          <a:prstTxWarp prst="textNoShape">
-                            <a:avLst/>
-                          </a:prstTxWarp>
-                          <a:spAutoFit/>
-                        </wps:bodyPr>
-                      </wps:wsp>
+                        </pic:spPr>
+                      </pic:pic>
+                    </wpc:wpc>
+                  </a:graphicData>
+                </a:graphic>
+              </wp:inline>
+            </w:drawing>
+          </mc:Choice>
+          <mc:Fallback>
+            <w:pict>
+              <v:group w14:anchorId="2A3CCD15" id="_x0000_s1073" editas="canvas" style="width:345.5pt;height:195.4pt;mso-position-horizontal-relative:char;mso-position-vertical-relative:line" coordsize="43872,24815" o:gfxdata="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">
+                <v:shape id="_x0000_s1074" type="#_x0000_t75" style="position:absolute;width:43872;height:24815;visibility:visible;mso-wrap-style:square" filled="t" fillcolor="#d8d8d8 [2732]">
+                  <v:fill o:detectmouseclick="t"/>
+                  <v:path o:connecttype="none"/>
+                </v:shape>
+                <v:rect id="Rectangle 744941637" o:spid="_x0000_s1075" style="position:absolute;left:11875;top:5403;width:17397;height:14310;visibility:visible;mso-wrap-style:square;v-text-anchor:middle" o:gfxdata="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" fillcolor="#156082 [3204]" stroked="f" strokeweight="1pt">
+                  <v:textbox>
+                    <w:txbxContent>
+                      <w:p>
+                        <w:pPr>
+                          <w:jc w:val="center"/>
+                          <w:rPr>
+                            <w:lang w:val="en-US"/>
+                          </w:rPr>
+                        </w:pPr>
+                        <w:r>
+                          <w:rPr>
+                            <w:lang w:val="en-US"/>
+                          </w:rPr>
+                          <w:t>Hexagons</w:t>
+                        </w:r>
+                      </w:p>
+                    </w:txbxContent>
+                  </v:textbox>
+                </v:rect>
+                <v:rect id="Rectangle 1361769044" o:spid="_x0000_s1076" style="position:absolute;left:11909;top:20366;width:17338;height:2790;visibility:visible;mso-wrap-style:square;v-text-anchor:middle" o:gfxdata="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" fillcolor="black [3200]" stroked="f" strokeweight="1pt">
+                  <v:textbox>
+                    <w:txbxContent>
+                      <w:p>
+                        <w:pPr>
+                          <w:jc w:val="center"/>
+                          <w:rPr>
+                            <w:lang w:val="en-US"/>
+                          </w:rPr>
+                        </w:pPr>
+                        <w:r>
+                          <w:rPr>
+                            <w:lang w:val="en-US"/>
+                          </w:rPr>
+                          <w:t xml:space="preserve">Back </w:t>
+                        </w:r>
+                        <w:r>
+                          <w:rPr>
+                            <w:lang w:val="en-US"/>
+                          </w:rPr>
+                          <w:t>cleared</w:t>
+                        </w:r>
+                        <w:r>
+                          <w:rPr>
+                            <w:lang w:val="en-US"/>
+                          </w:rPr>
+                          <w:t xml:space="preserve"> cubes</w:t>
+                        </w:r>
+                      </w:p>
+                    </w:txbxContent>
+                  </v:textbox>
+                </v:rect>
+                <v:rect id="Rectangle 1086000172" o:spid="_x0000_s1077" style="position:absolute;left:11911;top:1918;width:17336;height:2788;visibility:visible;mso-wrap-style:square;v-text-anchor:middle" o:gfxdata="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" fillcolor="white [3201]" stroked="f" strokeweight="1pt">
+                  <v:textbox>
+                    <w:txbxContent>
+                      <w:p>
+                        <w:pPr>
+                          <w:spacing w:line="256" w:lineRule="auto"/>
+                          <w:jc w:val="center"/>
+                          <w:rPr>
+                            <w:rFonts w:eastAsia="Aptos"/>
+                            <w:color w:val="000000" w:themeColor="text1"/>
+                            <w:lang w:val="en-US"/>
+                            <w14:ligatures w14:val="none"/>
+                          </w:rPr>
+                        </w:pPr>
+                        <w:r>
+                          <w:rPr>
+                            <w:rFonts w:eastAsia="Aptos"/>
+                            <w:color w:val="000000" w:themeColor="text1"/>
+                            <w:lang w:val="en-US"/>
+                          </w:rPr>
+                          <w:t xml:space="preserve">White </w:t>
+                        </w:r>
+                        <w:r>
+                          <w:rPr>
+                            <w:rFonts w:eastAsia="Aptos"/>
+                            <w:color w:val="000000" w:themeColor="text1"/>
+                            <w:lang w:val="en-US"/>
+                          </w:rPr>
+                          <w:t>cleared</w:t>
+                        </w:r>
+                        <w:r>
+                          <w:rPr>
+                            <w:rFonts w:eastAsia="Aptos"/>
+                            <w:color w:val="000000" w:themeColor="text1"/>
+                            <w:lang w:val="en-US"/>
+                          </w:rPr>
+                          <w:t xml:space="preserve"> cubes</w:t>
+                        </w:r>
+                      </w:p>
+                    </w:txbxContent>
+                  </v:textbox>
+                </v:rect>
+                <v:rect id="Rectangle 1517607161" o:spid="_x0000_s1078" style="position:absolute;left:25591;top:16652;width:3145;height:2297;visibility:visible;mso-wrap-style:square;v-text-anchor:middle" o:gfxdata="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" fillcolor="white [3201]" stroked="f" strokeweight="1pt">
+                  <v:textbox>
+                    <w:txbxContent>
+                      <w:p>
+                        <w:pPr>
+                          <w:spacing w:line="252" w:lineRule="auto"/>
+                          <w:jc w:val="center"/>
+                          <w:rPr>
+                            <w:rFonts w:eastAsia="Aptos"/>
+                            <w:color w:val="000000"/>
+                            <w:sz w:val="16"/>
+                            <w:szCs w:val="16"/>
+                            <w:lang w:val="en-US"/>
+                            <w14:ligatures w14:val="none"/>
+                          </w:rPr>
+                        </w:pPr>
+                        <w:r>
+                          <w:rPr>
+                            <w:rFonts w:eastAsia="Aptos"/>
+                            <w:color w:val="000000"/>
+                            <w:sz w:val="16"/>
+                            <w:szCs w:val="16"/>
+                            <w:lang w:val="en-US"/>
+                          </w:rPr>
+                          <w:t>16</w:t>
+                        </w:r>
+                      </w:p>
+                    </w:txbxContent>
+                  </v:textbox>
+                </v:rect>
+                <v:rect id="Rectangle 1685018294" o:spid="_x0000_s1079" style="position:absolute;left:16432;top:16840;width:8277;height:1918;visibility:visible;mso-wrap-style:square;v-text-anchor:middle" o:gfxdata="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" fillcolor="white [3201]" stroked="f" strokeweight="1pt">
+                  <v:textbox style="mso-fit-shape-to-text:t" inset="0,0,0,0">
+                    <w:txbxContent>
+                      <w:p>
+                        <w:pPr>
+                          <w:spacing w:after="0" w:line="252" w:lineRule="auto"/>
+                          <w:jc w:val="center"/>
+                          <w:rPr>
+                            <w:rFonts w:eastAsia="Aptos"/>
+                            <w:color w:val="000000"/>
+                            <w:lang w:val="en-US"/>
+                            <w14:ligatures w14:val="none"/>
+                          </w:rPr>
+                        </w:pPr>
+                        <w:r>
+                          <w:rPr>
+                            <w:rFonts w:eastAsia="Aptos"/>
+                            <w:color w:val="000000"/>
+                            <w:lang w:val="en-US"/>
+                          </w:rPr>
+                          <w:t>legend</w:t>
+                        </w:r>
+                      </w:p>
+                    </w:txbxContent>
+                  </v:textbox>
+                </v:rect>
+                <v:shape id="Zone de texte 550714859" o:spid="_x0000_s1080" type="#_x0000_t202" style="position:absolute;left:534;top:11168;width:9942;height:1905;visibility:visible;mso-wrap-style:none;v-text-anchor:top" o:gfxdata="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" filled="f" stroked="f" strokeweight=".5pt">
+                  <v:textbox style="mso-fit-shape-to-text:t" inset="2mm,0,2mm,0">
+                    <w:txbxContent>
+                      <w:p>
+                        <w:pPr>
+                          <w:spacing w:after="0"/>
+                          <w:rPr>
+                            <w:color w:val="EE0000"/>
+                            <w:lang w:val="en-US"/>
+                          </w:rPr>
+                        </w:pPr>
+                        <w:r>
+                          <w:rPr>
+                            <w:color w:val="EE0000"/>
+                            <w:lang w:val="en-US"/>
+                          </w:rPr>
+                          <w:t>Radio buttons</w:t>
+                        </w:r>
+                      </w:p>
+                    </w:txbxContent>
+                  </v:textbox>
+                </v:shape>
+                <v:shape id="Connecteur droit avec flèche 2040260430" o:spid="_x0000_s1081" type="#_x0000_t33" style="position:absolute;left:6665;top:11913;width:4724;height:7043;rotation:90;flip:x;visibility:visible;mso-wrap-style:square" o:connectortype="elbow" o:gfxdata="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" strokecolor="#e00" strokeweight=".5pt">
+                  <v:stroke endarrow="block"/>
+                </v:shape>
+                <v:shape id="Connecteur droit avec flèche 2040260430" o:spid="_x0000_s1082" type="#_x0000_t33" style="position:absolute;left:7103;top:5726;width:3843;height:7042;rotation:90;flip:x y;visibility:visible;mso-wrap-style:square" o:connectortype="elbow" o:gfxdata="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" strokecolor="#e00" strokeweight=".5pt">
+                  <v:stroke endarrow="block"/>
+                </v:shape>
+                <v:shape id="Zone de texte 1" o:spid="_x0000_s1083" type="#_x0000_t202" style="position:absolute;left:32410;top:16279;width:10508;height:3615;visibility:visible;mso-wrap-style:none;v-text-anchor:top" o:gfxdata="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" filled="f" stroked="f" strokeweight=".5pt">
+                  <v:textbox style="mso-fit-shape-to-text:t" inset="2mm,2mm,2mm,0">
+                    <w:txbxContent>
+                      <w:p>
+                        <w:pPr>
+                          <w:spacing w:line="256" w:lineRule="auto"/>
+                          <w:rPr>
+                            <w:rFonts w:ascii="Aptos" w:eastAsia="Aptos" w:hAnsi="Aptos"/>
+                            <w:color w:val="EE0000"/>
+                            <w:lang w:val="en-US"/>
+                            <w14:ligatures w14:val="none"/>
+                          </w:rPr>
+                        </w:pPr>
+                        <w:r>
+                          <w:rPr>
+                            <w:rFonts w:ascii="Aptos" w:eastAsia="Aptos" w:hAnsi="Aptos"/>
+                            <w:color w:val="EE0000"/>
+                            <w:lang w:val="en-US"/>
+                          </w:rPr>
+                          <w:t>Credit spin box</w:t>
+                        </w:r>
+                      </w:p>
+                    </w:txbxContent>
+                  </v:textbox>
+                </v:shape>
+                <v:shape id="Connecteur droit avec flèche 2040260430" o:spid="_x0000_s1084" type="#_x0000_t32" style="position:absolute;left:28736;top:18080;width:3702;height:7;flip:x y;visibility:visible;mso-wrap-style:square" o:connectortype="straight" o:gfxdata="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" strokecolor="#e00" strokeweight=".5pt">
+                  <v:stroke endarrow="block" joinstyle="miter"/>
+                </v:shape>
+                <v:shape id="Graphique 788967622" o:spid="_x0000_s1085" type="#_x0000_t75" alt="Icône de menu d'hamburger avec un remplissage uni" style="position:absolute;left:25717;top:5873;width:2898;height:2898;visibility:visible;mso-wrap-style:square" o:gfxdata="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">
+                  <v:imagedata r:id="rId13" o:title="Icône de menu d'hamburger avec un remplissage uni"/>
+                </v:shape>
+                <v:shape id="Graphique 70" o:spid="_x0000_s1086" type="#_x0000_t75" alt="Chronomètre 75% avec un remplissage uni" style="position:absolute;left:12548;top:16365;width:2864;height:2864;visibility:visible;mso-wrap-style:square" o:gfxdata="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">
+                  <v:imagedata r:id="rId15" o:title="Chronomètre 75% avec un remplissage uni"/>
+                </v:shape>
+                <v:shape id="Graphique 1650483795" o:spid="_x0000_s1087" type="#_x0000_t75" alt="Chronomètre avec un remplissage uni" style="position:absolute;left:12546;top:5885;width:2880;height:2880;visibility:visible;mso-wrap-style:square" o:gfxdata="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">
+                  <v:imagedata r:id="rId16" o:title="Chronomètre avec un remplissage uni"/>
+                </v:shape>
+                <w10:anchorlock/>
+              </v:group>
+            </w:pict>
+          </mc:Fallback>
+        </mc:AlternateContent>
+      </w:r>
+    </w:p>
+    <w:p>
+      <w:pPr>
+        <w:rPr>
+          <w:lang w:val="en-US"/>
+        </w:rPr>
+      </w:pPr>
+    </w:p>
+    <w:p>
+      <w:pPr>
+        <w:jc w:val="center"/>
+        <w:rPr>
+          <w:lang w:val="en-US"/>
+        </w:rPr>
+      </w:pPr>
+      <w:r>
+        <w:rPr>
+          <w:lang w:val="en-US"/>
+        </w:rPr>
+        <w:t>Cleared cube zones in setting mode</w:t>
+      </w:r>
+    </w:p>
+    <w:p>
+      <w:pPr>
+        <w:jc w:val="center"/>
+        <w:rPr>
+          <w:lang w:val="en-US"/>
+        </w:rPr>
+      </w:pPr>
+      <w:r>
+        <w:rPr>
+          <w:noProof/>
+          <w:lang w:val="en-US"/>
+        </w:rPr>
+        <mc:AlternateContent>
+          <mc:Choice Requires="wpc">
+            <w:drawing>
+              <wp:inline distT="0" distB="0" distL="0" distR="0" wp14:anchorId="1BBC26BC" wp14:editId="617A726E">
+                <wp:extent cx="4009546" cy="2473325"/>
+                <wp:effectExtent l="0" t="0" r="0" b="3175"/>
+                <wp:docPr id="1104849" name="Zone de dessin 1"/>
+                <wp:cNvGraphicFramePr>
+                  <a:graphicFrameLocks xmlns:a="http://schemas.openxmlformats.org/drawingml/2006/main" noChangeAspect="1"/>
+                </wp:cNvGraphicFramePr>
+                <a:graphic xmlns:a="http://schemas.openxmlformats.org/drawingml/2006/main">
+                  <a:graphicData uri="http://schemas.microsoft.com/office/word/2010/wordprocessingCanvas">
+                    <wpc:wpc>
+                      <wpc:bg>
+                        <a:solidFill>
+                          <a:schemeClr val="bg1">
+                            <a:lumMod val="85000"/>
+                          </a:schemeClr>
+                        </a:solidFill>
+                      </wpc:bg>
+                      <wpc:whole/>
                       <wps:wsp>
                         <wps:cNvPr id="27877035" name="Rectangle 27877035"/>
                         <wps:cNvSpPr/>
                         <wps:spPr>
                           <a:xfrm>
-                            <a:off x="238471" y="1419103"/>
-                            <a:ext cx="2261285" cy="616912"/>
+                            <a:off x="687433" y="1365341"/>
+                            <a:ext cx="2450472" cy="795581"/>
                           </a:xfrm>
                           <a:prstGeom prst="rect">
                             <a:avLst/>
                           </a:prstGeom>
-                          <a:solidFill>
-                            <a:schemeClr val="bg1">
-                              <a:lumMod val="85000"/>
-                            </a:schemeClr>
-                          </a:solidFill>
+                          <a:noFill/>
                           <a:ln>
                             <a:solidFill>
                               <a:srgbClr val="EE0000"/>
@@ -3904,11 +3728,534 @@
                         </wps:bodyPr>
                       </wps:wsp>
                       <wps:wsp>
+                        <wps:cNvPr id="728700381" name="Rectangle 728700381"/>
+                        <wps:cNvSpPr/>
+                        <wps:spPr>
+                          <a:xfrm>
+                            <a:off x="694023" y="167739"/>
+                            <a:ext cx="2427436" cy="838747"/>
+                          </a:xfrm>
+                          <a:prstGeom prst="rect">
+                            <a:avLst/>
+                          </a:prstGeom>
+                          <a:noFill/>
+                          <a:ln>
+                            <a:solidFill>
+                              <a:srgbClr val="EE0000"/>
+                            </a:solidFill>
+                            <a:prstDash val="dash"/>
+                          </a:ln>
+                        </wps:spPr>
+                        <wps:style>
+                          <a:lnRef idx="2">
+                            <a:schemeClr val="accent6"/>
+                          </a:lnRef>
+                          <a:fillRef idx="1">
+                            <a:schemeClr val="lt1"/>
+                          </a:fillRef>
+                          <a:effectRef idx="0">
+                            <a:schemeClr val="accent6"/>
+                          </a:effectRef>
+                          <a:fontRef idx="minor">
+                            <a:schemeClr val="dk1"/>
+                          </a:fontRef>
+                        </wps:style>
+                        <wps:txbx>
+                          <w:txbxContent>
+                            <w:p>
+                              <w:pPr>
+                                <w:spacing w:line="256" w:lineRule="auto"/>
+                                <w:jc w:val="center"/>
+                                <w:rPr>
+                                  <w:rFonts w:eastAsia="Aptos"/>
+                                  <w:color w:val="000000" w:themeColor="text1"/>
+                                  <w:lang w:val="en-US"/>
+                                  <w14:ligatures w14:val="none"/>
+                                </w:rPr>
+                              </w:pPr>
+                            </w:p>
+                          </w:txbxContent>
+                        </wps:txbx>
+                        <wps:bodyPr rot="0" spcFirstLastPara="0" vert="horz" wrap="square" lIns="91440" tIns="45720" rIns="91440" bIns="45720" numCol="1" spcCol="0" rtlCol="0" fromWordArt="0" anchor="ctr" anchorCtr="0" forceAA="0" compatLnSpc="1">
+                          <a:prstTxWarp prst="textNoShape">
+                            <a:avLst/>
+                          </a:prstTxWarp>
+                          <a:noAutofit/>
+                        </wps:bodyPr>
+                      </wps:wsp>
+                      <wps:wsp>
+                        <wps:cNvPr id="2128841957" name="Rectangle 2128841957"/>
+                        <wps:cNvSpPr/>
+                        <wps:spPr>
+                          <a:xfrm>
+                            <a:off x="825556" y="276294"/>
+                            <a:ext cx="1730159" cy="592057"/>
+                          </a:xfrm>
+                          <a:prstGeom prst="rect">
+                            <a:avLst/>
+                          </a:prstGeom>
+                          <a:noFill/>
+                        </wps:spPr>
+                        <wps:style>
+                          <a:lnRef idx="2">
+                            <a:schemeClr val="accent1">
+                              <a:shade val="15000"/>
+                            </a:schemeClr>
+                          </a:lnRef>
+                          <a:fillRef idx="1">
+                            <a:schemeClr val="accent1"/>
+                          </a:fillRef>
+                          <a:effectRef idx="0">
+                            <a:schemeClr val="accent1"/>
+                          </a:effectRef>
+                          <a:fontRef idx="minor">
+                            <a:schemeClr val="lt1"/>
+                          </a:fontRef>
+                        </wps:style>
+                        <wps:bodyPr rot="0" spcFirstLastPara="0" vertOverflow="overflow" horzOverflow="overflow" vert="horz" wrap="square" lIns="91440" tIns="45720" rIns="91440" bIns="45720" numCol="1" spcCol="0" rtlCol="0" fromWordArt="0" anchor="ctr" anchorCtr="0" forceAA="0" compatLnSpc="1">
+                          <a:prstTxWarp prst="textNoShape">
+                            <a:avLst/>
+                          </a:prstTxWarp>
+                          <a:noAutofit/>
+                        </wps:bodyPr>
+                      </wps:wsp>
+                      <wps:wsp>
+                        <wps:cNvPr id="150600422" name="Rectangle : en biseau 150600422"/>
+                        <wps:cNvSpPr/>
+                        <wps:spPr>
+                          <a:xfrm>
+                            <a:off x="928752" y="393943"/>
+                            <a:ext cx="252000" cy="252000"/>
+                          </a:xfrm>
+                          <a:prstGeom prst="bevel">
+                            <a:avLst/>
+                          </a:prstGeom>
+                          <a:solidFill>
+                            <a:schemeClr val="bg1"/>
+                          </a:solidFill>
+                          <a:ln>
+                            <a:solidFill>
+                              <a:schemeClr val="tx1"/>
+                            </a:solidFill>
+                          </a:ln>
+                        </wps:spPr>
+                        <wps:style>
+                          <a:lnRef idx="2">
+                            <a:schemeClr val="accent1">
+                              <a:shade val="15000"/>
+                            </a:schemeClr>
+                          </a:lnRef>
+                          <a:fillRef idx="1">
+                            <a:schemeClr val="accent1"/>
+                          </a:fillRef>
+                          <a:effectRef idx="0">
+                            <a:schemeClr val="accent1"/>
+                          </a:effectRef>
+                          <a:fontRef idx="minor">
+                            <a:schemeClr val="lt1"/>
+                          </a:fontRef>
+                        </wps:style>
+                        <wps:bodyPr rot="0" spcFirstLastPara="0" vertOverflow="overflow" horzOverflow="overflow" vert="horz" wrap="square" lIns="91440" tIns="45720" rIns="91440" bIns="45720" numCol="1" spcCol="0" rtlCol="0" fromWordArt="0" anchor="ctr" anchorCtr="0" forceAA="0" compatLnSpc="1">
+                          <a:prstTxWarp prst="textNoShape">
+                            <a:avLst/>
+                          </a:prstTxWarp>
+                          <a:noAutofit/>
+                        </wps:bodyPr>
+                      </wps:wsp>
+                      <wps:wsp>
+                        <wps:cNvPr id="1377674013" name="Cadre 1377674013"/>
+                        <wps:cNvSpPr/>
+                        <wps:spPr>
+                          <a:xfrm>
+                            <a:off x="1340908" y="393923"/>
+                            <a:ext cx="252000" cy="252000"/>
+                          </a:xfrm>
+                          <a:prstGeom prst="frame">
+                            <a:avLst/>
+                          </a:prstGeom>
+                          <a:solidFill>
+                            <a:schemeClr val="bg1"/>
+                          </a:solidFill>
+                          <a:ln>
+                            <a:solidFill>
+                              <a:schemeClr val="tx1"/>
+                            </a:solidFill>
+                          </a:ln>
+                        </wps:spPr>
+                        <wps:style>
+                          <a:lnRef idx="2">
+                            <a:schemeClr val="accent1">
+                              <a:shade val="15000"/>
+                            </a:schemeClr>
+                          </a:lnRef>
+                          <a:fillRef idx="1">
+                            <a:schemeClr val="accent1"/>
+                          </a:fillRef>
+                          <a:effectRef idx="0">
+                            <a:schemeClr val="accent1"/>
+                          </a:effectRef>
+                          <a:fontRef idx="minor">
+                            <a:schemeClr val="lt1"/>
+                          </a:fontRef>
+                        </wps:style>
+                        <wps:bodyPr rot="0" spcFirstLastPara="0" vertOverflow="overflow" horzOverflow="overflow" vert="horz" wrap="square" lIns="91440" tIns="45720" rIns="91440" bIns="45720" numCol="1" spcCol="0" rtlCol="0" fromWordArt="0" anchor="ctr" anchorCtr="0" forceAA="0" compatLnSpc="1">
+                          <a:prstTxWarp prst="textNoShape">
+                            <a:avLst/>
+                          </a:prstTxWarp>
+                          <a:noAutofit/>
+                        </wps:bodyPr>
+                      </wps:wsp>
+                      <wps:wsp>
+                        <wps:cNvPr id="353768094" name="Organigramme : Jonction de sommaire 353768094"/>
+                        <wps:cNvSpPr/>
+                        <wps:spPr>
+                          <a:xfrm>
+                            <a:off x="1762046" y="393937"/>
+                            <a:ext cx="252000" cy="252000"/>
+                          </a:xfrm>
+                          <a:prstGeom prst="flowChartSummingJunction">
+                            <a:avLst/>
+                          </a:prstGeom>
+                          <a:solidFill>
+                            <a:schemeClr val="bg1"/>
+                          </a:solidFill>
+                          <a:ln>
+                            <a:solidFill>
+                              <a:schemeClr val="tx1"/>
+                            </a:solidFill>
+                          </a:ln>
+                        </wps:spPr>
+                        <wps:style>
+                          <a:lnRef idx="2">
+                            <a:schemeClr val="accent1">
+                              <a:shade val="15000"/>
+                            </a:schemeClr>
+                          </a:lnRef>
+                          <a:fillRef idx="1">
+                            <a:schemeClr val="accent1"/>
+                          </a:fillRef>
+                          <a:effectRef idx="0">
+                            <a:schemeClr val="accent1"/>
+                          </a:effectRef>
+                          <a:fontRef idx="minor">
+                            <a:schemeClr val="lt1"/>
+                          </a:fontRef>
+                        </wps:style>
+                        <wps:bodyPr rot="0" spcFirstLastPara="0" vertOverflow="overflow" horzOverflow="overflow" vert="horz" wrap="square" lIns="91440" tIns="45720" rIns="91440" bIns="45720" numCol="1" spcCol="0" rtlCol="0" fromWordArt="0" anchor="ctr" anchorCtr="0" forceAA="0" compatLnSpc="1">
+                          <a:prstTxWarp prst="textNoShape">
+                            <a:avLst/>
+                          </a:prstTxWarp>
+                          <a:noAutofit/>
+                        </wps:bodyPr>
+                      </wps:wsp>
+                      <wps:wsp>
+                        <wps:cNvPr id="1476890837" name="Cercle : creux 1476890837"/>
+                        <wps:cNvSpPr/>
+                        <wps:spPr>
+                          <a:xfrm>
+                            <a:off x="2191497" y="393977"/>
+                            <a:ext cx="252000" cy="252000"/>
+                          </a:xfrm>
+                          <a:prstGeom prst="donut">
+                            <a:avLst/>
+                          </a:prstGeom>
+                          <a:solidFill>
+                            <a:schemeClr val="bg1"/>
+                          </a:solidFill>
+                          <a:ln>
+                            <a:solidFill>
+                              <a:schemeClr val="tx1"/>
+                            </a:solidFill>
+                          </a:ln>
+                        </wps:spPr>
+                        <wps:style>
+                          <a:lnRef idx="2">
+                            <a:schemeClr val="accent1">
+                              <a:shade val="15000"/>
+                            </a:schemeClr>
+                          </a:lnRef>
+                          <a:fillRef idx="1">
+                            <a:schemeClr val="accent1"/>
+                          </a:fillRef>
+                          <a:effectRef idx="0">
+                            <a:schemeClr val="accent1"/>
+                          </a:effectRef>
+                          <a:fontRef idx="minor">
+                            <a:schemeClr val="lt1"/>
+                          </a:fontRef>
+                        </wps:style>
+                        <wps:bodyPr rot="0" spcFirstLastPara="0" vertOverflow="overflow" horzOverflow="overflow" vert="horz" wrap="square" lIns="91440" tIns="45720" rIns="91440" bIns="45720" numCol="1" spcCol="0" rtlCol="0" fromWordArt="0" anchor="ctr" anchorCtr="0" forceAA="0" compatLnSpc="1">
+                          <a:prstTxWarp prst="textNoShape">
+                            <a:avLst/>
+                          </a:prstTxWarp>
+                          <a:noAutofit/>
+                        </wps:bodyPr>
+                      </wps:wsp>
+                      <wps:wsp>
+                        <wps:cNvPr id="54615978" name="Zone de texte 1"/>
+                        <wps:cNvSpPr txBox="1"/>
+                        <wps:spPr>
+                          <a:xfrm>
+                            <a:off x="2583945" y="1006320"/>
+                            <a:ext cx="1363200" cy="359020"/>
+                          </a:xfrm>
+                          <a:prstGeom prst="rect">
+                            <a:avLst/>
+                          </a:prstGeom>
+                          <a:noFill/>
+                          <a:ln w="6350">
+                            <a:noFill/>
+                          </a:ln>
+                        </wps:spPr>
+                        <wps:txbx>
+                          <w:txbxContent>
+                            <w:p>
+                              <w:pPr>
+                                <w:spacing w:line="252" w:lineRule="auto"/>
+                                <w:rPr>
+                                  <w:rFonts w:ascii="Aptos" w:eastAsia="Aptos" w:hAnsi="Aptos"/>
+                                  <w:color w:val="EE0000"/>
+                                  <w:lang w:val="en-US"/>
+                                  <w14:ligatures w14:val="none"/>
+                                </w:rPr>
+                              </w:pPr>
+                              <w:r>
+                                <w:rPr>
+                                  <w:rFonts w:ascii="Aptos" w:eastAsia="Aptos" w:hAnsi="Aptos"/>
+                                  <w:color w:val="EE0000"/>
+                                  <w:lang w:val="en-US"/>
+                                </w:rPr>
+                                <w:t>Reset/Clear buttons</w:t>
+                              </w:r>
+                            </w:p>
+                          </w:txbxContent>
+                        </wps:txbx>
+                        <wps:bodyPr rot="0" spcFirstLastPara="0" vert="horz" wrap="none" lIns="72000" tIns="72000" rIns="72000" bIns="0" numCol="1" spcCol="0" rtlCol="0" fromWordArt="0" anchor="t" anchorCtr="0" forceAA="0" compatLnSpc="1">
+                          <a:prstTxWarp prst="textNoShape">
+                            <a:avLst/>
+                          </a:prstTxWarp>
+                          <a:spAutoFit/>
+                        </wps:bodyPr>
+                      </wps:wsp>
+                      <wps:wsp>
+                        <wps:cNvPr id="1771064282" name="Connecteur droit avec flèche 2040260430"/>
+                        <wps:cNvCnPr>
+                          <a:stCxn id="54615978" idx="0"/>
+                          <a:endCxn id="1310627839" idx="3"/>
+                        </wps:cNvCnPr>
+                        <wps:spPr>
+                          <a:xfrm rot="16200000" flipV="1">
+                            <a:off x="2841122" y="581896"/>
+                            <a:ext cx="486267" cy="362581"/>
+                          </a:xfrm>
+                          <a:prstGeom prst="bentConnector2">
+                            <a:avLst/>
+                          </a:prstGeom>
+                          <a:ln>
+                            <a:solidFill>
+                              <a:srgbClr val="EE0000"/>
+                            </a:solidFill>
+                            <a:tailEnd type="triangle"/>
+                          </a:ln>
+                        </wps:spPr>
+                        <wps:style>
+                          <a:lnRef idx="1">
+                            <a:schemeClr val="accent1"/>
+                          </a:lnRef>
+                          <a:fillRef idx="0">
+                            <a:schemeClr val="accent1"/>
+                          </a:fillRef>
+                          <a:effectRef idx="0">
+                            <a:schemeClr val="accent1"/>
+                          </a:effectRef>
+                          <a:fontRef idx="minor">
+                            <a:schemeClr val="tx1"/>
+                          </a:fontRef>
+                        </wps:style>
+                        <wps:bodyPr/>
+                      </wps:wsp>
+                      <wps:wsp>
+                        <wps:cNvPr id="1171684754" name="Zone de texte 1"/>
+                        <wps:cNvSpPr txBox="1"/>
+                        <wps:spPr>
+                          <a:xfrm>
+                            <a:off x="940035" y="601791"/>
+                            <a:ext cx="229090" cy="359020"/>
+                          </a:xfrm>
+                          <a:prstGeom prst="rect">
+                            <a:avLst/>
+                          </a:prstGeom>
+                          <a:noFill/>
+                          <a:ln w="6350">
+                            <a:noFill/>
+                          </a:ln>
+                        </wps:spPr>
+                        <wps:txbx>
+                          <w:txbxContent>
+                            <w:p>
+                              <w:pPr>
+                                <w:spacing w:line="252" w:lineRule="auto"/>
+                                <w:rPr>
+                                  <w:rFonts w:ascii="Aptos" w:eastAsia="Aptos" w:hAnsi="Aptos"/>
+                                  <w:lang w:val="en-US"/>
+                                  <w14:ligatures w14:val="none"/>
+                                </w:rPr>
+                              </w:pPr>
+                              <w:r>
+                                <w:rPr>
+                                  <w:rFonts w:ascii="Aptos" w:eastAsia="Aptos" w:hAnsi="Aptos"/>
+                                  <w:lang w:val="en-US"/>
+                                </w:rPr>
+                                <w:t>1</w:t>
+                              </w:r>
+                            </w:p>
+                          </w:txbxContent>
+                        </wps:txbx>
+                        <wps:bodyPr rot="0" spcFirstLastPara="0" vert="horz" wrap="none" lIns="72000" tIns="72000" rIns="72000" bIns="0" numCol="1" spcCol="0" rtlCol="0" fromWordArt="0" anchor="t" anchorCtr="0" forceAA="0" compatLnSpc="1">
+                          <a:prstTxWarp prst="textNoShape">
+                            <a:avLst/>
+                          </a:prstTxWarp>
+                          <a:spAutoFit/>
+                        </wps:bodyPr>
+                      </wps:wsp>
+                      <wps:wsp>
+                        <wps:cNvPr id="1019567390" name="Zone de texte 1"/>
+                        <wps:cNvSpPr txBox="1"/>
+                        <wps:spPr>
+                          <a:xfrm>
+                            <a:off x="1352133" y="601346"/>
+                            <a:ext cx="228600" cy="358775"/>
+                          </a:xfrm>
+                          <a:prstGeom prst="rect">
+                            <a:avLst/>
+                          </a:prstGeom>
+                          <a:noFill/>
+                          <a:ln w="6350">
+                            <a:noFill/>
+                          </a:ln>
+                        </wps:spPr>
+                        <wps:txbx>
+                          <w:txbxContent>
+                            <w:p>
+                              <w:pPr>
+                                <w:spacing w:line="252" w:lineRule="auto"/>
+                                <w:rPr>
+                                  <w:rFonts w:ascii="Aptos" w:eastAsia="Aptos" w:hAnsi="Aptos"/>
+                                  <w:lang w:val="en-US"/>
+                                  <w14:ligatures w14:val="none"/>
+                                </w:rPr>
+                              </w:pPr>
+                              <w:r>
+                                <w:rPr>
+                                  <w:rFonts w:ascii="Aptos" w:eastAsia="Aptos" w:hAnsi="Aptos"/>
+                                  <w:lang w:val="en-US"/>
+                                </w:rPr>
+                                <w:t>2</w:t>
+                              </w:r>
+                            </w:p>
+                          </w:txbxContent>
+                        </wps:txbx>
+                        <wps:bodyPr rot="0" spcFirstLastPara="0" vert="horz" wrap="none" lIns="72000" tIns="72000" rIns="72000" bIns="0" numCol="1" spcCol="0" rtlCol="0" fromWordArt="0" anchor="t" anchorCtr="0" forceAA="0" compatLnSpc="1">
+                          <a:prstTxWarp prst="textNoShape">
+                            <a:avLst/>
+                          </a:prstTxWarp>
+                          <a:spAutoFit/>
+                        </wps:bodyPr>
+                      </wps:wsp>
+                      <wps:wsp>
+                        <wps:cNvPr id="1096055253" name="Zone de texte 1"/>
+                        <wps:cNvSpPr txBox="1"/>
+                        <wps:spPr>
+                          <a:xfrm>
+                            <a:off x="1773707" y="602150"/>
+                            <a:ext cx="227965" cy="358775"/>
+                          </a:xfrm>
+                          <a:prstGeom prst="rect">
+                            <a:avLst/>
+                          </a:prstGeom>
+                          <a:noFill/>
+                          <a:ln w="6350">
+                            <a:noFill/>
+                          </a:ln>
+                        </wps:spPr>
+                        <wps:txbx>
+                          <w:txbxContent>
+                            <w:p>
+                              <w:pPr>
+                                <w:spacing w:line="252" w:lineRule="auto"/>
+                                <w:rPr>
+                                  <w:rFonts w:ascii="Aptos" w:eastAsia="Aptos" w:hAnsi="Aptos"/>
+                                  <w:lang w:val="en-US"/>
+                                  <w14:ligatures w14:val="none"/>
+                                </w:rPr>
+                              </w:pPr>
+                              <w:r>
+                                <w:rPr>
+                                  <w:rFonts w:ascii="Aptos" w:eastAsia="Aptos" w:hAnsi="Aptos"/>
+                                  <w:lang w:val="en-US"/>
+                                </w:rPr>
+                                <w:t>4</w:t>
+                              </w:r>
+                            </w:p>
+                          </w:txbxContent>
+                        </wps:txbx>
+                        <wps:bodyPr rot="0" spcFirstLastPara="0" vert="horz" wrap="none" lIns="72000" tIns="72000" rIns="72000" bIns="0" numCol="1" spcCol="0" rtlCol="0" fromWordArt="0" anchor="t" anchorCtr="0" forceAA="0" compatLnSpc="1">
+                          <a:prstTxWarp prst="textNoShape">
+                            <a:avLst/>
+                          </a:prstTxWarp>
+                          <a:spAutoFit/>
+                        </wps:bodyPr>
+                      </wps:wsp>
+                      <wps:wsp>
+                        <wps:cNvPr id="190850649" name="Zone de texte 1"/>
+                        <wps:cNvSpPr txBox="1"/>
+                        <wps:spPr>
+                          <a:xfrm>
+                            <a:off x="2203137" y="602150"/>
+                            <a:ext cx="227330" cy="358775"/>
+                          </a:xfrm>
+                          <a:prstGeom prst="rect">
+                            <a:avLst/>
+                          </a:prstGeom>
+                          <a:noFill/>
+                          <a:ln w="6350">
+                            <a:noFill/>
+                          </a:ln>
+                        </wps:spPr>
+                        <wps:txbx>
+                          <w:txbxContent>
+                            <w:p>
+                              <w:pPr>
+                                <w:spacing w:line="252" w:lineRule="auto"/>
+                                <w:rPr>
+                                  <w:rFonts w:ascii="Aptos" w:eastAsia="Aptos" w:hAnsi="Aptos"/>
+                                  <w:lang w:val="en-US"/>
+                                  <w14:ligatures w14:val="none"/>
+                                </w:rPr>
+                              </w:pPr>
+                              <w:r>
+                                <w:rPr>
+                                  <w:rFonts w:ascii="Aptos" w:eastAsia="Aptos" w:hAnsi="Aptos"/>
+                                  <w:lang w:val="en-US"/>
+                                </w:rPr>
+                                <w:t>1</w:t>
+                              </w:r>
+                            </w:p>
+                          </w:txbxContent>
+                        </wps:txbx>
+                        <wps:bodyPr rot="0" spcFirstLastPara="0" vert="horz" wrap="none" lIns="72000" tIns="72000" rIns="72000" bIns="0" numCol="1" spcCol="0" rtlCol="0" fromWordArt="0" anchor="t" anchorCtr="0" forceAA="0" compatLnSpc="1">
+                          <a:prstTxWarp prst="textNoShape">
+                            <a:avLst/>
+                          </a:prstTxWarp>
+                          <a:spAutoFit/>
+                        </wps:bodyPr>
+                      </wps:wsp>
+                      <wps:wsp>
                         <wps:cNvPr id="885897299" name="Rectangle : en biseau 885897299"/>
                         <wps:cNvSpPr/>
                         <wps:spPr>
                           <a:xfrm>
-                            <a:off x="359185" y="1544646"/>
+                            <a:off x="941375" y="1544646"/>
                             <a:ext cx="251460" cy="251460"/>
                           </a:xfrm>
                           <a:prstGeom prst="bevel">
@@ -3951,7 +4298,7 @@
                         <wps:cNvSpPr/>
                         <wps:spPr>
                           <a:xfrm>
-                            <a:off x="771300" y="1544646"/>
+                            <a:off x="1353490" y="1544646"/>
                             <a:ext cx="251460" cy="251460"/>
                           </a:xfrm>
                           <a:prstGeom prst="frame">
@@ -3994,7 +4341,7 @@
                         <wps:cNvSpPr/>
                         <wps:spPr>
                           <a:xfrm>
-                            <a:off x="1621565" y="1544646"/>
+                            <a:off x="2203755" y="1544646"/>
                             <a:ext cx="251460" cy="251460"/>
                           </a:xfrm>
                           <a:prstGeom prst="donut">
@@ -4037,7 +4384,7 @@
                         <wps:cNvSpPr txBox="1"/>
                         <wps:spPr>
                           <a:xfrm>
-                            <a:off x="369980" y="1741375"/>
+                            <a:off x="952170" y="1741375"/>
                             <a:ext cx="228600" cy="358775"/>
                           </a:xfrm>
                           <a:prstGeom prst="rect">
@@ -4081,7 +4428,7 @@
                         <wps:cNvSpPr txBox="1"/>
                         <wps:spPr>
                           <a:xfrm>
-                            <a:off x="782095" y="1740740"/>
+                            <a:off x="1364285" y="1740740"/>
                             <a:ext cx="227965" cy="358775"/>
                           </a:xfrm>
                           <a:prstGeom prst="rect">
@@ -4125,7 +4472,7 @@
                         <wps:cNvSpPr txBox="1"/>
                         <wps:spPr>
                           <a:xfrm>
-                            <a:off x="1632995" y="1742010"/>
+                            <a:off x="2215185" y="1742010"/>
                             <a:ext cx="226695" cy="358775"/>
                           </a:xfrm>
                           <a:prstGeom prst="rect">
@@ -4172,10 +4519,10 @@
                           </pic:cNvPicPr>
                         </pic:nvPicPr>
                         <pic:blipFill>
-                          <a:blip r:embed="rId8">
+                          <a:blip r:embed="rId19">
                             <a:extLst>
                               <a:ext uri="{96DAC541-7B7A-43D3-8B79-37D633B846F1}">
-                                <asvg:svgBlip xmlns:asvg="http://schemas.microsoft.com/office/drawing/2016/SVG/main" r:embed="rId9"/>
+                                <asvg:svgBlip xmlns:asvg="http://schemas.microsoft.com/office/drawing/2016/SVG/main" r:embed="rId20"/>
                               </a:ext>
                             </a:extLst>
                           </a:blip>
@@ -4185,7 +4532,7 @@
                         </pic:blipFill>
                         <pic:spPr>
                           <a:xfrm>
-                            <a:off x="2068975" y="1508335"/>
+                            <a:off x="2651165" y="1508335"/>
                             <a:ext cx="324000" cy="324000"/>
                           </a:xfrm>
                           <a:prstGeom prst="rect">
@@ -4201,10 +4548,10 @@
                           </pic:cNvPicPr>
                         </pic:nvPicPr>
                         <pic:blipFill>
-                          <a:blip r:embed="rId10">
+                          <a:blip r:embed="rId21">
                             <a:extLst>
                               <a:ext uri="{96DAC541-7B7A-43D3-8B79-37D633B846F1}">
-                                <asvg:svgBlip xmlns:asvg="http://schemas.microsoft.com/office/drawing/2016/SVG/main" r:embed="rId11"/>
+                                <asvg:svgBlip xmlns:asvg="http://schemas.microsoft.com/office/drawing/2016/SVG/main" r:embed="rId22"/>
                               </a:ext>
                             </a:extLst>
                           </a:blip>
@@ -4214,7 +4561,7 @@
                         </pic:blipFill>
                         <pic:spPr>
                           <a:xfrm>
-                            <a:off x="1996924" y="358128"/>
+                            <a:off x="2579114" y="358128"/>
                             <a:ext cx="323850" cy="323850"/>
                           </a:xfrm>
                           <a:prstGeom prst="rect">
@@ -4230,8 +4577,164 @@
                         </wps:cNvCnPr>
                         <wps:spPr>
                           <a:xfrm rot="5400000">
-                            <a:off x="2538705" y="1206750"/>
-                            <a:ext cx="317855" cy="609314"/>
+                            <a:off x="2967858" y="1372647"/>
+                            <a:ext cx="304995" cy="290380"/>
+                          </a:xfrm>
+                          <a:prstGeom prst="bentConnector2">
+                            <a:avLst/>
+                          </a:prstGeom>
+                          <a:ln>
+                            <a:solidFill>
+                              <a:srgbClr val="EE0000"/>
+                            </a:solidFill>
+                            <a:tailEnd type="triangle"/>
+                          </a:ln>
+                        </wps:spPr>
+                        <wps:style>
+                          <a:lnRef idx="1">
+                            <a:schemeClr val="accent1"/>
+                          </a:lnRef>
+                          <a:fillRef idx="0">
+                            <a:schemeClr val="accent1"/>
+                          </a:fillRef>
+                          <a:effectRef idx="0">
+                            <a:schemeClr val="accent1"/>
+                          </a:effectRef>
+                          <a:fontRef idx="minor">
+                            <a:schemeClr val="tx1"/>
+                          </a:fontRef>
+                        </wps:style>
+                        <wps:bodyPr/>
+                      </wps:wsp>
+                      <wps:wsp>
+                        <wps:cNvPr id="1554703781" name="Rectangle 1554703781"/>
+                        <wps:cNvSpPr/>
+                        <wps:spPr>
+                          <a:xfrm>
+                            <a:off x="825868" y="1456213"/>
+                            <a:ext cx="1729740" cy="591820"/>
+                          </a:xfrm>
+                          <a:prstGeom prst="rect">
+                            <a:avLst/>
+                          </a:prstGeom>
+                          <a:noFill/>
+                        </wps:spPr>
+                        <wps:style>
+                          <a:lnRef idx="2">
+                            <a:schemeClr val="accent1">
+                              <a:shade val="15000"/>
+                            </a:schemeClr>
+                          </a:lnRef>
+                          <a:fillRef idx="1">
+                            <a:schemeClr val="accent1"/>
+                          </a:fillRef>
+                          <a:effectRef idx="0">
+                            <a:schemeClr val="accent1"/>
+                          </a:effectRef>
+                          <a:fontRef idx="minor">
+                            <a:schemeClr val="lt1"/>
+                          </a:fontRef>
+                        </wps:style>
+                        <wps:bodyPr rot="0" spcFirstLastPara="0" vert="horz" wrap="square" lIns="91440" tIns="45720" rIns="91440" bIns="45720" numCol="1" spcCol="0" rtlCol="0" fromWordArt="0" anchor="ctr" anchorCtr="0" forceAA="0" compatLnSpc="1">
+                          <a:prstTxWarp prst="textNoShape">
+                            <a:avLst/>
+                          </a:prstTxWarp>
+                          <a:noAutofit/>
+                        </wps:bodyPr>
+                      </wps:wsp>
+                      <wps:wsp>
+                        <wps:cNvPr id="1249542473" name="Connecteur droit avec flèche 2040260430"/>
+                        <wps:cNvCnPr>
+                          <a:stCxn id="1557416955" idx="0"/>
+                          <a:endCxn id="2128841957" idx="1"/>
+                        </wps:cNvCnPr>
+                        <wps:spPr>
+                          <a:xfrm rot="5400000" flipH="1" flipV="1">
+                            <a:off x="471148" y="658657"/>
+                            <a:ext cx="440741" cy="268075"/>
+                          </a:xfrm>
+                          <a:prstGeom prst="bentConnector2">
+                            <a:avLst/>
+                          </a:prstGeom>
+                          <a:ln>
+                            <a:solidFill>
+                              <a:srgbClr val="EE0000"/>
+                            </a:solidFill>
+                            <a:tailEnd type="triangle"/>
+                          </a:ln>
+                        </wps:spPr>
+                        <wps:style>
+                          <a:lnRef idx="1">
+                            <a:schemeClr val="accent1"/>
+                          </a:lnRef>
+                          <a:fillRef idx="0">
+                            <a:schemeClr val="accent1"/>
+                          </a:fillRef>
+                          <a:effectRef idx="0">
+                            <a:schemeClr val="accent1"/>
+                          </a:effectRef>
+                          <a:fontRef idx="minor">
+                            <a:schemeClr val="tx1"/>
+                          </a:fontRef>
+                        </wps:style>
+                        <wps:bodyPr/>
+                      </wps:wsp>
+                      <wps:wsp>
+                        <wps:cNvPr id="1557416955" name="Zone de texte 1"/>
+                        <wps:cNvSpPr txBox="1"/>
+                        <wps:spPr>
+                          <a:xfrm>
+                            <a:off x="6691" y="1013064"/>
+                            <a:ext cx="2061700" cy="359020"/>
+                          </a:xfrm>
+                          <a:prstGeom prst="rect">
+                            <a:avLst/>
+                          </a:prstGeom>
+                          <a:noFill/>
+                          <a:ln w="6350">
+                            <a:noFill/>
+                          </a:ln>
+                        </wps:spPr>
+                        <wps:txbx>
+                          <w:txbxContent>
+                            <w:p>
+                              <w:pPr>
+                                <w:spacing w:line="252" w:lineRule="auto"/>
+                                <w:rPr>
+                                  <w:rFonts w:ascii="Aptos" w:eastAsia="Aptos" w:hAnsi="Aptos"/>
+                                  <w:color w:val="EE0000"/>
+                                  <w:lang w:val="en-US"/>
+                                  <w14:ligatures w14:val="none"/>
+                                </w:rPr>
+                              </w:pPr>
+                              <w:r>
+                                <w:rPr>
+                                  <w:rFonts w:ascii="Aptos" w:eastAsia="Aptos" w:hAnsi="Aptos"/>
+                                  <w:color w:val="EE0000"/>
+                                  <w:lang w:val="en-US"/>
+                                </w:rPr>
+                                <w:t>Clickable zones (as destination)</w:t>
+                              </w:r>
+                            </w:p>
+                          </w:txbxContent>
+                        </wps:txbx>
+                        <wps:bodyPr rot="0" spcFirstLastPara="0" vert="horz" wrap="none" lIns="72000" tIns="72000" rIns="72000" bIns="0" numCol="1" spcCol="0" rtlCol="0" fromWordArt="0" anchor="t" anchorCtr="0" forceAA="0" compatLnSpc="1">
+                          <a:prstTxWarp prst="textNoShape">
+                            <a:avLst/>
+                          </a:prstTxWarp>
+                          <a:spAutoFit/>
+                        </wps:bodyPr>
+                      </wps:wsp>
+                      <wps:wsp>
+                        <wps:cNvPr id="1748044762" name="Connecteur droit avec flèche 2040260430"/>
+                        <wps:cNvCnPr>
+                          <a:stCxn id="1557416955" idx="2"/>
+                          <a:endCxn id="1554703781" idx="1"/>
+                        </wps:cNvCnPr>
+                        <wps:spPr>
+                          <a:xfrm rot="16200000" flipH="1">
+                            <a:off x="501655" y="1427909"/>
+                            <a:ext cx="380039" cy="268387"/>
                           </a:xfrm>
                           <a:prstGeom prst="bentConnector2">
                             <a:avLst/>
@@ -4267,12 +4770,39 @@
           </mc:Choice>
           <mc:Fallback>
             <w:pict>
-              <v:group w14:anchorId="1BBC26BC" id="_x0000_s1081" editas="canvas" style="width:297.35pt;height:174.35pt;mso-position-horizontal-relative:char;mso-position-vertical-relative:line" coordsize="37757,22142" o:gfxdata="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">
-                <v:shape id="_x0000_s1082" type="#_x0000_t75" style="position:absolute;width:37757;height:22142;visibility:visible;mso-wrap-style:square" filled="t" fillcolor="#d8d8d8 [2732]">
+              <v:group w14:anchorId="1BBC26BC" id="_x0000_s1088" editas="canvas" style="width:315.7pt;height:194.75pt;mso-position-horizontal-relative:char;mso-position-vertical-relative:line" coordsize="40093,24733" o:gfxdata="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">
+                <v:shape id="_x0000_s1089" type="#_x0000_t75" style="position:absolute;width:40093;height:24733;visibility:visible;mso-wrap-style:square" filled="t" fillcolor="#d8d8d8 [2732]">
                   <v:fill o:detectmouseclick="t"/>
                   <v:path o:connecttype="none"/>
                 </v:shape>
-                <v:rect id="Rectangle 728700381" o:spid="_x0000_s1083" style="position:absolute;left:2262;top:2553;width:22498;height:6412;visibility:visible;mso-wrap-style:square;v-text-anchor:middle" o:gfxdata="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" fillcolor="#d8d8d8 [2732]" strokecolor="#e00" strokeweight="1pt">
+                <v:rect id="Rectangle 27877035" o:spid="_x0000_s1090" style="position:absolute;left:6874;top:13653;width:24505;height:7956;visibility:visible;mso-wrap-style:square;v-text-anchor:middle" o:gfxdata="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" filled="f" strokecolor="#e00" strokeweight="1pt">
+                  <v:stroke dashstyle="dash"/>
+                  <v:textbox>
+                    <w:txbxContent>
+                      <w:p>
+                        <w:pPr>
+                          <w:spacing w:line="254" w:lineRule="auto"/>
+                          <w:jc w:val="center"/>
+                          <w:rPr>
+                            <w:rFonts w:eastAsia="Aptos"/>
+                            <w:color w:val="000000"/>
+                            <w:lang w:val="en-US"/>
+                            <w14:ligatures w14:val="none"/>
+                          </w:rPr>
+                        </w:pPr>
+                        <w:r>
+                          <w:rPr>
+                            <w:rFonts w:eastAsia="Aptos"/>
+                            <w:color w:val="000000"/>
+                            <w:lang w:val="en-US"/>
+                          </w:rPr>
+                          <w:t> </w:t>
+                        </w:r>
+                      </w:p>
+                    </w:txbxContent>
+                  </v:textbox>
+                </v:rect>
+                <v:rect id="Rectangle 728700381" o:spid="_x0000_s1091" style="position:absolute;left:6940;top:1677;width:24274;height:8387;visibility:visible;mso-wrap-style:square;v-text-anchor:middle" o:gfxdata="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" filled="f" strokecolor="#e00" strokeweight="1pt">
                   <v:stroke dashstyle="dash"/>
                   <v:textbox>
                     <w:txbxContent>
@@ -4291,18 +4821,19 @@
                     </w:txbxContent>
                   </v:textbox>
                 </v:rect>
-                <v:shape id="Rectangle : en biseau 150600422" o:spid="_x0000_s1084" type="#_x0000_t84" style="position:absolute;left:3465;top:3939;width:2520;height:2520;visibility:visible;mso-wrap-style:square;v-text-anchor:middle" o:gfxdata="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" fillcolor="white [3212]" strokecolor="black [3213]" strokeweight="1pt"/>
-                <v:shape id="Cadre 1377674013" o:spid="_x0000_s1085" style="position:absolute;left:7587;top:3939;width:2520;height:2520;visibility:visible;mso-wrap-style:square;v-text-anchor:middle" coordsize="252000,252000" o:gfxdata="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" path="m,l252000,r,252000l,252000,,xm31500,31500r,189000l220500,220500r,-189000l31500,31500xe" fillcolor="white [3212]" strokecolor="black [3213]" strokeweight="1pt">
+                <v:rect id="Rectangle 2128841957" o:spid="_x0000_s1092" style="position:absolute;left:8255;top:2762;width:17302;height:5921;visibility:visible;mso-wrap-style:square;v-text-anchor:middle" o:gfxdata="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" filled="f" strokecolor="#030e13 [484]" strokeweight="1pt"/>
+                <v:shape id="Rectangle : en biseau 150600422" o:spid="_x0000_s1093" type="#_x0000_t84" style="position:absolute;left:9287;top:3939;width:2520;height:2520;visibility:visible;mso-wrap-style:square;v-text-anchor:middle" o:gfxdata="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" fillcolor="white [3212]" strokecolor="black [3213]" strokeweight="1pt"/>
+                <v:shape id="Cadre 1377674013" o:spid="_x0000_s1094" style="position:absolute;left:13409;top:3939;width:2520;height:2520;visibility:visible;mso-wrap-style:square;v-text-anchor:middle" coordsize="252000,252000" o:gfxdata="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" path="m,l252000,r,252000l,252000,,xm31500,31500r,189000l220500,220500r,-189000l31500,31500xe" fillcolor="white [3212]" strokecolor="black [3213]" strokeweight="1pt">
                   <v:stroke joinstyle="miter"/>
                   <v:path arrowok="t" o:connecttype="custom" o:connectlocs="0,0;252000,0;252000,252000;0,252000;0,0;31500,31500;31500,220500;220500,220500;220500,31500;31500,31500" o:connectangles="0,0,0,0,0,0,0,0,0,0"/>
                 </v:shape>
-                <v:shape id="Organigramme : Jonction de sommaire 353768094" o:spid="_x0000_s1086" type="#_x0000_t123" style="position:absolute;left:11798;top:3939;width:2520;height:2520;visibility:visible;mso-wrap-style:square;v-text-anchor:middle" o:gfxdata="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" fillcolor="white [3212]" strokecolor="black [3213]" strokeweight="1pt">
+                <v:shape id="Organigramme : Jonction de sommaire 353768094" o:spid="_x0000_s1095" type="#_x0000_t123" style="position:absolute;left:17620;top:3939;width:2520;height:2520;visibility:visible;mso-wrap-style:square;v-text-anchor:middle" o:gfxdata="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" fillcolor="white [3212]" strokecolor="black [3213]" strokeweight="1pt">
                   <v:stroke joinstyle="miter"/>
                 </v:shape>
-                <v:shape id="Cercle : creux 1476890837" o:spid="_x0000_s1087" type="#_x0000_t23" style="position:absolute;left:16093;top:3939;width:2520;height:2520;visibility:visible;mso-wrap-style:square;v-text-anchor:middle" o:gfxdata="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" fillcolor="white [3212]" strokecolor="black [3213]" strokeweight="1pt">
+                <v:shape id="Cercle : creux 1476890837" o:spid="_x0000_s1096" type="#_x0000_t23" style="position:absolute;left:21914;top:3939;width:2520;height:2520;visibility:visible;mso-wrap-style:square;v-text-anchor:middle" o:gfxdata="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" fillcolor="white [3212]" strokecolor="black [3213]" strokeweight="1pt">
                   <v:stroke joinstyle="miter"/>
                 </v:shape>
-                <v:shape id="Zone de texte 1" o:spid="_x0000_s1088" type="#_x0000_t202" style="position:absolute;left:23208;top:9934;width:13632;height:3590;visibility:visible;mso-wrap-style:none;v-text-anchor:top" o:gfxdata="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" filled="f" stroked="f" strokeweight=".5pt">
+                <v:shape id="Zone de texte 1" o:spid="_x0000_s1097" type="#_x0000_t202" style="position:absolute;left:25839;top:10063;width:13632;height:3590;visibility:visible;mso-wrap-style:none;v-text-anchor:top" o:gfxdata="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" filled="f" stroked="f" strokeweight=".5pt">
                   <v:textbox style="mso-fit-shape-to-text:t" inset="2mm,2mm,2mm,0">
                     <w:txbxContent>
                       <w:p>
@@ -4327,10 +4858,10 @@
                     </w:txbxContent>
                   </v:textbox>
                 </v:shape>
-                <v:shape id="Connecteur droit avec flèche 2040260430" o:spid="_x0000_s1089" type="#_x0000_t33" style="position:absolute;left:24247;top:4159;width:4734;height:6816;rotation:90;flip:y;visibility:visible;mso-wrap-style:square" o:connectortype="elbow" o:gfxdata="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" strokecolor="#e00" strokeweight=".5pt">
+                <v:shape id="Connecteur droit avec flèche 2040260430" o:spid="_x0000_s1098" type="#_x0000_t33" style="position:absolute;left:28410;top:5819;width:4863;height:3626;rotation:90;flip:y;visibility:visible;mso-wrap-style:square" o:connectortype="elbow" o:gfxdata="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" strokecolor="#e00" strokeweight=".5pt">
                   <v:stroke endarrow="block"/>
                 </v:shape>
-                <v:shape id="Zone de texte 1" o:spid="_x0000_s1090" type="#_x0000_t202" style="position:absolute;left:3578;top:6017;width:2291;height:3591;visibility:visible;mso-wrap-style:none;v-text-anchor:top" o:gfxdata="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" filled="f" stroked="f" strokeweight=".5pt">
+                <v:shape id="Zone de texte 1" o:spid="_x0000_s1099" type="#_x0000_t202" style="position:absolute;left:9400;top:6017;width:2291;height:3591;visibility:visible;mso-wrap-style:none;v-text-anchor:top" o:gfxdata="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" filled="f" stroked="f" strokeweight=".5pt">
                   <v:textbox style="mso-fit-shape-to-text:t" inset="2mm,2mm,2mm,0">
                     <w:txbxContent>
                       <w:p>
@@ -4353,7 +4884,7 @@
                     </w:txbxContent>
                   </v:textbox>
                 </v:shape>
-                <v:shape id="Zone de texte 1" o:spid="_x0000_s1091" type="#_x0000_t202" style="position:absolute;left:7699;top:6013;width:2286;height:3588;visibility:visible;mso-wrap-style:none;v-text-anchor:top" o:gfxdata="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" filled="f" stroked="f" strokeweight=".5pt">
+                <v:shape id="Zone de texte 1" o:spid="_x0000_s1100" type="#_x0000_t202" style="position:absolute;left:13521;top:6013;width:2286;height:3588;visibility:visible;mso-wrap-style:none;v-text-anchor:top" o:gfxdata="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" filled="f" stroked="f" strokeweight=".5pt">
                   <v:textbox style="mso-fit-shape-to-text:t" inset="2mm,2mm,2mm,0">
                     <w:txbxContent>
                       <w:p>
@@ -4376,7 +4907,7 @@
                     </w:txbxContent>
                   </v:textbox>
                 </v:shape>
-                <v:shape id="Zone de texte 1" o:spid="_x0000_s1092" type="#_x0000_t202" style="position:absolute;left:11915;top:6021;width:2279;height:3588;visibility:visible;mso-wrap-style:none;v-text-anchor:top" o:gfxdata="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" filled="f" stroked="f" strokeweight=".5pt">
+                <v:shape id="Zone de texte 1" o:spid="_x0000_s1101" type="#_x0000_t202" style="position:absolute;left:17737;top:6021;width:2279;height:3588;visibility:visible;mso-wrap-style:none;v-text-anchor:top" o:gfxdata="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" filled="f" stroked="f" strokeweight=".5pt">
                   <v:textbox style="mso-fit-shape-to-text:t" inset="2mm,2mm,2mm,0">
                     <w:txbxContent>
                       <w:p>
@@ -4399,7 +4930,7 @@
                     </w:txbxContent>
                   </v:textbox>
                 </v:shape>
-                <v:shape id="Zone de texte 1" o:spid="_x0000_s1093" type="#_x0000_t202" style="position:absolute;left:16209;top:6021;width:2273;height:3588;visibility:visible;mso-wrap-style:none;v-text-anchor:top" o:gfxdata="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" filled="f" stroked="f" strokeweight=".5pt">
+                <v:shape id="Zone de texte 1" o:spid="_x0000_s1102" type="#_x0000_t202" style="position:absolute;left:22031;top:6021;width:2273;height:3588;visibility:visible;mso-wrap-style:none;v-text-anchor:top" o:gfxdata="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" filled="f" stroked="f" strokeweight=".5pt">
                   <v:textbox style="mso-fit-shape-to-text:t" inset="2mm,2mm,2mm,0">
                     <w:txbxContent>
                       <w:p>
@@ -4422,42 +4953,15 @@
                     </w:txbxContent>
                   </v:textbox>
                 </v:shape>
-                <v:rect id="Rectangle 27877035" o:spid="_x0000_s1094" style="position:absolute;left:2384;top:14191;width:22613;height:6169;visibility:visible;mso-wrap-style:square;v-text-anchor:middle" o:gfxdata="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" fillcolor="#d8d8d8 [2732]" strokecolor="#e00" strokeweight="1pt">
-                  <v:stroke dashstyle="dash"/>
-                  <v:textbox>
-                    <w:txbxContent>
-                      <w:p>
-                        <w:pPr>
-                          <w:spacing w:line="254" w:lineRule="auto"/>
-                          <w:jc w:val="center"/>
-                          <w:rPr>
-                            <w:rFonts w:eastAsia="Aptos"/>
-                            <w:color w:val="000000"/>
-                            <w:lang w:val="en-US"/>
-                            <w14:ligatures w14:val="none"/>
-                          </w:rPr>
-                        </w:pPr>
-                        <w:r>
-                          <w:rPr>
-                            <w:rFonts w:eastAsia="Aptos"/>
-                            <w:color w:val="000000"/>
-                            <w:lang w:val="en-US"/>
-                          </w:rPr>
-                          <w:t> </w:t>
-                        </w:r>
-                      </w:p>
-                    </w:txbxContent>
-                  </v:textbox>
-                </v:rect>
-                <v:shape id="Rectangle : en biseau 885897299" o:spid="_x0000_s1095" type="#_x0000_t84" style="position:absolute;left:3591;top:15446;width:2515;height:2515;visibility:visible;mso-wrap-style:square;v-text-anchor:middle" o:gfxdata="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" fillcolor="black [3213]" strokecolor="white [3212]" strokeweight="1pt"/>
-                <v:shape id="Cadre 1605050781" o:spid="_x0000_s1096" style="position:absolute;left:7713;top:15446;width:2514;height:2515;visibility:visible;mso-wrap-style:square;v-text-anchor:middle" coordsize="251460,251460" o:gfxdata="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" path="m,l251460,r,251460l,251460,,xm31433,31433r,188595l220028,220028r,-188595l31433,31433xe" fillcolor="black [3213]" strokecolor="white [3212]" strokeweight="1pt">
+                <v:shape id="Rectangle : en biseau 885897299" o:spid="_x0000_s1103" type="#_x0000_t84" style="position:absolute;left:9413;top:15446;width:2515;height:2515;visibility:visible;mso-wrap-style:square;v-text-anchor:middle" o:gfxdata="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" fillcolor="black [3213]" strokecolor="white [3212]" strokeweight="1pt"/>
+                <v:shape id="Cadre 1605050781" o:spid="_x0000_s1104" style="position:absolute;left:13534;top:15446;width:2515;height:2515;visibility:visible;mso-wrap-style:square;v-text-anchor:middle" coordsize="251460,251460" o:gfxdata="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" path="m,l251460,r,251460l,251460,,xm31433,31433r,188595l220028,220028r,-188595l31433,31433xe" fillcolor="black [3213]" strokecolor="white [3212]" strokeweight="1pt">
                   <v:stroke joinstyle="miter"/>
                   <v:path arrowok="t" o:connecttype="custom" o:connectlocs="0,0;251460,0;251460,251460;0,251460;0,0;31433,31433;31433,220028;220028,220028;220028,31433;31433,31433" o:connectangles="0,0,0,0,0,0,0,0,0,0"/>
                 </v:shape>
-                <v:shape id="Cercle : creux 1138886355" o:spid="_x0000_s1097" type="#_x0000_t23" style="position:absolute;left:16215;top:15446;width:2515;height:2515;visibility:visible;mso-wrap-style:square;v-text-anchor:middle" o:gfxdata="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" fillcolor="black [3213]" strokecolor="white [3212]" strokeweight="1pt">
+                <v:shape id="Cercle : creux 1138886355" o:spid="_x0000_s1105" type="#_x0000_t23" style="position:absolute;left:22037;top:15446;width:2515;height:2515;visibility:visible;mso-wrap-style:square;v-text-anchor:middle" o:gfxdata="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" fillcolor="black [3213]" strokecolor="white [3212]" strokeweight="1pt">
                   <v:stroke joinstyle="miter"/>
                 </v:shape>
-                <v:shape id="Zone de texte 1" o:spid="_x0000_s1098" type="#_x0000_t202" style="position:absolute;left:3699;top:17413;width:2286;height:3588;visibility:visible;mso-wrap-style:none;v-text-anchor:top" o:gfxdata="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" filled="f" stroked="f" strokeweight=".5pt">
+                <v:shape id="Zone de texte 1" o:spid="_x0000_s1106" type="#_x0000_t202" style="position:absolute;left:9521;top:17413;width:2286;height:3588;visibility:visible;mso-wrap-style:none;v-text-anchor:top" o:gfxdata="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" filled="f" stroked="f" strokeweight=".5pt">
                   <v:textbox style="mso-fit-shape-to-text:t" inset="2mm,2mm,2mm,0">
                     <w:txbxContent>
                       <w:p>
@@ -4480,7 +4984,7 @@
                     </w:txbxContent>
                   </v:textbox>
                 </v:shape>
-                <v:shape id="Zone de texte 1" o:spid="_x0000_s1099" type="#_x0000_t202" style="position:absolute;left:7820;top:17407;width:2280;height:3588;visibility:visible;mso-wrap-style:none;v-text-anchor:top" o:gfxdata="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" filled="f" stroked="f" strokeweight=".5pt">
+                <v:shape id="Zone de texte 1" o:spid="_x0000_s1107" type="#_x0000_t202" style="position:absolute;left:13642;top:17407;width:2280;height:3588;visibility:visible;mso-wrap-style:none;v-text-anchor:top" o:gfxdata="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" filled="f" stroked="f" strokeweight=".5pt">
                   <v:textbox style="mso-fit-shape-to-text:t" inset="2mm,2mm,2mm,0">
                     <w:txbxContent>
                       <w:p>
@@ -4503,7 +5007,7 @@
                     </w:txbxContent>
                   </v:textbox>
                 </v:shape>
-                <v:shape id="Zone de texte 1" o:spid="_x0000_s1100" type="#_x0000_t202" style="position:absolute;left:16329;top:17420;width:2267;height:3587;visibility:visible;mso-wrap-style:none;v-text-anchor:top" o:gfxdata="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" filled="f" stroked="f" strokeweight=".5pt">
+                <v:shape id="Zone de texte 1" o:spid="_x0000_s1108" type="#_x0000_t202" style="position:absolute;left:22151;top:17420;width:2267;height:3587;visibility:visible;mso-wrap-style:none;v-text-anchor:top" o:gfxdata="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" filled="f" stroked="f" strokeweight=".5pt">
                   <v:textbox style="mso-fit-shape-to-text:t" inset="2mm,2mm,2mm,0">
                     <w:txbxContent>
                       <w:p>
@@ -4526,13 +5030,45 @@
                     </w:txbxContent>
                   </v:textbox>
                 </v:shape>
-                <v:shape id="Graphique 160669043" o:spid="_x0000_s1101" type="#_x0000_t75" alt="Trier avec un remplissage uni" style="position:absolute;left:20689;top:15083;width:3240;height:3240;visibility:visible;mso-wrap-style:square" o:gfxdata="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">
-                  <v:imagedata r:id="rId12" o:title="Trier avec un remplissage uni"/>
+                <v:shape id="Graphique 160669043" o:spid="_x0000_s1109" type="#_x0000_t75" alt="Trier avec un remplissage uni" style="position:absolute;left:26511;top:15083;width:3240;height:3240;visibility:visible;mso-wrap-style:square" o:gfxdata="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">
+                  <v:imagedata r:id="rId23" o:title="Trier avec un remplissage uni"/>
                 </v:shape>
-                <v:shape id="Graphique 1" o:spid="_x0000_s1102" type="#_x0000_t75" alt="Trier avec un remplissage uni" style="position:absolute;left:19969;top:3581;width:3238;height:3238;visibility:visible;mso-wrap-style:square" o:gfxdata="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">
-                  <v:imagedata r:id="rId13" o:title="Trier avec un remplissage uni"/>
+                <v:shape id="Graphique 1" o:spid="_x0000_s1110" type="#_x0000_t75" alt="Trier avec un remplissage uni" style="position:absolute;left:25791;top:3581;width:3238;height:3238;visibility:visible;mso-wrap-style:square" o:gfxdata="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">
+                  <v:imagedata r:id="rId24" o:title="Trier avec un remplissage uni"/>
                 </v:shape>
-                <v:shape id="Connecteur droit avec flèche 2040260430" o:spid="_x0000_s1103" type="#_x0000_t33" style="position:absolute;left:25386;top:12067;width:3179;height:6093;rotation:90;visibility:visible;mso-wrap-style:square" o:connectortype="elbow" o:gfxdata="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" strokecolor="#e00" strokeweight=".5pt">
+                <v:shape id="Connecteur droit avec flèche 2040260430" o:spid="_x0000_s1111" type="#_x0000_t33" style="position:absolute;left:29678;top:13726;width:3050;height:2904;rotation:90;visibility:visible;mso-wrap-style:square" o:connectortype="elbow" o:gfxdata="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" strokecolor="#e00" strokeweight=".5pt">
+                  <v:stroke endarrow="block"/>
+                </v:shape>
+                <v:rect id="Rectangle 1554703781" o:spid="_x0000_s1112" style="position:absolute;left:8258;top:14562;width:17298;height:5918;visibility:visible;mso-wrap-style:square;v-text-anchor:middle" o:gfxdata="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" filled="f" strokecolor="#030e13 [484]" strokeweight="1pt"/>
+                <v:shape id="Connecteur droit avec flèche 2040260430" o:spid="_x0000_s1113" type="#_x0000_t33" style="position:absolute;left:4711;top:6586;width:4407;height:2681;rotation:90;flip:x y;visibility:visible;mso-wrap-style:square" o:connectortype="elbow" o:gfxdata="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" strokecolor="#e00" strokeweight=".5pt">
+                  <v:stroke endarrow="block"/>
+                </v:shape>
+                <v:shape id="Zone de texte 1" o:spid="_x0000_s1114" type="#_x0000_t202" style="position:absolute;left:66;top:10130;width:20617;height:3590;visibility:visible;mso-wrap-style:none;v-text-anchor:top" o:gfxdata="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" filled="f" stroked="f" strokeweight=".5pt">
+                  <v:textbox style="mso-fit-shape-to-text:t" inset="2mm,2mm,2mm,0">
+                    <w:txbxContent>
+                      <w:p>
+                        <w:pPr>
+                          <w:spacing w:line="252" w:lineRule="auto"/>
+                          <w:rPr>
+                            <w:rFonts w:ascii="Aptos" w:eastAsia="Aptos" w:hAnsi="Aptos"/>
+                            <w:color w:val="EE0000"/>
+                            <w:lang w:val="en-US"/>
+                            <w14:ligatures w14:val="none"/>
+                          </w:rPr>
+                        </w:pPr>
+                        <w:r>
+                          <w:rPr>
+                            <w:rFonts w:ascii="Aptos" w:eastAsia="Aptos" w:hAnsi="Aptos"/>
+                            <w:color w:val="EE0000"/>
+                            <w:lang w:val="en-US"/>
+                          </w:rPr>
+                          <w:t>Clickable zones (as destination)</w:t>
+                        </w:r>
+                      </w:p>
+                    </w:txbxContent>
+                  </v:textbox>
+                </v:shape>
+                <v:shape id="Connecteur droit avec flèche 2040260430" o:spid="_x0000_s1115" type="#_x0000_t33" style="position:absolute;left:5015;top:14279;width:3801;height:2684;rotation:90;flip:x;visibility:visible;mso-wrap-style:square" o:connectortype="elbow" o:gfxdata="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" strokecolor="#e00" strokeweight=".5pt">
                   <v:stroke endarrow="block"/>
                 </v:shape>
                 <w10:anchorlock/>

</xml_diff>

<commit_message>
Describe modes and transitions
</commit_message>
<xml_diff>
--- a/pictures/Layout.docx
+++ b/pictures/Layout.docx
@@ -1146,6 +1146,1324 @@
                   </v:textbox>
                 </v:shape>
                 <v:shape id="Connecteur droit avec flèche 2040260430" o:spid="_x0000_s1045" type="#_x0000_t33" style="position:absolute;left:13127;top:8515;width:14767;height:4267;rotation:180;visibility:visible;mso-wrap-style:square" o:connectortype="elbow" o:gfxdata="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" strokecolor="#e00" strokeweight=".5pt">
+                  <v:stroke endarrow="block"/>
+                </v:shape>
+                <w10:anchorlock/>
+              </v:group>
+            </w:pict>
+          </mc:Fallback>
+        </mc:AlternateContent>
+      </w:r>
+    </w:p>
+    <w:p>
+      <w:pPr>
+        <w:jc w:val="center"/>
+        <w:rPr>
+          <w:lang w:val="en-US"/>
+        </w:rPr>
+      </w:pPr>
+    </w:p>
+    <w:p>
+      <w:pPr>
+        <w:jc w:val="center"/>
+        <w:rPr>
+          <w:lang w:val="en-US"/>
+        </w:rPr>
+      </w:pPr>
+      <w:r>
+        <w:rPr>
+          <w:noProof/>
+          <w:lang w:val="en-US"/>
+        </w:rPr>
+        <mc:AlternateContent>
+          <mc:Choice Requires="wpc">
+            <w:drawing>
+              <wp:inline distT="0" distB="0" distL="0" distR="0" wp14:anchorId="626994C6" wp14:editId="14A31E1B">
+                <wp:extent cx="3648710" cy="2335284"/>
+                <wp:effectExtent l="0" t="0" r="8890" b="8255"/>
+                <wp:docPr id="1637209326" name="Zone de dessin 1"/>
+                <wp:cNvGraphicFramePr>
+                  <a:graphicFrameLocks xmlns:a="http://schemas.openxmlformats.org/drawingml/2006/main" noChangeAspect="1"/>
+                </wp:cNvGraphicFramePr>
+                <a:graphic xmlns:a="http://schemas.openxmlformats.org/drawingml/2006/main">
+                  <a:graphicData uri="http://schemas.microsoft.com/office/word/2010/wordprocessingCanvas">
+                    <wpc:wpc>
+                      <wpc:bg>
+                        <a:solidFill>
+                          <a:schemeClr val="bg1">
+                            <a:lumMod val="85000"/>
+                          </a:schemeClr>
+                        </a:solidFill>
+                      </wpc:bg>
+                      <wpc:whole/>
+                      <wps:wsp>
+                        <wps:cNvPr id="1031666182" name="Rectangle 1031666182"/>
+                        <wps:cNvSpPr/>
+                        <wps:spPr>
+                          <a:xfrm>
+                            <a:off x="1423838" y="489973"/>
+                            <a:ext cx="1388548" cy="278765"/>
+                          </a:xfrm>
+                          <a:prstGeom prst="rect">
+                            <a:avLst/>
+                          </a:prstGeom>
+                          <a:ln>
+                            <a:noFill/>
+                          </a:ln>
+                        </wps:spPr>
+                        <wps:style>
+                          <a:lnRef idx="2">
+                            <a:schemeClr val="accent6"/>
+                          </a:lnRef>
+                          <a:fillRef idx="1">
+                            <a:schemeClr val="lt1"/>
+                          </a:fillRef>
+                          <a:effectRef idx="0">
+                            <a:schemeClr val="accent6"/>
+                          </a:effectRef>
+                          <a:fontRef idx="minor">
+                            <a:schemeClr val="dk1"/>
+                          </a:fontRef>
+                        </wps:style>
+                        <wps:txbx>
+                          <w:txbxContent>
+                            <w:p>
+                              <w:pPr>
+                                <w:spacing w:line="256" w:lineRule="auto"/>
+                                <w:jc w:val="center"/>
+                                <w:rPr>
+                                  <w:rFonts w:eastAsia="Aptos"/>
+                                  <w:color w:val="000000" w:themeColor="text1"/>
+                                  <w:lang w:val="en-US"/>
+                                  <w14:ligatures w14:val="none"/>
+                                </w:rPr>
+                              </w:pPr>
+                              <w:r>
+                                <w:rPr>
+                                  <w:rFonts w:eastAsia="Aptos"/>
+                                  <w:color w:val="000000" w:themeColor="text1"/>
+                                  <w:lang w:val="en-US"/>
+                                </w:rPr>
+                                <w:t>Running mode</w:t>
+                              </w:r>
+                            </w:p>
+                          </w:txbxContent>
+                        </wps:txbx>
+                        <wps:bodyPr rot="0" spcFirstLastPara="0" vert="horz" wrap="square" lIns="91440" tIns="45720" rIns="91440" bIns="45720" numCol="1" spcCol="0" rtlCol="0" fromWordArt="0" anchor="ctr" anchorCtr="0" forceAA="0" compatLnSpc="1">
+                          <a:prstTxWarp prst="textNoShape">
+                            <a:avLst/>
+                          </a:prstTxWarp>
+                          <a:noAutofit/>
+                        </wps:bodyPr>
+                      </wps:wsp>
+                      <wps:wsp>
+                        <wps:cNvPr id="1022911484" name="Zone de texte 1022911484"/>
+                        <wps:cNvSpPr txBox="1"/>
+                        <wps:spPr>
+                          <a:xfrm>
+                            <a:off x="2118437" y="794921"/>
+                            <a:ext cx="770745" cy="190500"/>
+                          </a:xfrm>
+                          <a:prstGeom prst="rect">
+                            <a:avLst/>
+                          </a:prstGeom>
+                          <a:noFill/>
+                          <a:ln w="6350">
+                            <a:noFill/>
+                          </a:ln>
+                        </wps:spPr>
+                        <wps:txbx>
+                          <w:txbxContent>
+                            <w:p>
+                              <w:pPr>
+                                <w:spacing w:after="0"/>
+                                <w:rPr>
+                                  <w:color w:val="EE0000"/>
+                                  <w:lang w:val="en-US"/>
+                                </w:rPr>
+                              </w:pPr>
+                              <w:r>
+                                <w:rPr>
+                                  <w:color w:val="EE0000"/>
+                                  <w:lang w:val="en-US"/>
+                                </w:rPr>
+                                <w:t xml:space="preserve">game </w:t>
+                              </w:r>
+                              <w:r>
+                                <w:rPr>
+                                  <w:color w:val="EE0000"/>
+                                  <w:lang w:val="en-US"/>
+                                </w:rPr>
+                                <w:t>over</w:t>
+                              </w:r>
+                            </w:p>
+                          </w:txbxContent>
+                        </wps:txbx>
+                        <wps:bodyPr rot="0" spcFirstLastPara="0" vertOverflow="overflow" horzOverflow="overflow" vert="horz" wrap="none" lIns="72000" tIns="0" rIns="72000" bIns="0" numCol="1" spcCol="0" rtlCol="0" fromWordArt="0" anchor="t" anchorCtr="0" forceAA="0" compatLnSpc="1">
+                          <a:prstTxWarp prst="textNoShape">
+                            <a:avLst/>
+                          </a:prstTxWarp>
+                          <a:spAutoFit/>
+                        </wps:bodyPr>
+                      </wps:wsp>
+                      <wps:wsp>
+                        <wps:cNvPr id="1313257352" name="Rectangle 1313257352"/>
+                        <wps:cNvSpPr/>
+                        <wps:spPr>
+                          <a:xfrm>
+                            <a:off x="1419393" y="1189780"/>
+                            <a:ext cx="1397410" cy="278130"/>
+                          </a:xfrm>
+                          <a:prstGeom prst="rect">
+                            <a:avLst/>
+                          </a:prstGeom>
+                          <a:ln>
+                            <a:noFill/>
+                          </a:ln>
+                        </wps:spPr>
+                        <wps:style>
+                          <a:lnRef idx="2">
+                            <a:schemeClr val="accent6"/>
+                          </a:lnRef>
+                          <a:fillRef idx="1">
+                            <a:schemeClr val="lt1"/>
+                          </a:fillRef>
+                          <a:effectRef idx="0">
+                            <a:schemeClr val="accent6"/>
+                          </a:effectRef>
+                          <a:fontRef idx="minor">
+                            <a:schemeClr val="dk1"/>
+                          </a:fontRef>
+                        </wps:style>
+                        <wps:txbx>
+                          <w:txbxContent>
+                            <w:p>
+                              <w:pPr>
+                                <w:spacing w:line="254" w:lineRule="auto"/>
+                                <w:jc w:val="center"/>
+                                <w:rPr>
+                                  <w:rFonts w:eastAsia="Aptos"/>
+                                  <w:color w:val="000000"/>
+                                  <w:lang w:val="en-US"/>
+                                  <w14:ligatures w14:val="none"/>
+                                </w:rPr>
+                              </w:pPr>
+                              <w:r>
+                                <w:rPr>
+                                  <w:rFonts w:eastAsia="Aptos"/>
+                                  <w:color w:val="000000"/>
+                                  <w:lang w:val="en-US"/>
+                                </w:rPr>
+                                <w:t>Reviewing mode</w:t>
+                              </w:r>
+                            </w:p>
+                          </w:txbxContent>
+                        </wps:txbx>
+                        <wps:bodyPr rot="0" spcFirstLastPara="0" vert="horz" wrap="square" lIns="91440" tIns="45720" rIns="91440" bIns="45720" numCol="1" spcCol="0" rtlCol="0" fromWordArt="0" anchor="ctr" anchorCtr="0" forceAA="0" compatLnSpc="1">
+                          <a:prstTxWarp prst="textNoShape">
+                            <a:avLst/>
+                          </a:prstTxWarp>
+                          <a:noAutofit/>
+                        </wps:bodyPr>
+                      </wps:wsp>
+                      <wps:wsp>
+                        <wps:cNvPr id="1500567871" name="Rectangle 1500567871"/>
+                        <wps:cNvSpPr/>
+                        <wps:spPr>
+                          <a:xfrm>
+                            <a:off x="1421990" y="1767492"/>
+                            <a:ext cx="1392908" cy="277495"/>
+                          </a:xfrm>
+                          <a:prstGeom prst="rect">
+                            <a:avLst/>
+                          </a:prstGeom>
+                          <a:ln>
+                            <a:noFill/>
+                          </a:ln>
+                        </wps:spPr>
+                        <wps:style>
+                          <a:lnRef idx="2">
+                            <a:schemeClr val="accent6"/>
+                          </a:lnRef>
+                          <a:fillRef idx="1">
+                            <a:schemeClr val="lt1"/>
+                          </a:fillRef>
+                          <a:effectRef idx="0">
+                            <a:schemeClr val="accent6"/>
+                          </a:effectRef>
+                          <a:fontRef idx="minor">
+                            <a:schemeClr val="dk1"/>
+                          </a:fontRef>
+                        </wps:style>
+                        <wps:txbx>
+                          <w:txbxContent>
+                            <w:p>
+                              <w:pPr>
+                                <w:spacing w:line="252" w:lineRule="auto"/>
+                                <w:jc w:val="center"/>
+                                <w:rPr>
+                                  <w:rFonts w:eastAsia="Aptos"/>
+                                  <w:color w:val="000000"/>
+                                  <w:lang w:val="en-US"/>
+                                  <w14:ligatures w14:val="none"/>
+                                </w:rPr>
+                              </w:pPr>
+                              <w:r>
+                                <w:rPr>
+                                  <w:rFonts w:eastAsia="Aptos"/>
+                                  <w:color w:val="000000"/>
+                                  <w:lang w:val="en-US"/>
+                                </w:rPr>
+                                <w:t>Setting mode</w:t>
+                              </w:r>
+                            </w:p>
+                          </w:txbxContent>
+                        </wps:txbx>
+                        <wps:bodyPr rot="0" spcFirstLastPara="0" vert="horz" wrap="square" lIns="91440" tIns="45720" rIns="91440" bIns="45720" numCol="1" spcCol="0" rtlCol="0" fromWordArt="0" anchor="ctr" anchorCtr="0" forceAA="0" compatLnSpc="1">
+                          <a:prstTxWarp prst="textNoShape">
+                            <a:avLst/>
+                          </a:prstTxWarp>
+                          <a:noAutofit/>
+                        </wps:bodyPr>
+                      </wps:wsp>
+                      <wps:wsp>
+                        <wps:cNvPr id="895518164" name="Ellipse 895518164"/>
+                        <wps:cNvSpPr/>
+                        <wps:spPr>
+                          <a:xfrm>
+                            <a:off x="2003060" y="91007"/>
+                            <a:ext cx="216000" cy="216000"/>
+                          </a:xfrm>
+                          <a:prstGeom prst="ellipse">
+                            <a:avLst/>
+                          </a:prstGeom>
+                          <a:ln>
+                            <a:noFill/>
+                          </a:ln>
+                        </wps:spPr>
+                        <wps:style>
+                          <a:lnRef idx="2">
+                            <a:schemeClr val="dk1">
+                              <a:shade val="15000"/>
+                            </a:schemeClr>
+                          </a:lnRef>
+                          <a:fillRef idx="1">
+                            <a:schemeClr val="dk1"/>
+                          </a:fillRef>
+                          <a:effectRef idx="0">
+                            <a:schemeClr val="dk1"/>
+                          </a:effectRef>
+                          <a:fontRef idx="minor">
+                            <a:schemeClr val="lt1"/>
+                          </a:fontRef>
+                        </wps:style>
+                        <wps:bodyPr rot="0" spcFirstLastPara="0" vertOverflow="overflow" horzOverflow="overflow" vert="horz" wrap="square" lIns="91440" tIns="45720" rIns="91440" bIns="45720" numCol="1" spcCol="0" rtlCol="0" fromWordArt="0" anchor="ctr" anchorCtr="0" forceAA="0" compatLnSpc="1">
+                          <a:prstTxWarp prst="textNoShape">
+                            <a:avLst/>
+                          </a:prstTxWarp>
+                          <a:noAutofit/>
+                        </wps:bodyPr>
+                      </wps:wsp>
+                      <wps:wsp>
+                        <wps:cNvPr id="1697671599" name="Connecteur droit avec flèche 2040260430"/>
+                        <wps:cNvCnPr>
+                          <a:stCxn id="895518164" idx="4"/>
+                          <a:endCxn id="1031666182" idx="0"/>
+                        </wps:cNvCnPr>
+                        <wps:spPr>
+                          <a:xfrm>
+                            <a:off x="2111060" y="307007"/>
+                            <a:ext cx="7052" cy="182966"/>
+                          </a:xfrm>
+                          <a:prstGeom prst="straightConnector1">
+                            <a:avLst/>
+                          </a:prstGeom>
+                          <a:ln>
+                            <a:solidFill>
+                              <a:srgbClr val="EE0000"/>
+                            </a:solidFill>
+                            <a:tailEnd type="triangle"/>
+                          </a:ln>
+                        </wps:spPr>
+                        <wps:style>
+                          <a:lnRef idx="1">
+                            <a:schemeClr val="accent1"/>
+                          </a:lnRef>
+                          <a:fillRef idx="0">
+                            <a:schemeClr val="accent1"/>
+                          </a:fillRef>
+                          <a:effectRef idx="0">
+                            <a:schemeClr val="accent1"/>
+                          </a:effectRef>
+                          <a:fontRef idx="minor">
+                            <a:schemeClr val="tx1"/>
+                          </a:fontRef>
+                        </wps:style>
+                        <wps:bodyPr/>
+                      </wps:wsp>
+                      <wps:wsp>
+                        <wps:cNvPr id="1746403898" name="Connecteur droit avec flèche 1746403898"/>
+                        <wps:cNvCnPr>
+                          <a:stCxn id="1031666182" idx="2"/>
+                          <a:endCxn id="1313257352" idx="0"/>
+                        </wps:cNvCnPr>
+                        <wps:spPr>
+                          <a:xfrm flipH="1">
+                            <a:off x="2118098" y="768738"/>
+                            <a:ext cx="14" cy="421042"/>
+                          </a:xfrm>
+                          <a:prstGeom prst="straightConnector1">
+                            <a:avLst/>
+                          </a:prstGeom>
+                          <a:ln>
+                            <a:solidFill>
+                              <a:srgbClr val="EE0000"/>
+                            </a:solidFill>
+                            <a:tailEnd type="triangle"/>
+                          </a:ln>
+                        </wps:spPr>
+                        <wps:style>
+                          <a:lnRef idx="1">
+                            <a:schemeClr val="accent1"/>
+                          </a:lnRef>
+                          <a:fillRef idx="0">
+                            <a:schemeClr val="accent1"/>
+                          </a:fillRef>
+                          <a:effectRef idx="0">
+                            <a:schemeClr val="accent1"/>
+                          </a:effectRef>
+                          <a:fontRef idx="minor">
+                            <a:schemeClr val="tx1"/>
+                          </a:fontRef>
+                        </wps:style>
+                        <wps:bodyPr/>
+                      </wps:wsp>
+                      <wps:wsp>
+                        <wps:cNvPr id="719191650" name="Connecteur droit avec flèche 719191650"/>
+                        <wps:cNvCnPr>
+                          <a:stCxn id="1031666182" idx="3"/>
+                          <a:endCxn id="533140350" idx="0"/>
+                        </wps:cNvCnPr>
+                        <wps:spPr>
+                          <a:xfrm>
+                            <a:off x="2812386" y="629251"/>
+                            <a:ext cx="401539" cy="167572"/>
+                          </a:xfrm>
+                          <a:prstGeom prst="bentConnector2">
+                            <a:avLst/>
+                          </a:prstGeom>
+                          <a:ln>
+                            <a:solidFill>
+                              <a:srgbClr val="EE0000"/>
+                            </a:solidFill>
+                            <a:tailEnd type="triangle"/>
+                          </a:ln>
+                        </wps:spPr>
+                        <wps:style>
+                          <a:lnRef idx="1">
+                            <a:schemeClr val="accent1"/>
+                          </a:lnRef>
+                          <a:fillRef idx="0">
+                            <a:schemeClr val="accent1"/>
+                          </a:fillRef>
+                          <a:effectRef idx="0">
+                            <a:schemeClr val="accent1"/>
+                          </a:effectRef>
+                          <a:fontRef idx="minor">
+                            <a:schemeClr val="tx1"/>
+                          </a:fontRef>
+                        </wps:style>
+                        <wps:bodyPr/>
+                      </wps:wsp>
+                      <wps:wsp>
+                        <wps:cNvPr id="533140350" name="Zone de texte 1"/>
+                        <wps:cNvSpPr txBox="1"/>
+                        <wps:spPr>
+                          <a:xfrm>
+                            <a:off x="3005082" y="796956"/>
+                            <a:ext cx="417685" cy="189230"/>
+                          </a:xfrm>
+                          <a:prstGeom prst="rect">
+                            <a:avLst/>
+                          </a:prstGeom>
+                          <a:noFill/>
+                          <a:ln w="6350">
+                            <a:noFill/>
+                          </a:ln>
+                        </wps:spPr>
+                        <wps:txbx>
+                          <w:txbxContent>
+                            <w:p>
+                              <w:pPr>
+                                <w:spacing w:after="0" w:line="257" w:lineRule="auto"/>
+                                <w:rPr>
+                                  <w:rFonts w:ascii="Aptos" w:eastAsia="Aptos" w:hAnsi="Aptos"/>
+                                  <w:color w:val="EE0000"/>
+                                  <w:lang w:val="en-US"/>
+                                  <w14:ligatures w14:val="none"/>
+                                </w:rPr>
+                              </w:pPr>
+                              <w:r>
+                                <w:rPr>
+                                  <w:rFonts w:ascii="Aptos" w:eastAsia="Aptos" w:hAnsi="Aptos"/>
+                                  <w:color w:val="EE0000"/>
+                                  <w:lang w:val="en-US"/>
+                                </w:rPr>
+                                <w:t>stop</w:t>
+                              </w:r>
+                            </w:p>
+                          </w:txbxContent>
+                        </wps:txbx>
+                        <wps:bodyPr rot="0" spcFirstLastPara="0" vert="horz" wrap="none" lIns="72000" tIns="0" rIns="72000" bIns="0" numCol="1" spcCol="0" rtlCol="0" fromWordArt="0" anchor="t" anchorCtr="0" forceAA="0" compatLnSpc="1">
+                          <a:prstTxWarp prst="textNoShape">
+                            <a:avLst/>
+                          </a:prstTxWarp>
+                          <a:spAutoFit/>
+                        </wps:bodyPr>
+                      </wps:wsp>
+                      <wps:wsp>
+                        <wps:cNvPr id="2129938204" name="Connecteur droit avec flèche 719191650"/>
+                        <wps:cNvCnPr>
+                          <a:stCxn id="287488781" idx="0"/>
+                          <a:endCxn id="1031666182" idx="1"/>
+                        </wps:cNvCnPr>
+                        <wps:spPr>
+                          <a:xfrm rot="5400000" flipH="1" flipV="1">
+                            <a:off x="1093642" y="466985"/>
+                            <a:ext cx="167824" cy="492567"/>
+                          </a:xfrm>
+                          <a:prstGeom prst="bentConnector2">
+                            <a:avLst/>
+                          </a:prstGeom>
+                          <a:ln>
+                            <a:solidFill>
+                              <a:srgbClr val="EE0000"/>
+                            </a:solidFill>
+                            <a:tailEnd type="triangle"/>
+                          </a:ln>
+                        </wps:spPr>
+                        <wps:style>
+                          <a:lnRef idx="1">
+                            <a:schemeClr val="accent1"/>
+                          </a:lnRef>
+                          <a:fillRef idx="0">
+                            <a:schemeClr val="accent1"/>
+                          </a:fillRef>
+                          <a:effectRef idx="0">
+                            <a:schemeClr val="accent1"/>
+                          </a:effectRef>
+                          <a:fontRef idx="minor">
+                            <a:schemeClr val="tx1"/>
+                          </a:fontRef>
+                        </wps:style>
+                        <wps:bodyPr/>
+                      </wps:wsp>
+                      <wps:wsp>
+                        <wps:cNvPr id="287488781" name="Zone de texte 1"/>
+                        <wps:cNvSpPr txBox="1"/>
+                        <wps:spPr>
+                          <a:xfrm>
+                            <a:off x="730366" y="797180"/>
+                            <a:ext cx="401810" cy="189230"/>
+                          </a:xfrm>
+                          <a:prstGeom prst="rect">
+                            <a:avLst/>
+                          </a:prstGeom>
+                          <a:noFill/>
+                          <a:ln w="6350">
+                            <a:noFill/>
+                          </a:ln>
+                        </wps:spPr>
+                        <wps:txbx>
+                          <w:txbxContent>
+                            <w:p>
+                              <w:pPr>
+                                <w:spacing w:after="0" w:line="257" w:lineRule="auto"/>
+                                <w:rPr>
+                                  <w:rFonts w:ascii="Aptos" w:eastAsia="Aptos" w:hAnsi="Aptos"/>
+                                  <w:color w:val="EE0000"/>
+                                  <w:lang w:val="en-US"/>
+                                  <w14:ligatures w14:val="none"/>
+                                </w:rPr>
+                              </w:pPr>
+                              <w:r>
+                                <w:rPr>
+                                  <w:rFonts w:ascii="Aptos" w:eastAsia="Aptos" w:hAnsi="Aptos"/>
+                                  <w:color w:val="EE0000"/>
+                                  <w:lang w:val="en-US"/>
+                                </w:rPr>
+                                <w:t>new</w:t>
+                              </w:r>
+                            </w:p>
+                          </w:txbxContent>
+                        </wps:txbx>
+                        <wps:bodyPr rot="0" spcFirstLastPara="0" vert="horz" wrap="none" lIns="72000" tIns="0" rIns="72000" bIns="0" numCol="1" spcCol="0" rtlCol="0" fromWordArt="0" anchor="t" anchorCtr="0" forceAA="0" compatLnSpc="1">
+                          <a:prstTxWarp prst="textNoShape">
+                            <a:avLst/>
+                          </a:prstTxWarp>
+                          <a:spAutoFit/>
+                        </wps:bodyPr>
+                      </wps:wsp>
+                      <wps:wsp>
+                        <wps:cNvPr id="255487044" name="Connecteur droit avec flèche 255487044"/>
+                        <wps:cNvCnPr>
+                          <a:stCxn id="1313257352" idx="2"/>
+                          <a:endCxn id="1500567871" idx="0"/>
+                        </wps:cNvCnPr>
+                        <wps:spPr>
+                          <a:xfrm>
+                            <a:off x="2118090" y="1467910"/>
+                            <a:ext cx="347" cy="299582"/>
+                          </a:xfrm>
+                          <a:prstGeom prst="straightConnector1">
+                            <a:avLst/>
+                          </a:prstGeom>
+                          <a:ln>
+                            <a:solidFill>
+                              <a:srgbClr val="EE0000"/>
+                            </a:solidFill>
+                            <a:tailEnd type="triangle"/>
+                          </a:ln>
+                        </wps:spPr>
+                        <wps:style>
+                          <a:lnRef idx="1">
+                            <a:schemeClr val="accent1"/>
+                          </a:lnRef>
+                          <a:fillRef idx="0">
+                            <a:schemeClr val="accent1"/>
+                          </a:fillRef>
+                          <a:effectRef idx="0">
+                            <a:schemeClr val="accent1"/>
+                          </a:effectRef>
+                          <a:fontRef idx="minor">
+                            <a:schemeClr val="tx1"/>
+                          </a:fontRef>
+                        </wps:style>
+                        <wps:bodyPr/>
+                      </wps:wsp>
+                      <wps:wsp>
+                        <wps:cNvPr id="1118028590" name="Zone de texte 1"/>
+                        <wps:cNvSpPr txBox="1"/>
+                        <wps:spPr>
+                          <a:xfrm>
+                            <a:off x="2130061" y="1508845"/>
+                            <a:ext cx="492615" cy="189230"/>
+                          </a:xfrm>
+                          <a:prstGeom prst="rect">
+                            <a:avLst/>
+                          </a:prstGeom>
+                          <a:noFill/>
+                          <a:ln w="6350">
+                            <a:noFill/>
+                          </a:ln>
+                        </wps:spPr>
+                        <wps:txbx>
+                          <w:txbxContent>
+                            <w:p>
+                              <w:pPr>
+                                <w:spacing w:after="0" w:line="257" w:lineRule="auto"/>
+                                <w:rPr>
+                                  <w:rFonts w:ascii="Aptos" w:eastAsia="Aptos" w:hAnsi="Aptos"/>
+                                  <w:color w:val="EE0000"/>
+                                  <w:lang w:val="en-US"/>
+                                  <w14:ligatures w14:val="none"/>
+                                </w:rPr>
+                              </w:pPr>
+                              <w:r>
+                                <w:rPr>
+                                  <w:rFonts w:ascii="Aptos" w:eastAsia="Aptos" w:hAnsi="Aptos"/>
+                                  <w:color w:val="EE0000"/>
+                                  <w:lang w:val="en-US"/>
+                                </w:rPr>
+                                <w:t>set</w:t>
+                              </w:r>
+                              <w:r>
+                                <w:rPr>
+                                  <w:rFonts w:ascii="Aptos" w:eastAsia="Aptos" w:hAnsi="Aptos"/>
+                                  <w:color w:val="EE0000"/>
+                                  <w:lang w:val="en-US"/>
+                                </w:rPr>
+                                <w:t>up</w:t>
+                              </w:r>
+                            </w:p>
+                          </w:txbxContent>
+                        </wps:txbx>
+                        <wps:bodyPr rot="0" spcFirstLastPara="0" vert="horz" wrap="none" lIns="72000" tIns="0" rIns="72000" bIns="0" numCol="1" spcCol="0" rtlCol="0" fromWordArt="0" anchor="t" anchorCtr="0" forceAA="0" compatLnSpc="1">
+                          <a:prstTxWarp prst="textNoShape">
+                            <a:avLst/>
+                          </a:prstTxWarp>
+                          <a:spAutoFit/>
+                        </wps:bodyPr>
+                      </wps:wsp>
+                      <wps:wsp>
+                        <wps:cNvPr id="634282735" name="Rectangle 634282735"/>
+                        <wps:cNvSpPr/>
+                        <wps:spPr>
+                          <a:xfrm>
+                            <a:off x="1304429" y="1026653"/>
+                            <a:ext cx="1672787" cy="1161840"/>
+                          </a:xfrm>
+                          <a:prstGeom prst="rect">
+                            <a:avLst/>
+                          </a:prstGeom>
+                          <a:noFill/>
+                          <a:ln>
+                            <a:solidFill>
+                              <a:srgbClr val="EE0000"/>
+                            </a:solidFill>
+                            <a:prstDash val="dash"/>
+                          </a:ln>
+                        </wps:spPr>
+                        <wps:style>
+                          <a:lnRef idx="2">
+                            <a:schemeClr val="accent6"/>
+                          </a:lnRef>
+                          <a:fillRef idx="1">
+                            <a:schemeClr val="lt1"/>
+                          </a:fillRef>
+                          <a:effectRef idx="0">
+                            <a:schemeClr val="accent6"/>
+                          </a:effectRef>
+                          <a:fontRef idx="minor">
+                            <a:schemeClr val="dk1"/>
+                          </a:fontRef>
+                        </wps:style>
+                        <wps:txbx>
+                          <w:txbxContent>
+                            <w:p>
+                              <w:pPr>
+                                <w:spacing w:line="254" w:lineRule="auto"/>
+                                <w:jc w:val="center"/>
+                                <w:rPr>
+                                  <w:rFonts w:eastAsia="Aptos"/>
+                                  <w:color w:val="000000"/>
+                                  <w:lang w:val="en-US"/>
+                                  <w14:ligatures w14:val="none"/>
+                                </w:rPr>
+                              </w:pPr>
+                              <w:r>
+                                <w:rPr>
+                                  <w:rFonts w:eastAsia="Aptos"/>
+                                  <w:color w:val="000000"/>
+                                  <w:lang w:val="en-US"/>
+                                </w:rPr>
+                                <w:t> </w:t>
+                              </w:r>
+                            </w:p>
+                          </w:txbxContent>
+                        </wps:txbx>
+                        <wps:bodyPr rot="0" spcFirstLastPara="0" vert="horz" wrap="square" lIns="91440" tIns="45720" rIns="91440" bIns="45720" numCol="1" spcCol="0" rtlCol="0" fromWordArt="0" anchor="ctr" anchorCtr="0" forceAA="0" compatLnSpc="1">
+                          <a:prstTxWarp prst="textNoShape">
+                            <a:avLst/>
+                          </a:prstTxWarp>
+                          <a:noAutofit/>
+                        </wps:bodyPr>
+                      </wps:wsp>
+                      <wps:wsp>
+                        <wps:cNvPr id="667859840" name="Zone de texte 1"/>
+                        <wps:cNvSpPr txBox="1"/>
+                        <wps:spPr>
+                          <a:xfrm>
+                            <a:off x="28216" y="796962"/>
+                            <a:ext cx="606280" cy="189230"/>
+                          </a:xfrm>
+                          <a:prstGeom prst="rect">
+                            <a:avLst/>
+                          </a:prstGeom>
+                          <a:noFill/>
+                          <a:ln w="6350">
+                            <a:noFill/>
+                          </a:ln>
+                        </wps:spPr>
+                        <wps:txbx>
+                          <w:txbxContent>
+                            <w:p>
+                              <w:pPr>
+                                <w:spacing w:after="0" w:line="257" w:lineRule="auto"/>
+                                <w:rPr>
+                                  <w:rFonts w:ascii="Aptos" w:eastAsia="Aptos" w:hAnsi="Aptos"/>
+                                  <w:color w:val="EE0000"/>
+                                  <w:lang w:val="en-US"/>
+                                  <w14:ligatures w14:val="none"/>
+                                </w:rPr>
+                              </w:pPr>
+                              <w:r>
+                                <w:rPr>
+                                  <w:rFonts w:ascii="Aptos" w:eastAsia="Aptos" w:hAnsi="Aptos"/>
+                                  <w:color w:val="EE0000"/>
+                                  <w:lang w:val="en-US"/>
+                                </w:rPr>
+                                <w:t>resume</w:t>
+                              </w:r>
+                            </w:p>
+                          </w:txbxContent>
+                        </wps:txbx>
+                        <wps:bodyPr rot="0" spcFirstLastPara="0" vert="horz" wrap="none" lIns="72000" tIns="0" rIns="72000" bIns="0" numCol="1" spcCol="0" rtlCol="0" fromWordArt="0" anchor="t" anchorCtr="0" forceAA="0" compatLnSpc="1">
+                          <a:prstTxWarp prst="textNoShape">
+                            <a:avLst/>
+                          </a:prstTxWarp>
+                          <a:spAutoFit/>
+                        </wps:bodyPr>
+                      </wps:wsp>
+                      <wps:wsp>
+                        <wps:cNvPr id="256872771" name="Connecteur droit avec flèche 719191650"/>
+                        <wps:cNvCnPr>
+                          <a:stCxn id="634282735" idx="1"/>
+                          <a:endCxn id="287488781" idx="2"/>
+                        </wps:cNvCnPr>
+                        <wps:spPr>
+                          <a:xfrm rot="10800000">
+                            <a:off x="931271" y="986411"/>
+                            <a:ext cx="373158" cy="621163"/>
+                          </a:xfrm>
+                          <a:prstGeom prst="bentConnector2">
+                            <a:avLst/>
+                          </a:prstGeom>
+                          <a:ln>
+                            <a:solidFill>
+                              <a:srgbClr val="EE0000"/>
+                            </a:solidFill>
+                            <a:tailEnd type="triangle"/>
+                          </a:ln>
+                        </wps:spPr>
+                        <wps:style>
+                          <a:lnRef idx="1">
+                            <a:schemeClr val="accent1"/>
+                          </a:lnRef>
+                          <a:fillRef idx="0">
+                            <a:schemeClr val="accent1"/>
+                          </a:fillRef>
+                          <a:effectRef idx="0">
+                            <a:schemeClr val="accent1"/>
+                          </a:effectRef>
+                          <a:fontRef idx="minor">
+                            <a:schemeClr val="tx1"/>
+                          </a:fontRef>
+                        </wps:style>
+                        <wps:bodyPr/>
+                      </wps:wsp>
+                      <wps:wsp>
+                        <wps:cNvPr id="1430497825" name="Connecteur droit avec flèche 719191650"/>
+                        <wps:cNvCnPr>
+                          <a:stCxn id="634282735" idx="1"/>
+                          <a:endCxn id="667859840" idx="2"/>
+                        </wps:cNvCnPr>
+                        <wps:spPr>
+                          <a:xfrm rot="10800000">
+                            <a:off x="331357" y="986193"/>
+                            <a:ext cx="973073" cy="621381"/>
+                          </a:xfrm>
+                          <a:prstGeom prst="bentConnector2">
+                            <a:avLst/>
+                          </a:prstGeom>
+                          <a:ln>
+                            <a:solidFill>
+                              <a:srgbClr val="EE0000"/>
+                            </a:solidFill>
+                            <a:tailEnd type="triangle"/>
+                          </a:ln>
+                        </wps:spPr>
+                        <wps:style>
+                          <a:lnRef idx="1">
+                            <a:schemeClr val="accent1"/>
+                          </a:lnRef>
+                          <a:fillRef idx="0">
+                            <a:schemeClr val="accent1"/>
+                          </a:fillRef>
+                          <a:effectRef idx="0">
+                            <a:schemeClr val="accent1"/>
+                          </a:effectRef>
+                          <a:fontRef idx="minor">
+                            <a:schemeClr val="tx1"/>
+                          </a:fontRef>
+                        </wps:style>
+                        <wps:bodyPr/>
+                      </wps:wsp>
+                      <wps:wsp>
+                        <wps:cNvPr id="1231795929" name="Connecteur droit avec flèche 719191650"/>
+                        <wps:cNvCnPr>
+                          <a:stCxn id="667859840" idx="0"/>
+                          <a:endCxn id="1031666182" idx="1"/>
+                        </wps:cNvCnPr>
+                        <wps:spPr>
+                          <a:xfrm rot="5400000" flipH="1" flipV="1">
+                            <a:off x="793794" y="166918"/>
+                            <a:ext cx="167606" cy="1092482"/>
+                          </a:xfrm>
+                          <a:prstGeom prst="bentConnector2">
+                            <a:avLst/>
+                          </a:prstGeom>
+                          <a:ln>
+                            <a:solidFill>
+                              <a:srgbClr val="EE0000"/>
+                            </a:solidFill>
+                            <a:tailEnd type="triangle"/>
+                          </a:ln>
+                        </wps:spPr>
+                        <wps:style>
+                          <a:lnRef idx="1">
+                            <a:schemeClr val="accent1"/>
+                          </a:lnRef>
+                          <a:fillRef idx="0">
+                            <a:schemeClr val="accent1"/>
+                          </a:fillRef>
+                          <a:effectRef idx="0">
+                            <a:schemeClr val="accent1"/>
+                          </a:effectRef>
+                          <a:fontRef idx="minor">
+                            <a:schemeClr val="tx1"/>
+                          </a:fontRef>
+                        </wps:style>
+                        <wps:bodyPr/>
+                      </wps:wsp>
+                      <pic:pic xmlns:pic="http://schemas.openxmlformats.org/drawingml/2006/picture">
+                        <pic:nvPicPr>
+                          <pic:cNvPr id="941941380" name="Graphique 941941380" descr="Utilisateur contour"/>
+                          <pic:cNvPicPr>
+                            <a:picLocks noChangeAspect="1"/>
+                          </pic:cNvPicPr>
+                        </pic:nvPicPr>
+                        <pic:blipFill>
+                          <a:blip r:embed="rId17">
+                            <a:extLst>
+                              <a:ext uri="{96DAC541-7B7A-43D3-8B79-37D633B846F1}">
+                                <asvg:svgBlip xmlns:asvg="http://schemas.microsoft.com/office/drawing/2016/SVG/main" r:embed="rId18"/>
+                              </a:ext>
+                            </a:extLst>
+                          </a:blip>
+                          <a:stretch>
+                            <a:fillRect/>
+                          </a:stretch>
+                        </pic:blipFill>
+                        <pic:spPr>
+                          <a:xfrm>
+                            <a:off x="3342068" y="775235"/>
+                            <a:ext cx="233193" cy="233193"/>
+                          </a:xfrm>
+                          <a:prstGeom prst="rect">
+                            <a:avLst/>
+                          </a:prstGeom>
+                        </pic:spPr>
+                      </pic:pic>
+                      <pic:pic xmlns:pic="http://schemas.openxmlformats.org/drawingml/2006/picture">
+                        <pic:nvPicPr>
+                          <pic:cNvPr id="903250604" name="Graphique 1" descr="Utilisateur contour"/>
+                          <pic:cNvPicPr>
+                            <a:picLocks noChangeAspect="1"/>
+                          </pic:cNvPicPr>
+                        </pic:nvPicPr>
+                        <pic:blipFill>
+                          <a:blip r:embed="rId17">
+                            <a:extLst>
+                              <a:ext uri="{96DAC541-7B7A-43D3-8B79-37D633B846F1}">
+                                <asvg:svgBlip xmlns:asvg="http://schemas.microsoft.com/office/drawing/2016/SVG/main" r:embed="rId18"/>
+                              </a:ext>
+                            </a:extLst>
+                          </a:blip>
+                          <a:stretch>
+                            <a:fillRect/>
+                          </a:stretch>
+                        </pic:blipFill>
+                        <pic:spPr>
+                          <a:xfrm>
+                            <a:off x="1030359" y="774696"/>
+                            <a:ext cx="233045" cy="233045"/>
+                          </a:xfrm>
+                          <a:prstGeom prst="rect">
+                            <a:avLst/>
+                          </a:prstGeom>
+                        </pic:spPr>
+                      </pic:pic>
+                      <pic:pic xmlns:pic="http://schemas.openxmlformats.org/drawingml/2006/picture">
+                        <pic:nvPicPr>
+                          <pic:cNvPr id="2014352834" name="Graphique 1" descr="Utilisateur contour"/>
+                          <pic:cNvPicPr>
+                            <a:picLocks noChangeAspect="1"/>
+                          </pic:cNvPicPr>
+                        </pic:nvPicPr>
+                        <pic:blipFill>
+                          <a:blip r:embed="rId17">
+                            <a:extLst>
+                              <a:ext uri="{96DAC541-7B7A-43D3-8B79-37D633B846F1}">
+                                <asvg:svgBlip xmlns:asvg="http://schemas.microsoft.com/office/drawing/2016/SVG/main" r:embed="rId18"/>
+                              </a:ext>
+                            </a:extLst>
+                          </a:blip>
+                          <a:stretch>
+                            <a:fillRect/>
+                          </a:stretch>
+                        </pic:blipFill>
+                        <pic:spPr>
+                          <a:xfrm>
+                            <a:off x="526695" y="774868"/>
+                            <a:ext cx="233045" cy="233045"/>
+                          </a:xfrm>
+                          <a:prstGeom prst="rect">
+                            <a:avLst/>
+                          </a:prstGeom>
+                        </pic:spPr>
+                      </pic:pic>
+                      <pic:pic xmlns:pic="http://schemas.openxmlformats.org/drawingml/2006/picture">
+                        <pic:nvPicPr>
+                          <pic:cNvPr id="2123562677" name="Graphique 1" descr="Utilisateur contour"/>
+                          <pic:cNvPicPr>
+                            <a:picLocks noChangeAspect="1"/>
+                          </pic:cNvPicPr>
+                        </pic:nvPicPr>
+                        <pic:blipFill>
+                          <a:blip r:embed="rId17">
+                            <a:extLst>
+                              <a:ext uri="{96DAC541-7B7A-43D3-8B79-37D633B846F1}">
+                                <asvg:svgBlip xmlns:asvg="http://schemas.microsoft.com/office/drawing/2016/SVG/main" r:embed="rId18"/>
+                              </a:ext>
+                            </a:extLst>
+                          </a:blip>
+                          <a:stretch>
+                            <a:fillRect/>
+                          </a:stretch>
+                        </pic:blipFill>
+                        <pic:spPr>
+                          <a:xfrm>
+                            <a:off x="2532245" y="1488764"/>
+                            <a:ext cx="233045" cy="233045"/>
+                          </a:xfrm>
+                          <a:prstGeom prst="rect">
+                            <a:avLst/>
+                          </a:prstGeom>
+                        </pic:spPr>
+                      </pic:pic>
+                      <wps:wsp>
+                        <wps:cNvPr id="1570327836" name="Connecteur droit avec flèche 719191650"/>
+                        <wps:cNvCnPr>
+                          <a:stCxn id="533140350" idx="2"/>
+                          <a:endCxn id="1313257352" idx="3"/>
+                        </wps:cNvCnPr>
+                        <wps:spPr>
+                          <a:xfrm rot="5400000">
+                            <a:off x="2844063" y="958761"/>
+                            <a:ext cx="342603" cy="397122"/>
+                          </a:xfrm>
+                          <a:prstGeom prst="bentConnector2">
+                            <a:avLst/>
+                          </a:prstGeom>
+                          <a:ln>
+                            <a:solidFill>
+                              <a:srgbClr val="EE0000"/>
+                            </a:solidFill>
+                            <a:tailEnd type="triangle"/>
+                          </a:ln>
+                        </wps:spPr>
+                        <wps:style>
+                          <a:lnRef idx="1">
+                            <a:schemeClr val="accent1"/>
+                          </a:lnRef>
+                          <a:fillRef idx="0">
+                            <a:schemeClr val="accent1"/>
+                          </a:fillRef>
+                          <a:effectRef idx="0">
+                            <a:schemeClr val="accent1"/>
+                          </a:effectRef>
+                          <a:fontRef idx="minor">
+                            <a:schemeClr val="tx1"/>
+                          </a:fontRef>
+                        </wps:style>
+                        <wps:bodyPr/>
+                      </wps:wsp>
+                    </wpc:wpc>
+                  </a:graphicData>
+                </a:graphic>
+              </wp:inline>
+            </w:drawing>
+          </mc:Choice>
+          <mc:Fallback>
+            <w:pict>
+              <v:group w14:anchorId="626994C6" id="_x0000_s1046" editas="canvas" style="width:287.3pt;height:183.9pt;mso-position-horizontal-relative:char;mso-position-vertical-relative:line" coordsize="36487,23348" o:gfxdata="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">
+                <v:shape id="_x0000_s1047" type="#_x0000_t75" style="position:absolute;width:36487;height:23348;visibility:visible;mso-wrap-style:square" filled="t" fillcolor="#d8d8d8 [2732]">
+                  <v:fill o:detectmouseclick="t"/>
+                  <v:path o:connecttype="none"/>
+                </v:shape>
+                <v:rect id="Rectangle 1031666182" o:spid="_x0000_s1048" style="position:absolute;left:14238;top:4899;width:13885;height:2788;visibility:visible;mso-wrap-style:square;v-text-anchor:middle" o:gfxdata="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" fillcolor="white [3201]" stroked="f" strokeweight="1pt">
+                  <v:textbox>
+                    <w:txbxContent>
+                      <w:p>
+                        <w:pPr>
+                          <w:spacing w:line="256" w:lineRule="auto"/>
+                          <w:jc w:val="center"/>
+                          <w:rPr>
+                            <w:rFonts w:eastAsia="Aptos"/>
+                            <w:color w:val="000000" w:themeColor="text1"/>
+                            <w:lang w:val="en-US"/>
+                            <w14:ligatures w14:val="none"/>
+                          </w:rPr>
+                        </w:pPr>
+                        <w:r>
+                          <w:rPr>
+                            <w:rFonts w:eastAsia="Aptos"/>
+                            <w:color w:val="000000" w:themeColor="text1"/>
+                            <w:lang w:val="en-US"/>
+                          </w:rPr>
+                          <w:t>Running mode</w:t>
+                        </w:r>
+                      </w:p>
+                    </w:txbxContent>
+                  </v:textbox>
+                </v:rect>
+                <v:shape id="Zone de texte 1022911484" o:spid="_x0000_s1049" type="#_x0000_t202" style="position:absolute;left:21184;top:7949;width:7707;height:1905;visibility:visible;mso-wrap-style:none;v-text-anchor:top" o:gfxdata="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" filled="f" stroked="f" strokeweight=".5pt">
+                  <v:textbox style="mso-fit-shape-to-text:t" inset="2mm,0,2mm,0">
+                    <w:txbxContent>
+                      <w:p>
+                        <w:pPr>
+                          <w:spacing w:after="0"/>
+                          <w:rPr>
+                            <w:color w:val="EE0000"/>
+                            <w:lang w:val="en-US"/>
+                          </w:rPr>
+                        </w:pPr>
+                        <w:r>
+                          <w:rPr>
+                            <w:color w:val="EE0000"/>
+                            <w:lang w:val="en-US"/>
+                          </w:rPr>
+                          <w:t xml:space="preserve">game </w:t>
+                        </w:r>
+                        <w:r>
+                          <w:rPr>
+                            <w:color w:val="EE0000"/>
+                            <w:lang w:val="en-US"/>
+                          </w:rPr>
+                          <w:t>over</w:t>
+                        </w:r>
+                      </w:p>
+                    </w:txbxContent>
+                  </v:textbox>
+                </v:shape>
+                <v:rect id="Rectangle 1313257352" o:spid="_x0000_s1050" style="position:absolute;left:14193;top:11897;width:13975;height:2782;visibility:visible;mso-wrap-style:square;v-text-anchor:middle" o:gfxdata="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" fillcolor="white [3201]" stroked="f" strokeweight="1pt">
+                  <v:textbox>
+                    <w:txbxContent>
+                      <w:p>
+                        <w:pPr>
+                          <w:spacing w:line="254" w:lineRule="auto"/>
+                          <w:jc w:val="center"/>
+                          <w:rPr>
+                            <w:rFonts w:eastAsia="Aptos"/>
+                            <w:color w:val="000000"/>
+                            <w:lang w:val="en-US"/>
+                            <w14:ligatures w14:val="none"/>
+                          </w:rPr>
+                        </w:pPr>
+                        <w:r>
+                          <w:rPr>
+                            <w:rFonts w:eastAsia="Aptos"/>
+                            <w:color w:val="000000"/>
+                            <w:lang w:val="en-US"/>
+                          </w:rPr>
+                          <w:t>Reviewing mode</w:t>
+                        </w:r>
+                      </w:p>
+                    </w:txbxContent>
+                  </v:textbox>
+                </v:rect>
+                <v:rect id="Rectangle 1500567871" o:spid="_x0000_s1051" style="position:absolute;left:14219;top:17674;width:13929;height:2775;visibility:visible;mso-wrap-style:square;v-text-anchor:middle" o:gfxdata="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" fillcolor="white [3201]" stroked="f" strokeweight="1pt">
+                  <v:textbox>
+                    <w:txbxContent>
+                      <w:p>
+                        <w:pPr>
+                          <w:spacing w:line="252" w:lineRule="auto"/>
+                          <w:jc w:val="center"/>
+                          <w:rPr>
+                            <w:rFonts w:eastAsia="Aptos"/>
+                            <w:color w:val="000000"/>
+                            <w:lang w:val="en-US"/>
+                            <w14:ligatures w14:val="none"/>
+                          </w:rPr>
+                        </w:pPr>
+                        <w:r>
+                          <w:rPr>
+                            <w:rFonts w:eastAsia="Aptos"/>
+                            <w:color w:val="000000"/>
+                            <w:lang w:val="en-US"/>
+                          </w:rPr>
+                          <w:t>Setting mode</w:t>
+                        </w:r>
+                      </w:p>
+                    </w:txbxContent>
+                  </v:textbox>
+                </v:rect>
+                <v:oval id="Ellipse 895518164" o:spid="_x0000_s1052" style="position:absolute;left:20030;top:910;width:2160;height:2160;visibility:visible;mso-wrap-style:square;v-text-anchor:middle" o:gfxdata="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" fillcolor="black [3200]" stroked="f" strokeweight="1pt">
+                  <v:stroke joinstyle="miter"/>
+                </v:oval>
+                <v:shape id="Connecteur droit avec flèche 2040260430" o:spid="_x0000_s1053" type="#_x0000_t32" style="position:absolute;left:21110;top:3070;width:71;height:1829;visibility:visible;mso-wrap-style:square" o:connectortype="straight" o:gfxdata="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" strokecolor="#e00" strokeweight=".5pt">
+                  <v:stroke endarrow="block" joinstyle="miter"/>
+                </v:shape>
+                <v:shape id="Connecteur droit avec flèche 1746403898" o:spid="_x0000_s1054" type="#_x0000_t32" style="position:absolute;left:21180;top:7687;width:1;height:4210;flip:x;visibility:visible;mso-wrap-style:square" o:connectortype="straight" o:gfxdata="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" strokecolor="#e00" strokeweight=".5pt">
+                  <v:stroke endarrow="block" joinstyle="miter"/>
+                </v:shape>
+                <v:shape id="Connecteur droit avec flèche 719191650" o:spid="_x0000_s1055" type="#_x0000_t33" style="position:absolute;left:28123;top:6292;width:4016;height:1676;visibility:visible;mso-wrap-style:square" o:connectortype="elbow" o:gfxdata="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" strokecolor="#e00" strokeweight=".5pt">
+                  <v:stroke endarrow="block"/>
+                </v:shape>
+                <v:shape id="Zone de texte 1" o:spid="_x0000_s1056" type="#_x0000_t202" style="position:absolute;left:30050;top:7969;width:4177;height:1892;visibility:visible;mso-wrap-style:none;v-text-anchor:top" o:gfxdata="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" filled="f" stroked="f" strokeweight=".5pt">
+                  <v:textbox style="mso-fit-shape-to-text:t" inset="2mm,0,2mm,0">
+                    <w:txbxContent>
+                      <w:p>
+                        <w:pPr>
+                          <w:spacing w:after="0" w:line="257" w:lineRule="auto"/>
+                          <w:rPr>
+                            <w:rFonts w:ascii="Aptos" w:eastAsia="Aptos" w:hAnsi="Aptos"/>
+                            <w:color w:val="EE0000"/>
+                            <w:lang w:val="en-US"/>
+                            <w14:ligatures w14:val="none"/>
+                          </w:rPr>
+                        </w:pPr>
+                        <w:r>
+                          <w:rPr>
+                            <w:rFonts w:ascii="Aptos" w:eastAsia="Aptos" w:hAnsi="Aptos"/>
+                            <w:color w:val="EE0000"/>
+                            <w:lang w:val="en-US"/>
+                          </w:rPr>
+                          <w:t>stop</w:t>
+                        </w:r>
+                      </w:p>
+                    </w:txbxContent>
+                  </v:textbox>
+                </v:shape>
+                <v:shape id="Connecteur droit avec flèche 719191650" o:spid="_x0000_s1057" type="#_x0000_t33" style="position:absolute;left:10936;top:4669;width:1678;height:4926;rotation:90;flip:x y;visibility:visible;mso-wrap-style:square" o:connectortype="elbow" o:gfxdata="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" strokecolor="#e00" strokeweight=".5pt">
+                  <v:stroke endarrow="block"/>
+                </v:shape>
+                <v:shape id="Zone de texte 1" o:spid="_x0000_s1058" type="#_x0000_t202" style="position:absolute;left:7303;top:7971;width:4018;height:1893;visibility:visible;mso-wrap-style:none;v-text-anchor:top" o:gfxdata="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" filled="f" stroked="f" strokeweight=".5pt">
+                  <v:textbox style="mso-fit-shape-to-text:t" inset="2mm,0,2mm,0">
+                    <w:txbxContent>
+                      <w:p>
+                        <w:pPr>
+                          <w:spacing w:after="0" w:line="257" w:lineRule="auto"/>
+                          <w:rPr>
+                            <w:rFonts w:ascii="Aptos" w:eastAsia="Aptos" w:hAnsi="Aptos"/>
+                            <w:color w:val="EE0000"/>
+                            <w:lang w:val="en-US"/>
+                            <w14:ligatures w14:val="none"/>
+                          </w:rPr>
+                        </w:pPr>
+                        <w:r>
+                          <w:rPr>
+                            <w:rFonts w:ascii="Aptos" w:eastAsia="Aptos" w:hAnsi="Aptos"/>
+                            <w:color w:val="EE0000"/>
+                            <w:lang w:val="en-US"/>
+                          </w:rPr>
+                          <w:t>new</w:t>
+                        </w:r>
+                      </w:p>
+                    </w:txbxContent>
+                  </v:textbox>
+                </v:shape>
+                <v:shape id="Connecteur droit avec flèche 255487044" o:spid="_x0000_s1059" type="#_x0000_t32" style="position:absolute;left:21180;top:14679;width:4;height:2995;visibility:visible;mso-wrap-style:square" o:connectortype="straight" o:gfxdata="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" strokecolor="#e00" strokeweight=".5pt">
+                  <v:stroke endarrow="block" joinstyle="miter"/>
+                </v:shape>
+                <v:shape id="Zone de texte 1" o:spid="_x0000_s1060" type="#_x0000_t202" style="position:absolute;left:21300;top:15088;width:4926;height:1892;visibility:visible;mso-wrap-style:none;v-text-anchor:top" o:gfxdata="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" filled="f" stroked="f" strokeweight=".5pt">
+                  <v:textbox style="mso-fit-shape-to-text:t" inset="2mm,0,2mm,0">
+                    <w:txbxContent>
+                      <w:p>
+                        <w:pPr>
+                          <w:spacing w:after="0" w:line="257" w:lineRule="auto"/>
+                          <w:rPr>
+                            <w:rFonts w:ascii="Aptos" w:eastAsia="Aptos" w:hAnsi="Aptos"/>
+                            <w:color w:val="EE0000"/>
+                            <w:lang w:val="en-US"/>
+                            <w14:ligatures w14:val="none"/>
+                          </w:rPr>
+                        </w:pPr>
+                        <w:r>
+                          <w:rPr>
+                            <w:rFonts w:ascii="Aptos" w:eastAsia="Aptos" w:hAnsi="Aptos"/>
+                            <w:color w:val="EE0000"/>
+                            <w:lang w:val="en-US"/>
+                          </w:rPr>
+                          <w:t>set</w:t>
+                        </w:r>
+                        <w:r>
+                          <w:rPr>
+                            <w:rFonts w:ascii="Aptos" w:eastAsia="Aptos" w:hAnsi="Aptos"/>
+                            <w:color w:val="EE0000"/>
+                            <w:lang w:val="en-US"/>
+                          </w:rPr>
+                          <w:t>up</w:t>
+                        </w:r>
+                      </w:p>
+                    </w:txbxContent>
+                  </v:textbox>
+                </v:shape>
+                <v:rect id="Rectangle 634282735" o:spid="_x0000_s1061" style="position:absolute;left:13044;top:10266;width:16728;height:11618;visibility:visible;mso-wrap-style:square;v-text-anchor:middle" o:gfxdata="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" filled="f" strokecolor="#e00" strokeweight="1pt">
+                  <v:stroke dashstyle="dash"/>
+                  <v:textbox>
+                    <w:txbxContent>
+                      <w:p>
+                        <w:pPr>
+                          <w:spacing w:line="254" w:lineRule="auto"/>
+                          <w:jc w:val="center"/>
+                          <w:rPr>
+                            <w:rFonts w:eastAsia="Aptos"/>
+                            <w:color w:val="000000"/>
+                            <w:lang w:val="en-US"/>
+                            <w14:ligatures w14:val="none"/>
+                          </w:rPr>
+                        </w:pPr>
+                        <w:r>
+                          <w:rPr>
+                            <w:rFonts w:eastAsia="Aptos"/>
+                            <w:color w:val="000000"/>
+                            <w:lang w:val="en-US"/>
+                          </w:rPr>
+                          <w:t> </w:t>
+                        </w:r>
+                      </w:p>
+                    </w:txbxContent>
+                  </v:textbox>
+                </v:rect>
+                <v:shape id="Zone de texte 1" o:spid="_x0000_s1062" type="#_x0000_t202" style="position:absolute;left:282;top:7969;width:6062;height:1892;visibility:visible;mso-wrap-style:none;v-text-anchor:top" o:gfxdata="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" filled="f" stroked="f" strokeweight=".5pt">
+                  <v:textbox style="mso-fit-shape-to-text:t" inset="2mm,0,2mm,0">
+                    <w:txbxContent>
+                      <w:p>
+                        <w:pPr>
+                          <w:spacing w:after="0" w:line="257" w:lineRule="auto"/>
+                          <w:rPr>
+                            <w:rFonts w:ascii="Aptos" w:eastAsia="Aptos" w:hAnsi="Aptos"/>
+                            <w:color w:val="EE0000"/>
+                            <w:lang w:val="en-US"/>
+                            <w14:ligatures w14:val="none"/>
+                          </w:rPr>
+                        </w:pPr>
+                        <w:r>
+                          <w:rPr>
+                            <w:rFonts w:ascii="Aptos" w:eastAsia="Aptos" w:hAnsi="Aptos"/>
+                            <w:color w:val="EE0000"/>
+                            <w:lang w:val="en-US"/>
+                          </w:rPr>
+                          <w:t>resume</w:t>
+                        </w:r>
+                      </w:p>
+                    </w:txbxContent>
+                  </v:textbox>
+                </v:shape>
+                <v:shape id="Connecteur droit avec flèche 719191650" o:spid="_x0000_s1063" type="#_x0000_t33" style="position:absolute;left:9312;top:9864;width:3732;height:6211;rotation:180;visibility:visible;mso-wrap-style:square" o:connectortype="elbow" o:gfxdata="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" strokecolor="#e00" strokeweight=".5pt">
+                  <v:stroke endarrow="block"/>
+                </v:shape>
+                <v:shape id="Connecteur droit avec flèche 719191650" o:spid="_x0000_s1064" type="#_x0000_t33" style="position:absolute;left:3313;top:9861;width:9731;height:6214;rotation:180;visibility:visible;mso-wrap-style:square" o:connectortype="elbow" o:gfxdata="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" strokecolor="#e00" strokeweight=".5pt">
+                  <v:stroke endarrow="block"/>
+                </v:shape>
+                <v:shape id="Connecteur droit avec flèche 719191650" o:spid="_x0000_s1065" type="#_x0000_t33" style="position:absolute;left:7938;top:1668;width:1676;height:10925;rotation:90;flip:x y;visibility:visible;mso-wrap-style:square" o:connectortype="elbow" o:gfxdata="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" strokecolor="#e00" strokeweight=".5pt">
+                  <v:stroke endarrow="block"/>
+                </v:shape>
+                <v:shape id="Graphique 941941380" o:spid="_x0000_s1066" type="#_x0000_t75" alt="Utilisateur contour" style="position:absolute;left:33420;top:7752;width:2332;height:2332;visibility:visible;mso-wrap-style:square" o:gfxdata="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">
+                  <v:imagedata r:id="rId19" o:title="Utilisateur contour"/>
+                </v:shape>
+                <v:shape id="Graphique 1" o:spid="_x0000_s1067" type="#_x0000_t75" alt="Utilisateur contour" style="position:absolute;left:10303;top:7746;width:2331;height:2331;visibility:visible;mso-wrap-style:square" o:gfxdata="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">
+                  <v:imagedata r:id="rId19" o:title="Utilisateur contour"/>
+                </v:shape>
+                <v:shape id="Graphique 1" o:spid="_x0000_s1068" type="#_x0000_t75" alt="Utilisateur contour" style="position:absolute;left:5266;top:7748;width:2331;height:2331;visibility:visible;mso-wrap-style:square" o:gfxdata="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">
+                  <v:imagedata r:id="rId19" o:title="Utilisateur contour"/>
+                </v:shape>
+                <v:shape id="Graphique 1" o:spid="_x0000_s1069" type="#_x0000_t75" alt="Utilisateur contour" style="position:absolute;left:25322;top:14887;width:2330;height:2331;visibility:visible;mso-wrap-style:square" o:gfxdata="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">
+                  <v:imagedata r:id="rId19" o:title="Utilisateur contour"/>
+                </v:shape>
+                <v:shape id="Connecteur droit avec flèche 719191650" o:spid="_x0000_s1070" type="#_x0000_t33" style="position:absolute;left:28441;top:9587;width:3426;height:3971;rotation:90;visibility:visible;mso-wrap-style:square" o:connectortype="elbow" o:gfxdata="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" strokecolor="#e00" strokeweight=".5pt">
                   <v:stroke endarrow="block"/>
                 </v:shape>
                 <w10:anchorlock/>
@@ -1278,7 +2596,7 @@
                           </pic:cNvPicPr>
                         </pic:nvPicPr>
                         <pic:blipFill>
-                          <a:blip r:embed="rId17"/>
+                          <a:blip r:embed="rId20"/>
                           <a:stretch>
                             <a:fillRect/>
                           </a:stretch>
@@ -1306,12 +2624,12 @@
           </mc:Choice>
           <mc:Fallback>
             <w:pict>
-              <v:group w14:anchorId="70ADEEA7" id="Zone de dessin 67" o:spid="_x0000_s1046" editas="canvas" style="width:158.95pt;height:134.6pt;mso-position-horizontal-relative:char;mso-position-vertical-relative:line" coordsize="20186,17094" o:gfxdata="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">
-                <v:shape id="_x0000_s1047" type="#_x0000_t75" style="position:absolute;width:20186;height:17094;visibility:visible;mso-wrap-style:square" filled="t" fillcolor="#d8d8d8 [2732]">
+              <v:group w14:anchorId="70ADEEA7" id="Zone de dessin 67" o:spid="_x0000_s1071" editas="canvas" style="width:158.95pt;height:134.6pt;mso-position-horizontal-relative:char;mso-position-vertical-relative:line" coordsize="20186,17094" o:gfxdata="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">
+                <v:shape id="_x0000_s1072" type="#_x0000_t75" style="position:absolute;width:20186;height:17094;visibility:visible;mso-wrap-style:square" filled="t" fillcolor="#d8d8d8 [2732]">
                   <v:fill o:detectmouseclick="t"/>
                   <v:path o:connecttype="none"/>
                 </v:shape>
-                <v:rect id="Rectangle 1252159338" o:spid="_x0000_s1048" style="position:absolute;left:1562;top:1443;width:17393;height:14307;visibility:visible;mso-wrap-style:square;v-text-anchor:middle" o:gfxdata="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" fillcolor="#156082 [3204]" stroked="f" strokeweight="1pt">
+                <v:rect id="Rectangle 1252159338" o:spid="_x0000_s1073" style="position:absolute;left:1562;top:1443;width:17393;height:14307;visibility:visible;mso-wrap-style:square;v-text-anchor:middle" o:gfxdata="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" fillcolor="#156082 [3204]" stroked="f" strokeweight="1pt">
                   <v:textbox>
                     <w:txbxContent>
                       <w:p>
@@ -1335,8 +2653,8 @@
                     </w:txbxContent>
                   </v:textbox>
                 </v:rect>
-                <v:shape id="Image 122518338" o:spid="_x0000_s1049" type="#_x0000_t75" style="position:absolute;left:15405;top:2137;width:2573;height:2572;visibility:visible;mso-wrap-style:square" o:gfxdata="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" stroked="t" strokecolor="black [3213]">
-                  <v:imagedata r:id="rId18" o:title=""/>
+                <v:shape id="Image 122518338" o:spid="_x0000_s1074" type="#_x0000_t75" style="position:absolute;left:15405;top:2137;width:2573;height:2572;visibility:visible;mso-wrap-style:square" o:gfxdata="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" stroked="t" strokecolor="black [3213]">
+                  <v:imagedata r:id="rId21" o:title=""/>
                   <v:path arrowok="t"/>
                 </v:shape>
                 <w10:anchorlock/>
@@ -1344,6 +2662,19 @@
             </w:pict>
           </mc:Fallback>
         </mc:AlternateContent>
+      </w:r>
+    </w:p>
+    <w:p>
+      <w:pPr>
+        <w:rPr>
+          <w:lang w:val="en-US"/>
+        </w:rPr>
+      </w:pPr>
+      <w:r>
+        <w:rPr>
+          <w:lang w:val="en-US"/>
+        </w:rPr>
+        <w:br w:type="page"/>
       </w:r>
     </w:p>
     <w:p>
@@ -1357,6 +2688,7 @@
         <w:rPr>
           <w:lang w:val="en-US"/>
         </w:rPr>
+        <w:lastRenderedPageBreak/>
         <w:t>Captured cubes layout</w:t>
       </w:r>
     </w:p>
@@ -2350,12 +3682,12 @@
           </mc:Choice>
           <mc:Fallback>
             <w:pict>
-              <v:group w14:anchorId="78669B2D" id="_x0000_s1050" editas="canvas" style="width:232.35pt;height:166.4pt;mso-position-horizontal-relative:char;mso-position-vertical-relative:line" coordsize="29508,21132" o:gfxdata="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">
-                <v:shape id="_x0000_s1051" type="#_x0000_t75" style="position:absolute;width:29508;height:21132;visibility:visible;mso-wrap-style:square" filled="t" fillcolor="#d8d8d8 [2732]">
+              <v:group w14:anchorId="78669B2D" id="_x0000_s1075" editas="canvas" style="width:232.35pt;height:166.4pt;mso-position-horizontal-relative:char;mso-position-vertical-relative:line" coordsize="29508,21132" o:gfxdata="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">
+                <v:shape id="_x0000_s1076" type="#_x0000_t75" style="position:absolute;width:29508;height:21132;visibility:visible;mso-wrap-style:square" filled="t" fillcolor="#d8d8d8 [2732]">
                   <v:fill o:detectmouseclick="t"/>
                   <v:path o:connecttype="none"/>
                 </v:shape>
-                <v:rect id="Rectangle 461753420" o:spid="_x0000_s1052" style="position:absolute;left:1372;top:1918;width:17479;height:5860;visibility:visible;mso-wrap-style:square;v-text-anchor:middle" o:gfxdata="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" fillcolor="#d8d8d8 [2732]" strokecolor="#e00" strokeweight="1pt">
+                <v:rect id="Rectangle 461753420" o:spid="_x0000_s1077" style="position:absolute;left:1372;top:1918;width:17479;height:5860;visibility:visible;mso-wrap-style:square;v-text-anchor:middle" o:gfxdata="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" fillcolor="#d8d8d8 [2732]" strokecolor="#e00" strokeweight="1pt">
                   <v:stroke dashstyle="dash"/>
                   <v:textbox>
                     <w:txbxContent>
@@ -2393,15 +3725,15 @@
                   </v:handles>
                   <o:complex v:ext="view"/>
                 </v:shapetype>
-                <v:shape id="Rectangle : en biseau 1075150492" o:spid="_x0000_s1053" type="#_x0000_t84" style="position:absolute;left:2574;top:2998;width:2520;height:2520;visibility:visible;mso-wrap-style:square;v-text-anchor:middle" o:gfxdata="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" fillcolor="white [3212]" strokecolor="black [3213]" strokeweight="1pt"/>
-                <v:shape id="Cadre 315972815" o:spid="_x0000_s1054" style="position:absolute;left:6696;top:2998;width:2520;height:2520;visibility:visible;mso-wrap-style:square;v-text-anchor:middle" coordsize="252000,252000" o:gfxdata="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" path="m,l252000,r,252000l,252000,,xm31500,31500r,189000l220500,220500r,-189000l31500,31500xe" fillcolor="white [3212]" strokecolor="black [3213]" strokeweight="1pt">
+                <v:shape id="Rectangle : en biseau 1075150492" o:spid="_x0000_s1078" type="#_x0000_t84" style="position:absolute;left:2574;top:2998;width:2520;height:2520;visibility:visible;mso-wrap-style:square;v-text-anchor:middle" o:gfxdata="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" fillcolor="white [3212]" strokecolor="black [3213]" strokeweight="1pt"/>
+                <v:shape id="Cadre 315972815" o:spid="_x0000_s1079" style="position:absolute;left:6696;top:2998;width:2520;height:2520;visibility:visible;mso-wrap-style:square;v-text-anchor:middle" coordsize="252000,252000" o:gfxdata="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" path="m,l252000,r,252000l,252000,,xm31500,31500r,189000l220500,220500r,-189000l31500,31500xe" fillcolor="white [3212]" strokecolor="black [3213]" strokeweight="1pt">
                   <v:stroke joinstyle="miter"/>
                   <v:path arrowok="t" o:connecttype="custom" o:connectlocs="0,0;252000,0;252000,252000;0,252000;0,0;31500,31500;31500,220500;220500,220500;220500,31500;31500,31500" o:connectangles="0,0,0,0,0,0,0,0,0,0"/>
                 </v:shape>
                 <v:shapetype id="_x0000_t123" coordsize="21600,21600" o:spt="123" path="m10800,qx,10800,10800,21600,21600,10800,10800,xem3163,3163nfl18437,18437em3163,18437nfl18437,3163e">
                   <v:path o:extrusionok="f" gradientshapeok="t" o:connecttype="custom" o:connectlocs="10800,0;3163,3163;0,10800;3163,18437;10800,21600;18437,18437;21600,10800;18437,3163" textboxrect="3163,3163,18437,18437"/>
                 </v:shapetype>
-                <v:shape id="Organigramme : Jonction de sommaire 1475291861" o:spid="_x0000_s1055" type="#_x0000_t123" style="position:absolute;left:10907;top:2998;width:2520;height:2520;visibility:visible;mso-wrap-style:square;v-text-anchor:middle" o:gfxdata="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" fillcolor="white [3212]" strokecolor="black [3213]" strokeweight="1pt">
+                <v:shape id="Organigramme : Jonction de sommaire 1475291861" o:spid="_x0000_s1080" type="#_x0000_t123" style="position:absolute;left:10907;top:2998;width:2520;height:2520;visibility:visible;mso-wrap-style:square;v-text-anchor:middle" o:gfxdata="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" fillcolor="white [3212]" strokecolor="black [3213]" strokeweight="1pt">
                   <v:stroke joinstyle="miter"/>
                 </v:shape>
                 <v:shapetype id="_x0000_t23" coordsize="21600,21600" o:spt="23" adj="5400" path="m,10800qy10800,,21600,10800,10800,21600,,10800xm@0,10800qy10800@2@1,10800,10800@0@0,10800xe">
@@ -2418,10 +3750,10 @@
                     <v:h position="#0,center" xrange="0,10800"/>
                   </v:handles>
                 </v:shapetype>
-                <v:shape id="Cercle : creux 1924319170" o:spid="_x0000_s1056" type="#_x0000_t23" style="position:absolute;left:15202;top:2998;width:2520;height:2520;visibility:visible;mso-wrap-style:square;v-text-anchor:middle" o:gfxdata="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" fillcolor="white [3212]" strokecolor="black [3213]" strokeweight="1pt">
+                <v:shape id="Cercle : creux 1924319170" o:spid="_x0000_s1081" type="#_x0000_t23" style="position:absolute;left:15202;top:2998;width:2520;height:2520;visibility:visible;mso-wrap-style:square;v-text-anchor:middle" o:gfxdata="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" fillcolor="white [3212]" strokecolor="black [3213]" strokeweight="1pt">
                   <v:stroke joinstyle="miter"/>
                 </v:shape>
-                <v:shape id="Zone de texte 1" o:spid="_x0000_s1057" type="#_x0000_t202" style="position:absolute;left:16387;top:9043;width:11181;height:3591;visibility:visible;mso-wrap-style:none;v-text-anchor:top" o:gfxdata="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" filled="f" stroked="f" strokeweight=".5pt">
+                <v:shape id="Zone de texte 1" o:spid="_x0000_s1082" type="#_x0000_t202" style="position:absolute;left:16387;top:9043;width:11181;height:3591;visibility:visible;mso-wrap-style:none;v-text-anchor:top" o:gfxdata="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" filled="f" stroked="f" strokeweight=".5pt">
                   <v:textbox style="mso-fit-shape-to-text:t" inset="2mm,2mm,2mm,0">
                     <w:txbxContent>
                       <w:p>
@@ -2446,13 +3778,13 @@
                     </w:txbxContent>
                   </v:textbox>
                 </v:shape>
-                <v:shape id="Connecteur droit avec flèche 2040260430" o:spid="_x0000_s1058" type="#_x0000_t33" style="position:absolute;left:18316;top:5383;width:4195;height:3126;rotation:90;flip:y;visibility:visible;mso-wrap-style:square" o:connectortype="elbow" o:gfxdata="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" strokecolor="#e00" strokeweight=".5pt">
+                <v:shape id="Connecteur droit avec flèche 2040260430" o:spid="_x0000_s1083" type="#_x0000_t33" style="position:absolute;left:18316;top:5383;width:4195;height:3126;rotation:90;flip:y;visibility:visible;mso-wrap-style:square" o:connectortype="elbow" o:gfxdata="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" strokecolor="#e00" strokeweight=".5pt">
                   <v:stroke endarrow="block"/>
                 </v:shape>
-                <v:shape id="Connecteur droit avec flèche 2040260430" o:spid="_x0000_s1059" type="#_x0000_t33" style="position:absolute;left:18667;top:12936;width:3611;height:3008;rotation:90;visibility:visible;mso-wrap-style:square" o:connectortype="elbow" o:gfxdata="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" strokecolor="#e00" strokeweight=".5pt">
+                <v:shape id="Connecteur droit avec flèche 2040260430" o:spid="_x0000_s1084" type="#_x0000_t33" style="position:absolute;left:18667;top:12936;width:3611;height:3008;rotation:90;visibility:visible;mso-wrap-style:square" o:connectortype="elbow" o:gfxdata="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" strokecolor="#e00" strokeweight=".5pt">
                   <v:stroke endarrow="block"/>
                 </v:shape>
-                <v:shape id="Zone de texte 1" o:spid="_x0000_s1060" type="#_x0000_t202" style="position:absolute;left:2687;top:4830;width:2291;height:3590;visibility:visible;mso-wrap-style:none;v-text-anchor:top" o:gfxdata="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" filled="f" stroked="f" strokeweight=".5pt">
+                <v:shape id="Zone de texte 1" o:spid="_x0000_s1085" type="#_x0000_t202" style="position:absolute;left:2687;top:4830;width:2291;height:3590;visibility:visible;mso-wrap-style:none;v-text-anchor:top" o:gfxdata="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" filled="f" stroked="f" strokeweight=".5pt">
                   <v:textbox style="mso-fit-shape-to-text:t" inset="2mm,2mm,2mm,0">
                     <w:txbxContent>
                       <w:p>
@@ -2475,7 +3807,7 @@
                     </w:txbxContent>
                   </v:textbox>
                 </v:shape>
-                <v:shape id="Zone de texte 1" o:spid="_x0000_s1061" type="#_x0000_t202" style="position:absolute;left:6808;top:4825;width:2286;height:3588;visibility:visible;mso-wrap-style:none;v-text-anchor:top" o:gfxdata="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" filled="f" stroked="f" strokeweight=".5pt">
+                <v:shape id="Zone de texte 1" o:spid="_x0000_s1086" type="#_x0000_t202" style="position:absolute;left:6808;top:4825;width:2286;height:3588;visibility:visible;mso-wrap-style:none;v-text-anchor:top" o:gfxdata="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" filled="f" stroked="f" strokeweight=".5pt">
                   <v:textbox style="mso-fit-shape-to-text:t" inset="2mm,2mm,2mm,0">
                     <w:txbxContent>
                       <w:p>
@@ -2498,7 +3830,7 @@
                     </w:txbxContent>
                   </v:textbox>
                 </v:shape>
-                <v:shape id="Zone de texte 1" o:spid="_x0000_s1062" type="#_x0000_t202" style="position:absolute;left:11024;top:4833;width:2280;height:3588;visibility:visible;mso-wrap-style:none;v-text-anchor:top" o:gfxdata="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" filled="f" stroked="f" strokeweight=".5pt">
+                <v:shape id="Zone de texte 1" o:spid="_x0000_s1087" type="#_x0000_t202" style="position:absolute;left:11024;top:4833;width:2280;height:3588;visibility:visible;mso-wrap-style:none;v-text-anchor:top" o:gfxdata="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" filled="f" stroked="f" strokeweight=".5pt">
                   <v:textbox style="mso-fit-shape-to-text:t" inset="2mm,2mm,2mm,0">
                     <w:txbxContent>
                       <w:p>
@@ -2521,7 +3853,7 @@
                     </w:txbxContent>
                   </v:textbox>
                 </v:shape>
-                <v:shape id="Zone de texte 1" o:spid="_x0000_s1063" type="#_x0000_t202" style="position:absolute;left:15318;top:4833;width:2274;height:3588;visibility:visible;mso-wrap-style:none;v-text-anchor:top" o:gfxdata="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" filled="f" stroked="f" strokeweight=".5pt">
+                <v:shape id="Zone de texte 1" o:spid="_x0000_s1088" type="#_x0000_t202" style="position:absolute;left:15318;top:4833;width:2274;height:3588;visibility:visible;mso-wrap-style:none;v-text-anchor:top" o:gfxdata="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" filled="f" stroked="f" strokeweight=".5pt">
                   <v:textbox style="mso-fit-shape-to-text:t" inset="2mm,2mm,2mm,0">
                     <w:txbxContent>
                       <w:p>
@@ -2544,7 +3876,7 @@
                     </w:txbxContent>
                   </v:textbox>
                 </v:shape>
-                <v:rect id="Rectangle 539477597" o:spid="_x0000_s1064" style="position:absolute;left:1494;top:13317;width:17475;height:5855;visibility:visible;mso-wrap-style:square;v-text-anchor:middle" o:gfxdata="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" fillcolor="#d8d8d8 [2732]" strokecolor="#e00" strokeweight="1pt">
+                <v:rect id="Rectangle 539477597" o:spid="_x0000_s1089" style="position:absolute;left:1494;top:13317;width:17475;height:5855;visibility:visible;mso-wrap-style:square;v-text-anchor:middle" o:gfxdata="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" fillcolor="#d8d8d8 [2732]" strokecolor="#e00" strokeweight="1pt">
                   <v:stroke dashstyle="dash"/>
                   <v:textbox>
                     <w:txbxContent>
@@ -2571,15 +3903,15 @@
                     </w:txbxContent>
                   </v:textbox>
                 </v:rect>
-                <v:shape id="Rectangle : en biseau 301200028" o:spid="_x0000_s1065" type="#_x0000_t84" style="position:absolute;left:2701;top:14397;width:2514;height:2515;visibility:visible;mso-wrap-style:square;v-text-anchor:middle" o:gfxdata="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" fillcolor="black [3213]" strokecolor="white [3212]" strokeweight="1pt"/>
-                <v:shape id="Cadre 2027957380" o:spid="_x0000_s1066" style="position:absolute;left:6822;top:14397;width:2514;height:2515;visibility:visible;mso-wrap-style:square;v-text-anchor:middle" coordsize="251460,251460" o:gfxdata="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" path="m,l251460,r,251460l,251460,,xm31433,31433r,188595l220028,220028r,-188595l31433,31433xe" fillcolor="black [3213]" strokecolor="white [3212]" strokeweight="1pt">
+                <v:shape id="Rectangle : en biseau 301200028" o:spid="_x0000_s1090" type="#_x0000_t84" style="position:absolute;left:2701;top:14397;width:2514;height:2515;visibility:visible;mso-wrap-style:square;v-text-anchor:middle" o:gfxdata="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" fillcolor="black [3213]" strokecolor="white [3212]" strokeweight="1pt"/>
+                <v:shape id="Cadre 2027957380" o:spid="_x0000_s1091" style="position:absolute;left:6822;top:14397;width:2514;height:2515;visibility:visible;mso-wrap-style:square;v-text-anchor:middle" coordsize="251460,251460" o:gfxdata="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" path="m,l251460,r,251460l,251460,,xm31433,31433r,188595l220028,220028r,-188595l31433,31433xe" fillcolor="black [3213]" strokecolor="white [3212]" strokeweight="1pt">
                   <v:stroke joinstyle="miter"/>
                   <v:path arrowok="t" o:connecttype="custom" o:connectlocs="0,0;251460,0;251460,251460;0,251460;0,0;31433,31433;31433,220028;220028,220028;220028,31433;31433,31433" o:connectangles="0,0,0,0,0,0,0,0,0,0"/>
                 </v:shape>
-                <v:shape id="Cercle : creux 1745103600" o:spid="_x0000_s1067" type="#_x0000_t23" style="position:absolute;left:15325;top:14397;width:2514;height:2515;visibility:visible;mso-wrap-style:square;v-text-anchor:middle" o:gfxdata="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" fillcolor="black [3213]" strokecolor="white [3212]" strokeweight="1pt">
+                <v:shape id="Cercle : creux 1745103600" o:spid="_x0000_s1092" type="#_x0000_t23" style="position:absolute;left:15325;top:14397;width:2514;height:2515;visibility:visible;mso-wrap-style:square;v-text-anchor:middle" o:gfxdata="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" fillcolor="black [3213]" strokecolor="white [3212]" strokeweight="1pt">
                   <v:stroke joinstyle="miter"/>
                 </v:shape>
-                <v:shape id="Zone de texte 1" o:spid="_x0000_s1068" type="#_x0000_t202" style="position:absolute;left:2809;top:16226;width:2286;height:3587;visibility:visible;mso-wrap-style:none;v-text-anchor:top" o:gfxdata="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" filled="f" stroked="f" strokeweight=".5pt">
+                <v:shape id="Zone de texte 1" o:spid="_x0000_s1093" type="#_x0000_t202" style="position:absolute;left:2809;top:16226;width:2286;height:3587;visibility:visible;mso-wrap-style:none;v-text-anchor:top" o:gfxdata="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" filled="f" stroked="f" strokeweight=".5pt">
                   <v:textbox style="mso-fit-shape-to-text:t" inset="2mm,2mm,2mm,0">
                     <w:txbxContent>
                       <w:p>
@@ -2602,7 +3934,7 @@
                     </w:txbxContent>
                   </v:textbox>
                 </v:shape>
-                <v:shape id="Zone de texte 1" o:spid="_x0000_s1069" type="#_x0000_t202" style="position:absolute;left:6930;top:16219;width:2279;height:3588;visibility:visible;mso-wrap-style:none;v-text-anchor:top" o:gfxdata="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" filled="f" stroked="f" strokeweight=".5pt">
+                <v:shape id="Zone de texte 1" o:spid="_x0000_s1094" type="#_x0000_t202" style="position:absolute;left:6930;top:16219;width:2279;height:3588;visibility:visible;mso-wrap-style:none;v-text-anchor:top" o:gfxdata="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" filled="f" stroked="f" strokeweight=".5pt">
                   <v:textbox style="mso-fit-shape-to-text:t" inset="2mm,2mm,2mm,0">
                     <w:txbxContent>
                       <w:p>
@@ -2625,7 +3957,7 @@
                     </w:txbxContent>
                   </v:textbox>
                 </v:shape>
-                <v:shape id="Zone de texte 1" o:spid="_x0000_s1070" type="#_x0000_t202" style="position:absolute;left:15439;top:16232;width:2267;height:3588;visibility:visible;mso-wrap-style:none;v-text-anchor:top" o:gfxdata="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" filled="f" stroked="f" strokeweight=".5pt">
+                <v:shape id="Zone de texte 1" o:spid="_x0000_s1095" type="#_x0000_t202" style="position:absolute;left:15439;top:16232;width:2267;height:3588;visibility:visible;mso-wrap-style:none;v-text-anchor:top" o:gfxdata="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" filled="f" stroked="f" strokeweight=".5pt">
                   <v:textbox style="mso-fit-shape-to-text:t" inset="2mm,2mm,2mm,0">
                     <w:txbxContent>
                       <w:p>
@@ -2648,7 +3980,7 @@
                     </w:txbxContent>
                   </v:textbox>
                 </v:shape>
-                <v:shape id="Zone de texte 1" o:spid="_x0000_s1071" type="#_x0000_t202" style="position:absolute;left:18852;top:1928;width:10559;height:3590;visibility:visible;mso-wrap-style:none;v-text-anchor:top" o:gfxdata="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" filled="f" stroked="f" strokeweight=".5pt">
+                <v:shape id="Zone de texte 1" o:spid="_x0000_s1096" type="#_x0000_t202" style="position:absolute;left:18852;top:1928;width:10559;height:3590;visibility:visible;mso-wrap-style:none;v-text-anchor:top" o:gfxdata="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" filled="f" stroked="f" strokeweight=".5pt">
                   <v:textbox style="mso-fit-shape-to-text:t" inset="2mm,2mm,2mm,0">
                     <w:txbxContent>
                       <w:p>
@@ -2673,7 +4005,7 @@
                     </w:txbxContent>
                   </v:textbox>
                 </v:shape>
-                <v:shape id="Zone de texte 1" o:spid="_x0000_s1072" type="#_x0000_t202" style="position:absolute;left:18970;top:16192;width:10540;height:3590;visibility:visible;mso-wrap-style:none;v-text-anchor:top" o:gfxdata="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" filled="f" stroked="f" strokeweight=".5pt">
+                <v:shape id="Zone de texte 1" o:spid="_x0000_s1097" type="#_x0000_t202" style="position:absolute;left:18970;top:16192;width:10540;height:3590;visibility:visible;mso-wrap-style:none;v-text-anchor:top" o:gfxdata="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" filled="f" stroked="f" strokeweight=".5pt">
                   <v:textbox style="mso-fit-shape-to-text:t" inset="2mm,2mm,2mm,0">
                     <w:txbxContent>
                       <w:p>
@@ -2703,19 +4035,6 @@
             </w:pict>
           </mc:Fallback>
         </mc:AlternateContent>
-      </w:r>
-    </w:p>
-    <w:p>
-      <w:pPr>
-        <w:rPr>
-          <w:lang w:val="en-US"/>
-        </w:rPr>
-      </w:pPr>
-      <w:r>
-        <w:rPr>
-          <w:lang w:val="en-US"/>
-        </w:rPr>
-        <w:br w:type="page"/>
       </w:r>
     </w:p>
     <w:p>
@@ -2729,7 +4048,6 @@
         <w:rPr>
           <w:lang w:val="en-US"/>
         </w:rPr>
-        <w:lastRenderedPageBreak/>
         <w:t>Setting mode layout</w:t>
       </w:r>
     </w:p>
@@ -3382,12 +4700,12 @@
           </mc:Choice>
           <mc:Fallback>
             <w:pict>
-              <v:group w14:anchorId="2A3CCD15" id="_x0000_s1073" editas="canvas" style="width:345.5pt;height:195.4pt;mso-position-horizontal-relative:char;mso-position-vertical-relative:line" coordsize="43872,24815" o:gfxdata="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">
-                <v:shape id="_x0000_s1074" type="#_x0000_t75" style="position:absolute;width:43872;height:24815;visibility:visible;mso-wrap-style:square" filled="t" fillcolor="#d8d8d8 [2732]">
+              <v:group w14:anchorId="2A3CCD15" id="_x0000_s1098" editas="canvas" style="width:345.5pt;height:195.4pt;mso-position-horizontal-relative:char;mso-position-vertical-relative:line" coordsize="43872,24815" o:gfxdata="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">
+                <v:shape id="_x0000_s1099" type="#_x0000_t75" style="position:absolute;width:43872;height:24815;visibility:visible;mso-wrap-style:square" filled="t" fillcolor="#d8d8d8 [2732]">
                   <v:fill o:detectmouseclick="t"/>
                   <v:path o:connecttype="none"/>
                 </v:shape>
-                <v:rect id="Rectangle 744941637" o:spid="_x0000_s1075" style="position:absolute;left:11875;top:5403;width:17397;height:14310;visibility:visible;mso-wrap-style:square;v-text-anchor:middle" o:gfxdata="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" fillcolor="#156082 [3204]" stroked="f" strokeweight="1pt">
+                <v:rect id="Rectangle 744941637" o:spid="_x0000_s1100" style="position:absolute;left:11875;top:5403;width:17397;height:14310;visibility:visible;mso-wrap-style:square;v-text-anchor:middle" o:gfxdata="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" fillcolor="#156082 [3204]" stroked="f" strokeweight="1pt">
                   <v:textbox>
                     <w:txbxContent>
                       <w:p>
@@ -3407,7 +4725,7 @@
                     </w:txbxContent>
                   </v:textbox>
                 </v:rect>
-                <v:rect id="Rectangle 1361769044" o:spid="_x0000_s1076" style="position:absolute;left:11909;top:20366;width:17338;height:2790;visibility:visible;mso-wrap-style:square;v-text-anchor:middle" o:gfxdata="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" fillcolor="black [3200]" stroked="f" strokeweight="1pt">
+                <v:rect id="Rectangle 1361769044" o:spid="_x0000_s1101" style="position:absolute;left:11909;top:20366;width:17338;height:2790;visibility:visible;mso-wrap-style:square;v-text-anchor:middle" o:gfxdata="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" fillcolor="black [3200]" stroked="f" strokeweight="1pt">
                   <v:textbox>
                     <w:txbxContent>
                       <w:p>
@@ -3439,7 +4757,7 @@
                     </w:txbxContent>
                   </v:textbox>
                 </v:rect>
-                <v:rect id="Rectangle 1086000172" o:spid="_x0000_s1077" style="position:absolute;left:11911;top:1918;width:17336;height:2788;visibility:visible;mso-wrap-style:square;v-text-anchor:middle" o:gfxdata="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" fillcolor="white [3201]" stroked="f" strokeweight="1pt">
+                <v:rect id="Rectangle 1086000172" o:spid="_x0000_s1102" style="position:absolute;left:11911;top:1918;width:17336;height:2788;visibility:visible;mso-wrap-style:square;v-text-anchor:middle" o:gfxdata="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" fillcolor="white [3201]" stroked="f" strokeweight="1pt">
                   <v:textbox>
                     <w:txbxContent>
                       <w:p>
@@ -3481,7 +4799,7 @@
                     </w:txbxContent>
                   </v:textbox>
                 </v:rect>
-                <v:rect id="Rectangle 1517607161" o:spid="_x0000_s1078" style="position:absolute;left:25591;top:16652;width:3145;height:2297;visibility:visible;mso-wrap-style:square;v-text-anchor:middle" o:gfxdata="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" fillcolor="white [3201]" stroked="f" strokeweight="1pt">
+                <v:rect id="Rectangle 1517607161" o:spid="_x0000_s1103" style="position:absolute;left:25591;top:16652;width:3145;height:2297;visibility:visible;mso-wrap-style:square;v-text-anchor:middle" o:gfxdata="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" fillcolor="white [3201]" stroked="f" strokeweight="1pt">
                   <v:textbox>
                     <w:txbxContent>
                       <w:p>
@@ -3511,7 +4829,7 @@
                     </w:txbxContent>
                   </v:textbox>
                 </v:rect>
-                <v:rect id="Rectangle 1685018294" o:spid="_x0000_s1079" style="position:absolute;left:16432;top:16840;width:8277;height:1918;visibility:visible;mso-wrap-style:square;v-text-anchor:middle" o:gfxdata="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" fillcolor="white [3201]" stroked="f" strokeweight="1pt">
+                <v:rect id="Rectangle 1685018294" o:spid="_x0000_s1104" style="position:absolute;left:16432;top:16840;width:8277;height:1918;visibility:visible;mso-wrap-style:square;v-text-anchor:middle" o:gfxdata="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" fillcolor="white [3201]" stroked="f" strokeweight="1pt">
                   <v:textbox style="mso-fit-shape-to-text:t" inset="0,0,0,0">
                     <w:txbxContent>
                       <w:p>
@@ -3537,7 +4855,7 @@
                     </w:txbxContent>
                   </v:textbox>
                 </v:rect>
-                <v:shape id="Zone de texte 550714859" o:spid="_x0000_s1080" type="#_x0000_t202" style="position:absolute;left:534;top:11168;width:9942;height:1905;visibility:visible;mso-wrap-style:none;v-text-anchor:top" o:gfxdata="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" filled="f" stroked="f" strokeweight=".5pt">
+                <v:shape id="Zone de texte 550714859" o:spid="_x0000_s1105" type="#_x0000_t202" style="position:absolute;left:534;top:11168;width:9942;height:1905;visibility:visible;mso-wrap-style:none;v-text-anchor:top" o:gfxdata="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" filled="f" stroked="f" strokeweight=".5pt">
                   <v:textbox style="mso-fit-shape-to-text:t" inset="2mm,0,2mm,0">
                     <w:txbxContent>
                       <w:p>
@@ -3559,13 +4877,13 @@
                     </w:txbxContent>
                   </v:textbox>
                 </v:shape>
-                <v:shape id="Connecteur droit avec flèche 2040260430" o:spid="_x0000_s1081" type="#_x0000_t33" style="position:absolute;left:6665;top:11913;width:4724;height:7043;rotation:90;flip:x;visibility:visible;mso-wrap-style:square" o:connectortype="elbow" o:gfxdata="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" strokecolor="#e00" strokeweight=".5pt">
+                <v:shape id="Connecteur droit avec flèche 2040260430" o:spid="_x0000_s1106" type="#_x0000_t33" style="position:absolute;left:6665;top:11913;width:4724;height:7043;rotation:90;flip:x;visibility:visible;mso-wrap-style:square" o:connectortype="elbow" o:gfxdata="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" strokecolor="#e00" strokeweight=".5pt">
                   <v:stroke endarrow="block"/>
                 </v:shape>
-                <v:shape id="Connecteur droit avec flèche 2040260430" o:spid="_x0000_s1082" type="#_x0000_t33" style="position:absolute;left:7103;top:5726;width:3843;height:7042;rotation:90;flip:x y;visibility:visible;mso-wrap-style:square" o:connectortype="elbow" o:gfxdata="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" strokecolor="#e00" strokeweight=".5pt">
+                <v:shape id="Connecteur droit avec flèche 2040260430" o:spid="_x0000_s1107" type="#_x0000_t33" style="position:absolute;left:7103;top:5726;width:3843;height:7042;rotation:90;flip:x y;visibility:visible;mso-wrap-style:square" o:connectortype="elbow" o:gfxdata="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" strokecolor="#e00" strokeweight=".5pt">
                   <v:stroke endarrow="block"/>
                 </v:shape>
-                <v:shape id="Zone de texte 1" o:spid="_x0000_s1083" type="#_x0000_t202" style="position:absolute;left:32410;top:16279;width:10508;height:3615;visibility:visible;mso-wrap-style:none;v-text-anchor:top" o:gfxdata="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" filled="f" stroked="f" strokeweight=".5pt">
+                <v:shape id="Zone de texte 1" o:spid="_x0000_s1108" type="#_x0000_t202" style="position:absolute;left:32410;top:16279;width:10508;height:3615;visibility:visible;mso-wrap-style:none;v-text-anchor:top" o:gfxdata="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" filled="f" stroked="f" strokeweight=".5pt">
                   <v:textbox style="mso-fit-shape-to-text:t" inset="2mm,2mm,2mm,0">
                     <w:txbxContent>
                       <w:p>
@@ -3590,16 +4908,16 @@
                     </w:txbxContent>
                   </v:textbox>
                 </v:shape>
-                <v:shape id="Connecteur droit avec flèche 2040260430" o:spid="_x0000_s1084" type="#_x0000_t32" style="position:absolute;left:28736;top:18080;width:3702;height:7;flip:x y;visibility:visible;mso-wrap-style:square" o:connectortype="straight" o:gfxdata="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" strokecolor="#e00" strokeweight=".5pt">
+                <v:shape id="Connecteur droit avec flèche 2040260430" o:spid="_x0000_s1109" type="#_x0000_t32" style="position:absolute;left:28736;top:18080;width:3702;height:7;flip:x y;visibility:visible;mso-wrap-style:square" o:connectortype="straight" o:gfxdata="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" strokecolor="#e00" strokeweight=".5pt">
                   <v:stroke endarrow="block" joinstyle="miter"/>
                 </v:shape>
-                <v:shape id="Graphique 788967622" o:spid="_x0000_s1085" type="#_x0000_t75" alt="Icône de menu d'hamburger avec un remplissage uni" style="position:absolute;left:25717;top:5873;width:2898;height:2898;visibility:visible;mso-wrap-style:square" o:gfxdata="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">
+                <v:shape id="Graphique 788967622" o:spid="_x0000_s1110" type="#_x0000_t75" alt="Icône de menu d'hamburger avec un remplissage uni" style="position:absolute;left:25717;top:5873;width:2898;height:2898;visibility:visible;mso-wrap-style:square" o:gfxdata="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">
                   <v:imagedata r:id="rId13" o:title="Icône de menu d'hamburger avec un remplissage uni"/>
                 </v:shape>
-                <v:shape id="Graphique 70" o:spid="_x0000_s1086" type="#_x0000_t75" alt="Chronomètre 75% avec un remplissage uni" style="position:absolute;left:12548;top:16365;width:2864;height:2864;visibility:visible;mso-wrap-style:square" o:gfxdata="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">
+                <v:shape id="Graphique 70" o:spid="_x0000_s1111" type="#_x0000_t75" alt="Chronomètre 75% avec un remplissage uni" style="position:absolute;left:12548;top:16365;width:2864;height:2864;visibility:visible;mso-wrap-style:square" o:gfxdata="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">
                   <v:imagedata r:id="rId15" o:title="Chronomètre 75% avec un remplissage uni"/>
                 </v:shape>
-                <v:shape id="Graphique 1650483795" o:spid="_x0000_s1087" type="#_x0000_t75" alt="Chronomètre avec un remplissage uni" style="position:absolute;left:12546;top:5885;width:2880;height:2880;visibility:visible;mso-wrap-style:square" o:gfxdata="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">
+                <v:shape id="Graphique 1650483795" o:spid="_x0000_s1112" type="#_x0000_t75" alt="Chronomètre avec un remplissage uni" style="position:absolute;left:12546;top:5885;width:2880;height:2880;visibility:visible;mso-wrap-style:square" o:gfxdata="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">
                   <v:imagedata r:id="rId16" o:title="Chronomètre avec un remplissage uni"/>
                 </v:shape>
                 <w10:anchorlock/>
@@ -4519,10 +5837,10 @@
                           </pic:cNvPicPr>
                         </pic:nvPicPr>
                         <pic:blipFill>
-                          <a:blip r:embed="rId19">
+                          <a:blip r:embed="rId22">
                             <a:extLst>
                               <a:ext uri="{96DAC541-7B7A-43D3-8B79-37D633B846F1}">
-                                <asvg:svgBlip xmlns:asvg="http://schemas.microsoft.com/office/drawing/2016/SVG/main" r:embed="rId20"/>
+                                <asvg:svgBlip xmlns:asvg="http://schemas.microsoft.com/office/drawing/2016/SVG/main" r:embed="rId23"/>
                               </a:ext>
                             </a:extLst>
                           </a:blip>
@@ -4548,10 +5866,10 @@
                           </pic:cNvPicPr>
                         </pic:nvPicPr>
                         <pic:blipFill>
-                          <a:blip r:embed="rId21">
+                          <a:blip r:embed="rId24">
                             <a:extLst>
                               <a:ext uri="{96DAC541-7B7A-43D3-8B79-37D633B846F1}">
-                                <asvg:svgBlip xmlns:asvg="http://schemas.microsoft.com/office/drawing/2016/SVG/main" r:embed="rId22"/>
+                                <asvg:svgBlip xmlns:asvg="http://schemas.microsoft.com/office/drawing/2016/SVG/main" r:embed="rId25"/>
                               </a:ext>
                             </a:extLst>
                           </a:blip>
@@ -4770,12 +6088,12 @@
           </mc:Choice>
           <mc:Fallback>
             <w:pict>
-              <v:group w14:anchorId="1BBC26BC" id="_x0000_s1088" editas="canvas" style="width:315.7pt;height:194.75pt;mso-position-horizontal-relative:char;mso-position-vertical-relative:line" coordsize="40093,24733" o:gfxdata="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">
-                <v:shape id="_x0000_s1089" type="#_x0000_t75" style="position:absolute;width:40093;height:24733;visibility:visible;mso-wrap-style:square" filled="t" fillcolor="#d8d8d8 [2732]">
+              <v:group w14:anchorId="1BBC26BC" id="_x0000_s1113" editas="canvas" style="width:315.7pt;height:194.75pt;mso-position-horizontal-relative:char;mso-position-vertical-relative:line" coordsize="40093,24733" o:gfxdata="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">
+                <v:shape id="_x0000_s1114" type="#_x0000_t75" style="position:absolute;width:40093;height:24733;visibility:visible;mso-wrap-style:square" filled="t" fillcolor="#d8d8d8 [2732]">
                   <v:fill o:detectmouseclick="t"/>
                   <v:path o:connecttype="none"/>
                 </v:shape>
-                <v:rect id="Rectangle 27877035" o:spid="_x0000_s1090" style="position:absolute;left:6874;top:13653;width:24505;height:7956;visibility:visible;mso-wrap-style:square;v-text-anchor:middle" o:gfxdata="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" filled="f" strokecolor="#e00" strokeweight="1pt">
+                <v:rect id="Rectangle 27877035" o:spid="_x0000_s1115" style="position:absolute;left:6874;top:13653;width:24505;height:7956;visibility:visible;mso-wrap-style:square;v-text-anchor:middle" o:gfxdata="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" filled="f" strokecolor="#e00" strokeweight="1pt">
                   <v:stroke dashstyle="dash"/>
                   <v:textbox>
                     <w:txbxContent>
@@ -4802,7 +6120,7 @@
                     </w:txbxContent>
                   </v:textbox>
                 </v:rect>
-                <v:rect id="Rectangle 728700381" o:spid="_x0000_s1091" style="position:absolute;left:6940;top:1677;width:24274;height:8387;visibility:visible;mso-wrap-style:square;v-text-anchor:middle" o:gfxdata="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" filled="f" strokecolor="#e00" strokeweight="1pt">
+                <v:rect id="Rectangle 728700381" o:spid="_x0000_s1116" style="position:absolute;left:6940;top:1677;width:24274;height:8387;visibility:visible;mso-wrap-style:square;v-text-anchor:middle" o:gfxdata="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" filled="f" strokecolor="#e00" strokeweight="1pt">
                   <v:stroke dashstyle="dash"/>
                   <v:textbox>
                     <w:txbxContent>
@@ -4821,19 +6139,19 @@
                     </w:txbxContent>
                   </v:textbox>
                 </v:rect>
-                <v:rect id="Rectangle 2128841957" o:spid="_x0000_s1092" style="position:absolute;left:8255;top:2762;width:17302;height:5921;visibility:visible;mso-wrap-style:square;v-text-anchor:middle" o:gfxdata="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" filled="f" strokecolor="#030e13 [484]" strokeweight="1pt"/>
-                <v:shape id="Rectangle : en biseau 150600422" o:spid="_x0000_s1093" type="#_x0000_t84" style="position:absolute;left:9287;top:3939;width:2520;height:2520;visibility:visible;mso-wrap-style:square;v-text-anchor:middle" o:gfxdata="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" fillcolor="white [3212]" strokecolor="black [3213]" strokeweight="1pt"/>
-                <v:shape id="Cadre 1377674013" o:spid="_x0000_s1094" style="position:absolute;left:13409;top:3939;width:2520;height:2520;visibility:visible;mso-wrap-style:square;v-text-anchor:middle" coordsize="252000,252000" o:gfxdata="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" path="m,l252000,r,252000l,252000,,xm31500,31500r,189000l220500,220500r,-189000l31500,31500xe" fillcolor="white [3212]" strokecolor="black [3213]" strokeweight="1pt">
+                <v:rect id="Rectangle 2128841957" o:spid="_x0000_s1117" style="position:absolute;left:8255;top:2762;width:17302;height:5921;visibility:visible;mso-wrap-style:square;v-text-anchor:middle" o:gfxdata="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" filled="f" strokecolor="#030e13 [484]" strokeweight="1pt"/>
+                <v:shape id="Rectangle : en biseau 150600422" o:spid="_x0000_s1118" type="#_x0000_t84" style="position:absolute;left:9287;top:3939;width:2520;height:2520;visibility:visible;mso-wrap-style:square;v-text-anchor:middle" o:gfxdata="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" fillcolor="white [3212]" strokecolor="black [3213]" strokeweight="1pt"/>
+                <v:shape id="Cadre 1377674013" o:spid="_x0000_s1119" style="position:absolute;left:13409;top:3939;width:2520;height:2520;visibility:visible;mso-wrap-style:square;v-text-anchor:middle" coordsize="252000,252000" o:gfxdata="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" path="m,l252000,r,252000l,252000,,xm31500,31500r,189000l220500,220500r,-189000l31500,31500xe" fillcolor="white [3212]" strokecolor="black [3213]" strokeweight="1pt">
                   <v:stroke joinstyle="miter"/>
                   <v:path arrowok="t" o:connecttype="custom" o:connectlocs="0,0;252000,0;252000,252000;0,252000;0,0;31500,31500;31500,220500;220500,220500;220500,31500;31500,31500" o:connectangles="0,0,0,0,0,0,0,0,0,0"/>
                 </v:shape>
-                <v:shape id="Organigramme : Jonction de sommaire 353768094" o:spid="_x0000_s1095" type="#_x0000_t123" style="position:absolute;left:17620;top:3939;width:2520;height:2520;visibility:visible;mso-wrap-style:square;v-text-anchor:middle" o:gfxdata="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" fillcolor="white [3212]" strokecolor="black [3213]" strokeweight="1pt">
+                <v:shape id="Organigramme : Jonction de sommaire 353768094" o:spid="_x0000_s1120" type="#_x0000_t123" style="position:absolute;left:17620;top:3939;width:2520;height:2520;visibility:visible;mso-wrap-style:square;v-text-anchor:middle" o:gfxdata="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" fillcolor="white [3212]" strokecolor="black [3213]" strokeweight="1pt">
                   <v:stroke joinstyle="miter"/>
                 </v:shape>
-                <v:shape id="Cercle : creux 1476890837" o:spid="_x0000_s1096" type="#_x0000_t23" style="position:absolute;left:21914;top:3939;width:2520;height:2520;visibility:visible;mso-wrap-style:square;v-text-anchor:middle" o:gfxdata="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" fillcolor="white [3212]" strokecolor="black [3213]" strokeweight="1pt">
+                <v:shape id="Cercle : creux 1476890837" o:spid="_x0000_s1121" type="#_x0000_t23" style="position:absolute;left:21914;top:3939;width:2520;height:2520;visibility:visible;mso-wrap-style:square;v-text-anchor:middle" o:gfxdata="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" fillcolor="white [3212]" strokecolor="black [3213]" strokeweight="1pt">
                   <v:stroke joinstyle="miter"/>
                 </v:shape>
-                <v:shape id="Zone de texte 1" o:spid="_x0000_s1097" type="#_x0000_t202" style="position:absolute;left:25839;top:10063;width:13632;height:3590;visibility:visible;mso-wrap-style:none;v-text-anchor:top" o:gfxdata="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" filled="f" stroked="f" strokeweight=".5pt">
+                <v:shape id="Zone de texte 1" o:spid="_x0000_s1122" type="#_x0000_t202" style="position:absolute;left:25839;top:10063;width:13632;height:3590;visibility:visible;mso-wrap-style:none;v-text-anchor:top" o:gfxdata="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" filled="f" stroked="f" strokeweight=".5pt">
                   <v:textbox style="mso-fit-shape-to-text:t" inset="2mm,2mm,2mm,0">
                     <w:txbxContent>
                       <w:p>
@@ -4858,10 +6176,10 @@
                     </w:txbxContent>
                   </v:textbox>
                 </v:shape>
-                <v:shape id="Connecteur droit avec flèche 2040260430" o:spid="_x0000_s1098" type="#_x0000_t33" style="position:absolute;left:28410;top:5819;width:4863;height:3626;rotation:90;flip:y;visibility:visible;mso-wrap-style:square" o:connectortype="elbow" o:gfxdata="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" strokecolor="#e00" strokeweight=".5pt">
+                <v:shape id="Connecteur droit avec flèche 2040260430" o:spid="_x0000_s1123" type="#_x0000_t33" style="position:absolute;left:28410;top:5819;width:4863;height:3626;rotation:90;flip:y;visibility:visible;mso-wrap-style:square" o:connectortype="elbow" o:gfxdata="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" strokecolor="#e00" strokeweight=".5pt">
                   <v:stroke endarrow="block"/>
                 </v:shape>
-                <v:shape id="Zone de texte 1" o:spid="_x0000_s1099" type="#_x0000_t202" style="position:absolute;left:9400;top:6017;width:2291;height:3591;visibility:visible;mso-wrap-style:none;v-text-anchor:top" o:gfxdata="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" filled="f" stroked="f" strokeweight=".5pt">
+                <v:shape id="Zone de texte 1" o:spid="_x0000_s1124" type="#_x0000_t202" style="position:absolute;left:9400;top:6017;width:2291;height:3591;visibility:visible;mso-wrap-style:none;v-text-anchor:top" o:gfxdata="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" filled="f" stroked="f" strokeweight=".5pt">
                   <v:textbox style="mso-fit-shape-to-text:t" inset="2mm,2mm,2mm,0">
                     <w:txbxContent>
                       <w:p>
@@ -4884,7 +6202,7 @@
                     </w:txbxContent>
                   </v:textbox>
                 </v:shape>
-                <v:shape id="Zone de texte 1" o:spid="_x0000_s1100" type="#_x0000_t202" style="position:absolute;left:13521;top:6013;width:2286;height:3588;visibility:visible;mso-wrap-style:none;v-text-anchor:top" o:gfxdata="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" filled="f" stroked="f" strokeweight=".5pt">
+                <v:shape id="Zone de texte 1" o:spid="_x0000_s1125" type="#_x0000_t202" style="position:absolute;left:13521;top:6013;width:2286;height:3588;visibility:visible;mso-wrap-style:none;v-text-anchor:top" o:gfxdata="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" filled="f" stroked="f" strokeweight=".5pt">
                   <v:textbox style="mso-fit-shape-to-text:t" inset="2mm,2mm,2mm,0">
                     <w:txbxContent>
                       <w:p>
@@ -4907,7 +6225,7 @@
                     </w:txbxContent>
                   </v:textbox>
                 </v:shape>
-                <v:shape id="Zone de texte 1" o:spid="_x0000_s1101" type="#_x0000_t202" style="position:absolute;left:17737;top:6021;width:2279;height:3588;visibility:visible;mso-wrap-style:none;v-text-anchor:top" o:gfxdata="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" filled="f" stroked="f" strokeweight=".5pt">
+                <v:shape id="Zone de texte 1" o:spid="_x0000_s1126" type="#_x0000_t202" style="position:absolute;left:17737;top:6021;width:2279;height:3588;visibility:visible;mso-wrap-style:none;v-text-anchor:top" o:gfxdata="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" filled="f" stroked="f" strokeweight=".5pt">
                   <v:textbox style="mso-fit-shape-to-text:t" inset="2mm,2mm,2mm,0">
                     <w:txbxContent>
                       <w:p>
@@ -4930,7 +6248,7 @@
                     </w:txbxContent>
                   </v:textbox>
                 </v:shape>
-                <v:shape id="Zone de texte 1" o:spid="_x0000_s1102" type="#_x0000_t202" style="position:absolute;left:22031;top:6021;width:2273;height:3588;visibility:visible;mso-wrap-style:none;v-text-anchor:top" o:gfxdata="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" filled="f" stroked="f" strokeweight=".5pt">
+                <v:shape id="Zone de texte 1" o:spid="_x0000_s1127" type="#_x0000_t202" style="position:absolute;left:22031;top:6021;width:2273;height:3588;visibility:visible;mso-wrap-style:none;v-text-anchor:top" o:gfxdata="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" filled="f" stroked="f" strokeweight=".5pt">
                   <v:textbox style="mso-fit-shape-to-text:t" inset="2mm,2mm,2mm,0">
                     <w:txbxContent>
                       <w:p>
@@ -4953,15 +6271,15 @@
                     </w:txbxContent>
                   </v:textbox>
                 </v:shape>
-                <v:shape id="Rectangle : en biseau 885897299" o:spid="_x0000_s1103" type="#_x0000_t84" style="position:absolute;left:9413;top:15446;width:2515;height:2515;visibility:visible;mso-wrap-style:square;v-text-anchor:middle" o:gfxdata="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" fillcolor="black [3213]" strokecolor="white [3212]" strokeweight="1pt"/>
-                <v:shape id="Cadre 1605050781" o:spid="_x0000_s1104" style="position:absolute;left:13534;top:15446;width:2515;height:2515;visibility:visible;mso-wrap-style:square;v-text-anchor:middle" coordsize="251460,251460" o:gfxdata="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" path="m,l251460,r,251460l,251460,,xm31433,31433r,188595l220028,220028r,-188595l31433,31433xe" fillcolor="black [3213]" strokecolor="white [3212]" strokeweight="1pt">
+                <v:shape id="Rectangle : en biseau 885897299" o:spid="_x0000_s1128" type="#_x0000_t84" style="position:absolute;left:9413;top:15446;width:2515;height:2515;visibility:visible;mso-wrap-style:square;v-text-anchor:middle" o:gfxdata="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" fillcolor="black [3213]" strokecolor="white [3212]" strokeweight="1pt"/>
+                <v:shape id="Cadre 1605050781" o:spid="_x0000_s1129" style="position:absolute;left:13534;top:15446;width:2515;height:2515;visibility:visible;mso-wrap-style:square;v-text-anchor:middle" coordsize="251460,251460" o:gfxdata="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" path="m,l251460,r,251460l,251460,,xm31433,31433r,188595l220028,220028r,-188595l31433,31433xe" fillcolor="black [3213]" strokecolor="white [3212]" strokeweight="1pt">
                   <v:stroke joinstyle="miter"/>
                   <v:path arrowok="t" o:connecttype="custom" o:connectlocs="0,0;251460,0;251460,251460;0,251460;0,0;31433,31433;31433,220028;220028,220028;220028,31433;31433,31433" o:connectangles="0,0,0,0,0,0,0,0,0,0"/>
                 </v:shape>
-                <v:shape id="Cercle : creux 1138886355" o:spid="_x0000_s1105" type="#_x0000_t23" style="position:absolute;left:22037;top:15446;width:2515;height:2515;visibility:visible;mso-wrap-style:square;v-text-anchor:middle" o:gfxdata="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" fillcolor="black [3213]" strokecolor="white [3212]" strokeweight="1pt">
+                <v:shape id="Cercle : creux 1138886355" o:spid="_x0000_s1130" type="#_x0000_t23" style="position:absolute;left:22037;top:15446;width:2515;height:2515;visibility:visible;mso-wrap-style:square;v-text-anchor:middle" o:gfxdata="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" fillcolor="black [3213]" strokecolor="white [3212]" strokeweight="1pt">
                   <v:stroke joinstyle="miter"/>
                 </v:shape>
-                <v:shape id="Zone de texte 1" o:spid="_x0000_s1106" type="#_x0000_t202" style="position:absolute;left:9521;top:17413;width:2286;height:3588;visibility:visible;mso-wrap-style:none;v-text-anchor:top" o:gfxdata="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" filled="f" stroked="f" strokeweight=".5pt">
+                <v:shape id="Zone de texte 1" o:spid="_x0000_s1131" type="#_x0000_t202" style="position:absolute;left:9521;top:17413;width:2286;height:3588;visibility:visible;mso-wrap-style:none;v-text-anchor:top" o:gfxdata="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" filled="f" stroked="f" strokeweight=".5pt">
                   <v:textbox style="mso-fit-shape-to-text:t" inset="2mm,2mm,2mm,0">
                     <w:txbxContent>
                       <w:p>
@@ -4984,7 +6302,7 @@
                     </w:txbxContent>
                   </v:textbox>
                 </v:shape>
-                <v:shape id="Zone de texte 1" o:spid="_x0000_s1107" type="#_x0000_t202" style="position:absolute;left:13642;top:17407;width:2280;height:3588;visibility:visible;mso-wrap-style:none;v-text-anchor:top" o:gfxdata="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" filled="f" stroked="f" strokeweight=".5pt">
+                <v:shape id="Zone de texte 1" o:spid="_x0000_s1132" type="#_x0000_t202" style="position:absolute;left:13642;top:17407;width:2280;height:3588;visibility:visible;mso-wrap-style:none;v-text-anchor:top" o:gfxdata="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" filled="f" stroked="f" strokeweight=".5pt">
                   <v:textbox style="mso-fit-shape-to-text:t" inset="2mm,2mm,2mm,0">
                     <w:txbxContent>
                       <w:p>
@@ -5007,7 +6325,7 @@
                     </w:txbxContent>
                   </v:textbox>
                 </v:shape>
-                <v:shape id="Zone de texte 1" o:spid="_x0000_s1108" type="#_x0000_t202" style="position:absolute;left:22151;top:17420;width:2267;height:3587;visibility:visible;mso-wrap-style:none;v-text-anchor:top" o:gfxdata="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" filled="f" stroked="f" strokeweight=".5pt">
+                <v:shape id="Zone de texte 1" o:spid="_x0000_s1133" type="#_x0000_t202" style="position:absolute;left:22151;top:17420;width:2267;height:3587;visibility:visible;mso-wrap-style:none;v-text-anchor:top" o:gfxdata="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" filled="f" stroked="f" strokeweight=".5pt">
                   <v:textbox style="mso-fit-shape-to-text:t" inset="2mm,2mm,2mm,0">
                     <w:txbxContent>
                       <w:p>
@@ -5030,20 +6348,20 @@
                     </w:txbxContent>
                   </v:textbox>
                 </v:shape>
-                <v:shape id="Graphique 160669043" o:spid="_x0000_s1109" type="#_x0000_t75" alt="Trier avec un remplissage uni" style="position:absolute;left:26511;top:15083;width:3240;height:3240;visibility:visible;mso-wrap-style:square" o:gfxdata="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">
-                  <v:imagedata r:id="rId23" o:title="Trier avec un remplissage uni"/>
-                </v:shape>
-                <v:shape id="Graphique 1" o:spid="_x0000_s1110" type="#_x0000_t75" alt="Trier avec un remplissage uni" style="position:absolute;left:25791;top:3581;width:3238;height:3238;visibility:visible;mso-wrap-style:square" o:gfxdata="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">
-                  <v:imagedata r:id="rId24" o:title="Trier avec un remplissage uni"/>
-                </v:shape>
-                <v:shape id="Connecteur droit avec flèche 2040260430" o:spid="_x0000_s1111" type="#_x0000_t33" style="position:absolute;left:29678;top:13726;width:3050;height:2904;rotation:90;visibility:visible;mso-wrap-style:square" o:connectortype="elbow" o:gfxdata="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" strokecolor="#e00" strokeweight=".5pt">
+                <v:shape id="Graphique 160669043" o:spid="_x0000_s1134" type="#_x0000_t75" alt="Trier avec un remplissage uni" style="position:absolute;left:26511;top:15083;width:3240;height:3240;visibility:visible;mso-wrap-style:square" o:gfxdata="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">
+                  <v:imagedata r:id="rId26" o:title="Trier avec un remplissage uni"/>
+                </v:shape>
+                <v:shape id="Graphique 1" o:spid="_x0000_s1135" type="#_x0000_t75" alt="Trier avec un remplissage uni" style="position:absolute;left:25791;top:3581;width:3238;height:3238;visibility:visible;mso-wrap-style:square" o:gfxdata="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">
+                  <v:imagedata r:id="rId27" o:title="Trier avec un remplissage uni"/>
+                </v:shape>
+                <v:shape id="Connecteur droit avec flèche 2040260430" o:spid="_x0000_s1136" type="#_x0000_t33" style="position:absolute;left:29678;top:13726;width:3050;height:2904;rotation:90;visibility:visible;mso-wrap-style:square" o:connectortype="elbow" o:gfxdata="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" strokecolor="#e00" strokeweight=".5pt">
                   <v:stroke endarrow="block"/>
                 </v:shape>
-                <v:rect id="Rectangle 1554703781" o:spid="_x0000_s1112" style="position:absolute;left:8258;top:14562;width:17298;height:5918;visibility:visible;mso-wrap-style:square;v-text-anchor:middle" o:gfxdata="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" filled="f" strokecolor="#030e13 [484]" strokeweight="1pt"/>
-                <v:shape id="Connecteur droit avec flèche 2040260430" o:spid="_x0000_s1113" type="#_x0000_t33" style="position:absolute;left:4711;top:6586;width:4407;height:2681;rotation:90;flip:x y;visibility:visible;mso-wrap-style:square" o:connectortype="elbow" o:gfxdata="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" strokecolor="#e00" strokeweight=".5pt">
+                <v:rect id="Rectangle 1554703781" o:spid="_x0000_s1137" style="position:absolute;left:8258;top:14562;width:17298;height:5918;visibility:visible;mso-wrap-style:square;v-text-anchor:middle" o:gfxdata="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" filled="f" strokecolor="#030e13 [484]" strokeweight="1pt"/>
+                <v:shape id="Connecteur droit avec flèche 2040260430" o:spid="_x0000_s1138" type="#_x0000_t33" style="position:absolute;left:4711;top:6586;width:4407;height:2681;rotation:90;flip:x y;visibility:visible;mso-wrap-style:square" o:connectortype="elbow" o:gfxdata="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" strokecolor="#e00" strokeweight=".5pt">
                   <v:stroke endarrow="block"/>
                 </v:shape>
-                <v:shape id="Zone de texte 1" o:spid="_x0000_s1114" type="#_x0000_t202" style="position:absolute;left:66;top:10130;width:20617;height:3590;visibility:visible;mso-wrap-style:none;v-text-anchor:top" o:gfxdata="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" filled="f" stroked="f" strokeweight=".5pt">
+                <v:shape id="Zone de texte 1" o:spid="_x0000_s1139" type="#_x0000_t202" style="position:absolute;left:66;top:10130;width:20617;height:3590;visibility:visible;mso-wrap-style:none;v-text-anchor:top" o:gfxdata="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" filled="f" stroked="f" strokeweight=".5pt">
                   <v:textbox style="mso-fit-shape-to-text:t" inset="2mm,2mm,2mm,0">
                     <w:txbxContent>
                       <w:p>
@@ -5068,7 +6386,7 @@
                     </w:txbxContent>
                   </v:textbox>
                 </v:shape>
-                <v:shape id="Connecteur droit avec flèche 2040260430" o:spid="_x0000_s1115" type="#_x0000_t33" style="position:absolute;left:5015;top:14279;width:3801;height:2684;rotation:90;flip:x;visibility:visible;mso-wrap-style:square" o:connectortype="elbow" o:gfxdata="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" strokecolor="#e00" strokeweight=".5pt">
+                <v:shape id="Connecteur droit avec flèche 2040260430" o:spid="_x0000_s1140" type="#_x0000_t33" style="position:absolute;left:5015;top:14279;width:3801;height:2684;rotation:90;flip:x;visibility:visible;mso-wrap-style:square" o:connectortype="elbow" o:gfxdata="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" strokecolor="#e00" strokeweight=".5pt">
                   <v:stroke endarrow="block"/>
                 </v:shape>
                 <w10:anchorlock/>

</xml_diff>

<commit_message>
Use verb 'edit' instead of 'setup'
</commit_message>
<xml_diff>
--- a/pictures/Layout.docx
+++ b/pictures/Layout.docx
@@ -1178,7 +1178,7 @@
         <mc:AlternateContent>
           <mc:Choice Requires="wpc">
             <w:drawing>
-              <wp:inline distT="0" distB="0" distL="0" distR="0" wp14:anchorId="626994C6" wp14:editId="14A31E1B">
+              <wp:inline distT="0" distB="0" distL="0" distR="0" wp14:anchorId="626994C6" wp14:editId="6F168E1E">
                 <wp:extent cx="3648710" cy="2335284"/>
                 <wp:effectExtent l="0" t="0" r="8890" b="8255"/>
                 <wp:docPr id="1637209326" name="Zone de dessin 1"/>
@@ -1414,7 +1414,15 @@
                                   <w:color w:val="000000"/>
                                   <w:lang w:val="en-US"/>
                                 </w:rPr>
-                                <w:t>Setting mode</w:t>
+                                <w:t>Editing</w:t>
+                              </w:r>
+                              <w:r>
+                                <w:rPr>
+                                  <w:rFonts w:eastAsia="Aptos"/>
+                                  <w:color w:val="000000"/>
+                                  <w:lang w:val="en-US"/>
+                                </w:rPr>
+                                <w:t xml:space="preserve"> mode</w:t>
                               </w:r>
                             </w:p>
                           </w:txbxContent>
@@ -1746,8 +1754,8 @@
                         <wps:cNvSpPr txBox="1"/>
                         <wps:spPr>
                           <a:xfrm>
-                            <a:off x="2130061" y="1508845"/>
-                            <a:ext cx="492615" cy="189230"/>
+                            <a:off x="2130061" y="1507088"/>
+                            <a:ext cx="380855" cy="189230"/>
                           </a:xfrm>
                           <a:prstGeom prst="rect">
                             <a:avLst/>
@@ -1775,15 +1783,7 @@
                                   <w:color w:val="EE0000"/>
                                   <w:lang w:val="en-US"/>
                                 </w:rPr>
-                                <w:t>set</w:t>
-                              </w:r>
-                              <w:r>
-                                <w:rPr>
-                                  <w:rFonts w:ascii="Aptos" w:eastAsia="Aptos" w:hAnsi="Aptos"/>
-                                  <w:color w:val="EE0000"/>
-                                  <w:lang w:val="en-US"/>
-                                </w:rPr>
-                                <w:t>up</w:t>
+                                <w:t>edit</w:t>
                               </w:r>
                             </w:p>
                           </w:txbxContent>
@@ -1800,8 +1800,8 @@
                         <wps:cNvSpPr/>
                         <wps:spPr>
                           <a:xfrm>
-                            <a:off x="1304429" y="1026653"/>
-                            <a:ext cx="1672787" cy="1161840"/>
+                            <a:off x="1304429" y="1026311"/>
+                            <a:ext cx="1672787" cy="1123179"/>
                           </a:xfrm>
                           <a:prstGeom prst="rect">
                             <a:avLst/>
@@ -1914,7 +1914,7 @@
                         <wps:spPr>
                           <a:xfrm rot="10800000">
                             <a:off x="931271" y="986411"/>
-                            <a:ext cx="373158" cy="621163"/>
+                            <a:ext cx="373158" cy="601491"/>
                           </a:xfrm>
                           <a:prstGeom prst="bentConnector2">
                             <a:avLst/>
@@ -1951,7 +1951,7 @@
                         <wps:spPr>
                           <a:xfrm rot="10800000">
                             <a:off x="331357" y="986193"/>
-                            <a:ext cx="973073" cy="621381"/>
+                            <a:ext cx="973073" cy="601709"/>
                           </a:xfrm>
                           <a:prstGeom prst="bentConnector2">
                             <a:avLst/>
@@ -2177,7 +2177,7 @@
           </mc:Choice>
           <mc:Fallback>
             <w:pict>
-              <v:group w14:anchorId="626994C6" id="_x0000_s1046" editas="canvas" style="width:287.3pt;height:183.9pt;mso-position-horizontal-relative:char;mso-position-vertical-relative:line" coordsize="36487,23348" o:gfxdata="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">
+              <v:group w14:anchorId="626994C6" id="_x0000_s1046" editas="canvas" style="width:287.3pt;height:183.9pt;mso-position-horizontal-relative:char;mso-position-vertical-relative:line" coordsize="36487,23348" o:gfxdata="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">
                 <v:shape id="_x0000_s1047" type="#_x0000_t75" style="position:absolute;width:36487;height:23348;visibility:visible;mso-wrap-style:square" filled="t" fillcolor="#d8d8d8 [2732]">
                   <v:fill o:detectmouseclick="t"/>
                   <v:path o:connecttype="none"/>
@@ -2283,7 +2283,15 @@
                             <w:color w:val="000000"/>
                             <w:lang w:val="en-US"/>
                           </w:rPr>
-                          <w:t>Setting mode</w:t>
+                          <w:t>Editing</w:t>
+                        </w:r>
+                        <w:r>
+                          <w:rPr>
+                            <w:rFonts w:eastAsia="Aptos"/>
+                            <w:color w:val="000000"/>
+                            <w:lang w:val="en-US"/>
+                          </w:rPr>
+                          <w:t xml:space="preserve"> mode</w:t>
                         </w:r>
                       </w:p>
                     </w:txbxContent>
@@ -2357,7 +2365,7 @@
                 <v:shape id="Connecteur droit avec flèche 255487044" o:spid="_x0000_s1059" type="#_x0000_t32" style="position:absolute;left:21180;top:14679;width:4;height:2995;visibility:visible;mso-wrap-style:square" o:connectortype="straight" o:gfxdata="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" strokecolor="#e00" strokeweight=".5pt">
                   <v:stroke endarrow="block" joinstyle="miter"/>
                 </v:shape>
-                <v:shape id="Zone de texte 1" o:spid="_x0000_s1060" type="#_x0000_t202" style="position:absolute;left:21300;top:15088;width:4926;height:1892;visibility:visible;mso-wrap-style:none;v-text-anchor:top" o:gfxdata="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" filled="f" stroked="f" strokeweight=".5pt">
+                <v:shape id="Zone de texte 1" o:spid="_x0000_s1060" type="#_x0000_t202" style="position:absolute;left:21300;top:15070;width:3809;height:1893;visibility:visible;mso-wrap-style:none;v-text-anchor:top" o:gfxdata="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" filled="f" stroked="f" strokeweight=".5pt">
                   <v:textbox style="mso-fit-shape-to-text:t" inset="2mm,0,2mm,0">
                     <w:txbxContent>
                       <w:p>
@@ -2376,21 +2384,13 @@
                             <w:color w:val="EE0000"/>
                             <w:lang w:val="en-US"/>
                           </w:rPr>
-                          <w:t>set</w:t>
-                        </w:r>
-                        <w:r>
-                          <w:rPr>
-                            <w:rFonts w:ascii="Aptos" w:eastAsia="Aptos" w:hAnsi="Aptos"/>
-                            <w:color w:val="EE0000"/>
-                            <w:lang w:val="en-US"/>
-                          </w:rPr>
-                          <w:t>up</w:t>
+                          <w:t>edit</w:t>
                         </w:r>
                       </w:p>
                     </w:txbxContent>
                   </v:textbox>
                 </v:shape>
-                <v:rect id="Rectangle 634282735" o:spid="_x0000_s1061" style="position:absolute;left:13044;top:10266;width:16728;height:11618;visibility:visible;mso-wrap-style:square;v-text-anchor:middle" o:gfxdata="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" filled="f" strokecolor="#e00" strokeweight="1pt">
+                <v:rect id="Rectangle 634282735" o:spid="_x0000_s1061" style="position:absolute;left:13044;top:10263;width:16728;height:11231;visibility:visible;mso-wrap-style:square;v-text-anchor:middle" o:gfxdata="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" filled="f" strokecolor="#e00" strokeweight="1pt">
                   <v:stroke dashstyle="dash"/>
                   <v:textbox>
                     <w:txbxContent>
@@ -2442,10 +2442,10 @@
                     </w:txbxContent>
                   </v:textbox>
                 </v:shape>
-                <v:shape id="Connecteur droit avec flèche 719191650" o:spid="_x0000_s1063" type="#_x0000_t33" style="position:absolute;left:9312;top:9864;width:3732;height:6211;rotation:180;visibility:visible;mso-wrap-style:square" o:connectortype="elbow" o:gfxdata="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" strokecolor="#e00" strokeweight=".5pt">
+                <v:shape id="Connecteur droit avec flèche 719191650" o:spid="_x0000_s1063" type="#_x0000_t33" style="position:absolute;left:9312;top:9864;width:3732;height:6015;rotation:180;visibility:visible;mso-wrap-style:square" o:connectortype="elbow" o:gfxdata="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" strokecolor="#e00" strokeweight=".5pt">
                   <v:stroke endarrow="block"/>
                 </v:shape>
-                <v:shape id="Connecteur droit avec flèche 719191650" o:spid="_x0000_s1064" type="#_x0000_t33" style="position:absolute;left:3313;top:9861;width:9731;height:6214;rotation:180;visibility:visible;mso-wrap-style:square" o:connectortype="elbow" o:gfxdata="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" strokecolor="#e00" strokeweight=".5pt">
+                <v:shape id="Connecteur droit avec flèche 719191650" o:spid="_x0000_s1064" type="#_x0000_t33" style="position:absolute;left:3313;top:9861;width:9731;height:6018;rotation:180;visibility:visible;mso-wrap-style:square" o:connectortype="elbow" o:gfxdata="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" strokecolor="#e00" strokeweight=".5pt">
                   <v:stroke endarrow="block"/>
                 </v:shape>
                 <v:shape id="Connecteur droit avec flèche 719191650" o:spid="_x0000_s1065" type="#_x0000_t33" style="position:absolute;left:7938;top:1668;width:1676;height:10925;rotation:90;flip:x y;visibility:visible;mso-wrap-style:square" o:connectortype="elbow" o:gfxdata="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" strokecolor="#e00" strokeweight=".5pt">

</xml_diff>

<commit_message>
Add Pijersi title in the layout
</commit_message>
<xml_diff>
--- a/pictures/Layout.docx
+++ b/pictures/Layout.docx
@@ -31,7 +31,7 @@
         <mc:AlternateContent>
           <mc:Choice Requires="wpc">
             <w:drawing>
-              <wp:inline distT="0" distB="0" distL="0" distR="0" wp14:anchorId="3269FB2F" wp14:editId="0326C4D5">
+              <wp:inline distT="0" distB="0" distL="0" distR="0" wp14:anchorId="3269FB2F" wp14:editId="31CAE34E">
                 <wp:extent cx="4145397" cy="2467664"/>
                 <wp:effectExtent l="0" t="0" r="7620" b="8890"/>
                 <wp:docPr id="331908428" name="Zone de dessin 1"/>
@@ -427,8 +427,8 @@
                         </wps:cNvCnPr>
                         <wps:spPr>
                           <a:xfrm rot="5400000" flipH="1" flipV="1">
-                            <a:off x="440042" y="636913"/>
-                            <a:ext cx="396430" cy="541740"/>
+                            <a:off x="439738" y="636608"/>
+                            <a:ext cx="397074" cy="541755"/>
                           </a:xfrm>
                           <a:prstGeom prst="bentConnector2">
                             <a:avLst/>
@@ -693,7 +693,7 @@
                         </pic:blipFill>
                         <pic:spPr>
                           <a:xfrm>
-                            <a:off x="909153" y="565755"/>
+                            <a:off x="909153" y="565120"/>
                             <a:ext cx="287655" cy="287655"/>
                           </a:xfrm>
                           <a:prstGeom prst="rect">
@@ -751,7 +751,7 @@
                         </pic:blipFill>
                         <pic:spPr>
                           <a:xfrm>
-                            <a:off x="1168876" y="563868"/>
+                            <a:off x="1168876" y="565138"/>
                             <a:ext cx="287655" cy="287655"/>
                           </a:xfrm>
                           <a:prstGeom prst="rect">
@@ -813,8 +813,8 @@
                         </wps:cNvCnPr>
                         <wps:spPr>
                           <a:xfrm rot="10800000">
-                            <a:off x="1312705" y="851523"/>
-                            <a:ext cx="1476785" cy="426752"/>
+                            <a:off x="1312705" y="852793"/>
+                            <a:ext cx="1476785" cy="425482"/>
                           </a:xfrm>
                           <a:prstGeom prst="bentConnector2">
                             <a:avLst/>
@@ -841,6 +841,67 @@
                           </a:fontRef>
                         </wps:style>
                         <wps:bodyPr/>
+                      </wps:wsp>
+                      <wps:wsp>
+                        <wps:cNvPr id="1196084458" name="Rectangle 1196084458"/>
+                        <wps:cNvSpPr/>
+                        <wps:spPr>
+                          <a:xfrm>
+                            <a:off x="1514274" y="613241"/>
+                            <a:ext cx="630408" cy="191770"/>
+                          </a:xfrm>
+                          <a:prstGeom prst="rect">
+                            <a:avLst/>
+                          </a:prstGeom>
+                          <a:noFill/>
+                          <a:ln>
+                            <a:noFill/>
+                          </a:ln>
+                        </wps:spPr>
+                        <wps:style>
+                          <a:lnRef idx="2">
+                            <a:schemeClr val="accent6"/>
+                          </a:lnRef>
+                          <a:fillRef idx="1">
+                            <a:schemeClr val="lt1"/>
+                          </a:fillRef>
+                          <a:effectRef idx="0">
+                            <a:schemeClr val="accent6"/>
+                          </a:effectRef>
+                          <a:fontRef idx="minor">
+                            <a:schemeClr val="dk1"/>
+                          </a:fontRef>
+                        </wps:style>
+                        <wps:txbx>
+                          <w:txbxContent>
+                            <w:p>
+                              <w:pPr>
+                                <w:spacing w:after="0" w:line="252" w:lineRule="auto"/>
+                                <w:jc w:val="center"/>
+                                <w:rPr>
+                                  <w:rFonts w:eastAsia="Aptos"/>
+                                  <w:color w:val="FFFFFF" w:themeColor="background1"/>
+                                  <w:lang w:val="en-US"/>
+                                  <w14:ligatures w14:val="none"/>
+                                </w:rPr>
+                              </w:pPr>
+                              <w:r>
+                                <w:rPr>
+                                  <w:rFonts w:eastAsia="Aptos"/>
+                                  <w:color w:val="FFFFFF" w:themeColor="background1"/>
+                                  <w:lang w:val="en-US"/>
+                                </w:rPr>
+                                <w:t>Pijersi</w:t>
+                              </w:r>
+                            </w:p>
+                          </w:txbxContent>
+                        </wps:txbx>
+                        <wps:bodyPr rot="0" spcFirstLastPara="0" vert="horz" wrap="square" lIns="0" tIns="0" rIns="0" bIns="0" numCol="1" spcCol="0" rtlCol="0" fromWordArt="0" anchor="ctr" anchorCtr="0" forceAA="0" compatLnSpc="1">
+                          <a:prstTxWarp prst="textNoShape">
+                            <a:avLst/>
+                          </a:prstTxWarp>
+                          <a:spAutoFit/>
+                        </wps:bodyPr>
                       </wps:wsp>
                     </wpc:wpc>
                   </a:graphicData>
@@ -850,7 +911,7 @@
           </mc:Choice>
           <mc:Fallback>
             <w:pict>
-              <v:group w14:anchorId="3269FB2F" id="Zone de dessin 1" o:spid="_x0000_s1026" editas="canvas" style="width:326.4pt;height:194.3pt;mso-position-horizontal-relative:char;mso-position-vertical-relative:line" coordsize="41452,24676" o:gfxdata="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">
+              <v:group w14:anchorId="3269FB2F" id="Zone de dessin 1" o:spid="_x0000_s1026" editas="canvas" style="width:326.4pt;height:194.3pt;mso-position-horizontal-relative:char;mso-position-vertical-relative:line" coordsize="41452,24676" o:gfxdata="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">
                 <v:shapetype id="_x0000_t75" coordsize="21600,21600" o:spt="75" o:preferrelative="t" path="m@4@5l@4@11@9@11@9@5xe" filled="f" stroked="f">
                   <v:stroke joinstyle="miter"/>
                   <v:formulas>
@@ -1024,7 +1085,7 @@
                 <v:shape id="Connecteur droit avec flèche 2040260430" o:spid="_x0000_s1034" type="#_x0000_t33" style="position:absolute;left:4030;top:12607;width:4710;height:5423;rotation:90;flip:x;visibility:visible;mso-wrap-style:square" o:connectortype="elbow" o:gfxdata="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" strokecolor="#e00" strokeweight=".5pt">
                   <v:stroke endarrow="block"/>
                 </v:shape>
-                <v:shape id="Connecteur droit avec flèche 2040260430" o:spid="_x0000_s1035" type="#_x0000_t33" style="position:absolute;left:4400;top:6368;width:3964;height:5418;rotation:90;flip:x y;visibility:visible;mso-wrap-style:square" o:connectortype="elbow" o:gfxdata="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" strokecolor="#e00" strokeweight=".5pt">
+                <v:shape id="Connecteur droit avec flèche 2040260430" o:spid="_x0000_s1035" type="#_x0000_t33" style="position:absolute;left:4396;top:6366;width:3971;height:5418;rotation:90;flip:x y;visibility:visible;mso-wrap-style:square" o:connectortype="elbow" o:gfxdata="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" strokecolor="#e00" strokeweight=".5pt">
                   <v:stroke endarrow="block"/>
                 </v:shape>
                 <v:shape id="Zone de texte 1" o:spid="_x0000_s1036" type="#_x0000_t202" style="position:absolute;left:27893;top:15958;width:5225;height:3615;visibility:visible;mso-wrap-style:none;v-text-anchor:top" o:gfxdata="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" filled="f" stroked="f" strokeweight=".5pt">
@@ -1111,13 +1172,13 @@
                 <v:shape id="Graphique 228779279" o:spid="_x0000_s1040" type="#_x0000_t75" alt="Icône de menu d'hamburger avec un remplissage uni" style="position:absolute;left:22455;top:5638;width:2898;height:2898;visibility:visible;mso-wrap-style:square" o:gfxdata="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">
                   <v:imagedata r:id="rId13" o:title="Icône de menu d'hamburger avec un remplissage uni"/>
                 </v:shape>
-                <v:shape id="Graphique 70" o:spid="_x0000_s1041" type="#_x0000_t75" alt="Chronomètre 75% avec un remplissage uni" style="position:absolute;left:9091;top:5657;width:2877;height:2877;visibility:visible;mso-wrap-style:square" o:gfxdata="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">
+                <v:shape id="Graphique 70" o:spid="_x0000_s1041" type="#_x0000_t75" alt="Chronomètre 75% avec un remplissage uni" style="position:absolute;left:9091;top:5651;width:2877;height:2876;visibility:visible;mso-wrap-style:square" o:gfxdata="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">
                   <v:imagedata r:id="rId14" o:title="Chronomètre 75% avec un remplissage uni"/>
                 </v:shape>
                 <v:shape id="Graphique 70" o:spid="_x0000_s1042" type="#_x0000_t75" alt="Chronomètre 75% avec un remplissage uni" style="position:absolute;left:9096;top:16239;width:2871;height:2870;visibility:visible;mso-wrap-style:square" o:gfxdata="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">
                   <v:imagedata r:id="rId15" o:title="Chronomètre 75% avec un remplissage uni"/>
                 </v:shape>
-                <v:shape id="Graphique 1" o:spid="_x0000_s1043" type="#_x0000_t75" alt="Chronomètre avec un remplissage uni" style="position:absolute;left:11688;top:5638;width:2877;height:2877;visibility:visible;mso-wrap-style:square" o:gfxdata="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">
+                <v:shape id="Graphique 1" o:spid="_x0000_s1043" type="#_x0000_t75" alt="Chronomètre avec un remplissage uni" style="position:absolute;left:11688;top:5651;width:2877;height:2876;visibility:visible;mso-wrap-style:square" o:gfxdata="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">
                   <v:imagedata r:id="rId16" o:title="Chronomètre avec un remplissage uni"/>
                 </v:shape>
                 <v:shape id="Zone de texte 1" o:spid="_x0000_s1044" type="#_x0000_t202" style="position:absolute;left:27894;top:10981;width:9010;height:3603;visibility:visible;mso-wrap-style:none;v-text-anchor:top" o:gfxdata="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" filled="f" stroked="f" strokeweight=".5pt">
@@ -1145,9 +1206,35 @@
                     </w:txbxContent>
                   </v:textbox>
                 </v:shape>
-                <v:shape id="Connecteur droit avec flèche 2040260430" o:spid="_x0000_s1045" type="#_x0000_t33" style="position:absolute;left:13127;top:8515;width:14767;height:4267;rotation:180;visibility:visible;mso-wrap-style:square" o:connectortype="elbow" o:gfxdata="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" strokecolor="#e00" strokeweight=".5pt">
+                <v:shape id="Connecteur droit avec flèche 2040260430" o:spid="_x0000_s1045" type="#_x0000_t33" style="position:absolute;left:13127;top:8527;width:14767;height:4255;rotation:180;visibility:visible;mso-wrap-style:square" o:connectortype="elbow" o:gfxdata="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" strokecolor="#e00" strokeweight=".5pt">
                   <v:stroke endarrow="block"/>
                 </v:shape>
+                <v:rect id="Rectangle 1196084458" o:spid="_x0000_s1046" style="position:absolute;left:15142;top:6132;width:6304;height:1918;visibility:visible;mso-wrap-style:square;v-text-anchor:middle" o:gfxdata="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" filled="f" stroked="f" strokeweight="1pt">
+                  <v:textbox style="mso-fit-shape-to-text:t" inset="0,0,0,0">
+                    <w:txbxContent>
+                      <w:p>
+                        <w:pPr>
+                          <w:spacing w:after="0" w:line="252" w:lineRule="auto"/>
+                          <w:jc w:val="center"/>
+                          <w:rPr>
+                            <w:rFonts w:eastAsia="Aptos"/>
+                            <w:color w:val="FFFFFF" w:themeColor="background1"/>
+                            <w:lang w:val="en-US"/>
+                            <w14:ligatures w14:val="none"/>
+                          </w:rPr>
+                        </w:pPr>
+                        <w:r>
+                          <w:rPr>
+                            <w:rFonts w:eastAsia="Aptos"/>
+                            <w:color w:val="FFFFFF" w:themeColor="background1"/>
+                            <w:lang w:val="en-US"/>
+                          </w:rPr>
+                          <w:t>Pijersi</w:t>
+                        </w:r>
+                      </w:p>
+                    </w:txbxContent>
+                  </v:textbox>
+                </v:rect>
                 <w10:anchorlock/>
               </v:group>
             </w:pict>
@@ -2177,12 +2264,12 @@
           </mc:Choice>
           <mc:Fallback>
             <w:pict>
-              <v:group w14:anchorId="626994C6" id="_x0000_s1046" editas="canvas" style="width:287.3pt;height:183.9pt;mso-position-horizontal-relative:char;mso-position-vertical-relative:line" coordsize="36487,23348" o:gfxdata="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">
-                <v:shape id="_x0000_s1047" type="#_x0000_t75" style="position:absolute;width:36487;height:23348;visibility:visible;mso-wrap-style:square" filled="t" fillcolor="#d8d8d8 [2732]">
+              <v:group w14:anchorId="626994C6" id="_x0000_s1047" editas="canvas" style="width:287.3pt;height:183.9pt;mso-position-horizontal-relative:char;mso-position-vertical-relative:line" coordsize="36487,23348" o:gfxdata="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">
+                <v:shape id="_x0000_s1048" type="#_x0000_t75" style="position:absolute;width:36487;height:23348;visibility:visible;mso-wrap-style:square" filled="t" fillcolor="#d8d8d8 [2732]">
                   <v:fill o:detectmouseclick="t"/>
                   <v:path o:connecttype="none"/>
                 </v:shape>
-                <v:rect id="Rectangle 1031666182" o:spid="_x0000_s1048" style="position:absolute;left:14238;top:4899;width:13885;height:2788;visibility:visible;mso-wrap-style:square;v-text-anchor:middle" o:gfxdata="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" fillcolor="white [3201]" stroked="f" strokeweight="1pt">
+                <v:rect id="Rectangle 1031666182" o:spid="_x0000_s1049" style="position:absolute;left:14238;top:4899;width:13885;height:2788;visibility:visible;mso-wrap-style:square;v-text-anchor:middle" o:gfxdata="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" fillcolor="white [3201]" stroked="f" strokeweight="1pt">
                   <v:textbox>
                     <w:txbxContent>
                       <w:p>
@@ -2208,7 +2295,7 @@
                     </w:txbxContent>
                   </v:textbox>
                 </v:rect>
-                <v:shape id="Zone de texte 1022911484" o:spid="_x0000_s1049" type="#_x0000_t202" style="position:absolute;left:21184;top:7949;width:7707;height:1905;visibility:visible;mso-wrap-style:none;v-text-anchor:top" o:gfxdata="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" filled="f" stroked="f" strokeweight=".5pt">
+                <v:shape id="Zone de texte 1022911484" o:spid="_x0000_s1050" type="#_x0000_t202" style="position:absolute;left:21184;top:7949;width:7707;height:1905;visibility:visible;mso-wrap-style:none;v-text-anchor:top" o:gfxdata="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" filled="f" stroked="f" strokeweight=".5pt">
                   <v:textbox style="mso-fit-shape-to-text:t" inset="2mm,0,2mm,0">
                     <w:txbxContent>
                       <w:p>
@@ -2237,7 +2324,7 @@
                     </w:txbxContent>
                   </v:textbox>
                 </v:shape>
-                <v:rect id="Rectangle 1313257352" o:spid="_x0000_s1050" style="position:absolute;left:14193;top:11897;width:13975;height:2782;visibility:visible;mso-wrap-style:square;v-text-anchor:middle" o:gfxdata="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" fillcolor="white [3201]" stroked="f" strokeweight="1pt">
+                <v:rect id="Rectangle 1313257352" o:spid="_x0000_s1051" style="position:absolute;left:14193;top:11897;width:13975;height:2782;visibility:visible;mso-wrap-style:square;v-text-anchor:middle" o:gfxdata="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" fillcolor="white [3201]" stroked="f" strokeweight="1pt">
                   <v:textbox>
                     <w:txbxContent>
                       <w:p>
@@ -2263,7 +2350,7 @@
                     </w:txbxContent>
                   </v:textbox>
                 </v:rect>
-                <v:rect id="Rectangle 1500567871" o:spid="_x0000_s1051" style="position:absolute;left:14219;top:17674;width:13929;height:2775;visibility:visible;mso-wrap-style:square;v-text-anchor:middle" o:gfxdata="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" fillcolor="white [3201]" stroked="f" strokeweight="1pt">
+                <v:rect id="Rectangle 1500567871" o:spid="_x0000_s1052" style="position:absolute;left:14219;top:17674;width:13929;height:2775;visibility:visible;mso-wrap-style:square;v-text-anchor:middle" o:gfxdata="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" fillcolor="white [3201]" stroked="f" strokeweight="1pt">
                   <v:textbox>
                     <w:txbxContent>
                       <w:p>
@@ -2297,19 +2384,19 @@
                     </w:txbxContent>
                   </v:textbox>
                 </v:rect>
-                <v:oval id="Ellipse 895518164" o:spid="_x0000_s1052" style="position:absolute;left:20030;top:910;width:2160;height:2160;visibility:visible;mso-wrap-style:square;v-text-anchor:middle" o:gfxdata="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" fillcolor="black [3200]" stroked="f" strokeweight="1pt">
+                <v:oval id="Ellipse 895518164" o:spid="_x0000_s1053" style="position:absolute;left:20030;top:910;width:2160;height:2160;visibility:visible;mso-wrap-style:square;v-text-anchor:middle" o:gfxdata="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" fillcolor="black [3200]" stroked="f" strokeweight="1pt">
                   <v:stroke joinstyle="miter"/>
                 </v:oval>
-                <v:shape id="Connecteur droit avec flèche 2040260430" o:spid="_x0000_s1053" type="#_x0000_t32" style="position:absolute;left:21110;top:3070;width:71;height:1829;visibility:visible;mso-wrap-style:square" o:connectortype="straight" o:gfxdata="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" strokecolor="#e00" strokeweight=".5pt">
+                <v:shape id="Connecteur droit avec flèche 2040260430" o:spid="_x0000_s1054" type="#_x0000_t32" style="position:absolute;left:21110;top:3070;width:71;height:1829;visibility:visible;mso-wrap-style:square" o:connectortype="straight" o:gfxdata="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" strokecolor="#e00" strokeweight=".5pt">
                   <v:stroke endarrow="block" joinstyle="miter"/>
                 </v:shape>
-                <v:shape id="Connecteur droit avec flèche 1746403898" o:spid="_x0000_s1054" type="#_x0000_t32" style="position:absolute;left:21180;top:7687;width:1;height:4210;flip:x;visibility:visible;mso-wrap-style:square" o:connectortype="straight" o:gfxdata="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" strokecolor="#e00" strokeweight=".5pt">
+                <v:shape id="Connecteur droit avec flèche 1746403898" o:spid="_x0000_s1055" type="#_x0000_t32" style="position:absolute;left:21180;top:7687;width:1;height:4210;flip:x;visibility:visible;mso-wrap-style:square" o:connectortype="straight" o:gfxdata="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" strokecolor="#e00" strokeweight=".5pt">
                   <v:stroke endarrow="block" joinstyle="miter"/>
                 </v:shape>
-                <v:shape id="Connecteur droit avec flèche 719191650" o:spid="_x0000_s1055" type="#_x0000_t33" style="position:absolute;left:28123;top:6292;width:4016;height:1676;visibility:visible;mso-wrap-style:square" o:connectortype="elbow" o:gfxdata="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" strokecolor="#e00" strokeweight=".5pt">
+                <v:shape id="Connecteur droit avec flèche 719191650" o:spid="_x0000_s1056" type="#_x0000_t33" style="position:absolute;left:28123;top:6292;width:4016;height:1676;visibility:visible;mso-wrap-style:square" o:connectortype="elbow" o:gfxdata="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" strokecolor="#e00" strokeweight=".5pt">
                   <v:stroke endarrow="block"/>
                 </v:shape>
-                <v:shape id="Zone de texte 1" o:spid="_x0000_s1056" type="#_x0000_t202" style="position:absolute;left:30050;top:7969;width:4177;height:1892;visibility:visible;mso-wrap-style:none;v-text-anchor:top" o:gfxdata="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" filled="f" stroked="f" strokeweight=".5pt">
+                <v:shape id="Zone de texte 1" o:spid="_x0000_s1057" type="#_x0000_t202" style="position:absolute;left:30050;top:7969;width:4177;height:1892;visibility:visible;mso-wrap-style:none;v-text-anchor:top" o:gfxdata="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" filled="f" stroked="f" strokeweight=".5pt">
                   <v:textbox style="mso-fit-shape-to-text:t" inset="2mm,0,2mm,0">
                     <w:txbxContent>
                       <w:p>
@@ -2334,10 +2421,10 @@
                     </w:txbxContent>
                   </v:textbox>
                 </v:shape>
-                <v:shape id="Connecteur droit avec flèche 719191650" o:spid="_x0000_s1057" type="#_x0000_t33" style="position:absolute;left:10936;top:4669;width:1678;height:4926;rotation:90;flip:x y;visibility:visible;mso-wrap-style:square" o:connectortype="elbow" o:gfxdata="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" strokecolor="#e00" strokeweight=".5pt">
+                <v:shape id="Connecteur droit avec flèche 719191650" o:spid="_x0000_s1058" type="#_x0000_t33" style="position:absolute;left:10936;top:4669;width:1678;height:4926;rotation:90;flip:x y;visibility:visible;mso-wrap-style:square" o:connectortype="elbow" o:gfxdata="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" strokecolor="#e00" strokeweight=".5pt">
                   <v:stroke endarrow="block"/>
                 </v:shape>
-                <v:shape id="Zone de texte 1" o:spid="_x0000_s1058" type="#_x0000_t202" style="position:absolute;left:7303;top:7971;width:4018;height:1893;visibility:visible;mso-wrap-style:none;v-text-anchor:top" o:gfxdata="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" filled="f" stroked="f" strokeweight=".5pt">
+                <v:shape id="Zone de texte 1" o:spid="_x0000_s1059" type="#_x0000_t202" style="position:absolute;left:7303;top:7971;width:4018;height:1893;visibility:visible;mso-wrap-style:none;v-text-anchor:top" o:gfxdata="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" filled="f" stroked="f" strokeweight=".5pt">
                   <v:textbox style="mso-fit-shape-to-text:t" inset="2mm,0,2mm,0">
                     <w:txbxContent>
                       <w:p>
@@ -2362,10 +2449,10 @@
                     </w:txbxContent>
                   </v:textbox>
                 </v:shape>
-                <v:shape id="Connecteur droit avec flèche 255487044" o:spid="_x0000_s1059" type="#_x0000_t32" style="position:absolute;left:21180;top:14679;width:4;height:2995;visibility:visible;mso-wrap-style:square" o:connectortype="straight" o:gfxdata="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" strokecolor="#e00" strokeweight=".5pt">
+                <v:shape id="Connecteur droit avec flèche 255487044" o:spid="_x0000_s1060" type="#_x0000_t32" style="position:absolute;left:21180;top:14679;width:4;height:2995;visibility:visible;mso-wrap-style:square" o:connectortype="straight" o:gfxdata="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" strokecolor="#e00" strokeweight=".5pt">
                   <v:stroke endarrow="block" joinstyle="miter"/>
                 </v:shape>
-                <v:shape id="Zone de texte 1" o:spid="_x0000_s1060" type="#_x0000_t202" style="position:absolute;left:21300;top:15070;width:3809;height:1893;visibility:visible;mso-wrap-style:none;v-text-anchor:top" o:gfxdata="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" filled="f" stroked="f" strokeweight=".5pt">
+                <v:shape id="Zone de texte 1" o:spid="_x0000_s1061" type="#_x0000_t202" style="position:absolute;left:21300;top:15070;width:3809;height:1893;visibility:visible;mso-wrap-style:none;v-text-anchor:top" o:gfxdata="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" filled="f" stroked="f" strokeweight=".5pt">
                   <v:textbox style="mso-fit-shape-to-text:t" inset="2mm,0,2mm,0">
                     <w:txbxContent>
                       <w:p>
@@ -2390,7 +2477,7 @@
                     </w:txbxContent>
                   </v:textbox>
                 </v:shape>
-                <v:rect id="Rectangle 634282735" o:spid="_x0000_s1061" style="position:absolute;left:13044;top:10263;width:16728;height:11231;visibility:visible;mso-wrap-style:square;v-text-anchor:middle" o:gfxdata="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" filled="f" strokecolor="#e00" strokeweight="1pt">
+                <v:rect id="Rectangle 634282735" o:spid="_x0000_s1062" style="position:absolute;left:13044;top:10263;width:16728;height:11231;visibility:visible;mso-wrap-style:square;v-text-anchor:middle" o:gfxdata="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" filled="f" strokecolor="#e00" strokeweight="1pt">
                   <v:stroke dashstyle="dash"/>
                   <v:textbox>
                     <w:txbxContent>
@@ -2417,7 +2504,7 @@
                     </w:txbxContent>
                   </v:textbox>
                 </v:rect>
-                <v:shape id="Zone de texte 1" o:spid="_x0000_s1062" type="#_x0000_t202" style="position:absolute;left:282;top:7969;width:6062;height:1892;visibility:visible;mso-wrap-style:none;v-text-anchor:top" o:gfxdata="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" filled="f" stroked="f" strokeweight=".5pt">
+                <v:shape id="Zone de texte 1" o:spid="_x0000_s1063" type="#_x0000_t202" style="position:absolute;left:282;top:7969;width:6062;height:1892;visibility:visible;mso-wrap-style:none;v-text-anchor:top" o:gfxdata="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" filled="f" stroked="f" strokeweight=".5pt">
                   <v:textbox style="mso-fit-shape-to-text:t" inset="2mm,0,2mm,0">
                     <w:txbxContent>
                       <w:p>
@@ -2442,28 +2529,28 @@
                     </w:txbxContent>
                   </v:textbox>
                 </v:shape>
-                <v:shape id="Connecteur droit avec flèche 719191650" o:spid="_x0000_s1063" type="#_x0000_t33" style="position:absolute;left:9312;top:9864;width:3732;height:6015;rotation:180;visibility:visible;mso-wrap-style:square" o:connectortype="elbow" o:gfxdata="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" strokecolor="#e00" strokeweight=".5pt">
+                <v:shape id="Connecteur droit avec flèche 719191650" o:spid="_x0000_s1064" type="#_x0000_t33" style="position:absolute;left:9312;top:9864;width:3732;height:6015;rotation:180;visibility:visible;mso-wrap-style:square" o:connectortype="elbow" o:gfxdata="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" strokecolor="#e00" strokeweight=".5pt">
                   <v:stroke endarrow="block"/>
                 </v:shape>
-                <v:shape id="Connecteur droit avec flèche 719191650" o:spid="_x0000_s1064" type="#_x0000_t33" style="position:absolute;left:3313;top:9861;width:9731;height:6018;rotation:180;visibility:visible;mso-wrap-style:square" o:connectortype="elbow" o:gfxdata="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" strokecolor="#e00" strokeweight=".5pt">
+                <v:shape id="Connecteur droit avec flèche 719191650" o:spid="_x0000_s1065" type="#_x0000_t33" style="position:absolute;left:3313;top:9861;width:9731;height:6018;rotation:180;visibility:visible;mso-wrap-style:square" o:connectortype="elbow" o:gfxdata="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" strokecolor="#e00" strokeweight=".5pt">
                   <v:stroke endarrow="block"/>
                 </v:shape>
-                <v:shape id="Connecteur droit avec flèche 719191650" o:spid="_x0000_s1065" type="#_x0000_t33" style="position:absolute;left:7938;top:1668;width:1676;height:10925;rotation:90;flip:x y;visibility:visible;mso-wrap-style:square" o:connectortype="elbow" o:gfxdata="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" strokecolor="#e00" strokeweight=".5pt">
+                <v:shape id="Connecteur droit avec flèche 719191650" o:spid="_x0000_s1066" type="#_x0000_t33" style="position:absolute;left:7938;top:1668;width:1676;height:10925;rotation:90;flip:x y;visibility:visible;mso-wrap-style:square" o:connectortype="elbow" o:gfxdata="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" strokecolor="#e00" strokeweight=".5pt">
                   <v:stroke endarrow="block"/>
                 </v:shape>
-                <v:shape id="Graphique 941941380" o:spid="_x0000_s1066" type="#_x0000_t75" alt="Utilisateur contour" style="position:absolute;left:33420;top:7752;width:2332;height:2332;visibility:visible;mso-wrap-style:square" o:gfxdata="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">
+                <v:shape id="Graphique 941941380" o:spid="_x0000_s1067" type="#_x0000_t75" alt="Utilisateur contour" style="position:absolute;left:33420;top:7752;width:2332;height:2332;visibility:visible;mso-wrap-style:square" o:gfxdata="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">
                   <v:imagedata r:id="rId19" o:title="Utilisateur contour"/>
                 </v:shape>
-                <v:shape id="Graphique 1" o:spid="_x0000_s1067" type="#_x0000_t75" alt="Utilisateur contour" style="position:absolute;left:10303;top:7746;width:2331;height:2331;visibility:visible;mso-wrap-style:square" o:gfxdata="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">
+                <v:shape id="Graphique 1" o:spid="_x0000_s1068" type="#_x0000_t75" alt="Utilisateur contour" style="position:absolute;left:10303;top:7746;width:2331;height:2331;visibility:visible;mso-wrap-style:square" o:gfxdata="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">
                   <v:imagedata r:id="rId19" o:title="Utilisateur contour"/>
                 </v:shape>
-                <v:shape id="Graphique 1" o:spid="_x0000_s1068" type="#_x0000_t75" alt="Utilisateur contour" style="position:absolute;left:5266;top:7748;width:2331;height:2331;visibility:visible;mso-wrap-style:square" o:gfxdata="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">
+                <v:shape id="Graphique 1" o:spid="_x0000_s1069" type="#_x0000_t75" alt="Utilisateur contour" style="position:absolute;left:5266;top:7748;width:2331;height:2331;visibility:visible;mso-wrap-style:square" o:gfxdata="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">
                   <v:imagedata r:id="rId19" o:title="Utilisateur contour"/>
                 </v:shape>
-                <v:shape id="Graphique 1" o:spid="_x0000_s1069" type="#_x0000_t75" alt="Utilisateur contour" style="position:absolute;left:25322;top:14887;width:2330;height:2331;visibility:visible;mso-wrap-style:square" o:gfxdata="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">
+                <v:shape id="Graphique 1" o:spid="_x0000_s1070" type="#_x0000_t75" alt="Utilisateur contour" style="position:absolute;left:25322;top:14887;width:2330;height:2331;visibility:visible;mso-wrap-style:square" o:gfxdata="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">
                   <v:imagedata r:id="rId19" o:title="Utilisateur contour"/>
                 </v:shape>
-                <v:shape id="Connecteur droit avec flèche 719191650" o:spid="_x0000_s1070" type="#_x0000_t33" style="position:absolute;left:28441;top:9587;width:3426;height:3971;rotation:90;visibility:visible;mso-wrap-style:square" o:connectortype="elbow" o:gfxdata="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" strokecolor="#e00" strokeweight=".5pt">
+                <v:shape id="Connecteur droit avec flèche 719191650" o:spid="_x0000_s1071" type="#_x0000_t33" style="position:absolute;left:28441;top:9587;width:3426;height:3971;rotation:90;visibility:visible;mso-wrap-style:square" o:connectortype="elbow" o:gfxdata="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" strokecolor="#e00" strokeweight=".5pt">
                   <v:stroke endarrow="block"/>
                 </v:shape>
                 <w10:anchorlock/>
@@ -2624,12 +2711,12 @@
           </mc:Choice>
           <mc:Fallback>
             <w:pict>
-              <v:group w14:anchorId="70ADEEA7" id="Zone de dessin 67" o:spid="_x0000_s1071" editas="canvas" style="width:158.95pt;height:134.6pt;mso-position-horizontal-relative:char;mso-position-vertical-relative:line" coordsize="20186,17094" o:gfxdata="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">
-                <v:shape id="_x0000_s1072" type="#_x0000_t75" style="position:absolute;width:20186;height:17094;visibility:visible;mso-wrap-style:square" filled="t" fillcolor="#d8d8d8 [2732]">
+              <v:group w14:anchorId="70ADEEA7" id="Zone de dessin 67" o:spid="_x0000_s1072" editas="canvas" style="width:158.95pt;height:134.6pt;mso-position-horizontal-relative:char;mso-position-vertical-relative:line" coordsize="20186,17094" o:gfxdata="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">
+                <v:shape id="_x0000_s1073" type="#_x0000_t75" style="position:absolute;width:20186;height:17094;visibility:visible;mso-wrap-style:square" filled="t" fillcolor="#d8d8d8 [2732]">
                   <v:fill o:detectmouseclick="t"/>
                   <v:path o:connecttype="none"/>
                 </v:shape>
-                <v:rect id="Rectangle 1252159338" o:spid="_x0000_s1073" style="position:absolute;left:1562;top:1443;width:17393;height:14307;visibility:visible;mso-wrap-style:square;v-text-anchor:middle" o:gfxdata="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" fillcolor="#156082 [3204]" stroked="f" strokeweight="1pt">
+                <v:rect id="Rectangle 1252159338" o:spid="_x0000_s1074" style="position:absolute;left:1562;top:1443;width:17393;height:14307;visibility:visible;mso-wrap-style:square;v-text-anchor:middle" o:gfxdata="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" fillcolor="#156082 [3204]" stroked="f" strokeweight="1pt">
                   <v:textbox>
                     <w:txbxContent>
                       <w:p>
@@ -2653,7 +2740,7 @@
                     </w:txbxContent>
                   </v:textbox>
                 </v:rect>
-                <v:shape id="Image 122518338" o:spid="_x0000_s1074" type="#_x0000_t75" style="position:absolute;left:15405;top:2137;width:2573;height:2572;visibility:visible;mso-wrap-style:square" o:gfxdata="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" stroked="t" strokecolor="black [3213]">
+                <v:shape id="Image 122518338" o:spid="_x0000_s1075" type="#_x0000_t75" style="position:absolute;left:15405;top:2137;width:2573;height:2572;visibility:visible;mso-wrap-style:square" o:gfxdata="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" stroked="t" strokecolor="black [3213]">
                   <v:imagedata r:id="rId21" o:title=""/>
                   <v:path arrowok="t"/>
                 </v:shape>
@@ -3682,12 +3769,12 @@
           </mc:Choice>
           <mc:Fallback>
             <w:pict>
-              <v:group w14:anchorId="78669B2D" id="_x0000_s1075" editas="canvas" style="width:232.35pt;height:166.4pt;mso-position-horizontal-relative:char;mso-position-vertical-relative:line" coordsize="29508,21132" o:gfxdata="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">
-                <v:shape id="_x0000_s1076" type="#_x0000_t75" style="position:absolute;width:29508;height:21132;visibility:visible;mso-wrap-style:square" filled="t" fillcolor="#d8d8d8 [2732]">
+              <v:group w14:anchorId="78669B2D" id="_x0000_s1076" editas="canvas" style="width:232.35pt;height:166.4pt;mso-position-horizontal-relative:char;mso-position-vertical-relative:line" coordsize="29508,21132" o:gfxdata="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">
+                <v:shape id="_x0000_s1077" type="#_x0000_t75" style="position:absolute;width:29508;height:21132;visibility:visible;mso-wrap-style:square" filled="t" fillcolor="#d8d8d8 [2732]">
                   <v:fill o:detectmouseclick="t"/>
                   <v:path o:connecttype="none"/>
                 </v:shape>
-                <v:rect id="Rectangle 461753420" o:spid="_x0000_s1077" style="position:absolute;left:1372;top:1918;width:17479;height:5860;visibility:visible;mso-wrap-style:square;v-text-anchor:middle" o:gfxdata="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" fillcolor="#d8d8d8 [2732]" strokecolor="#e00" strokeweight="1pt">
+                <v:rect id="Rectangle 461753420" o:spid="_x0000_s1078" style="position:absolute;left:1372;top:1918;width:17479;height:5860;visibility:visible;mso-wrap-style:square;v-text-anchor:middle" o:gfxdata="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" fillcolor="#d8d8d8 [2732]" strokecolor="#e00" strokeweight="1pt">
                   <v:stroke dashstyle="dash"/>
                   <v:textbox>
                     <w:txbxContent>
@@ -3725,15 +3812,15 @@
                   </v:handles>
                   <o:complex v:ext="view"/>
                 </v:shapetype>
-                <v:shape id="Rectangle : en biseau 1075150492" o:spid="_x0000_s1078" type="#_x0000_t84" style="position:absolute;left:2574;top:2998;width:2520;height:2520;visibility:visible;mso-wrap-style:square;v-text-anchor:middle" o:gfxdata="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" fillcolor="white [3212]" strokecolor="black [3213]" strokeweight="1pt"/>
-                <v:shape id="Cadre 315972815" o:spid="_x0000_s1079" style="position:absolute;left:6696;top:2998;width:2520;height:2520;visibility:visible;mso-wrap-style:square;v-text-anchor:middle" coordsize="252000,252000" o:gfxdata="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" path="m,l252000,r,252000l,252000,,xm31500,31500r,189000l220500,220500r,-189000l31500,31500xe" fillcolor="white [3212]" strokecolor="black [3213]" strokeweight="1pt">
+                <v:shape id="Rectangle : en biseau 1075150492" o:spid="_x0000_s1079" type="#_x0000_t84" style="position:absolute;left:2574;top:2998;width:2520;height:2520;visibility:visible;mso-wrap-style:square;v-text-anchor:middle" o:gfxdata="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" fillcolor="white [3212]" strokecolor="black [3213]" strokeweight="1pt"/>
+                <v:shape id="Cadre 315972815" o:spid="_x0000_s1080" style="position:absolute;left:6696;top:2998;width:2520;height:2520;visibility:visible;mso-wrap-style:square;v-text-anchor:middle" coordsize="252000,252000" o:gfxdata="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" path="m,l252000,r,252000l,252000,,xm31500,31500r,189000l220500,220500r,-189000l31500,31500xe" fillcolor="white [3212]" strokecolor="black [3213]" strokeweight="1pt">
                   <v:stroke joinstyle="miter"/>
                   <v:path arrowok="t" o:connecttype="custom" o:connectlocs="0,0;252000,0;252000,252000;0,252000;0,0;31500,31500;31500,220500;220500,220500;220500,31500;31500,31500" o:connectangles="0,0,0,0,0,0,0,0,0,0"/>
                 </v:shape>
                 <v:shapetype id="_x0000_t123" coordsize="21600,21600" o:spt="123" path="m10800,qx,10800,10800,21600,21600,10800,10800,xem3163,3163nfl18437,18437em3163,18437nfl18437,3163e">
                   <v:path o:extrusionok="f" gradientshapeok="t" o:connecttype="custom" o:connectlocs="10800,0;3163,3163;0,10800;3163,18437;10800,21600;18437,18437;21600,10800;18437,3163" textboxrect="3163,3163,18437,18437"/>
                 </v:shapetype>
-                <v:shape id="Organigramme : Jonction de sommaire 1475291861" o:spid="_x0000_s1080" type="#_x0000_t123" style="position:absolute;left:10907;top:2998;width:2520;height:2520;visibility:visible;mso-wrap-style:square;v-text-anchor:middle" o:gfxdata="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" fillcolor="white [3212]" strokecolor="black [3213]" strokeweight="1pt">
+                <v:shape id="Organigramme : Jonction de sommaire 1475291861" o:spid="_x0000_s1081" type="#_x0000_t123" style="position:absolute;left:10907;top:2998;width:2520;height:2520;visibility:visible;mso-wrap-style:square;v-text-anchor:middle" o:gfxdata="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" fillcolor="white [3212]" strokecolor="black [3213]" strokeweight="1pt">
                   <v:stroke joinstyle="miter"/>
                 </v:shape>
                 <v:shapetype id="_x0000_t23" coordsize="21600,21600" o:spt="23" adj="5400" path="m,10800qy10800,,21600,10800,10800,21600,,10800xm@0,10800qy10800@2@1,10800,10800@0@0,10800xe">
@@ -3750,10 +3837,10 @@
                     <v:h position="#0,center" xrange="0,10800"/>
                   </v:handles>
                 </v:shapetype>
-                <v:shape id="Cercle : creux 1924319170" o:spid="_x0000_s1081" type="#_x0000_t23" style="position:absolute;left:15202;top:2998;width:2520;height:2520;visibility:visible;mso-wrap-style:square;v-text-anchor:middle" o:gfxdata="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" fillcolor="white [3212]" strokecolor="black [3213]" strokeweight="1pt">
+                <v:shape id="Cercle : creux 1924319170" o:spid="_x0000_s1082" type="#_x0000_t23" style="position:absolute;left:15202;top:2998;width:2520;height:2520;visibility:visible;mso-wrap-style:square;v-text-anchor:middle" o:gfxdata="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" fillcolor="white [3212]" strokecolor="black [3213]" strokeweight="1pt">
                   <v:stroke joinstyle="miter"/>
                 </v:shape>
-                <v:shape id="Zone de texte 1" o:spid="_x0000_s1082" type="#_x0000_t202" style="position:absolute;left:16387;top:9043;width:11181;height:3591;visibility:visible;mso-wrap-style:none;v-text-anchor:top" o:gfxdata="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" filled="f" stroked="f" strokeweight=".5pt">
+                <v:shape id="Zone de texte 1" o:spid="_x0000_s1083" type="#_x0000_t202" style="position:absolute;left:16387;top:9043;width:11181;height:3591;visibility:visible;mso-wrap-style:none;v-text-anchor:top" o:gfxdata="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" filled="f" stroked="f" strokeweight=".5pt">
                   <v:textbox style="mso-fit-shape-to-text:t" inset="2mm,2mm,2mm,0">
                     <w:txbxContent>
                       <w:p>
@@ -3778,13 +3865,13 @@
                     </w:txbxContent>
                   </v:textbox>
                 </v:shape>
-                <v:shape id="Connecteur droit avec flèche 2040260430" o:spid="_x0000_s1083" type="#_x0000_t33" style="position:absolute;left:18316;top:5383;width:4195;height:3126;rotation:90;flip:y;visibility:visible;mso-wrap-style:square" o:connectortype="elbow" o:gfxdata="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" strokecolor="#e00" strokeweight=".5pt">
+                <v:shape id="Connecteur droit avec flèche 2040260430" o:spid="_x0000_s1084" type="#_x0000_t33" style="position:absolute;left:18316;top:5383;width:4195;height:3126;rotation:90;flip:y;visibility:visible;mso-wrap-style:square" o:connectortype="elbow" o:gfxdata="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" strokecolor="#e00" strokeweight=".5pt">
                   <v:stroke endarrow="block"/>
                 </v:shape>
-                <v:shape id="Connecteur droit avec flèche 2040260430" o:spid="_x0000_s1084" type="#_x0000_t33" style="position:absolute;left:18667;top:12936;width:3611;height:3008;rotation:90;visibility:visible;mso-wrap-style:square" o:connectortype="elbow" o:gfxdata="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" strokecolor="#e00" strokeweight=".5pt">
+                <v:shape id="Connecteur droit avec flèche 2040260430" o:spid="_x0000_s1085" type="#_x0000_t33" style="position:absolute;left:18667;top:12936;width:3611;height:3008;rotation:90;visibility:visible;mso-wrap-style:square" o:connectortype="elbow" o:gfxdata="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" strokecolor="#e00" strokeweight=".5pt">
                   <v:stroke endarrow="block"/>
                 </v:shape>
-                <v:shape id="Zone de texte 1" o:spid="_x0000_s1085" type="#_x0000_t202" style="position:absolute;left:2687;top:4830;width:2291;height:3590;visibility:visible;mso-wrap-style:none;v-text-anchor:top" o:gfxdata="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" filled="f" stroked="f" strokeweight=".5pt">
+                <v:shape id="Zone de texte 1" o:spid="_x0000_s1086" type="#_x0000_t202" style="position:absolute;left:2687;top:4830;width:2291;height:3590;visibility:visible;mso-wrap-style:none;v-text-anchor:top" o:gfxdata="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" filled="f" stroked="f" strokeweight=".5pt">
                   <v:textbox style="mso-fit-shape-to-text:t" inset="2mm,2mm,2mm,0">
                     <w:txbxContent>
                       <w:p>
@@ -3807,7 +3894,7 @@
                     </w:txbxContent>
                   </v:textbox>
                 </v:shape>
-                <v:shape id="Zone de texte 1" o:spid="_x0000_s1086" type="#_x0000_t202" style="position:absolute;left:6808;top:4825;width:2286;height:3588;visibility:visible;mso-wrap-style:none;v-text-anchor:top" o:gfxdata="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" filled="f" stroked="f" strokeweight=".5pt">
+                <v:shape id="Zone de texte 1" o:spid="_x0000_s1087" type="#_x0000_t202" style="position:absolute;left:6808;top:4825;width:2286;height:3588;visibility:visible;mso-wrap-style:none;v-text-anchor:top" o:gfxdata="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" filled="f" stroked="f" strokeweight=".5pt">
                   <v:textbox style="mso-fit-shape-to-text:t" inset="2mm,2mm,2mm,0">
                     <w:txbxContent>
                       <w:p>
@@ -3830,7 +3917,7 @@
                     </w:txbxContent>
                   </v:textbox>
                 </v:shape>
-                <v:shape id="Zone de texte 1" o:spid="_x0000_s1087" type="#_x0000_t202" style="position:absolute;left:11024;top:4833;width:2280;height:3588;visibility:visible;mso-wrap-style:none;v-text-anchor:top" o:gfxdata="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" filled="f" stroked="f" strokeweight=".5pt">
+                <v:shape id="Zone de texte 1" o:spid="_x0000_s1088" type="#_x0000_t202" style="position:absolute;left:11024;top:4833;width:2280;height:3588;visibility:visible;mso-wrap-style:none;v-text-anchor:top" o:gfxdata="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" filled="f" stroked="f" strokeweight=".5pt">
                   <v:textbox style="mso-fit-shape-to-text:t" inset="2mm,2mm,2mm,0">
                     <w:txbxContent>
                       <w:p>
@@ -3853,7 +3940,7 @@
                     </w:txbxContent>
                   </v:textbox>
                 </v:shape>
-                <v:shape id="Zone de texte 1" o:spid="_x0000_s1088" type="#_x0000_t202" style="position:absolute;left:15318;top:4833;width:2274;height:3588;visibility:visible;mso-wrap-style:none;v-text-anchor:top" o:gfxdata="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" filled="f" stroked="f" strokeweight=".5pt">
+                <v:shape id="Zone de texte 1" o:spid="_x0000_s1089" type="#_x0000_t202" style="position:absolute;left:15318;top:4833;width:2274;height:3588;visibility:visible;mso-wrap-style:none;v-text-anchor:top" o:gfxdata="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" filled="f" stroked="f" strokeweight=".5pt">
                   <v:textbox style="mso-fit-shape-to-text:t" inset="2mm,2mm,2mm,0">
                     <w:txbxContent>
                       <w:p>
@@ -3876,7 +3963,7 @@
                     </w:txbxContent>
                   </v:textbox>
                 </v:shape>
-                <v:rect id="Rectangle 539477597" o:spid="_x0000_s1089" style="position:absolute;left:1494;top:13317;width:17475;height:5855;visibility:visible;mso-wrap-style:square;v-text-anchor:middle" o:gfxdata="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" fillcolor="#d8d8d8 [2732]" strokecolor="#e00" strokeweight="1pt">
+                <v:rect id="Rectangle 539477597" o:spid="_x0000_s1090" style="position:absolute;left:1494;top:13317;width:17475;height:5855;visibility:visible;mso-wrap-style:square;v-text-anchor:middle" o:gfxdata="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" fillcolor="#d8d8d8 [2732]" strokecolor="#e00" strokeweight="1pt">
                   <v:stroke dashstyle="dash"/>
                   <v:textbox>
                     <w:txbxContent>
@@ -3903,15 +3990,15 @@
                     </w:txbxContent>
                   </v:textbox>
                 </v:rect>
-                <v:shape id="Rectangle : en biseau 301200028" o:spid="_x0000_s1090" type="#_x0000_t84" style="position:absolute;left:2701;top:14397;width:2514;height:2515;visibility:visible;mso-wrap-style:square;v-text-anchor:middle" o:gfxdata="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" fillcolor="black [3213]" strokecolor="white [3212]" strokeweight="1pt"/>
-                <v:shape id="Cadre 2027957380" o:spid="_x0000_s1091" style="position:absolute;left:6822;top:14397;width:2514;height:2515;visibility:visible;mso-wrap-style:square;v-text-anchor:middle" coordsize="251460,251460" o:gfxdata="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" path="m,l251460,r,251460l,251460,,xm31433,31433r,188595l220028,220028r,-188595l31433,31433xe" fillcolor="black [3213]" strokecolor="white [3212]" strokeweight="1pt">
+                <v:shape id="Rectangle : en biseau 301200028" o:spid="_x0000_s1091" type="#_x0000_t84" style="position:absolute;left:2701;top:14397;width:2514;height:2515;visibility:visible;mso-wrap-style:square;v-text-anchor:middle" o:gfxdata="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" fillcolor="black [3213]" strokecolor="white [3212]" strokeweight="1pt"/>
+                <v:shape id="Cadre 2027957380" o:spid="_x0000_s1092" style="position:absolute;left:6822;top:14397;width:2514;height:2515;visibility:visible;mso-wrap-style:square;v-text-anchor:middle" coordsize="251460,251460" o:gfxdata="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" path="m,l251460,r,251460l,251460,,xm31433,31433r,188595l220028,220028r,-188595l31433,31433xe" fillcolor="black [3213]" strokecolor="white [3212]" strokeweight="1pt">
                   <v:stroke joinstyle="miter"/>
                   <v:path arrowok="t" o:connecttype="custom" o:connectlocs="0,0;251460,0;251460,251460;0,251460;0,0;31433,31433;31433,220028;220028,220028;220028,31433;31433,31433" o:connectangles="0,0,0,0,0,0,0,0,0,0"/>
                 </v:shape>
-                <v:shape id="Cercle : creux 1745103600" o:spid="_x0000_s1092" type="#_x0000_t23" style="position:absolute;left:15325;top:14397;width:2514;height:2515;visibility:visible;mso-wrap-style:square;v-text-anchor:middle" o:gfxdata="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" fillcolor="black [3213]" strokecolor="white [3212]" strokeweight="1pt">
+                <v:shape id="Cercle : creux 1745103600" o:spid="_x0000_s1093" type="#_x0000_t23" style="position:absolute;left:15325;top:14397;width:2514;height:2515;visibility:visible;mso-wrap-style:square;v-text-anchor:middle" o:gfxdata="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" fillcolor="black [3213]" strokecolor="white [3212]" strokeweight="1pt">
                   <v:stroke joinstyle="miter"/>
                 </v:shape>
-                <v:shape id="Zone de texte 1" o:spid="_x0000_s1093" type="#_x0000_t202" style="position:absolute;left:2809;top:16226;width:2286;height:3587;visibility:visible;mso-wrap-style:none;v-text-anchor:top" o:gfxdata="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" filled="f" stroked="f" strokeweight=".5pt">
+                <v:shape id="Zone de texte 1" o:spid="_x0000_s1094" type="#_x0000_t202" style="position:absolute;left:2809;top:16226;width:2286;height:3587;visibility:visible;mso-wrap-style:none;v-text-anchor:top" o:gfxdata="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" filled="f" stroked="f" strokeweight=".5pt">
                   <v:textbox style="mso-fit-shape-to-text:t" inset="2mm,2mm,2mm,0">
                     <w:txbxContent>
                       <w:p>
@@ -3934,7 +4021,7 @@
                     </w:txbxContent>
                   </v:textbox>
                 </v:shape>
-                <v:shape id="Zone de texte 1" o:spid="_x0000_s1094" type="#_x0000_t202" style="position:absolute;left:6930;top:16219;width:2279;height:3588;visibility:visible;mso-wrap-style:none;v-text-anchor:top" o:gfxdata="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" filled="f" stroked="f" strokeweight=".5pt">
+                <v:shape id="Zone de texte 1" o:spid="_x0000_s1095" type="#_x0000_t202" style="position:absolute;left:6930;top:16219;width:2279;height:3588;visibility:visible;mso-wrap-style:none;v-text-anchor:top" o:gfxdata="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" filled="f" stroked="f" strokeweight=".5pt">
                   <v:textbox style="mso-fit-shape-to-text:t" inset="2mm,2mm,2mm,0">
                     <w:txbxContent>
                       <w:p>
@@ -3957,7 +4044,7 @@
                     </w:txbxContent>
                   </v:textbox>
                 </v:shape>
-                <v:shape id="Zone de texte 1" o:spid="_x0000_s1095" type="#_x0000_t202" style="position:absolute;left:15439;top:16232;width:2267;height:3588;visibility:visible;mso-wrap-style:none;v-text-anchor:top" o:gfxdata="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" filled="f" stroked="f" strokeweight=".5pt">
+                <v:shape id="Zone de texte 1" o:spid="_x0000_s1096" type="#_x0000_t202" style="position:absolute;left:15439;top:16232;width:2267;height:3588;visibility:visible;mso-wrap-style:none;v-text-anchor:top" o:gfxdata="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" filled="f" stroked="f" strokeweight=".5pt">
                   <v:textbox style="mso-fit-shape-to-text:t" inset="2mm,2mm,2mm,0">
                     <w:txbxContent>
                       <w:p>
@@ -3980,7 +4067,7 @@
                     </w:txbxContent>
                   </v:textbox>
                 </v:shape>
-                <v:shape id="Zone de texte 1" o:spid="_x0000_s1096" type="#_x0000_t202" style="position:absolute;left:18852;top:1928;width:10559;height:3590;visibility:visible;mso-wrap-style:none;v-text-anchor:top" o:gfxdata="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" filled="f" stroked="f" strokeweight=".5pt">
+                <v:shape id="Zone de texte 1" o:spid="_x0000_s1097" type="#_x0000_t202" style="position:absolute;left:18852;top:1928;width:10559;height:3590;visibility:visible;mso-wrap-style:none;v-text-anchor:top" o:gfxdata="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" filled="f" stroked="f" strokeweight=".5pt">
                   <v:textbox style="mso-fit-shape-to-text:t" inset="2mm,2mm,2mm,0">
                     <w:txbxContent>
                       <w:p>
@@ -4005,7 +4092,7 @@
                     </w:txbxContent>
                   </v:textbox>
                 </v:shape>
-                <v:shape id="Zone de texte 1" o:spid="_x0000_s1097" type="#_x0000_t202" style="position:absolute;left:18970;top:16192;width:10540;height:3590;visibility:visible;mso-wrap-style:none;v-text-anchor:top" o:gfxdata="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" filled="f" stroked="f" strokeweight=".5pt">
+                <v:shape id="Zone de texte 1" o:spid="_x0000_s1098" type="#_x0000_t202" style="position:absolute;left:18970;top:16192;width:10540;height:3590;visibility:visible;mso-wrap-style:none;v-text-anchor:top" o:gfxdata="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" filled="f" stroked="f" strokeweight=".5pt">
                   <v:textbox style="mso-fit-shape-to-text:t" inset="2mm,2mm,2mm,0">
                     <w:txbxContent>
                       <w:p>
@@ -4700,12 +4787,12 @@
           </mc:Choice>
           <mc:Fallback>
             <w:pict>
-              <v:group w14:anchorId="2A3CCD15" id="_x0000_s1098" editas="canvas" style="width:345.5pt;height:195.4pt;mso-position-horizontal-relative:char;mso-position-vertical-relative:line" coordsize="43872,24815" o:gfxdata="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">
-                <v:shape id="_x0000_s1099" type="#_x0000_t75" style="position:absolute;width:43872;height:24815;visibility:visible;mso-wrap-style:square" filled="t" fillcolor="#d8d8d8 [2732]">
+              <v:group w14:anchorId="2A3CCD15" id="_x0000_s1099" editas="canvas" style="width:345.5pt;height:195.4pt;mso-position-horizontal-relative:char;mso-position-vertical-relative:line" coordsize="43872,24815" o:gfxdata="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">
+                <v:shape id="_x0000_s1100" type="#_x0000_t75" style="position:absolute;width:43872;height:24815;visibility:visible;mso-wrap-style:square" filled="t" fillcolor="#d8d8d8 [2732]">
                   <v:fill o:detectmouseclick="t"/>
                   <v:path o:connecttype="none"/>
                 </v:shape>
-                <v:rect id="Rectangle 744941637" o:spid="_x0000_s1100" style="position:absolute;left:11875;top:5403;width:17397;height:14310;visibility:visible;mso-wrap-style:square;v-text-anchor:middle" o:gfxdata="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" fillcolor="#156082 [3204]" stroked="f" strokeweight="1pt">
+                <v:rect id="Rectangle 744941637" o:spid="_x0000_s1101" style="position:absolute;left:11875;top:5403;width:17397;height:14310;visibility:visible;mso-wrap-style:square;v-text-anchor:middle" o:gfxdata="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" fillcolor="#156082 [3204]" stroked="f" strokeweight="1pt">
                   <v:textbox>
                     <w:txbxContent>
                       <w:p>
@@ -4725,7 +4812,7 @@
                     </w:txbxContent>
                   </v:textbox>
                 </v:rect>
-                <v:rect id="Rectangle 1361769044" o:spid="_x0000_s1101" style="position:absolute;left:11909;top:20366;width:17338;height:2790;visibility:visible;mso-wrap-style:square;v-text-anchor:middle" o:gfxdata="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" fillcolor="black [3200]" stroked="f" strokeweight="1pt">
+                <v:rect id="Rectangle 1361769044" o:spid="_x0000_s1102" style="position:absolute;left:11909;top:20366;width:17338;height:2790;visibility:visible;mso-wrap-style:square;v-text-anchor:middle" o:gfxdata="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" fillcolor="black [3200]" stroked="f" strokeweight="1pt">
                   <v:textbox>
                     <w:txbxContent>
                       <w:p>
@@ -4757,7 +4844,7 @@
                     </w:txbxContent>
                   </v:textbox>
                 </v:rect>
-                <v:rect id="Rectangle 1086000172" o:spid="_x0000_s1102" style="position:absolute;left:11911;top:1918;width:17336;height:2788;visibility:visible;mso-wrap-style:square;v-text-anchor:middle" o:gfxdata="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" fillcolor="white [3201]" stroked="f" strokeweight="1pt">
+                <v:rect id="Rectangle 1086000172" o:spid="_x0000_s1103" style="position:absolute;left:11911;top:1918;width:17336;height:2788;visibility:visible;mso-wrap-style:square;v-text-anchor:middle" o:gfxdata="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" fillcolor="white [3201]" stroked="f" strokeweight="1pt">
                   <v:textbox>
                     <w:txbxContent>
                       <w:p>
@@ -4799,7 +4886,7 @@
                     </w:txbxContent>
                   </v:textbox>
                 </v:rect>
-                <v:rect id="Rectangle 1517607161" o:spid="_x0000_s1103" style="position:absolute;left:25591;top:16652;width:3145;height:2297;visibility:visible;mso-wrap-style:square;v-text-anchor:middle" o:gfxdata="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" fillcolor="white [3201]" stroked="f" strokeweight="1pt">
+                <v:rect id="Rectangle 1517607161" o:spid="_x0000_s1104" style="position:absolute;left:25591;top:16652;width:3145;height:2297;visibility:visible;mso-wrap-style:square;v-text-anchor:middle" o:gfxdata="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" fillcolor="white [3201]" stroked="f" strokeweight="1pt">
                   <v:textbox>
                     <w:txbxContent>
                       <w:p>
@@ -4829,7 +4916,7 @@
                     </w:txbxContent>
                   </v:textbox>
                 </v:rect>
-                <v:rect id="Rectangle 1685018294" o:spid="_x0000_s1104" style="position:absolute;left:16432;top:16840;width:8277;height:1918;visibility:visible;mso-wrap-style:square;v-text-anchor:middle" o:gfxdata="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" fillcolor="white [3201]" stroked="f" strokeweight="1pt">
+                <v:rect id="Rectangle 1685018294" o:spid="_x0000_s1105" style="position:absolute;left:16432;top:16840;width:8277;height:1918;visibility:visible;mso-wrap-style:square;v-text-anchor:middle" o:gfxdata="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" fillcolor="white [3201]" stroked="f" strokeweight="1pt">
                   <v:textbox style="mso-fit-shape-to-text:t" inset="0,0,0,0">
                     <w:txbxContent>
                       <w:p>
@@ -4855,7 +4942,7 @@
                     </w:txbxContent>
                   </v:textbox>
                 </v:rect>
-                <v:shape id="Zone de texte 550714859" o:spid="_x0000_s1105" type="#_x0000_t202" style="position:absolute;left:534;top:11168;width:9942;height:1905;visibility:visible;mso-wrap-style:none;v-text-anchor:top" o:gfxdata="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" filled="f" stroked="f" strokeweight=".5pt">
+                <v:shape id="Zone de texte 550714859" o:spid="_x0000_s1106" type="#_x0000_t202" style="position:absolute;left:534;top:11168;width:9942;height:1905;visibility:visible;mso-wrap-style:none;v-text-anchor:top" o:gfxdata="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" filled="f" stroked="f" strokeweight=".5pt">
                   <v:textbox style="mso-fit-shape-to-text:t" inset="2mm,0,2mm,0">
                     <w:txbxContent>
                       <w:p>
@@ -4877,13 +4964,13 @@
                     </w:txbxContent>
                   </v:textbox>
                 </v:shape>
-                <v:shape id="Connecteur droit avec flèche 2040260430" o:spid="_x0000_s1106" type="#_x0000_t33" style="position:absolute;left:6665;top:11913;width:4724;height:7043;rotation:90;flip:x;visibility:visible;mso-wrap-style:square" o:connectortype="elbow" o:gfxdata="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" strokecolor="#e00" strokeweight=".5pt">
+                <v:shape id="Connecteur droit avec flèche 2040260430" o:spid="_x0000_s1107" type="#_x0000_t33" style="position:absolute;left:6665;top:11913;width:4724;height:7043;rotation:90;flip:x;visibility:visible;mso-wrap-style:square" o:connectortype="elbow" o:gfxdata="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" strokecolor="#e00" strokeweight=".5pt">
                   <v:stroke endarrow="block"/>
                 </v:shape>
-                <v:shape id="Connecteur droit avec flèche 2040260430" o:spid="_x0000_s1107" type="#_x0000_t33" style="position:absolute;left:7103;top:5726;width:3843;height:7042;rotation:90;flip:x y;visibility:visible;mso-wrap-style:square" o:connectortype="elbow" o:gfxdata="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" strokecolor="#e00" strokeweight=".5pt">
+                <v:shape id="Connecteur droit avec flèche 2040260430" o:spid="_x0000_s1108" type="#_x0000_t33" style="position:absolute;left:7103;top:5726;width:3843;height:7042;rotation:90;flip:x y;visibility:visible;mso-wrap-style:square" o:connectortype="elbow" o:gfxdata="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" strokecolor="#e00" strokeweight=".5pt">
                   <v:stroke endarrow="block"/>
                 </v:shape>
-                <v:shape id="Zone de texte 1" o:spid="_x0000_s1108" type="#_x0000_t202" style="position:absolute;left:32410;top:16279;width:10508;height:3615;visibility:visible;mso-wrap-style:none;v-text-anchor:top" o:gfxdata="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" filled="f" stroked="f" strokeweight=".5pt">
+                <v:shape id="Zone de texte 1" o:spid="_x0000_s1109" type="#_x0000_t202" style="position:absolute;left:32410;top:16279;width:10508;height:3615;visibility:visible;mso-wrap-style:none;v-text-anchor:top" o:gfxdata="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" filled="f" stroked="f" strokeweight=".5pt">
                   <v:textbox style="mso-fit-shape-to-text:t" inset="2mm,2mm,2mm,0">
                     <w:txbxContent>
                       <w:p>
@@ -4908,16 +4995,16 @@
                     </w:txbxContent>
                   </v:textbox>
                 </v:shape>
-                <v:shape id="Connecteur droit avec flèche 2040260430" o:spid="_x0000_s1109" type="#_x0000_t32" style="position:absolute;left:28736;top:18080;width:3702;height:7;flip:x y;visibility:visible;mso-wrap-style:square" o:connectortype="straight" o:gfxdata="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" strokecolor="#e00" strokeweight=".5pt">
+                <v:shape id="Connecteur droit avec flèche 2040260430" o:spid="_x0000_s1110" type="#_x0000_t32" style="position:absolute;left:28736;top:18080;width:3702;height:7;flip:x y;visibility:visible;mso-wrap-style:square" o:connectortype="straight" o:gfxdata="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" strokecolor="#e00" strokeweight=".5pt">
                   <v:stroke endarrow="block" joinstyle="miter"/>
                 </v:shape>
-                <v:shape id="Graphique 788967622" o:spid="_x0000_s1110" type="#_x0000_t75" alt="Icône de menu d'hamburger avec un remplissage uni" style="position:absolute;left:25717;top:5873;width:2898;height:2898;visibility:visible;mso-wrap-style:square" o:gfxdata="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">
+                <v:shape id="Graphique 788967622" o:spid="_x0000_s1111" type="#_x0000_t75" alt="Icône de menu d'hamburger avec un remplissage uni" style="position:absolute;left:25717;top:5873;width:2898;height:2898;visibility:visible;mso-wrap-style:square" o:gfxdata="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">
                   <v:imagedata r:id="rId13" o:title="Icône de menu d'hamburger avec un remplissage uni"/>
                 </v:shape>
-                <v:shape id="Graphique 70" o:spid="_x0000_s1111" type="#_x0000_t75" alt="Chronomètre 75% avec un remplissage uni" style="position:absolute;left:12548;top:16365;width:2864;height:2864;visibility:visible;mso-wrap-style:square" o:gfxdata="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">
+                <v:shape id="Graphique 70" o:spid="_x0000_s1112" type="#_x0000_t75" alt="Chronomètre 75% avec un remplissage uni" style="position:absolute;left:12548;top:16365;width:2864;height:2864;visibility:visible;mso-wrap-style:square" o:gfxdata="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">
                   <v:imagedata r:id="rId15" o:title="Chronomètre 75% avec un remplissage uni"/>
                 </v:shape>
-                <v:shape id="Graphique 1650483795" o:spid="_x0000_s1112" type="#_x0000_t75" alt="Chronomètre avec un remplissage uni" style="position:absolute;left:12546;top:5885;width:2880;height:2880;visibility:visible;mso-wrap-style:square" o:gfxdata="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">
+                <v:shape id="Graphique 1650483795" o:spid="_x0000_s1113" type="#_x0000_t75" alt="Chronomètre avec un remplissage uni" style="position:absolute;left:12546;top:5885;width:2880;height:2880;visibility:visible;mso-wrap-style:square" o:gfxdata="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">
                   <v:imagedata r:id="rId16" o:title="Chronomètre avec un remplissage uni"/>
                 </v:shape>
                 <w10:anchorlock/>
@@ -6088,12 +6175,12 @@
           </mc:Choice>
           <mc:Fallback>
             <w:pict>
-              <v:group w14:anchorId="1BBC26BC" id="_x0000_s1113" editas="canvas" style="width:315.7pt;height:194.75pt;mso-position-horizontal-relative:char;mso-position-vertical-relative:line" coordsize="40093,24733" o:gfxdata="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">
-                <v:shape id="_x0000_s1114" type="#_x0000_t75" style="position:absolute;width:40093;height:24733;visibility:visible;mso-wrap-style:square" filled="t" fillcolor="#d8d8d8 [2732]">
+              <v:group w14:anchorId="1BBC26BC" id="_x0000_s1114" editas="canvas" style="width:315.7pt;height:194.75pt;mso-position-horizontal-relative:char;mso-position-vertical-relative:line" coordsize="40093,24733" o:gfxdata="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">
+                <v:shape id="_x0000_s1115" type="#_x0000_t75" style="position:absolute;width:40093;height:24733;visibility:visible;mso-wrap-style:square" filled="t" fillcolor="#d8d8d8 [2732]">
                   <v:fill o:detectmouseclick="t"/>
                   <v:path o:connecttype="none"/>
                 </v:shape>
-                <v:rect id="Rectangle 27877035" o:spid="_x0000_s1115" style="position:absolute;left:6874;top:13653;width:24505;height:7956;visibility:visible;mso-wrap-style:square;v-text-anchor:middle" o:gfxdata="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" filled="f" strokecolor="#e00" strokeweight="1pt">
+                <v:rect id="Rectangle 27877035" o:spid="_x0000_s1116" style="position:absolute;left:6874;top:13653;width:24505;height:7956;visibility:visible;mso-wrap-style:square;v-text-anchor:middle" o:gfxdata="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" filled="f" strokecolor="#e00" strokeweight="1pt">
                   <v:stroke dashstyle="dash"/>
                   <v:textbox>
                     <w:txbxContent>
@@ -6120,7 +6207,7 @@
                     </w:txbxContent>
                   </v:textbox>
                 </v:rect>
-                <v:rect id="Rectangle 728700381" o:spid="_x0000_s1116" style="position:absolute;left:6940;top:1677;width:24274;height:8387;visibility:visible;mso-wrap-style:square;v-text-anchor:middle" o:gfxdata="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" filled="f" strokecolor="#e00" strokeweight="1pt">
+                <v:rect id="Rectangle 728700381" o:spid="_x0000_s1117" style="position:absolute;left:6940;top:1677;width:24274;height:8387;visibility:visible;mso-wrap-style:square;v-text-anchor:middle" o:gfxdata="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" filled="f" strokecolor="#e00" strokeweight="1pt">
                   <v:stroke dashstyle="dash"/>
                   <v:textbox>
                     <w:txbxContent>
@@ -6139,19 +6226,19 @@
                     </w:txbxContent>
                   </v:textbox>
                 </v:rect>
-                <v:rect id="Rectangle 2128841957" o:spid="_x0000_s1117" style="position:absolute;left:8255;top:2762;width:17302;height:5921;visibility:visible;mso-wrap-style:square;v-text-anchor:middle" o:gfxdata="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" filled="f" strokecolor="#030e13 [484]" strokeweight="1pt"/>
-                <v:shape id="Rectangle : en biseau 150600422" o:spid="_x0000_s1118" type="#_x0000_t84" style="position:absolute;left:9287;top:3939;width:2520;height:2520;visibility:visible;mso-wrap-style:square;v-text-anchor:middle" o:gfxdata="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" fillcolor="white [3212]" strokecolor="black [3213]" strokeweight="1pt"/>
-                <v:shape id="Cadre 1377674013" o:spid="_x0000_s1119" style="position:absolute;left:13409;top:3939;width:2520;height:2520;visibility:visible;mso-wrap-style:square;v-text-anchor:middle" coordsize="252000,252000" o:gfxdata="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" path="m,l252000,r,252000l,252000,,xm31500,31500r,189000l220500,220500r,-189000l31500,31500xe" fillcolor="white [3212]" strokecolor="black [3213]" strokeweight="1pt">
+                <v:rect id="Rectangle 2128841957" o:spid="_x0000_s1118" style="position:absolute;left:8255;top:2762;width:17302;height:5921;visibility:visible;mso-wrap-style:square;v-text-anchor:middle" o:gfxdata="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" filled="f" strokecolor="#030e13 [484]" strokeweight="1pt"/>
+                <v:shape id="Rectangle : en biseau 150600422" o:spid="_x0000_s1119" type="#_x0000_t84" style="position:absolute;left:9287;top:3939;width:2520;height:2520;visibility:visible;mso-wrap-style:square;v-text-anchor:middle" o:gfxdata="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" fillcolor="white [3212]" strokecolor="black [3213]" strokeweight="1pt"/>
+                <v:shape id="Cadre 1377674013" o:spid="_x0000_s1120" style="position:absolute;left:13409;top:3939;width:2520;height:2520;visibility:visible;mso-wrap-style:square;v-text-anchor:middle" coordsize="252000,252000" o:gfxdata="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" path="m,l252000,r,252000l,252000,,xm31500,31500r,189000l220500,220500r,-189000l31500,31500xe" fillcolor="white [3212]" strokecolor="black [3213]" strokeweight="1pt">
                   <v:stroke joinstyle="miter"/>
                   <v:path arrowok="t" o:connecttype="custom" o:connectlocs="0,0;252000,0;252000,252000;0,252000;0,0;31500,31500;31500,220500;220500,220500;220500,31500;31500,31500" o:connectangles="0,0,0,0,0,0,0,0,0,0"/>
                 </v:shape>
-                <v:shape id="Organigramme : Jonction de sommaire 353768094" o:spid="_x0000_s1120" type="#_x0000_t123" style="position:absolute;left:17620;top:3939;width:2520;height:2520;visibility:visible;mso-wrap-style:square;v-text-anchor:middle" o:gfxdata="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" fillcolor="white [3212]" strokecolor="black [3213]" strokeweight="1pt">
+                <v:shape id="Organigramme : Jonction de sommaire 353768094" o:spid="_x0000_s1121" type="#_x0000_t123" style="position:absolute;left:17620;top:3939;width:2520;height:2520;visibility:visible;mso-wrap-style:square;v-text-anchor:middle" o:gfxdata="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" fillcolor="white [3212]" strokecolor="black [3213]" strokeweight="1pt">
                   <v:stroke joinstyle="miter"/>
                 </v:shape>
-                <v:shape id="Cercle : creux 1476890837" o:spid="_x0000_s1121" type="#_x0000_t23" style="position:absolute;left:21914;top:3939;width:2520;height:2520;visibility:visible;mso-wrap-style:square;v-text-anchor:middle" o:gfxdata="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" fillcolor="white [3212]" strokecolor="black [3213]" strokeweight="1pt">
+                <v:shape id="Cercle : creux 1476890837" o:spid="_x0000_s1122" type="#_x0000_t23" style="position:absolute;left:21914;top:3939;width:2520;height:2520;visibility:visible;mso-wrap-style:square;v-text-anchor:middle" o:gfxdata="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" fillcolor="white [3212]" strokecolor="black [3213]" strokeweight="1pt">
                   <v:stroke joinstyle="miter"/>
                 </v:shape>
-                <v:shape id="Zone de texte 1" o:spid="_x0000_s1122" type="#_x0000_t202" style="position:absolute;left:25839;top:10063;width:13632;height:3590;visibility:visible;mso-wrap-style:none;v-text-anchor:top" o:gfxdata="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" filled="f" stroked="f" strokeweight=".5pt">
+                <v:shape id="Zone de texte 1" o:spid="_x0000_s1123" type="#_x0000_t202" style="position:absolute;left:25839;top:10063;width:13632;height:3590;visibility:visible;mso-wrap-style:none;v-text-anchor:top" o:gfxdata="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" filled="f" stroked="f" strokeweight=".5pt">
                   <v:textbox style="mso-fit-shape-to-text:t" inset="2mm,2mm,2mm,0">
                     <w:txbxContent>
                       <w:p>
@@ -6176,10 +6263,10 @@
                     </w:txbxContent>
                   </v:textbox>
                 </v:shape>
-                <v:shape id="Connecteur droit avec flèche 2040260430" o:spid="_x0000_s1123" type="#_x0000_t33" style="position:absolute;left:28410;top:5819;width:4863;height:3626;rotation:90;flip:y;visibility:visible;mso-wrap-style:square" o:connectortype="elbow" o:gfxdata="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" strokecolor="#e00" strokeweight=".5pt">
+                <v:shape id="Connecteur droit avec flèche 2040260430" o:spid="_x0000_s1124" type="#_x0000_t33" style="position:absolute;left:28410;top:5819;width:4863;height:3626;rotation:90;flip:y;visibility:visible;mso-wrap-style:square" o:connectortype="elbow" o:gfxdata="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" strokecolor="#e00" strokeweight=".5pt">
                   <v:stroke endarrow="block"/>
                 </v:shape>
-                <v:shape id="Zone de texte 1" o:spid="_x0000_s1124" type="#_x0000_t202" style="position:absolute;left:9400;top:6017;width:2291;height:3591;visibility:visible;mso-wrap-style:none;v-text-anchor:top" o:gfxdata="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" filled="f" stroked="f" strokeweight=".5pt">
+                <v:shape id="Zone de texte 1" o:spid="_x0000_s1125" type="#_x0000_t202" style="position:absolute;left:9400;top:6017;width:2291;height:3591;visibility:visible;mso-wrap-style:none;v-text-anchor:top" o:gfxdata="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" filled="f" stroked="f" strokeweight=".5pt">
                   <v:textbox style="mso-fit-shape-to-text:t" inset="2mm,2mm,2mm,0">
                     <w:txbxContent>
                       <w:p>
@@ -6202,7 +6289,7 @@
                     </w:txbxContent>
                   </v:textbox>
                 </v:shape>
-                <v:shape id="Zone de texte 1" o:spid="_x0000_s1125" type="#_x0000_t202" style="position:absolute;left:13521;top:6013;width:2286;height:3588;visibility:visible;mso-wrap-style:none;v-text-anchor:top" o:gfxdata="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" filled="f" stroked="f" strokeweight=".5pt">
+                <v:shape id="Zone de texte 1" o:spid="_x0000_s1126" type="#_x0000_t202" style="position:absolute;left:13521;top:6013;width:2286;height:3588;visibility:visible;mso-wrap-style:none;v-text-anchor:top" o:gfxdata="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" filled="f" stroked="f" strokeweight=".5pt">
                   <v:textbox style="mso-fit-shape-to-text:t" inset="2mm,2mm,2mm,0">
                     <w:txbxContent>
                       <w:p>
@@ -6225,7 +6312,7 @@
                     </w:txbxContent>
                   </v:textbox>
                 </v:shape>
-                <v:shape id="Zone de texte 1" o:spid="_x0000_s1126" type="#_x0000_t202" style="position:absolute;left:17737;top:6021;width:2279;height:3588;visibility:visible;mso-wrap-style:none;v-text-anchor:top" o:gfxdata="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" filled="f" stroked="f" strokeweight=".5pt">
+                <v:shape id="Zone de texte 1" o:spid="_x0000_s1127" type="#_x0000_t202" style="position:absolute;left:17737;top:6021;width:2279;height:3588;visibility:visible;mso-wrap-style:none;v-text-anchor:top" o:gfxdata="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" filled="f" stroked="f" strokeweight=".5pt">
                   <v:textbox style="mso-fit-shape-to-text:t" inset="2mm,2mm,2mm,0">
                     <w:txbxContent>
                       <w:p>
@@ -6248,7 +6335,7 @@
                     </w:txbxContent>
                   </v:textbox>
                 </v:shape>
-                <v:shape id="Zone de texte 1" o:spid="_x0000_s1127" type="#_x0000_t202" style="position:absolute;left:22031;top:6021;width:2273;height:3588;visibility:visible;mso-wrap-style:none;v-text-anchor:top" o:gfxdata="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" filled="f" stroked="f" strokeweight=".5pt">
+                <v:shape id="Zone de texte 1" o:spid="_x0000_s1128" type="#_x0000_t202" style="position:absolute;left:22031;top:6021;width:2273;height:3588;visibility:visible;mso-wrap-style:none;v-text-anchor:top" o:gfxdata="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" filled="f" stroked="f" strokeweight=".5pt">
                   <v:textbox style="mso-fit-shape-to-text:t" inset="2mm,2mm,2mm,0">
                     <w:txbxContent>
                       <w:p>
@@ -6271,15 +6358,15 @@
                     </w:txbxContent>
                   </v:textbox>
                 </v:shape>
-                <v:shape id="Rectangle : en biseau 885897299" o:spid="_x0000_s1128" type="#_x0000_t84" style="position:absolute;left:9413;top:15446;width:2515;height:2515;visibility:visible;mso-wrap-style:square;v-text-anchor:middle" o:gfxdata="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" fillcolor="black [3213]" strokecolor="white [3212]" strokeweight="1pt"/>
-                <v:shape id="Cadre 1605050781" o:spid="_x0000_s1129" style="position:absolute;left:13534;top:15446;width:2515;height:2515;visibility:visible;mso-wrap-style:square;v-text-anchor:middle" coordsize="251460,251460" o:gfxdata="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" path="m,l251460,r,251460l,251460,,xm31433,31433r,188595l220028,220028r,-188595l31433,31433xe" fillcolor="black [3213]" strokecolor="white [3212]" strokeweight="1pt">
+                <v:shape id="Rectangle : en biseau 885897299" o:spid="_x0000_s1129" type="#_x0000_t84" style="position:absolute;left:9413;top:15446;width:2515;height:2515;visibility:visible;mso-wrap-style:square;v-text-anchor:middle" o:gfxdata="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" fillcolor="black [3213]" strokecolor="white [3212]" strokeweight="1pt"/>
+                <v:shape id="Cadre 1605050781" o:spid="_x0000_s1130" style="position:absolute;left:13534;top:15446;width:2515;height:2515;visibility:visible;mso-wrap-style:square;v-text-anchor:middle" coordsize="251460,251460" o:gfxdata="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" path="m,l251460,r,251460l,251460,,xm31433,31433r,188595l220028,220028r,-188595l31433,31433xe" fillcolor="black [3213]" strokecolor="white [3212]" strokeweight="1pt">
                   <v:stroke joinstyle="miter"/>
                   <v:path arrowok="t" o:connecttype="custom" o:connectlocs="0,0;251460,0;251460,251460;0,251460;0,0;31433,31433;31433,220028;220028,220028;220028,31433;31433,31433" o:connectangles="0,0,0,0,0,0,0,0,0,0"/>
                 </v:shape>
-                <v:shape id="Cercle : creux 1138886355" o:spid="_x0000_s1130" type="#_x0000_t23" style="position:absolute;left:22037;top:15446;width:2515;height:2515;visibility:visible;mso-wrap-style:square;v-text-anchor:middle" o:gfxdata="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" fillcolor="black [3213]" strokecolor="white [3212]" strokeweight="1pt">
+                <v:shape id="Cercle : creux 1138886355" o:spid="_x0000_s1131" type="#_x0000_t23" style="position:absolute;left:22037;top:15446;width:2515;height:2515;visibility:visible;mso-wrap-style:square;v-text-anchor:middle" o:gfxdata="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" fillcolor="black [3213]" strokecolor="white [3212]" strokeweight="1pt">
                   <v:stroke joinstyle="miter"/>
                 </v:shape>
-                <v:shape id="Zone de texte 1" o:spid="_x0000_s1131" type="#_x0000_t202" style="position:absolute;left:9521;top:17413;width:2286;height:3588;visibility:visible;mso-wrap-style:none;v-text-anchor:top" o:gfxdata="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" filled="f" stroked="f" strokeweight=".5pt">
+                <v:shape id="Zone de texte 1" o:spid="_x0000_s1132" type="#_x0000_t202" style="position:absolute;left:9521;top:17413;width:2286;height:3588;visibility:visible;mso-wrap-style:none;v-text-anchor:top" o:gfxdata="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" filled="f" stroked="f" strokeweight=".5pt">
                   <v:textbox style="mso-fit-shape-to-text:t" inset="2mm,2mm,2mm,0">
                     <w:txbxContent>
                       <w:p>
@@ -6302,7 +6389,7 @@
                     </w:txbxContent>
                   </v:textbox>
                 </v:shape>
-                <v:shape id="Zone de texte 1" o:spid="_x0000_s1132" type="#_x0000_t202" style="position:absolute;left:13642;top:17407;width:2280;height:3588;visibility:visible;mso-wrap-style:none;v-text-anchor:top" o:gfxdata="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" filled="f" stroked="f" strokeweight=".5pt">
+                <v:shape id="Zone de texte 1" o:spid="_x0000_s1133" type="#_x0000_t202" style="position:absolute;left:13642;top:17407;width:2280;height:3588;visibility:visible;mso-wrap-style:none;v-text-anchor:top" o:gfxdata="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" filled="f" stroked="f" strokeweight=".5pt">
                   <v:textbox style="mso-fit-shape-to-text:t" inset="2mm,2mm,2mm,0">
                     <w:txbxContent>
                       <w:p>
@@ -6325,7 +6412,7 @@
                     </w:txbxContent>
                   </v:textbox>
                 </v:shape>
-                <v:shape id="Zone de texte 1" o:spid="_x0000_s1133" type="#_x0000_t202" style="position:absolute;left:22151;top:17420;width:2267;height:3587;visibility:visible;mso-wrap-style:none;v-text-anchor:top" o:gfxdata="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" filled="f" stroked="f" strokeweight=".5pt">
+                <v:shape id="Zone de texte 1" o:spid="_x0000_s1134" type="#_x0000_t202" style="position:absolute;left:22151;top:17420;width:2267;height:3587;visibility:visible;mso-wrap-style:none;v-text-anchor:top" o:gfxdata="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" filled="f" stroked="f" strokeweight=".5pt">
                   <v:textbox style="mso-fit-shape-to-text:t" inset="2mm,2mm,2mm,0">
                     <w:txbxContent>
                       <w:p>
@@ -6348,20 +6435,20 @@
                     </w:txbxContent>
                   </v:textbox>
                 </v:shape>
-                <v:shape id="Graphique 160669043" o:spid="_x0000_s1134" type="#_x0000_t75" alt="Trier avec un remplissage uni" style="position:absolute;left:26511;top:15083;width:3240;height:3240;visibility:visible;mso-wrap-style:square" o:gfxdata="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">
+                <v:shape id="Graphique 160669043" o:spid="_x0000_s1135" type="#_x0000_t75" alt="Trier avec un remplissage uni" style="position:absolute;left:26511;top:15083;width:3240;height:3240;visibility:visible;mso-wrap-style:square" o:gfxdata="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">
                   <v:imagedata r:id="rId26" o:title="Trier avec un remplissage uni"/>
                 </v:shape>
-                <v:shape id="Graphique 1" o:spid="_x0000_s1135" type="#_x0000_t75" alt="Trier avec un remplissage uni" style="position:absolute;left:25791;top:3581;width:3238;height:3238;visibility:visible;mso-wrap-style:square" o:gfxdata="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">
+                <v:shape id="Graphique 1" o:spid="_x0000_s1136" type="#_x0000_t75" alt="Trier avec un remplissage uni" style="position:absolute;left:25791;top:3581;width:3238;height:3238;visibility:visible;mso-wrap-style:square" o:gfxdata="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">
                   <v:imagedata r:id="rId27" o:title="Trier avec un remplissage uni"/>
                 </v:shape>
-                <v:shape id="Connecteur droit avec flèche 2040260430" o:spid="_x0000_s1136" type="#_x0000_t33" style="position:absolute;left:29678;top:13726;width:3050;height:2904;rotation:90;visibility:visible;mso-wrap-style:square" o:connectortype="elbow" o:gfxdata="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" strokecolor="#e00" strokeweight=".5pt">
+                <v:shape id="Connecteur droit avec flèche 2040260430" o:spid="_x0000_s1137" type="#_x0000_t33" style="position:absolute;left:29678;top:13726;width:3050;height:2904;rotation:90;visibility:visible;mso-wrap-style:square" o:connectortype="elbow" o:gfxdata="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" strokecolor="#e00" strokeweight=".5pt">
                   <v:stroke endarrow="block"/>
                 </v:shape>
-                <v:rect id="Rectangle 1554703781" o:spid="_x0000_s1137" style="position:absolute;left:8258;top:14562;width:17298;height:5918;visibility:visible;mso-wrap-style:square;v-text-anchor:middle" o:gfxdata="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" filled="f" strokecolor="#030e13 [484]" strokeweight="1pt"/>
-                <v:shape id="Connecteur droit avec flèche 2040260430" o:spid="_x0000_s1138" type="#_x0000_t33" style="position:absolute;left:4711;top:6586;width:4407;height:2681;rotation:90;flip:x y;visibility:visible;mso-wrap-style:square" o:connectortype="elbow" o:gfxdata="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" strokecolor="#e00" strokeweight=".5pt">
+                <v:rect id="Rectangle 1554703781" o:spid="_x0000_s1138" style="position:absolute;left:8258;top:14562;width:17298;height:5918;visibility:visible;mso-wrap-style:square;v-text-anchor:middle" o:gfxdata="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" filled="f" strokecolor="#030e13 [484]" strokeweight="1pt"/>
+                <v:shape id="Connecteur droit avec flèche 2040260430" o:spid="_x0000_s1139" type="#_x0000_t33" style="position:absolute;left:4711;top:6586;width:4407;height:2681;rotation:90;flip:x y;visibility:visible;mso-wrap-style:square" o:connectortype="elbow" o:gfxdata="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" strokecolor="#e00" strokeweight=".5pt">
                   <v:stroke endarrow="block"/>
                 </v:shape>
-                <v:shape id="Zone de texte 1" o:spid="_x0000_s1139" type="#_x0000_t202" style="position:absolute;left:66;top:10130;width:20617;height:3590;visibility:visible;mso-wrap-style:none;v-text-anchor:top" o:gfxdata="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" filled="f" stroked="f" strokeweight=".5pt">
+                <v:shape id="Zone de texte 1" o:spid="_x0000_s1140" type="#_x0000_t202" style="position:absolute;left:66;top:10130;width:20617;height:3590;visibility:visible;mso-wrap-style:none;v-text-anchor:top" o:gfxdata="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" filled="f" stroked="f" strokeweight=".5pt">
                   <v:textbox style="mso-fit-shape-to-text:t" inset="2mm,2mm,2mm,0">
                     <w:txbxContent>
                       <w:p>
@@ -6386,7 +6473,7 @@
                     </w:txbxContent>
                   </v:textbox>
                 </v:shape>
-                <v:shape id="Connecteur droit avec flèche 2040260430" o:spid="_x0000_s1140" type="#_x0000_t33" style="position:absolute;left:5015;top:14279;width:3801;height:2684;rotation:90;flip:x;visibility:visible;mso-wrap-style:square" o:connectortype="elbow" o:gfxdata="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" strokecolor="#e00" strokeweight=".5pt">
+                <v:shape id="Connecteur droit avec flèche 2040260430" o:spid="_x0000_s1141" type="#_x0000_t33" style="position:absolute;left:5015;top:14279;width:3801;height:2684;rotation:90;flip:x;visibility:visible;mso-wrap-style:square" o:connectortype="elbow" o:gfxdata="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" strokecolor="#e00" strokeweight=".5pt">
                   <v:stroke endarrow="block"/>
                 </v:shape>
                 <w10:anchorlock/>

</xml_diff>